<commit_message>
On Call Commercial #534 - updated design doc
</commit_message>
<xml_diff>
--- a/design/Design Specification - Capture - GH534 - CR14081 - On Call Commercial.docx
+++ b/design/Design Specification - Capture - GH534 - CR14081 - On Call Commercial.docx
@@ -1353,7 +1353,7 @@
           <w:rFonts w:asciiTheme="minorHAnsi" w:hAnsiTheme="minorHAnsi"/>
           <w:noProof/>
         </w:rPr>
-        <w:t>Business Requirements/Owner – Rich Simon</w:t>
+        <w:t>Business Requirements/Owner – Brittany Smith</w:t>
       </w:r>
       <w:r>
         <w:rPr>
@@ -1371,7 +1371,7 @@
         <w:rPr>
           <w:noProof/>
         </w:rPr>
-        <w:instrText xml:space="preserve"> PAGEREF _Toc419791498 \h </w:instrText>
+        <w:instrText xml:space="preserve"> PAGEREF _Toc419898375 \h </w:instrText>
       </w:r>
       <w:r>
         <w:rPr>
@@ -1417,7 +1417,7 @@
           <w:color w:val="333333"/>
           <w:shd w:val="clear" w:color="auto" w:fill="FFFFFF"/>
         </w:rPr>
-        <w:t>We need to be able to tag a quote as a Broker quote.</w:t>
+        <w:t>Modify service change to allow service decrease to on-call and service increase from on-call to scheduled (small container).</w:t>
       </w:r>
       <w:r>
         <w:rPr>
@@ -1435,7 +1435,7 @@
         <w:rPr>
           <w:noProof/>
         </w:rPr>
-        <w:instrText xml:space="preserve"> PAGEREF _Toc419791499 \h </w:instrText>
+        <w:instrText xml:space="preserve"> PAGEREF _Toc419898376 \h </w:instrText>
       </w:r>
       <w:r>
         <w:rPr>
@@ -1517,7 +1517,7 @@
         <w:rPr>
           <w:noProof/>
         </w:rPr>
-        <w:instrText xml:space="preserve"> PAGEREF _Toc419791500 \h </w:instrText>
+        <w:instrText xml:space="preserve"> PAGEREF _Toc419898377 \h </w:instrText>
       </w:r>
       <w:r>
         <w:rPr>
@@ -1599,7 +1599,7 @@
         <w:rPr>
           <w:noProof/>
         </w:rPr>
-        <w:instrText xml:space="preserve"> PAGEREF _Toc419791501 \h </w:instrText>
+        <w:instrText xml:space="preserve"> PAGEREF _Toc419898378 \h </w:instrText>
       </w:r>
       <w:r>
         <w:rPr>
@@ -1681,7 +1681,7 @@
         <w:rPr>
           <w:noProof/>
         </w:rPr>
-        <w:instrText xml:space="preserve"> PAGEREF _Toc419791502 \h </w:instrText>
+        <w:instrText xml:space="preserve"> PAGEREF _Toc419898379 \h </w:instrText>
       </w:r>
       <w:r>
         <w:rPr>
@@ -1763,7 +1763,7 @@
         <w:rPr>
           <w:noProof/>
         </w:rPr>
-        <w:instrText xml:space="preserve"> PAGEREF _Toc419791503 \h </w:instrText>
+        <w:instrText xml:space="preserve"> PAGEREF _Toc419898380 \h </w:instrText>
       </w:r>
       <w:r>
         <w:rPr>
@@ -1845,7 +1845,7 @@
         <w:rPr>
           <w:noProof/>
         </w:rPr>
-        <w:instrText xml:space="preserve"> PAGEREF _Toc419791504 \h </w:instrText>
+        <w:instrText xml:space="preserve"> PAGEREF _Toc419898381 \h </w:instrText>
       </w:r>
       <w:r>
         <w:rPr>
@@ -1897,6 +1897,8 @@
         </w:rPr>
         <w:br w:type="page"/>
       </w:r>
+      <w:bookmarkStart w:id="6" w:name="_GoBack"/>
+      <w:bookmarkEnd w:id="6"/>
     </w:p>
     <w:p>
       <w:pPr>
@@ -1907,7 +1909,7 @@
           <w:rFonts w:asciiTheme="minorHAnsi" w:hAnsiTheme="minorHAnsi"/>
         </w:rPr>
       </w:pPr>
-      <w:bookmarkStart w:id="6" w:name="_Toc419791498"/>
+      <w:bookmarkStart w:id="7" w:name="_Toc419898375"/>
       <w:bookmarkEnd w:id="0"/>
       <w:bookmarkEnd w:id="1"/>
       <w:bookmarkEnd w:id="2"/>
@@ -1927,13 +1929,13 @@
         </w:rPr>
         <w:t xml:space="preserve">/Owner – </w:t>
       </w:r>
-      <w:bookmarkEnd w:id="6"/>
       <w:r>
         <w:rPr>
           <w:rFonts w:asciiTheme="minorHAnsi" w:hAnsiTheme="minorHAnsi"/>
         </w:rPr>
         <w:t>Brittany Smith</w:t>
       </w:r>
+      <w:bookmarkEnd w:id="7"/>
     </w:p>
     <w:p>
       <w:pPr>
@@ -1949,11 +1951,11 @@
           <w:sz w:val="20"/>
         </w:rPr>
       </w:pPr>
-      <w:bookmarkStart w:id="7" w:name="_Toc342757862"/>
-      <w:bookmarkStart w:id="8" w:name="_Toc346297770"/>
-      <w:bookmarkStart w:id="9" w:name="_Toc404134500"/>
-      <w:bookmarkStart w:id="10" w:name="_Toc419791499"/>
-      <w:bookmarkStart w:id="11" w:name="_Toc379450809"/>
+      <w:bookmarkStart w:id="8" w:name="_Toc379450809"/>
+      <w:bookmarkStart w:id="9" w:name="_Toc342757862"/>
+      <w:bookmarkStart w:id="10" w:name="_Toc346297770"/>
+      <w:bookmarkStart w:id="11" w:name="_Toc404134500"/>
+      <w:bookmarkStart w:id="12" w:name="_Toc419898376"/>
       <w:r>
         <w:rPr>
           <w:rFonts w:asciiTheme="minorHAnsi" w:hAnsiTheme="minorHAnsi" w:cs="Helvetica"/>
@@ -1984,7 +1986,7 @@
         </w:rPr>
         <w:t>call and service increase from on-call to scheduled (small container).</w:t>
       </w:r>
-      <w:bookmarkEnd w:id="10"/>
+      <w:bookmarkEnd w:id="12"/>
       <w:r>
         <w:rPr>
           <w:rFonts w:asciiTheme="minorHAnsi" w:hAnsiTheme="minorHAnsi" w:cs="Helvetica"/>
@@ -2003,15 +2005,15 @@
           <w:rFonts w:asciiTheme="minorHAnsi" w:hAnsiTheme="minorHAnsi"/>
         </w:rPr>
       </w:pPr>
-      <w:bookmarkStart w:id="12" w:name="_Toc419791500"/>
+      <w:bookmarkStart w:id="13" w:name="_Toc419898377"/>
       <w:r>
         <w:rPr>
           <w:rFonts w:asciiTheme="minorHAnsi" w:hAnsiTheme="minorHAnsi"/>
         </w:rPr>
         <w:t>Assumptions</w:t>
       </w:r>
-      <w:bookmarkEnd w:id="11"/>
-      <w:bookmarkEnd w:id="12"/>
+      <w:bookmarkEnd w:id="8"/>
+      <w:bookmarkEnd w:id="13"/>
     </w:p>
     <w:p>
       <w:pPr>
@@ -2031,23 +2033,13 @@
         </w:rPr>
         <w:t>We have existing On-Call small containers already in Capture (</w:t>
       </w:r>
-      <w:proofErr w:type="spellStart"/>
       <w:r>
         <w:rPr>
           <w:rFonts w:asciiTheme="minorHAnsi" w:hAnsiTheme="minorHAnsi"/>
           <w:sz w:val="22"/>
           <w:szCs w:val="22"/>
         </w:rPr>
-        <w:t>account_stats</w:t>
-      </w:r>
-      <w:proofErr w:type="spellEnd"/>
-      <w:r>
-        <w:rPr>
-          <w:rFonts w:asciiTheme="minorHAnsi" w:hAnsiTheme="minorHAnsi"/>
-          <w:sz w:val="22"/>
-          <w:szCs w:val="22"/>
-        </w:rPr>
-        <w:t xml:space="preserve"> table)</w:t>
+        <w:t>account_stats table)</w:t>
       </w:r>
       <w:r>
         <w:rPr>
@@ -2066,14 +2058,14 @@
           <w:rFonts w:asciiTheme="minorHAnsi" w:hAnsiTheme="minorHAnsi"/>
         </w:rPr>
       </w:pPr>
-      <w:bookmarkStart w:id="13" w:name="_Toc419791501"/>
+      <w:bookmarkStart w:id="14" w:name="_Toc419898378"/>
       <w:r>
         <w:rPr>
           <w:rFonts w:asciiTheme="minorHAnsi" w:hAnsiTheme="minorHAnsi"/>
         </w:rPr>
         <w:t>Design</w:t>
       </w:r>
-      <w:bookmarkEnd w:id="13"/>
+      <w:bookmarkEnd w:id="14"/>
     </w:p>
     <w:p>
       <w:pPr>
@@ -2118,117 +2110,7 @@
           <w:sz w:val="22"/>
           <w:szCs w:val="22"/>
         </w:rPr>
-        <w:t>For existing small</w:t>
-      </w:r>
-      <w:r>
-        <w:rPr>
-          <w:rFonts w:ascii="Calibri" w:hAnsi="Calibri"/>
-          <w:color w:val="000000"/>
-          <w:sz w:val="22"/>
-          <w:szCs w:val="22"/>
-        </w:rPr>
-        <w:t xml:space="preserve"> containers, both</w:t>
-      </w:r>
-      <w:r>
-        <w:rPr>
-          <w:rFonts w:ascii="Calibri" w:hAnsi="Calibri"/>
-          <w:color w:val="000000"/>
-          <w:sz w:val="22"/>
-          <w:szCs w:val="22"/>
-        </w:rPr>
-        <w:t xml:space="preserve"> </w:t>
-      </w:r>
-      <w:proofErr w:type="spellStart"/>
-      <w:r>
-        <w:rPr>
-          <w:rFonts w:ascii="Calibri" w:hAnsi="Calibri"/>
-          <w:color w:val="000000"/>
-          <w:sz w:val="22"/>
-          <w:szCs w:val="22"/>
-        </w:rPr>
-        <w:t>perm</w:t>
-      </w:r>
-      <w:r>
-        <w:rPr>
-          <w:rFonts w:ascii="Calibri" w:hAnsi="Calibri"/>
-          <w:color w:val="000000"/>
-          <w:sz w:val="22"/>
-          <w:szCs w:val="22"/>
-        </w:rPr>
-        <w:t>enant</w:t>
-      </w:r>
-      <w:proofErr w:type="spellEnd"/>
-      <w:r>
-        <w:rPr>
-          <w:rFonts w:ascii="Calibri" w:hAnsi="Calibri"/>
-          <w:color w:val="000000"/>
-          <w:sz w:val="22"/>
-          <w:szCs w:val="22"/>
-        </w:rPr>
-        <w:t xml:space="preserve"> or seasonal</w:t>
-      </w:r>
-      <w:r>
-        <w:rPr>
-          <w:rFonts w:ascii="Calibri" w:hAnsi="Calibri"/>
-          <w:color w:val="000000"/>
-          <w:sz w:val="22"/>
-          <w:szCs w:val="22"/>
-        </w:rPr>
-        <w:t>,</w:t>
-      </w:r>
-      <w:r>
-        <w:rPr>
-          <w:rFonts w:ascii="Calibri" w:hAnsi="Calibri"/>
-          <w:color w:val="000000"/>
-          <w:sz w:val="22"/>
-          <w:szCs w:val="22"/>
-        </w:rPr>
-        <w:t xml:space="preserve"> provide </w:t>
-      </w:r>
-      <w:r>
-        <w:rPr>
-          <w:rFonts w:ascii="Calibri" w:hAnsi="Calibri"/>
-          <w:color w:val="000000"/>
-          <w:sz w:val="22"/>
-          <w:szCs w:val="22"/>
-        </w:rPr>
-        <w:t xml:space="preserve">an </w:t>
-      </w:r>
-      <w:r>
-        <w:rPr>
-          <w:rFonts w:ascii="Calibri" w:hAnsi="Calibri"/>
-          <w:color w:val="000000"/>
-          <w:sz w:val="22"/>
-          <w:szCs w:val="22"/>
-        </w:rPr>
-        <w:t xml:space="preserve">option to perform service change to </w:t>
-      </w:r>
-      <w:r>
-        <w:rPr>
-          <w:rFonts w:ascii="Calibri" w:hAnsi="Calibri"/>
-          <w:color w:val="000000"/>
-          <w:sz w:val="22"/>
-          <w:szCs w:val="22"/>
-        </w:rPr>
-        <w:t xml:space="preserve">an </w:t>
-      </w:r>
-      <w:r>
-        <w:rPr>
-          <w:rFonts w:ascii="Calibri" w:hAnsi="Calibri"/>
-          <w:color w:val="000000"/>
-          <w:sz w:val="22"/>
-          <w:szCs w:val="22"/>
-        </w:rPr>
-        <w:t>On Call</w:t>
-      </w:r>
-      <w:r>
-        <w:rPr>
-          <w:rFonts w:ascii="Calibri" w:hAnsi="Calibri"/>
-          <w:color w:val="000000"/>
-          <w:sz w:val="22"/>
-          <w:szCs w:val="22"/>
-        </w:rPr>
-        <w:t xml:space="preserve"> container.</w:t>
+        <w:t>For existing small containers, both permenant or seasonal, provide an option to perform service change to an On Call container.</w:t>
       </w:r>
     </w:p>
     <w:p>
@@ -2253,7 +2135,7 @@
           <w:sz w:val="22"/>
           <w:szCs w:val="22"/>
         </w:rPr>
-        <w:t>Use the l</w:t>
+        <w:t>Use the large container</w:t>
       </w:r>
       <w:r>
         <w:rPr>
@@ -2262,7 +2144,7 @@
           <w:sz w:val="22"/>
           <w:szCs w:val="22"/>
         </w:rPr>
-        <w:t>arge</w:t>
+        <w:t xml:space="preserve"> functionality. The f</w:t>
       </w:r>
       <w:r>
         <w:rPr>
@@ -2271,7 +2153,7 @@
           <w:sz w:val="22"/>
           <w:szCs w:val="22"/>
         </w:rPr>
-        <w:t xml:space="preserve"> container</w:t>
+        <w:t xml:space="preserve">requency dropdown </w:t>
       </w:r>
       <w:r>
         <w:rPr>
@@ -2280,7 +2162,7 @@
           <w:sz w:val="22"/>
           <w:szCs w:val="22"/>
         </w:rPr>
-        <w:t xml:space="preserve"> functionality. The f</w:t>
+        <w:t>menu</w:t>
       </w:r>
       <w:r>
         <w:rPr>
@@ -2289,7 +2171,7 @@
           <w:sz w:val="22"/>
           <w:szCs w:val="22"/>
         </w:rPr>
-        <w:t xml:space="preserve">requency dropdown </w:t>
+        <w:t xml:space="preserve"> </w:t>
       </w:r>
       <w:r>
         <w:rPr>
@@ -2298,9 +2180,17 @@
           <w:sz w:val="22"/>
           <w:szCs w:val="22"/>
         </w:rPr>
-        <w:t xml:space="preserve">menu should </w:t>
-      </w:r>
-      <w:proofErr w:type="spellStart"/>
+        <w:t>(</w:t>
+      </w:r>
+      <w:r>
+        <w:rPr>
+          <w:rFonts w:ascii="Calibri" w:hAnsi="Calibri"/>
+          <w:color w:val="FF0000"/>
+          <w:sz w:val="22"/>
+          <w:szCs w:val="22"/>
+        </w:rPr>
+        <w:t>need variable name</w:t>
+      </w:r>
       <w:r>
         <w:rPr>
           <w:rFonts w:ascii="Calibri" w:hAnsi="Calibri"/>
@@ -2308,9 +2198,8 @@
           <w:sz w:val="22"/>
           <w:szCs w:val="22"/>
         </w:rPr>
-        <w:t>conain</w:t>
-      </w:r>
-      <w:proofErr w:type="spellEnd"/>
+        <w:t>)</w:t>
+      </w:r>
       <w:r>
         <w:rPr>
           <w:rFonts w:ascii="Calibri" w:hAnsi="Calibri"/>
@@ -2318,7 +2207,7 @@
           <w:sz w:val="22"/>
           <w:szCs w:val="22"/>
         </w:rPr>
-        <w:t xml:space="preserve"> and “</w:t>
+        <w:t xml:space="preserve"> should conain and “</w:t>
       </w:r>
       <w:r>
         <w:rPr>
@@ -2423,9 +2312,8 @@
           <w:sz w:val="22"/>
           <w:szCs w:val="22"/>
         </w:rPr>
-        <w:t xml:space="preserve">dd estimated lifts to </w:t>
-      </w:r>
-      <w:proofErr w:type="spellStart"/>
+        <w:t>dd estimated lifts to config page</w:t>
+      </w:r>
       <w:r>
         <w:rPr>
           <w:rFonts w:ascii="Calibri" w:hAnsi="Calibri"/>
@@ -2433,9 +2321,17 @@
           <w:sz w:val="22"/>
           <w:szCs w:val="22"/>
         </w:rPr>
-        <w:t>config</w:t>
-      </w:r>
-      <w:proofErr w:type="spellEnd"/>
+        <w:t xml:space="preserve"> (</w:t>
+      </w:r>
+      <w:r>
+        <w:rPr>
+          <w:rFonts w:ascii="Calibri" w:hAnsi="Calibri"/>
+          <w:color w:val="FF0000"/>
+          <w:sz w:val="22"/>
+          <w:szCs w:val="22"/>
+        </w:rPr>
+        <w:t>need variable name</w:t>
+      </w:r>
       <w:r>
         <w:rPr>
           <w:rFonts w:ascii="Calibri" w:hAnsi="Calibri"/>
@@ -2443,7 +2339,16 @@
           <w:sz w:val="22"/>
           <w:szCs w:val="22"/>
         </w:rPr>
-        <w:t xml:space="preserve"> page and carry to CSA</w:t>
+        <w:t>)</w:t>
+      </w:r>
+      <w:r>
+        <w:rPr>
+          <w:rFonts w:ascii="Calibri" w:hAnsi="Calibri"/>
+          <w:color w:val="000000"/>
+          <w:sz w:val="22"/>
+          <w:szCs w:val="22"/>
+        </w:rPr>
+        <w:t xml:space="preserve"> and carry to CSA</w:t>
       </w:r>
       <w:r>
         <w:rPr>
@@ -2550,7 +2455,6 @@
         </w:rPr>
         <w:t xml:space="preserve">to line item grid to negotiate rate (need guardrails - </w:t>
       </w:r>
-      <w:proofErr w:type="spellStart"/>
       <w:r>
         <w:rPr>
           <w:rFonts w:ascii="Calibri" w:hAnsi="Calibri"/>
@@ -2558,9 +2462,8 @@
           <w:sz w:val="22"/>
           <w:szCs w:val="22"/>
         </w:rPr>
-        <w:t>Beckie</w:t>
-      </w:r>
-      <w:proofErr w:type="spellEnd"/>
+        <w:t>Beckie/James</w:t>
+      </w:r>
       <w:r>
         <w:rPr>
           <w:rFonts w:ascii="Calibri" w:hAnsi="Calibri"/>
@@ -2568,28 +2471,8 @@
           <w:sz w:val="22"/>
           <w:szCs w:val="22"/>
         </w:rPr>
-        <w:t>/James</w:t>
-      </w:r>
-      <w:r>
-        <w:rPr>
-          <w:rFonts w:ascii="Calibri" w:hAnsi="Calibri"/>
-          <w:color w:val="FF0000"/>
-          <w:sz w:val="22"/>
-          <w:szCs w:val="22"/>
-        </w:rPr>
-        <w:t xml:space="preserve"> could you please let us know how get the </w:t>
-      </w:r>
-      <w:proofErr w:type="spellStart"/>
-      <w:r>
-        <w:rPr>
-          <w:rFonts w:ascii="Calibri" w:hAnsi="Calibri"/>
-          <w:color w:val="FF0000"/>
-          <w:sz w:val="22"/>
-          <w:szCs w:val="22"/>
-        </w:rPr>
-        <w:t>gardrails</w:t>
-      </w:r>
-      <w:proofErr w:type="spellEnd"/>
+        <w:t xml:space="preserve"> could you please let us know how get the gardrails</w:t>
+      </w:r>
       <w:r>
         <w:rPr>
           <w:rFonts w:ascii="Calibri" w:hAnsi="Calibri"/>
@@ -2708,7 +2591,6 @@
         </w:rPr>
         <w:t>What to charge (</w:t>
       </w:r>
-      <w:proofErr w:type="spellStart"/>
       <w:r>
         <w:rPr>
           <w:rFonts w:ascii="Calibri" w:hAnsi="Calibri"/>
@@ -2716,17 +2598,7 @@
           <w:sz w:val="22"/>
           <w:szCs w:val="22"/>
         </w:rPr>
-        <w:t>Beckie</w:t>
-      </w:r>
-      <w:proofErr w:type="spellEnd"/>
-      <w:r>
-        <w:rPr>
-          <w:rFonts w:ascii="Calibri" w:hAnsi="Calibri"/>
-          <w:color w:val="FF0000"/>
-          <w:sz w:val="22"/>
-          <w:szCs w:val="22"/>
-        </w:rPr>
-        <w:t>/James</w:t>
+        <w:t>Beckie/James</w:t>
       </w:r>
       <w:r>
         <w:rPr>
@@ -2778,30 +2650,8 @@
           <w:sz w:val="22"/>
           <w:szCs w:val="22"/>
         </w:rPr>
-        <w:t xml:space="preserve">on </w:t>
-      </w:r>
-      <w:proofErr w:type="spellStart"/>
-      <w:r>
-        <w:rPr>
-          <w:rFonts w:ascii="Calibri" w:hAnsi="Calibri"/>
-          <w:color w:val="000000"/>
-          <w:sz w:val="22"/>
-          <w:szCs w:val="22"/>
-        </w:rPr>
-        <w:t>config</w:t>
-      </w:r>
-      <w:proofErr w:type="spellEnd"/>
-      <w:r>
-        <w:rPr>
-          <w:rFonts w:ascii="Calibri" w:hAnsi="Calibri"/>
-          <w:color w:val="000000"/>
-          <w:sz w:val="22"/>
-          <w:szCs w:val="22"/>
-        </w:rPr>
-        <w:t xml:space="preserve"> page </w:t>
-      </w:r>
-      <w:bookmarkStart w:id="14" w:name="_GoBack"/>
-      <w:bookmarkEnd w:id="14"/>
+        <w:t xml:space="preserve">on config page </w:t>
+      </w:r>
       <w:r>
         <w:rPr>
           <w:rFonts w:ascii="Calibri" w:hAnsi="Calibri"/>
@@ -2852,7 +2702,7 @@
           <w:sz w:val="22"/>
           <w:szCs w:val="22"/>
         </w:rPr>
-        <w:t xml:space="preserve"> the extra pick from SR box</w:t>
+        <w:t xml:space="preserve"> the </w:t>
       </w:r>
       <w:r>
         <w:rPr>
@@ -2861,7 +2711,7 @@
           <w:sz w:val="22"/>
           <w:szCs w:val="22"/>
         </w:rPr>
-        <w:t xml:space="preserve"> and make sure it is set to $0 in the back ground</w:t>
+        <w:t>E</w:t>
       </w:r>
       <w:r>
         <w:rPr>
@@ -2870,21 +2720,131 @@
           <w:sz w:val="22"/>
           <w:szCs w:val="22"/>
         </w:rPr>
-        <w:t>)</w:t>
-      </w:r>
-    </w:p>
-    <w:p>
-      <w:pPr>
-        <w:pStyle w:val="NormalWeb"/>
-        <w:spacing w:before="0" w:beforeAutospacing="0" w:after="0" w:afterAutospacing="0"/>
-        <w:ind w:left="720"/>
+        <w:t xml:space="preserve">xtra </w:t>
+      </w:r>
+      <w:r>
         <w:rPr>
           <w:rFonts w:ascii="Calibri" w:hAnsi="Calibri"/>
           <w:color w:val="000000"/>
           <w:sz w:val="22"/>
           <w:szCs w:val="22"/>
         </w:rPr>
-      </w:pPr>
+        <w:t>Lift</w:t>
+      </w:r>
+      <w:r>
+        <w:rPr>
+          <w:rFonts w:ascii="Calibri" w:hAnsi="Calibri"/>
+          <w:color w:val="000000"/>
+          <w:sz w:val="22"/>
+          <w:szCs w:val="22"/>
+        </w:rPr>
+        <w:t xml:space="preserve"> from SR box</w:t>
+      </w:r>
+      <w:r>
+        <w:rPr>
+          <w:rFonts w:ascii="Calibri" w:hAnsi="Calibri"/>
+          <w:color w:val="000000"/>
+          <w:sz w:val="22"/>
+          <w:szCs w:val="22"/>
+        </w:rPr>
+        <w:t xml:space="preserve"> and make sure it is set to $0 in the back ground</w:t>
+      </w:r>
+      <w:r>
+        <w:rPr>
+          <w:rFonts w:ascii="Calibri" w:hAnsi="Calibri"/>
+          <w:color w:val="000000"/>
+          <w:sz w:val="22"/>
+          <w:szCs w:val="22"/>
+        </w:rPr>
+        <w:t>)</w:t>
+      </w:r>
+    </w:p>
+    <w:p>
+      <w:pPr>
+        <w:pStyle w:val="NormalWeb"/>
+        <w:spacing w:before="0" w:beforeAutospacing="0" w:after="0" w:afterAutospacing="0"/>
+        <w:ind w:left="720"/>
+        <w:rPr>
+          <w:rFonts w:ascii="Calibri" w:hAnsi="Calibri"/>
+          <w:color w:val="000000"/>
+          <w:sz w:val="22"/>
+          <w:szCs w:val="22"/>
+        </w:rPr>
+      </w:pPr>
+      <w:r>
+        <w:rPr>
+          <w:noProof/>
+        </w:rPr>
+        <mc:AlternateContent>
+          <mc:Choice Requires="wps">
+            <w:drawing>
+              <wp:anchor distT="0" distB="0" distL="114300" distR="114300" simplePos="0" relativeHeight="251650048" behindDoc="0" locked="0" layoutInCell="1" allowOverlap="1">
+                <wp:simplePos x="0" y="0"/>
+                <wp:positionH relativeFrom="column">
+                  <wp:posOffset>657225</wp:posOffset>
+                </wp:positionH>
+                <wp:positionV relativeFrom="paragraph">
+                  <wp:posOffset>988695</wp:posOffset>
+                </wp:positionV>
+                <wp:extent cx="2628900" cy="228600"/>
+                <wp:effectExtent l="0" t="0" r="19050" b="19050"/>
+                <wp:wrapNone/>
+                <wp:docPr id="5" name="Rounded Rectangle 5"/>
+                <wp:cNvGraphicFramePr/>
+                <a:graphic xmlns:a="http://schemas.openxmlformats.org/drawingml/2006/main">
+                  <a:graphicData uri="http://schemas.microsoft.com/office/word/2010/wordprocessingShape">
+                    <wps:wsp>
+                      <wps:cNvSpPr/>
+                      <wps:spPr>
+                        <a:xfrm>
+                          <a:off x="0" y="0"/>
+                          <a:ext cx="2628900" cy="228600"/>
+                        </a:xfrm>
+                        <a:prstGeom prst="roundRect">
+                          <a:avLst/>
+                        </a:prstGeom>
+                        <a:noFill/>
+                        <a:ln>
+                          <a:solidFill>
+                            <a:srgbClr val="FF0000"/>
+                          </a:solidFill>
+                        </a:ln>
+                      </wps:spPr>
+                      <wps:style>
+                        <a:lnRef idx="2">
+                          <a:schemeClr val="accent1">
+                            <a:shade val="50000"/>
+                          </a:schemeClr>
+                        </a:lnRef>
+                        <a:fillRef idx="1">
+                          <a:schemeClr val="accent1"/>
+                        </a:fillRef>
+                        <a:effectRef idx="0">
+                          <a:schemeClr val="accent1"/>
+                        </a:effectRef>
+                        <a:fontRef idx="minor">
+                          <a:schemeClr val="lt1"/>
+                        </a:fontRef>
+                      </wps:style>
+                      <wps:bodyPr rot="0" spcFirstLastPara="0" vertOverflow="overflow" horzOverflow="overflow" vert="horz" wrap="square" lIns="91440" tIns="45720" rIns="91440" bIns="45720" numCol="1" spcCol="0" rtlCol="0" fromWordArt="0" anchor="ctr" anchorCtr="0" forceAA="0" compatLnSpc="1">
+                        <a:prstTxWarp prst="textNoShape">
+                          <a:avLst/>
+                        </a:prstTxWarp>
+                        <a:noAutofit/>
+                      </wps:bodyPr>
+                    </wps:wsp>
+                  </a:graphicData>
+                </a:graphic>
+              </wp:anchor>
+            </w:drawing>
+          </mc:Choice>
+          <mc:Fallback>
+            <w:pict>
+              <v:roundrect w14:anchorId="6AF440BB" id="Rounded Rectangle 5" o:spid="_x0000_s1026" style="position:absolute;margin-left:51.75pt;margin-top:77.85pt;width:207pt;height:18pt;z-index:251650048;visibility:visible;mso-wrap-style:square;mso-wrap-distance-left:9pt;mso-wrap-distance-top:0;mso-wrap-distance-right:9pt;mso-wrap-distance-bottom:0;mso-position-horizontal:absolute;mso-position-horizontal-relative:text;mso-position-vertical:absolute;mso-position-vertical-relative:text;v-text-anchor:middle" arcsize="10923f" o:gfxdata="UEsDBBQABgAIAAAAIQC2gziS/gAAAOEBAAATAAAAW0NvbnRlbnRfVHlwZXNdLnhtbJSRQU7DMBBF&#10;90jcwfIWJU67QAgl6YK0S0CoHGBkTxKLZGx5TGhvj5O2G0SRWNoz/78nu9wcxkFMGNg6quQqL6RA&#10;0s5Y6ir5vt9lD1JwBDIwOMJKHpHlpr69KfdHjyxSmriSfYz+USnWPY7AufNIadK6MEJMx9ApD/oD&#10;OlTrorhX2lFEilmcO2RdNtjC5xDF9pCuTyYBB5bi6bQ4syoJ3g9WQ0ymaiLzg5KdCXlKLjvcW893&#10;SUOqXwnz5DrgnHtJTxOsQfEKIT7DmDSUCaxw7Rqn8787ZsmRM9e2VmPeBN4uqYvTtW7jvijg9N/y&#10;JsXecLq0q+WD6m8AAAD//wMAUEsDBBQABgAIAAAAIQA4/SH/1gAAAJQBAAALAAAAX3JlbHMvLnJl&#10;bHOkkMFqwzAMhu+DvYPRfXGawxijTi+j0GvpHsDYimMaW0Yy2fr2M4PBMnrbUb/Q94l/f/hMi1qR&#10;JVI2sOt6UJgd+ZiDgffL8ekFlFSbvV0oo4EbChzGx4f9GRdb25HMsYhqlCwG5lrLq9biZkxWOiqY&#10;22YiTra2kYMu1l1tQD30/bPm3wwYN0x18gb45AdQl1tp5j/sFB2T0FQ7R0nTNEV3j6o9feQzro1i&#10;OWA14Fm+Q8a1a8+Bvu/d/dMb2JY5uiPbhG/ktn4cqGU/er3pcvwCAAD//wMAUEsDBBQABgAIAAAA&#10;IQCi7RfHnAIAAJIFAAAOAAAAZHJzL2Uyb0RvYy54bWysVM1u2zAMvg/YOwi6r3aMpmuNOkXQIsOA&#10;oi3SDj0rshQbkEVNUuJkTz9Kst2gK3YY5oNMiuTHH5G8vjl0iuyFdS3ois7OckqE5lC3elvRHy+r&#10;L5eUOM90zRRoUdGjcPRm8fnTdW9KUUADqhaWIIh2ZW8q2nhvyixzvBEdc2dghEahBNsxj6zdZrVl&#10;PaJ3Kivy/CLrwdbGAhfO4e1dEtJFxJdScP8opROeqIpibD6eNp6bcGaLa1ZuLTNNy4cw2D9E0bFW&#10;o9MJ6o55Rna2/QOqa7kFB9KfcegykLLlIuaA2czyd9k8N8yImAsWx5mpTO7/wfKH/ZMlbV3ROSWa&#10;dfhEa9jpWtRkjcVjeqsEmYcy9caVqP1snuzAOSRDzgdpu/DHbMghlvY4lVYcPOF4WVwUl1c5vgBH&#10;WVFcXiCNMNmbtbHOfxPQkUBU1IYoQgixrGx/73zSH/WCRw2rVim8Z6XS4XSg2jrcRcZuN7fKkj3D&#10;x1+tcvwGnydqGEEwzUJ6KaFI+aMSCXYtJNYnpBAjiZ0pJljGudB+lkQNq0XyNj91Fno5WMR0lUbA&#10;gCwxygl7ABg1E8iInfIe9IOpiI09Ged/CywZTxbRM2g/GXetBvsRgMKsBs9JfyxSKk2o0gbqI3aP&#10;hTRWzvBVi493z5x/YhbnCN8bd4N/xEMq6CsKA0VJA/bXR/dBH9sbpZT0OJcVdT93zApK1HeNjX81&#10;Oz8PgxyZ8/nXAhl7KtmcSvSuuwV8/RluIcMjGfS9GklpoXvFFbIMXlHENEffFeXejsytT/sClxAX&#10;y2VUw+E1zN/rZ8MDeKhq6MuXwyuzZuhgj73/AOMMs/JdDyfdYKlhufMg29jgb3Ud6o2DHxtnWFJh&#10;s5zyUettlS5+AwAA//8DAFBLAwQUAAYACAAAACEA8pG49OAAAAALAQAADwAAAGRycy9kb3ducmV2&#10;LnhtbEyPwU7DMBBE70j8g7VI3KiTohCaxqkoUgUcONBGnN3YTaLaayt2mvTvWU5w25kdzb4tN7M1&#10;7KKH0DsUkC4SYBobp3psBdSH3cMzsBAlKmkcagFXHWBT3d6UslBuwi992ceWUQmGQgroYvQF56Hp&#10;tJVh4bxG2p3cYGUkObRcDXKicmv4MkmeuJU90oVOev3a6ea8H60ANy3nnf8wp8P4tvX1tV59b98/&#10;hbi/m1/WwKKe418YfvEJHSpiOroRVWCGdPKYUZSGLMuBUSJLc3KO5KzSHHhV8v8/VD8AAAD//wMA&#10;UEsBAi0AFAAGAAgAAAAhALaDOJL+AAAA4QEAABMAAAAAAAAAAAAAAAAAAAAAAFtDb250ZW50X1R5&#10;cGVzXS54bWxQSwECLQAUAAYACAAAACEAOP0h/9YAAACUAQAACwAAAAAAAAAAAAAAAAAvAQAAX3Jl&#10;bHMvLnJlbHNQSwECLQAUAAYACAAAACEAou0Xx5wCAACSBQAADgAAAAAAAAAAAAAAAAAuAgAAZHJz&#10;L2Uyb0RvYy54bWxQSwECLQAUAAYACAAAACEA8pG49OAAAAALAQAADwAAAAAAAAAAAAAAAAD2BAAA&#10;ZHJzL2Rvd25yZXYueG1sUEsFBgAAAAAEAAQA8wAAAAMGAAAAAA==&#10;" filled="f" strokecolor="red" strokeweight="2pt"/>
+            </w:pict>
+          </mc:Fallback>
+        </mc:AlternateContent>
+      </w:r>
       <w:r>
         <w:rPr>
           <w:noProof/>
@@ -3011,27 +2971,7 @@
           <w:sz w:val="22"/>
           <w:szCs w:val="22"/>
         </w:rPr>
-        <w:t xml:space="preserve">Service </w:t>
-      </w:r>
-      <w:proofErr w:type="spellStart"/>
-      <w:r>
-        <w:rPr>
-          <w:rFonts w:ascii="Calibri" w:hAnsi="Calibri"/>
-          <w:color w:val="000000"/>
-          <w:sz w:val="22"/>
-          <w:szCs w:val="22"/>
-        </w:rPr>
-        <w:t>frequence</w:t>
-      </w:r>
-      <w:proofErr w:type="spellEnd"/>
-      <w:r>
-        <w:rPr>
-          <w:rFonts w:ascii="Calibri" w:hAnsi="Calibri"/>
-          <w:color w:val="000000"/>
-          <w:sz w:val="22"/>
-          <w:szCs w:val="22"/>
-        </w:rPr>
-        <w:t xml:space="preserve"> on CSA would say O/C</w:t>
+        <w:t>Service frequence on CSA would say O/C</w:t>
       </w:r>
       <w:r>
         <w:rPr>
@@ -3077,7 +3017,6 @@
         <w:lastRenderedPageBreak/>
         <w:t xml:space="preserve">Figure 3.1 - </w:t>
       </w:r>
-      <w:proofErr w:type="spellStart"/>
       <w:r>
         <w:rPr>
           <w:rFonts w:asciiTheme="minorHAnsi" w:hAnsiTheme="minorHAnsi" w:cs="Helvetica"/>
@@ -3086,18 +3025,7 @@
           <w:szCs w:val="28"/>
           <w:shd w:val="clear" w:color="auto" w:fill="FFFFFF"/>
         </w:rPr>
-        <w:t>Propsal</w:t>
-      </w:r>
-      <w:proofErr w:type="spellEnd"/>
-      <w:r>
-        <w:rPr>
-          <w:rFonts w:asciiTheme="minorHAnsi" w:hAnsiTheme="minorHAnsi" w:cs="Helvetica"/>
-          <w:color w:val="333333"/>
-          <w:sz w:val="28"/>
-          <w:szCs w:val="28"/>
-          <w:shd w:val="clear" w:color="auto" w:fill="FFFFFF"/>
-        </w:rPr>
-        <w:t xml:space="preserve"> Snippet</w:t>
+        <w:t>Propsal Snippet</w:t>
       </w:r>
     </w:p>
     <w:p>
@@ -3118,7 +3046,84 @@
         <mc:AlternateContent>
           <mc:Choice Requires="wps">
             <w:drawing>
-              <wp:anchor distT="0" distB="0" distL="114300" distR="114300" simplePos="0" relativeHeight="251674624" behindDoc="0" locked="0" layoutInCell="1" allowOverlap="1">
+              <wp:anchor distT="0" distB="0" distL="114300" distR="114300" simplePos="0" relativeHeight="251636736" behindDoc="0" locked="0" layoutInCell="1" allowOverlap="1" wp14:anchorId="10C447A2" wp14:editId="54FCCDDE">
+                <wp:simplePos x="0" y="0"/>
+                <wp:positionH relativeFrom="column">
+                  <wp:posOffset>9525</wp:posOffset>
+                </wp:positionH>
+                <wp:positionV relativeFrom="paragraph">
+                  <wp:posOffset>424815</wp:posOffset>
+                </wp:positionV>
+                <wp:extent cx="5544820" cy="157480"/>
+                <wp:effectExtent l="0" t="0" r="17780" b="13970"/>
+                <wp:wrapNone/>
+                <wp:docPr id="11" name="Rounded Rectangle 11"/>
+                <wp:cNvGraphicFramePr/>
+                <a:graphic xmlns:a="http://schemas.openxmlformats.org/drawingml/2006/main">
+                  <a:graphicData uri="http://schemas.microsoft.com/office/word/2010/wordprocessingShape">
+                    <wps:wsp>
+                      <wps:cNvSpPr/>
+                      <wps:spPr>
+                        <a:xfrm>
+                          <a:off x="0" y="0"/>
+                          <a:ext cx="5544820" cy="157480"/>
+                        </a:xfrm>
+                        <a:prstGeom prst="roundRect">
+                          <a:avLst/>
+                        </a:prstGeom>
+                        <a:noFill/>
+                        <a:ln w="9525">
+                          <a:solidFill>
+                            <a:srgbClr val="FF0000"/>
+                          </a:solidFill>
+                        </a:ln>
+                      </wps:spPr>
+                      <wps:style>
+                        <a:lnRef idx="2">
+                          <a:schemeClr val="accent1">
+                            <a:shade val="50000"/>
+                          </a:schemeClr>
+                        </a:lnRef>
+                        <a:fillRef idx="1">
+                          <a:schemeClr val="accent1"/>
+                        </a:fillRef>
+                        <a:effectRef idx="0">
+                          <a:schemeClr val="accent1"/>
+                        </a:effectRef>
+                        <a:fontRef idx="minor">
+                          <a:schemeClr val="lt1"/>
+                        </a:fontRef>
+                      </wps:style>
+                      <wps:bodyPr rot="0" spcFirstLastPara="0" vertOverflow="overflow" horzOverflow="overflow" vert="horz" wrap="square" lIns="91440" tIns="45720" rIns="91440" bIns="45720" numCol="1" spcCol="0" rtlCol="0" fromWordArt="0" anchor="ctr" anchorCtr="0" forceAA="0" compatLnSpc="1">
+                        <a:prstTxWarp prst="textNoShape">
+                          <a:avLst/>
+                        </a:prstTxWarp>
+                        <a:noAutofit/>
+                      </wps:bodyPr>
+                    </wps:wsp>
+                  </a:graphicData>
+                </a:graphic>
+                <wp14:sizeRelV relativeFrom="margin">
+                  <wp14:pctHeight>0</wp14:pctHeight>
+                </wp14:sizeRelV>
+              </wp:anchor>
+            </w:drawing>
+          </mc:Choice>
+          <mc:Fallback>
+            <w:pict>
+              <v:roundrect w14:anchorId="594B79D7" id="Rounded Rectangle 11" o:spid="_x0000_s1026" style="position:absolute;margin-left:.75pt;margin-top:33.45pt;width:436.6pt;height:12.4pt;z-index:251636736;visibility:visible;mso-wrap-style:square;mso-height-percent:0;mso-wrap-distance-left:9pt;mso-wrap-distance-top:0;mso-wrap-distance-right:9pt;mso-wrap-distance-bottom:0;mso-position-horizontal:absolute;mso-position-horizontal-relative:text;mso-position-vertical:absolute;mso-position-vertical-relative:text;mso-height-percent:0;mso-height-relative:margin;v-text-anchor:middle" arcsize="10923f" o:gfxdata="UEsDBBQABgAIAAAAIQC2gziS/gAAAOEBAAATAAAAW0NvbnRlbnRfVHlwZXNdLnhtbJSRQU7DMBBF&#10;90jcwfIWJU67QAgl6YK0S0CoHGBkTxKLZGx5TGhvj5O2G0SRWNoz/78nu9wcxkFMGNg6quQqL6RA&#10;0s5Y6ir5vt9lD1JwBDIwOMJKHpHlpr69KfdHjyxSmriSfYz+USnWPY7AufNIadK6MEJMx9ApD/oD&#10;OlTrorhX2lFEilmcO2RdNtjC5xDF9pCuTyYBB5bi6bQ4syoJ3g9WQ0ymaiLzg5KdCXlKLjvcW893&#10;SUOqXwnz5DrgnHtJTxOsQfEKIT7DmDSUCaxw7Rqn8787ZsmRM9e2VmPeBN4uqYvTtW7jvijg9N/y&#10;JsXecLq0q+WD6m8AAAD//wMAUEsDBBQABgAIAAAAIQA4/SH/1gAAAJQBAAALAAAAX3JlbHMvLnJl&#10;bHOkkMFqwzAMhu+DvYPRfXGawxijTi+j0GvpHsDYimMaW0Yy2fr2M4PBMnrbUb/Q94l/f/hMi1qR&#10;JVI2sOt6UJgd+ZiDgffL8ekFlFSbvV0oo4EbChzGx4f9GRdb25HMsYhqlCwG5lrLq9biZkxWOiqY&#10;22YiTra2kYMu1l1tQD30/bPm3wwYN0x18gb45AdQl1tp5j/sFB2T0FQ7R0nTNEV3j6o9feQzro1i&#10;OWA14Fm+Q8a1a8+Bvu/d/dMb2JY5uiPbhG/ktn4cqGU/er3pcvwCAAD//wMAUEsDBBQABgAIAAAA&#10;IQCwS16bpAIAAJ0FAAAOAAAAZHJzL2Uyb0RvYy54bWysVEtv2zAMvg/YfxB0X50E8doGdYqgRYYB&#10;RVu0HXpWZCk2IIsapcTJfv0o+dGgK3YYloMimeRH8uPj6vrQGLZX6GuwBZ+eTThTVkJZ223Bf7ys&#10;v1xw5oOwpTBgVcGPyvPr5edPV61bqBlUYEqFjECsX7Su4FUIbpFlXlaqEf4MnLIk1ICNCPTEbVai&#10;aAm9MdlsMvmatYClQ5DKe/p62wn5MuFrrWR40NqrwEzBKbaQTkznJp7Z8kostihcVcs+DPEPUTSi&#10;tuR0hLoVQbAd1n9ANbVE8KDDmYQmA61rqVIOlM108i6b50o4lXIhcrwbafL/D1be7x+R1SXVbsqZ&#10;FQ3V6Al2tlQleyL2hN0axUhGRLXOL0j/2T1i//J0jVkfNDbxn/Jhh0TucSRXHQKT9DHP5/OLGdVA&#10;kmyan88vEvvZm7VDH74paFi8FBxjGDGGRKzY3/lAbkl/0IseLaxrY1IVjWVtwS/zWZ4MPJi6jMKo&#10;5nG7uTHI9oL6YL2e0C9mRGAnavQylj7GPLvM0i0cjYoYxj4pTVRRLrPOQ2xSNcIKKZUN005UiVJ1&#10;3vJTZ4NFcp0AI7KmKEfsHmDQ7EAG7C7mXj+aqtTjo/Hkb4F1xqNF8gw2jMZNbQE/AjCUVe+50x9I&#10;6qiJLG2gPFIjIXQT5p1c11TFO+HDo0AaKSo8rYnwQIc2QIWC/sZZBfjro+9RnzqdpJy1NKIF9z93&#10;AhVn5rulGbiczudxptNjnp/H5sJTyeZUYnfNDVD1qc0punSN+sEMV43QvNI2WUWvJBJWku+Cy4DD&#10;4yZ0q4P2kVSrVVKjOXYi3NlnJyN4ZDU26MvhVaDrWznQENzDMM5i8a6ZO91oaWG1C6Dr1OlvvPZ8&#10;0w5IjdPvq7hkTt9J622rLn8DAAD//wMAUEsDBBQABgAIAAAAIQAw4bOL3QAAAAcBAAAPAAAAZHJz&#10;L2Rvd25yZXYueG1sTI5BT4NAEIXvJv6HzZh4s0sbCxRZmmrSgxeNtQePUxgBZWcpu23h3zue9Pjy&#10;Xr735evRdupMg28dG5jPIlDEpatarg3s37d3KSgfkCvsHJOBiTysi+urHLPKXfiNzrtQK4Gwz9BA&#10;E0Kfae3Lhiz6meuJpft0g8Ugcah1NeBF4LbTiyiKtcWW5aHBnp4aKr93J2vgJR0Xx1c8bif8Cu3+&#10;8WO5mcKzMbc34+YBVKAx/I3hV1/UoRCngztx5VUneSlDA3G8AiV1mtwnoA4GVvMEdJHr//7FDwAA&#10;AP//AwBQSwECLQAUAAYACAAAACEAtoM4kv4AAADhAQAAEwAAAAAAAAAAAAAAAAAAAAAAW0NvbnRl&#10;bnRfVHlwZXNdLnhtbFBLAQItABQABgAIAAAAIQA4/SH/1gAAAJQBAAALAAAAAAAAAAAAAAAAAC8B&#10;AABfcmVscy8ucmVsc1BLAQItABQABgAIAAAAIQCwS16bpAIAAJ0FAAAOAAAAAAAAAAAAAAAAAC4C&#10;AABkcnMvZTJvRG9jLnhtbFBLAQItABQABgAIAAAAIQAw4bOL3QAAAAcBAAAPAAAAAAAAAAAAAAAA&#10;AP4EAABkcnMvZG93bnJldi54bWxQSwUGAAAAAAQABADzAAAACAYAAAAA&#10;" filled="f" strokecolor="red"/>
+            </w:pict>
+          </mc:Fallback>
+        </mc:AlternateContent>
+      </w:r>
+      <w:r>
+        <w:rPr>
+          <w:noProof/>
+        </w:rPr>
+        <mc:AlternateContent>
+          <mc:Choice Requires="wps">
+            <w:drawing>
+              <wp:anchor distT="0" distB="0" distL="114300" distR="114300" simplePos="0" relativeHeight="251646976" behindDoc="0" locked="0" layoutInCell="1" allowOverlap="1" wp14:anchorId="4C991AB5" wp14:editId="28A27017">
                 <wp:simplePos x="0" y="0"/>
                 <wp:positionH relativeFrom="column">
                   <wp:posOffset>-822278</wp:posOffset>
@@ -3208,7 +3213,7 @@
           </mc:Choice>
           <mc:Fallback>
             <w:pict>
-              <v:shape id="Text Box 18" o:spid="_x0000_s1027" type="#_x0000_t202" style="position:absolute;margin-left:-64.75pt;margin-top:88.05pt;width:65pt;height:34.4pt;z-index:251674624;visibility:visible;mso-wrap-style:square;mso-width-percent:0;mso-height-percent:0;mso-wrap-distance-left:9pt;mso-wrap-distance-top:0;mso-wrap-distance-right:9pt;mso-wrap-distance-bottom:0;mso-position-horizontal:absolute;mso-position-horizontal-relative:text;mso-position-vertical:absolute;mso-position-vertical-relative:text;mso-width-percent:0;mso-height-percent:0;mso-width-relative:margin;mso-height-relative:margin;v-text-anchor:top" o:gfxdata="UEsDBBQABgAIAAAAIQC2gziS/gAAAOEBAAATAAAAW0NvbnRlbnRfVHlwZXNdLnhtbJSRQU7DMBBF&#10;90jcwfIWJU67QAgl6YK0S0CoHGBkTxKLZGx5TGhvj5O2G0SRWNoz/78nu9wcxkFMGNg6quQqL6RA&#10;0s5Y6ir5vt9lD1JwBDIwOMJKHpHlpr69KfdHjyxSmriSfYz+USnWPY7AufNIadK6MEJMx9ApD/oD&#10;OlTrorhX2lFEilmcO2RdNtjC5xDF9pCuTyYBB5bi6bQ4syoJ3g9WQ0ymaiLzg5KdCXlKLjvcW893&#10;SUOqXwnz5DrgnHtJTxOsQfEKIT7DmDSUCaxw7Rqn8787ZsmRM9e2VmPeBN4uqYvTtW7jvijg9N/y&#10;JsXecLq0q+WD6m8AAAD//wMAUEsDBBQABgAIAAAAIQA4/SH/1gAAAJQBAAALAAAAX3JlbHMvLnJl&#10;bHOkkMFqwzAMhu+DvYPRfXGawxijTi+j0GvpHsDYimMaW0Yy2fr2M4PBMnrbUb/Q94l/f/hMi1qR&#10;JVI2sOt6UJgd+ZiDgffL8ekFlFSbvV0oo4EbChzGx4f9GRdb25HMsYhqlCwG5lrLq9biZkxWOiqY&#10;22YiTra2kYMu1l1tQD30/bPm3wwYN0x18gb45AdQl1tp5j/sFB2T0FQ7R0nTNEV3j6o9feQzro1i&#10;OWA14Fm+Q8a1a8+Bvu/d/dMb2JY5uiPbhG/ktn4cqGU/er3pcvwCAAD//wMAUEsDBBQABgAIAAAA&#10;IQCAjYc/lQIAALoFAAAOAAAAZHJzL2Uyb0RvYy54bWysVE1PGzEQvVfqf7B8L5uEkNKIDUpBVJUQ&#10;oELF2fHaZIXX49pOsvTX99mbDYFyoepl15558/U8MyenbWPYWvlQky358GDAmbKSqto+lPzn3cWn&#10;Y85CFLYShqwq+ZMK/HT28cPJxk3ViJZkKuUZnNgw3biSL2N006IIcqkaEQ7IKQulJt+IiKt/KCov&#10;NvDemGI0GEyKDfnKeZIqBEjPOyWfZf9aKxmvtQ4qMlNy5Bbz1+fvIn2L2YmYPnjhlrXcpiH+IYtG&#10;1BZBd67ORRRs5eu/XDW19BRIxwNJTUFa11LlGlDNcPCqmtulcCrXAnKC29EU/p9bebW+8ayu8HZ4&#10;KSsavNGdaiP7Si2DCPxsXJgCdusAjC3kwPbyAGEqu9W+SX8UxKAH0087dpM3CeHx6GgyPuRMQjU+&#10;nEyOs5fi2dj5EL8palg6lNzj8TKnYn0ZIhIBtIekWIFMXV3UxuRLahh1ZjxbCzy1ib3zFyhj2abk&#10;k8OjQXb8Qpdc7+wXRsjHVCRi7qFwMzaFU7m1tmklgjoi8ik+GZUwxv5QGtRmPt7IUUip7C7PjE4o&#10;jYreY7jFP2f1HuOuDljkyGTjzripLfmOpZfUVo89tbrDg6S9utMxtou266m+TxZUPaF9PHUDGJy8&#10;qMH3pQjxRnhMHDoGWyRe46MN4ZFoe+JsSf73W/KExyBAy9kGE1zy8GslvOLMfLcYkS/D8TiNfL6M&#10;jz6PcPH7msW+xq6aM0LnDLGvnMzHhI+mP2pPzT2WzTxFhUpYidglj/3xLHZ7BctKqvk8gzDkTsRL&#10;e+tkcp1YTn12194L77Z9HjEgV9TPupi+avcOmywtzVeRdJ1nIfHcsbrlHwsit+t2maUNtH/PqOeV&#10;O/sDAAD//wMAUEsDBBQABgAIAAAAIQClrM3b3AAAAAkBAAAPAAAAZHJzL2Rvd25yZXYueG1sTI/B&#10;TsMwEETvSPyDtUjcWidRKUkapwJUuHBqQZzd2LWtxusodtPw9ywnOI7mafZts519zyY9RhdQQL7M&#10;gGnsgnJoBHx+vC5KYDFJVLIPqAV86wjb9vamkbUKV9zr6ZAMoxGMtRRgUxpqzmNntZdxGQaN1J3C&#10;6GWiOBquRnmlcd/zIsvW3EuHdMHKQb9Y3Z0PFy9g92wq05VytLtSOTfNX6d38ybE/d38tAGW9Jz+&#10;YPjVJ3VoyekYLqgi6wUs8qJ6IJaax3UOjBCKRwHFalUBbxv+/4P2BwAA//8DAFBLAQItABQABgAI&#10;AAAAIQC2gziS/gAAAOEBAAATAAAAAAAAAAAAAAAAAAAAAABbQ29udGVudF9UeXBlc10ueG1sUEsB&#10;Ai0AFAAGAAgAAAAhADj9If/WAAAAlAEAAAsAAAAAAAAAAAAAAAAALwEAAF9yZWxzLy5yZWxzUEsB&#10;Ai0AFAAGAAgAAAAhAICNhz+VAgAAugUAAA4AAAAAAAAAAAAAAAAALgIAAGRycy9lMm9Eb2MueG1s&#10;UEsBAi0AFAAGAAgAAAAhAKWszdvcAAAACQEAAA8AAAAAAAAAAAAAAAAA7wQAAGRycy9kb3ducmV2&#10;LnhtbFBLBQYAAAAABAAEAPMAAAD4BQAAAAA=&#10;" fillcolor="white [3201]" strokeweight=".5pt">
+              <v:shape w14:anchorId="4C991AB5" id="Text Box 18" o:spid="_x0000_s1027" type="#_x0000_t202" style="position:absolute;margin-left:-64.75pt;margin-top:88.05pt;width:65pt;height:34.4pt;z-index:251646976;visibility:visible;mso-wrap-style:square;mso-width-percent:0;mso-height-percent:0;mso-wrap-distance-left:9pt;mso-wrap-distance-top:0;mso-wrap-distance-right:9pt;mso-wrap-distance-bottom:0;mso-position-horizontal:absolute;mso-position-horizontal-relative:text;mso-position-vertical:absolute;mso-position-vertical-relative:text;mso-width-percent:0;mso-height-percent:0;mso-width-relative:margin;mso-height-relative:margin;v-text-anchor:top" o:gfxdata="UEsDBBQABgAIAAAAIQC2gziS/gAAAOEBAAATAAAAW0NvbnRlbnRfVHlwZXNdLnhtbJSRQU7DMBBF&#10;90jcwfIWJU67QAgl6YK0S0CoHGBkTxKLZGx5TGhvj5O2G0SRWNoz/78nu9wcxkFMGNg6quQqL6RA&#10;0s5Y6ir5vt9lD1JwBDIwOMJKHpHlpr69KfdHjyxSmriSfYz+USnWPY7AufNIadK6MEJMx9ApD/oD&#10;OlTrorhX2lFEilmcO2RdNtjC5xDF9pCuTyYBB5bi6bQ4syoJ3g9WQ0ymaiLzg5KdCXlKLjvcW893&#10;SUOqXwnz5DrgnHtJTxOsQfEKIT7DmDSUCaxw7Rqn8787ZsmRM9e2VmPeBN4uqYvTtW7jvijg9N/y&#10;JsXecLq0q+WD6m8AAAD//wMAUEsDBBQABgAIAAAAIQA4/SH/1gAAAJQBAAALAAAAX3JlbHMvLnJl&#10;bHOkkMFqwzAMhu+DvYPRfXGawxijTi+j0GvpHsDYimMaW0Yy2fr2M4PBMnrbUb/Q94l/f/hMi1qR&#10;JVI2sOt6UJgd+ZiDgffL8ekFlFSbvV0oo4EbChzGx4f9GRdb25HMsYhqlCwG5lrLq9biZkxWOiqY&#10;22YiTra2kYMu1l1tQD30/bPm3wwYN0x18gb45AdQl1tp5j/sFB2T0FQ7R0nTNEV3j6o9feQzro1i&#10;OWA14Fm+Q8a1a8+Bvu/d/dMb2JY5uiPbhG/ktn4cqGU/er3pcvwCAAD//wMAUEsDBBQABgAIAAAA&#10;IQCAjYc/lQIAALoFAAAOAAAAZHJzL2Uyb0RvYy54bWysVE1PGzEQvVfqf7B8L5uEkNKIDUpBVJUQ&#10;oELF2fHaZIXX49pOsvTX99mbDYFyoepl15558/U8MyenbWPYWvlQky358GDAmbKSqto+lPzn3cWn&#10;Y85CFLYShqwq+ZMK/HT28cPJxk3ViJZkKuUZnNgw3biSL2N006IIcqkaEQ7IKQulJt+IiKt/KCov&#10;NvDemGI0GEyKDfnKeZIqBEjPOyWfZf9aKxmvtQ4qMlNy5Bbz1+fvIn2L2YmYPnjhlrXcpiH+IYtG&#10;1BZBd67ORRRs5eu/XDW19BRIxwNJTUFa11LlGlDNcPCqmtulcCrXAnKC29EU/p9bebW+8ayu8HZ4&#10;KSsavNGdaiP7Si2DCPxsXJgCdusAjC3kwPbyAGEqu9W+SX8UxKAH0087dpM3CeHx6GgyPuRMQjU+&#10;nEyOs5fi2dj5EL8palg6lNzj8TKnYn0ZIhIBtIekWIFMXV3UxuRLahh1ZjxbCzy1ib3zFyhj2abk&#10;k8OjQXb8Qpdc7+wXRsjHVCRi7qFwMzaFU7m1tmklgjoi8ik+GZUwxv5QGtRmPt7IUUip7C7PjE4o&#10;jYreY7jFP2f1HuOuDljkyGTjzripLfmOpZfUVo89tbrDg6S9utMxtou266m+TxZUPaF9PHUDGJy8&#10;qMH3pQjxRnhMHDoGWyRe46MN4ZFoe+JsSf73W/KExyBAy9kGE1zy8GslvOLMfLcYkS/D8TiNfL6M&#10;jz6PcPH7msW+xq6aM0LnDLGvnMzHhI+mP2pPzT2WzTxFhUpYidglj/3xLHZ7BctKqvk8gzDkTsRL&#10;e+tkcp1YTn12194L77Z9HjEgV9TPupi+avcOmywtzVeRdJ1nIfHcsbrlHwsit+t2maUNtH/PqOeV&#10;O/sDAAD//wMAUEsDBBQABgAIAAAAIQClrM3b3AAAAAkBAAAPAAAAZHJzL2Rvd25yZXYueG1sTI/B&#10;TsMwEETvSPyDtUjcWidRKUkapwJUuHBqQZzd2LWtxusodtPw9ywnOI7mafZts519zyY9RhdQQL7M&#10;gGnsgnJoBHx+vC5KYDFJVLIPqAV86wjb9vamkbUKV9zr6ZAMoxGMtRRgUxpqzmNntZdxGQaN1J3C&#10;6GWiOBquRnmlcd/zIsvW3EuHdMHKQb9Y3Z0PFy9g92wq05VytLtSOTfNX6d38ybE/d38tAGW9Jz+&#10;YPjVJ3VoyekYLqgi6wUs8qJ6IJaax3UOjBCKRwHFalUBbxv+/4P2BwAA//8DAFBLAQItABQABgAI&#10;AAAAIQC2gziS/gAAAOEBAAATAAAAAAAAAAAAAAAAAAAAAABbQ29udGVudF9UeXBlc10ueG1sUEsB&#10;Ai0AFAAGAAgAAAAhADj9If/WAAAAlAEAAAsAAAAAAAAAAAAAAAAALwEAAF9yZWxzLy5yZWxzUEsB&#10;Ai0AFAAGAAgAAAAhAICNhz+VAgAAugUAAA4AAAAAAAAAAAAAAAAALgIAAGRycy9lMm9Eb2MueG1s&#10;UEsBAi0AFAAGAAgAAAAhAKWszdvcAAAACQEAAA8AAAAAAAAAAAAAAAAA7wQAAGRycy9kb3ducmV2&#10;LnhtbFBLBQYAAAAABAAEAPMAAAD4BQAAAAA=&#10;" fillcolor="white [3201]" strokeweight=".5pt">
                 <v:textbox>
                   <w:txbxContent>
                     <w:p>
@@ -3242,7 +3247,7 @@
         <mc:AlternateContent>
           <mc:Choice Requires="wps">
             <w:drawing>
-              <wp:anchor distT="0" distB="0" distL="114300" distR="114300" simplePos="0" relativeHeight="251673600" behindDoc="0" locked="0" layoutInCell="1" allowOverlap="1">
+              <wp:anchor distT="0" distB="0" distL="114300" distR="114300" simplePos="0" relativeHeight="251642880" behindDoc="0" locked="0" layoutInCell="1" allowOverlap="1" wp14:anchorId="7AB2F021" wp14:editId="3DB310A8">
                 <wp:simplePos x="0" y="0"/>
                 <wp:positionH relativeFrom="column">
                   <wp:posOffset>-412845</wp:posOffset>
@@ -3297,11 +3302,11 @@
           </mc:Choice>
           <mc:Fallback>
             <w:pict>
-              <v:shapetype w14:anchorId="4650BF32" id="_x0000_t32" coordsize="21600,21600" o:spt="32" o:oned="t" path="m,l21600,21600e" filled="f">
+              <v:shapetype w14:anchorId="133BA0CC" id="_x0000_t32" coordsize="21600,21600" o:spt="32" o:oned="t" path="m,l21600,21600e" filled="f">
                 <v:path arrowok="t" fillok="f" o:connecttype="none"/>
                 <o:lock v:ext="edit" shapetype="t"/>
               </v:shapetype>
-              <v:shape id="Straight Arrow Connector 17" o:spid="_x0000_s1026" type="#_x0000_t32" style="position:absolute;margin-left:-32.5pt;margin-top:117.1pt;width:63.4pt;height:48.9pt;z-index:251673600;visibility:visible;mso-wrap-style:square;mso-wrap-distance-left:9pt;mso-wrap-distance-top:0;mso-wrap-distance-right:9pt;mso-wrap-distance-bottom:0;mso-position-horizontal:absolute;mso-position-horizontal-relative:text;mso-position-vertical:absolute;mso-position-vertical-relative:text" o:gfxdata="UEsDBBQABgAIAAAAIQC2gziS/gAAAOEBAAATAAAAW0NvbnRlbnRfVHlwZXNdLnhtbJSRQU7DMBBF&#10;90jcwfIWJU67QAgl6YK0S0CoHGBkTxKLZGx5TGhvj5O2G0SRWNoz/78nu9wcxkFMGNg6quQqL6RA&#10;0s5Y6ir5vt9lD1JwBDIwOMJKHpHlpr69KfdHjyxSmriSfYz+USnWPY7AufNIadK6MEJMx9ApD/oD&#10;OlTrorhX2lFEilmcO2RdNtjC5xDF9pCuTyYBB5bi6bQ4syoJ3g9WQ0ymaiLzg5KdCXlKLjvcW893&#10;SUOqXwnz5DrgnHtJTxOsQfEKIT7DmDSUCaxw7Rqn8787ZsmRM9e2VmPeBN4uqYvTtW7jvijg9N/y&#10;JsXecLq0q+WD6m8AAAD//wMAUEsDBBQABgAIAAAAIQA4/SH/1gAAAJQBAAALAAAAX3JlbHMvLnJl&#10;bHOkkMFqwzAMhu+DvYPRfXGawxijTi+j0GvpHsDYimMaW0Yy2fr2M4PBMnrbUb/Q94l/f/hMi1qR&#10;JVI2sOt6UJgd+ZiDgffL8ekFlFSbvV0oo4EbChzGx4f9GRdb25HMsYhqlCwG5lrLq9biZkxWOiqY&#10;22YiTra2kYMu1l1tQD30/bPm3wwYN0x18gb45AdQl1tp5j/sFB2T0FQ7R0nTNEV3j6o9feQzro1i&#10;OWA14Fm+Q8a1a8+Bvu/d/dMb2JY5uiPbhG/ktn4cqGU/er3pcvwCAAD//wMAUEsDBBQABgAIAAAA&#10;IQDdlHCg7AEAADoEAAAOAAAAZHJzL2Uyb0RvYy54bWysU9uO0zAQfUfiHyy/06RF7C5V0xXqUl4Q&#10;VCx8gOuME0u+aWya9u8ZO2mWm5BA5MHxZc6ZOcfjzf3ZGnYCjNq7hi8XNWfgpG+16xr+5fP+xR1n&#10;MQnXCuMdNPwCkd9vnz/bDGENK9970wIyInFxPYSG9ymFdVVF2YMVceEDODpUHq1ItMSualEMxG5N&#10;tarrm2rw2Ab0EmKk3YfxkG8Lv1Ig00elIiRmGk61pTJiGY95rLYbse5QhF7LqQzxD1VYoR0lnake&#10;RBLsK+pfqKyW6KNXaSG9rbxSWkLRQGqW9U9qHnsRoGghc2KYbYr/j1Z+OB2Q6Zbu7pYzJyzd0WNC&#10;obs+sTeIfmA77xz56JFRCPk1hLgm2M4dcFrFcMAs/qzQ5j/JYufi8WX2GM6JSdq8q1+tltQUko5u&#10;VvXr25eZs3oCB4zpHXjL8qThcSpmrmJZfBan9zGNwCsgZzYuj9Eb3e61MWWB3XFnkJ0EtcB+X9M3&#10;ZfwhLAlt3rqWpUsgCxJq4ToDU2SmrbLuUWmZpYuBMeUnUOQgaRtLK70Lc0ohJbi0nJkoOsMUlTcD&#10;66Lpj8ApPkOh9PXfgGdEyexdmsFWO4+/y57O15LVGH91YNSdLTj69lJ6oFhDDVrucXpM+QV8vy7w&#10;pye//QYAAP//AwBQSwMEFAAGAAgAAAAhAO2uA5LhAAAACgEAAA8AAABkcnMvZG93bnJldi54bWxM&#10;j0FPg0AQhe9N/A+bMfHStEuhRYMMTSPx0IMmtnpf2BVQdpaw25b+e8eTHifz8t735dvJ9uJsRt85&#10;QlgtIxCGaqc7ahDej8+LBxA+KNKqd2QQrsbDtriZ5SrT7kJv5nwIjeAS8plCaEMYMil93Rqr/NIN&#10;hvj36UarAp9jI/WoLlxuexlHUSqt6ogXWjWYp9bU34eTRfgYrrvmfvo6lqV/qcr5fm/XrxvEu9tp&#10;9wgimCn8heEXn9GhYKbKnUh70SMs0g27BIQ4WccgOJGu2KVCSJI4Alnk8r9C8QMAAP//AwBQSwEC&#10;LQAUAAYACAAAACEAtoM4kv4AAADhAQAAEwAAAAAAAAAAAAAAAAAAAAAAW0NvbnRlbnRfVHlwZXNd&#10;LnhtbFBLAQItABQABgAIAAAAIQA4/SH/1gAAAJQBAAALAAAAAAAAAAAAAAAAAC8BAABfcmVscy8u&#10;cmVsc1BLAQItABQABgAIAAAAIQDdlHCg7AEAADoEAAAOAAAAAAAAAAAAAAAAAC4CAABkcnMvZTJv&#10;RG9jLnhtbFBLAQItABQABgAIAAAAIQDtrgOS4QAAAAoBAAAPAAAAAAAAAAAAAAAAAEYEAABkcnMv&#10;ZG93bnJldi54bWxQSwUGAAAAAAQABADzAAAAVAUAAAAA&#10;" strokecolor="red">
+              <v:shape id="Straight Arrow Connector 17" o:spid="_x0000_s1026" type="#_x0000_t32" style="position:absolute;margin-left:-32.5pt;margin-top:117.1pt;width:63.4pt;height:48.9pt;z-index:251642880;visibility:visible;mso-wrap-style:square;mso-wrap-distance-left:9pt;mso-wrap-distance-top:0;mso-wrap-distance-right:9pt;mso-wrap-distance-bottom:0;mso-position-horizontal:absolute;mso-position-horizontal-relative:text;mso-position-vertical:absolute;mso-position-vertical-relative:text" o:gfxdata="UEsDBBQABgAIAAAAIQC2gziS/gAAAOEBAAATAAAAW0NvbnRlbnRfVHlwZXNdLnhtbJSRQU7DMBBF&#10;90jcwfIWJU67QAgl6YK0S0CoHGBkTxKLZGx5TGhvj5O2G0SRWNoz/78nu9wcxkFMGNg6quQqL6RA&#10;0s5Y6ir5vt9lD1JwBDIwOMJKHpHlpr69KfdHjyxSmriSfYz+USnWPY7AufNIadK6MEJMx9ApD/oD&#10;OlTrorhX2lFEilmcO2RdNtjC5xDF9pCuTyYBB5bi6bQ4syoJ3g9WQ0ymaiLzg5KdCXlKLjvcW893&#10;SUOqXwnz5DrgnHtJTxOsQfEKIT7DmDSUCaxw7Rqn8787ZsmRM9e2VmPeBN4uqYvTtW7jvijg9N/y&#10;JsXecLq0q+WD6m8AAAD//wMAUEsDBBQABgAIAAAAIQA4/SH/1gAAAJQBAAALAAAAX3JlbHMvLnJl&#10;bHOkkMFqwzAMhu+DvYPRfXGawxijTi+j0GvpHsDYimMaW0Yy2fr2M4PBMnrbUb/Q94l/f/hMi1qR&#10;JVI2sOt6UJgd+ZiDgffL8ekFlFSbvV0oo4EbChzGx4f9GRdb25HMsYhqlCwG5lrLq9biZkxWOiqY&#10;22YiTra2kYMu1l1tQD30/bPm3wwYN0x18gb45AdQl1tp5j/sFB2T0FQ7R0nTNEV3j6o9feQzro1i&#10;OWA14Fm+Q8a1a8+Bvu/d/dMb2JY5uiPbhG/ktn4cqGU/er3pcvwCAAD//wMAUEsDBBQABgAIAAAA&#10;IQDdlHCg7AEAADoEAAAOAAAAZHJzL2Uyb0RvYy54bWysU9uO0zAQfUfiHyy/06RF7C5V0xXqUl4Q&#10;VCx8gOuME0u+aWya9u8ZO2mWm5BA5MHxZc6ZOcfjzf3ZGnYCjNq7hi8XNWfgpG+16xr+5fP+xR1n&#10;MQnXCuMdNPwCkd9vnz/bDGENK9970wIyInFxPYSG9ymFdVVF2YMVceEDODpUHq1ItMSualEMxG5N&#10;tarrm2rw2Ab0EmKk3YfxkG8Lv1Ig00elIiRmGk61pTJiGY95rLYbse5QhF7LqQzxD1VYoR0lnake&#10;RBLsK+pfqKyW6KNXaSG9rbxSWkLRQGqW9U9qHnsRoGghc2KYbYr/j1Z+OB2Q6Zbu7pYzJyzd0WNC&#10;obs+sTeIfmA77xz56JFRCPk1hLgm2M4dcFrFcMAs/qzQ5j/JYufi8WX2GM6JSdq8q1+tltQUko5u&#10;VvXr25eZs3oCB4zpHXjL8qThcSpmrmJZfBan9zGNwCsgZzYuj9Eb3e61MWWB3XFnkJ0EtcB+X9M3&#10;ZfwhLAlt3rqWpUsgCxJq4ToDU2SmrbLuUWmZpYuBMeUnUOQgaRtLK70Lc0ohJbi0nJkoOsMUlTcD&#10;66Lpj8ApPkOh9PXfgGdEyexdmsFWO4+/y57O15LVGH91YNSdLTj69lJ6oFhDDVrucXpM+QV8vy7w&#10;pye//QYAAP//AwBQSwMEFAAGAAgAAAAhAO2uA5LhAAAACgEAAA8AAABkcnMvZG93bnJldi54bWxM&#10;j0FPg0AQhe9N/A+bMfHStEuhRYMMTSPx0IMmtnpf2BVQdpaw25b+e8eTHifz8t735dvJ9uJsRt85&#10;QlgtIxCGaqc7ahDej8+LBxA+KNKqd2QQrsbDtriZ5SrT7kJv5nwIjeAS8plCaEMYMil93Rqr/NIN&#10;hvj36UarAp9jI/WoLlxuexlHUSqt6ogXWjWYp9bU34eTRfgYrrvmfvo6lqV/qcr5fm/XrxvEu9tp&#10;9wgimCn8heEXn9GhYKbKnUh70SMs0g27BIQ4WccgOJGu2KVCSJI4Alnk8r9C8QMAAP//AwBQSwEC&#10;LQAUAAYACAAAACEAtoM4kv4AAADhAQAAEwAAAAAAAAAAAAAAAAAAAAAAW0NvbnRlbnRfVHlwZXNd&#10;LnhtbFBLAQItABQABgAIAAAAIQA4/SH/1gAAAJQBAAALAAAAAAAAAAAAAAAAAC8BAABfcmVscy8u&#10;cmVsc1BLAQItABQABgAIAAAAIQDdlHCg7AEAADoEAAAOAAAAAAAAAAAAAAAAAC4CAABkcnMvZTJv&#10;RG9jLnhtbFBLAQItABQABgAIAAAAIQDtrgOS4QAAAAoBAAAPAAAAAAAAAAAAAAAAAEYEAABkcnMv&#10;ZG93bnJldi54bWxQSwUGAAAAAAQABADzAAAAVAUAAAAA&#10;" strokecolor="red">
                 <v:stroke endarrow="block"/>
               </v:shape>
             </w:pict>
@@ -3315,81 +3320,7 @@
         <mc:AlternateContent>
           <mc:Choice Requires="wps">
             <w:drawing>
-              <wp:anchor distT="0" distB="0" distL="114300" distR="114300" simplePos="0" relativeHeight="251648512" behindDoc="0" locked="0" layoutInCell="1" allowOverlap="1" wp14:anchorId="23EA12CA" wp14:editId="65DF9EA8">
-                <wp:simplePos x="0" y="0"/>
-                <wp:positionH relativeFrom="column">
-                  <wp:posOffset>5080</wp:posOffset>
-                </wp:positionH>
-                <wp:positionV relativeFrom="paragraph">
-                  <wp:posOffset>440529</wp:posOffset>
-                </wp:positionV>
-                <wp:extent cx="5544921" cy="138735"/>
-                <wp:effectExtent l="0" t="0" r="17780" b="13970"/>
-                <wp:wrapNone/>
-                <wp:docPr id="11" name="Rounded Rectangle 11"/>
-                <wp:cNvGraphicFramePr/>
-                <a:graphic xmlns:a="http://schemas.openxmlformats.org/drawingml/2006/main">
-                  <a:graphicData uri="http://schemas.microsoft.com/office/word/2010/wordprocessingShape">
-                    <wps:wsp>
-                      <wps:cNvSpPr/>
-                      <wps:spPr>
-                        <a:xfrm>
-                          <a:off x="0" y="0"/>
-                          <a:ext cx="5544921" cy="138735"/>
-                        </a:xfrm>
-                        <a:prstGeom prst="roundRect">
-                          <a:avLst/>
-                        </a:prstGeom>
-                        <a:noFill/>
-                        <a:ln w="9525">
-                          <a:solidFill>
-                            <a:srgbClr val="FF0000"/>
-                          </a:solidFill>
-                        </a:ln>
-                      </wps:spPr>
-                      <wps:style>
-                        <a:lnRef idx="2">
-                          <a:schemeClr val="accent1">
-                            <a:shade val="50000"/>
-                          </a:schemeClr>
-                        </a:lnRef>
-                        <a:fillRef idx="1">
-                          <a:schemeClr val="accent1"/>
-                        </a:fillRef>
-                        <a:effectRef idx="0">
-                          <a:schemeClr val="accent1"/>
-                        </a:effectRef>
-                        <a:fontRef idx="minor">
-                          <a:schemeClr val="lt1"/>
-                        </a:fontRef>
-                      </wps:style>
-                      <wps:bodyPr rot="0" spcFirstLastPara="0" vertOverflow="overflow" horzOverflow="overflow" vert="horz" wrap="square" lIns="91440" tIns="45720" rIns="91440" bIns="45720" numCol="1" spcCol="0" rtlCol="0" fromWordArt="0" anchor="ctr" anchorCtr="0" forceAA="0" compatLnSpc="1">
-                        <a:prstTxWarp prst="textNoShape">
-                          <a:avLst/>
-                        </a:prstTxWarp>
-                        <a:noAutofit/>
-                      </wps:bodyPr>
-                    </wps:wsp>
-                  </a:graphicData>
-                </a:graphic>
-              </wp:anchor>
-            </w:drawing>
-          </mc:Choice>
-          <mc:Fallback>
-            <w:pict>
-              <v:roundrect w14:anchorId="797BC78B" id="Rounded Rectangle 11" o:spid="_x0000_s1026" style="position:absolute;margin-left:.4pt;margin-top:34.7pt;width:436.6pt;height:10.9pt;z-index:251648512;visibility:visible;mso-wrap-style:square;mso-wrap-distance-left:9pt;mso-wrap-distance-top:0;mso-wrap-distance-right:9pt;mso-wrap-distance-bottom:0;mso-position-horizontal:absolute;mso-position-horizontal-relative:text;mso-position-vertical:absolute;mso-position-vertical-relative:text;v-text-anchor:middle" arcsize="10923f" o:gfxdata="UEsDBBQABgAIAAAAIQC2gziS/gAAAOEBAAATAAAAW0NvbnRlbnRfVHlwZXNdLnhtbJSRQU7DMBBF&#10;90jcwfIWJU67QAgl6YK0S0CoHGBkTxKLZGx5TGhvj5O2G0SRWNoz/78nu9wcxkFMGNg6quQqL6RA&#10;0s5Y6ir5vt9lD1JwBDIwOMJKHpHlpr69KfdHjyxSmriSfYz+USnWPY7AufNIadK6MEJMx9ApD/oD&#10;OlTrorhX2lFEilmcO2RdNtjC5xDF9pCuTyYBB5bi6bQ4syoJ3g9WQ0ymaiLzg5KdCXlKLjvcW893&#10;SUOqXwnz5DrgnHtJTxOsQfEKIT7DmDSUCaxw7Rqn8787ZsmRM9e2VmPeBN4uqYvTtW7jvijg9N/y&#10;JsXecLq0q+WD6m8AAAD//wMAUEsDBBQABgAIAAAAIQA4/SH/1gAAAJQBAAALAAAAX3JlbHMvLnJl&#10;bHOkkMFqwzAMhu+DvYPRfXGawxijTi+j0GvpHsDYimMaW0Yy2fr2M4PBMnrbUb/Q94l/f/hMi1qR&#10;JVI2sOt6UJgd+ZiDgffL8ekFlFSbvV0oo4EbChzGx4f9GRdb25HMsYhqlCwG5lrLq9biZkxWOiqY&#10;22YiTra2kYMu1l1tQD30/bPm3wwYN0x18gb45AdQl1tp5j/sFB2T0FQ7R0nTNEV3j6o9feQzro1i&#10;OWA14Fm+Q8a1a8+Bvu/d/dMb2JY5uiPbhG/ktn4cqGU/er3pcvwCAAD//wMAUEsDBBQABgAIAAAA&#10;IQDHHwZWpAIAAJ0FAAAOAAAAZHJzL2Uyb0RvYy54bWysVMFu2zAMvQ/YPwi6r07SeG2NOkXQIsOA&#10;og3aDj0rshQbkEVNUuJkXz9Kst2gK3YY5oMsieQj+UTy+ubQKrIX1jWgSzo9m1AiNIeq0duS/nhZ&#10;fbmkxHmmK6ZAi5IehaM3i8+frjtTiBnUoCphCYJoV3SmpLX3psgyx2vRMncGRmgUSrAt83i026yy&#10;rEP0VmWzyeRr1oGtjAUunMPbuySki4gvpeD+UUonPFElxdh8XG1cN2HNFtes2Fpm6ob3YbB/iKJl&#10;jUanI9Qd84zsbPMHVNtwCw6kP+PQZiBlw0XMAbOZTt5l81wzI2IuSI4zI03u/8Hyh/3akqbCt5tS&#10;olmLb/QEO12Jijwhe0xvlSAoQ6I64wrUfzZr258cbkPWB2nb8Md8yCGSexzJFQdPOF7m+Xx+NUMn&#10;HGXT88uL8zyAZm/Wxjr/TUBLwqakNoQRYojEsv2980l/0AseNawapfCeFUqTrqRX+SyPBg5UUwVh&#10;kDm73dwqS/YM62C1muDXOz9Rw1CUxohCnimzuPNHJRL+k5BIFeYySx5CkYoRlnEutJ8mUc0qkbzl&#10;p84Gi5i30ggYkCVGOWL3AINmAhmwEwG9fjAVscZH48nfAkvGo0X0DNqPxm2jwX4EoDCr3nPSH0hK&#10;1ASWNlAdsZAspA5zhq8afMV75vyaWWwpbD4cE/4RF6kAHwr6HSU12F8f3Qd9rHSUUtJhi5bU/dwx&#10;KyhR3zX2wNV0Pg89HQ/z/GKGB3sq2ZxK9K69BXx9rECMLm6DvlfDVlpoX3GaLINXFDHN0XdJubfD&#10;4dan0YHziIvlMqphHxvm7/Wz4QE8sBoK9OXwyqzpS9ljEzzA0M6seFfMSTdYaljuPMgmVvobrz3f&#10;OANi4fTzKgyZ03PUepuqi98AAAD//wMAUEsDBBQABgAIAAAAIQCDNzGs3QAAAAYBAAAPAAAAZHJz&#10;L2Rvd25yZXYueG1sTM/BTsJAEAbgu4nvsBkTb7KlQSylU4ImHLxoQA4eh3Zpq93Z0h2gfXvXkx4n&#10;/+Sfb7LVYFt1Mb1vHCNMJxEow4UrG64Q9h+bhwSUF+KSWscGYTQeVvntTUZp6a68NZedVCqUsE8J&#10;oRbpUq19URtLfuI6wyE7ut6ShLGvdNnTNZTbVsdRNNeWGg4XaurMS22K793ZIrwlQ3x6p9NmpC9p&#10;9s+fj+tRXhHv74b1EpSYQf6W4Zcf6JAH08GdufSqRQhuQZgvZqBCmjzNwmcHhMU0Bp1n+j8//wEA&#10;AP//AwBQSwECLQAUAAYACAAAACEAtoM4kv4AAADhAQAAEwAAAAAAAAAAAAAAAAAAAAAAW0NvbnRl&#10;bnRfVHlwZXNdLnhtbFBLAQItABQABgAIAAAAIQA4/SH/1gAAAJQBAAALAAAAAAAAAAAAAAAAAC8B&#10;AABfcmVscy8ucmVsc1BLAQItABQABgAIAAAAIQDHHwZWpAIAAJ0FAAAOAAAAAAAAAAAAAAAAAC4C&#10;AABkcnMvZTJvRG9jLnhtbFBLAQItABQABgAIAAAAIQCDNzGs3QAAAAYBAAAPAAAAAAAAAAAAAAAA&#10;AP4EAABkcnMvZG93bnJldi54bWxQSwUGAAAAAAQABADzAAAACAYAAAAA&#10;" filled="f" strokecolor="red"/>
-            </w:pict>
-          </mc:Fallback>
-        </mc:AlternateContent>
-      </w:r>
-      <w:r>
-        <w:rPr>
-          <w:noProof/>
-        </w:rPr>
-        <mc:AlternateContent>
-          <mc:Choice Requires="wps">
-            <w:drawing>
-              <wp:anchor distT="0" distB="0" distL="114300" distR="114300" simplePos="0" relativeHeight="251646464" behindDoc="0" locked="0" layoutInCell="1" allowOverlap="1" wp14:anchorId="4ED6739D" wp14:editId="141E2D0C">
+              <wp:anchor distT="0" distB="0" distL="114300" distR="114300" simplePos="0" relativeHeight="251633664" behindDoc="0" locked="0" layoutInCell="1" allowOverlap="1" wp14:anchorId="6A19FC62" wp14:editId="01F42B19">
                 <wp:simplePos x="0" y="0"/>
                 <wp:positionH relativeFrom="column">
                   <wp:posOffset>4731106</wp:posOffset>
@@ -3473,7 +3404,7 @@
           </mc:Choice>
           <mc:Fallback>
             <w:pict>
-              <v:shape w14:anchorId="4ED6739D" id="Text Box 10" o:spid="_x0000_s1028" type="#_x0000_t202" style="position:absolute;margin-left:372.55pt;margin-top:35.6pt;width:64.5pt;height:9.75pt;z-index:251646464;visibility:visible;mso-wrap-style:square;mso-width-percent:0;mso-height-percent:0;mso-wrap-distance-left:9pt;mso-wrap-distance-top:0;mso-wrap-distance-right:9pt;mso-wrap-distance-bottom:0;mso-position-horizontal:absolute;mso-position-horizontal-relative:text;mso-position-vertical:absolute;mso-position-vertical-relative:text;mso-width-percent:0;mso-height-percent:0;mso-width-relative:margin;mso-height-relative:margin;v-text-anchor:top" o:gfxdata="UEsDBBQABgAIAAAAIQC2gziS/gAAAOEBAAATAAAAW0NvbnRlbnRfVHlwZXNdLnhtbJSRQU7DMBBF&#10;90jcwfIWJU67QAgl6YK0S0CoHGBkTxKLZGx5TGhvj5O2G0SRWNoz/78nu9wcxkFMGNg6quQqL6RA&#10;0s5Y6ir5vt9lD1JwBDIwOMJKHpHlpr69KfdHjyxSmriSfYz+USnWPY7AufNIadK6MEJMx9ApD/oD&#10;OlTrorhX2lFEilmcO2RdNtjC5xDF9pCuTyYBB5bi6bQ4syoJ3g9WQ0ymaiLzg5KdCXlKLjvcW893&#10;SUOqXwnz5DrgnHtJTxOsQfEKIT7DmDSUCaxw7Rqn8787ZsmRM9e2VmPeBN4uqYvTtW7jvijg9N/y&#10;JsXecLq0q+WD6m8AAAD//wMAUEsDBBQABgAIAAAAIQA4/SH/1gAAAJQBAAALAAAAX3JlbHMvLnJl&#10;bHOkkMFqwzAMhu+DvYPRfXGawxijTi+j0GvpHsDYimMaW0Yy2fr2M4PBMnrbUb/Q94l/f/hMi1qR&#10;JVI2sOt6UJgd+ZiDgffL8ekFlFSbvV0oo4EbChzGx4f9GRdb25HMsYhqlCwG5lrLq9biZkxWOiqY&#10;22YiTra2kYMu1l1tQD30/bPm3wwYN0x18gb45AdQl1tp5j/sFB2T0FQ7R0nTNEV3j6o9feQzro1i&#10;OWA14Fm+Q8a1a8+Bvu/d/dMb2JY5uiPbhG/ktn4cqGU/er3pcvwCAAD//wMAUEsDBBQABgAIAAAA&#10;IQBrmhKGfwIAAH8FAAAOAAAAZHJzL2Uyb0RvYy54bWysVN9P2zAQfp+0/8Hy+0jboYlVpKgDMU1C&#10;gICJZ9exaTTH59luk+6v32cnaRnjhWkvzuX83Z3vux+nZ11j2Fb5UJMt+fRowpmykqraPpX8+8Pl&#10;hxPOQhS2EoasKvlOBX62eP/utHVzNaM1mUp5Bic2zFtX8nWMbl4UQa5VI8IROWVxqck3IuLXPxWV&#10;Fy28N6aYTSafipZ85TxJFQK0F/0lX2T/WisZb7QOKjJTcrwt5tPnc5XOYnEq5k9euHUth2eIf3hF&#10;I2qLoHtXFyIKtvH1X66aWnoKpOORpKYgrWupcg7IZjp5kc39WjiVcwE5we1pCv/Prbze3npWV6gd&#10;6LGiQY0eVBfZF+oYVOCndWEO2L0DMHbQAzvqA5Qp7U77Jn2REMM9XO327CZvEsqT6eePkxlnElfT&#10;2fF0cpy8FAdj50P8qqhhSSi5R/Eyp2J7FWIPHSEpViBTV5e1MfknNYw6N55tBUptYn4inP+BMpa1&#10;6V3JwlKy7d0amzQq98sQK2XdZ5eluDMqYYy9Uxp85SRfCSykVHYfPKMTSiPUWwwH/OFVbzHu84BF&#10;jkw27o2b2pLP2ecBO/BV/Rj50j0ehXmWdxJjt+pyo8zG4q+o2qEnPPVTFZy8rFG5KxHirfAYI7QB&#10;VkO8waENgXkaJM7W5H+9pk94dDduOWsxliUPPzfCK87MN4u+TzM8Cn4UVqNgN805ofxTLB0nswgD&#10;H80oak/NIzbGMkXBlbASsUoeR/E89ssBG0eq5TKDMKlOxCt772RynVhNffjQPQrvhmaN6PJrGgdW&#10;zF/0bI9NlpaWm0i6zg2deO1ZHPjGlOeRGDZSWiPP/zPqsDcXvwEAAP//AwBQSwMEFAAGAAgAAAAh&#10;ABD27jbeAAAACQEAAA8AAABkcnMvZG93bnJldi54bWxMj01PwzAMhu9I/IfISNxY0jFoV5pOCNiV&#10;iVEh7eY1oa1onKpJt/LvMSe4+ePR68fFZna9ONkxdJ40JAsFwlLtTUeNhup9e5OBCBHJYO/Javi2&#10;ATbl5UWBufFnerOnfWwEh1DIUUMb45BLGerWOgwLP1ji3acfHUZux0aaEc8c7nq5VOpeOuyIL7Q4&#10;2KfW1l/7yWnot7f+5bmpDhnG3fSRvVb1bJTW11fz4wOIaOf4B8OvPqtDyU5HP5EJoteQru4SRrlI&#10;liAYyNIVD44a1ioFWRby/wflDwAAAP//AwBQSwECLQAUAAYACAAAACEAtoM4kv4AAADhAQAAEwAA&#10;AAAAAAAAAAAAAAAAAAAAW0NvbnRlbnRfVHlwZXNdLnhtbFBLAQItABQABgAIAAAAIQA4/SH/1gAA&#10;AJQBAAALAAAAAAAAAAAAAAAAAC8BAABfcmVscy8ucmVsc1BLAQItABQABgAIAAAAIQBrmhKGfwIA&#10;AH8FAAAOAAAAAAAAAAAAAAAAAC4CAABkcnMvZTJvRG9jLnhtbFBLAQItABQABgAIAAAAIQAQ9u42&#10;3gAAAAkBAAAPAAAAAAAAAAAAAAAAANkEAABkcnMvZG93bnJldi54bWxQSwUGAAAAAAQABADzAAAA&#10;5AUAAAAA&#10;" fillcolor="white [3201]" stroked="f" strokeweight="0">
+              <v:shape w14:anchorId="6A19FC62" id="Text Box 10" o:spid="_x0000_s1028" type="#_x0000_t202" style="position:absolute;margin-left:372.55pt;margin-top:35.6pt;width:64.5pt;height:9.75pt;z-index:251633664;visibility:visible;mso-wrap-style:square;mso-width-percent:0;mso-height-percent:0;mso-wrap-distance-left:9pt;mso-wrap-distance-top:0;mso-wrap-distance-right:9pt;mso-wrap-distance-bottom:0;mso-position-horizontal:absolute;mso-position-horizontal-relative:text;mso-position-vertical:absolute;mso-position-vertical-relative:text;mso-width-percent:0;mso-height-percent:0;mso-width-relative:margin;mso-height-relative:margin;v-text-anchor:top" o:gfxdata="UEsDBBQABgAIAAAAIQC2gziS/gAAAOEBAAATAAAAW0NvbnRlbnRfVHlwZXNdLnhtbJSRQU7DMBBF&#10;90jcwfIWJU67QAgl6YK0S0CoHGBkTxKLZGx5TGhvj5O2G0SRWNoz/78nu9wcxkFMGNg6quQqL6RA&#10;0s5Y6ir5vt9lD1JwBDIwOMJKHpHlpr69KfdHjyxSmriSfYz+USnWPY7AufNIadK6MEJMx9ApD/oD&#10;OlTrorhX2lFEilmcO2RdNtjC5xDF9pCuTyYBB5bi6bQ4syoJ3g9WQ0ymaiLzg5KdCXlKLjvcW893&#10;SUOqXwnz5DrgnHtJTxOsQfEKIT7DmDSUCaxw7Rqn8787ZsmRM9e2VmPeBN4uqYvTtW7jvijg9N/y&#10;JsXecLq0q+WD6m8AAAD//wMAUEsDBBQABgAIAAAAIQA4/SH/1gAAAJQBAAALAAAAX3JlbHMvLnJl&#10;bHOkkMFqwzAMhu+DvYPRfXGawxijTi+j0GvpHsDYimMaW0Yy2fr2M4PBMnrbUb/Q94l/f/hMi1qR&#10;JVI2sOt6UJgd+ZiDgffL8ekFlFSbvV0oo4EbChzGx4f9GRdb25HMsYhqlCwG5lrLq9biZkxWOiqY&#10;22YiTra2kYMu1l1tQD30/bPm3wwYN0x18gb45AdQl1tp5j/sFB2T0FQ7R0nTNEV3j6o9feQzro1i&#10;OWA14Fm+Q8a1a8+Bvu/d/dMb2JY5uiPbhG/ktn4cqGU/er3pcvwCAAD//wMAUEsDBBQABgAIAAAA&#10;IQBrmhKGfwIAAH8FAAAOAAAAZHJzL2Uyb0RvYy54bWysVN9P2zAQfp+0/8Hy+0jboYlVpKgDMU1C&#10;gICJZ9exaTTH59luk+6v32cnaRnjhWkvzuX83Z3vux+nZ11j2Fb5UJMt+fRowpmykqraPpX8+8Pl&#10;hxPOQhS2EoasKvlOBX62eP/utHVzNaM1mUp5Bic2zFtX8nWMbl4UQa5VI8IROWVxqck3IuLXPxWV&#10;Fy28N6aYTSafipZ85TxJFQK0F/0lX2T/WisZb7QOKjJTcrwt5tPnc5XOYnEq5k9euHUth2eIf3hF&#10;I2qLoHtXFyIKtvH1X66aWnoKpOORpKYgrWupcg7IZjp5kc39WjiVcwE5we1pCv/Prbze3npWV6gd&#10;6LGiQY0eVBfZF+oYVOCndWEO2L0DMHbQAzvqA5Qp7U77Jn2REMM9XO327CZvEsqT6eePkxlnElfT&#10;2fF0cpy8FAdj50P8qqhhSSi5R/Eyp2J7FWIPHSEpViBTV5e1MfknNYw6N55tBUptYn4inP+BMpa1&#10;6V3JwlKy7d0amzQq98sQK2XdZ5eluDMqYYy9Uxp85SRfCSykVHYfPKMTSiPUWwwH/OFVbzHu84BF&#10;jkw27o2b2pLP2ecBO/BV/Rj50j0ehXmWdxJjt+pyo8zG4q+o2qEnPPVTFZy8rFG5KxHirfAYI7QB&#10;VkO8waENgXkaJM7W5H+9pk94dDduOWsxliUPPzfCK87MN4u+TzM8Cn4UVqNgN805ofxTLB0nswgD&#10;H80oak/NIzbGMkXBlbASsUoeR/E89ssBG0eq5TKDMKlOxCt772RynVhNffjQPQrvhmaN6PJrGgdW&#10;zF/0bI9NlpaWm0i6zg2deO1ZHPjGlOeRGDZSWiPP/zPqsDcXvwEAAP//AwBQSwMEFAAGAAgAAAAh&#10;ABD27jbeAAAACQEAAA8AAABkcnMvZG93bnJldi54bWxMj01PwzAMhu9I/IfISNxY0jFoV5pOCNiV&#10;iVEh7eY1oa1onKpJt/LvMSe4+ePR68fFZna9ONkxdJ40JAsFwlLtTUeNhup9e5OBCBHJYO/Javi2&#10;ATbl5UWBufFnerOnfWwEh1DIUUMb45BLGerWOgwLP1ji3acfHUZux0aaEc8c7nq5VOpeOuyIL7Q4&#10;2KfW1l/7yWnot7f+5bmpDhnG3fSRvVb1bJTW11fz4wOIaOf4B8OvPqtDyU5HP5EJoteQru4SRrlI&#10;liAYyNIVD44a1ioFWRby/wflDwAAAP//AwBQSwECLQAUAAYACAAAACEAtoM4kv4AAADhAQAAEwAA&#10;AAAAAAAAAAAAAAAAAAAAW0NvbnRlbnRfVHlwZXNdLnhtbFBLAQItABQABgAIAAAAIQA4/SH/1gAA&#10;AJQBAAALAAAAAAAAAAAAAAAAAC8BAABfcmVscy8ucmVsc1BLAQItABQABgAIAAAAIQBrmhKGfwIA&#10;AH8FAAAOAAAAAAAAAAAAAAAAAC4CAABkcnMvZTJvRG9jLnhtbFBLAQItABQABgAIAAAAIQAQ9u42&#10;3gAAAAkBAAAPAAAAAAAAAAAAAAAAANkEAABkcnMvZG93bnJldi54bWxQSwUGAAAAAAQABADzAAAA&#10;5AUAAAAA&#10;" fillcolor="white [3201]" stroked="f" strokeweight="0">
                 <v:textbox inset="0,0,0,0">
                   <w:txbxContent>
                     <w:p>
@@ -3503,7 +3434,7 @@
         <mc:AlternateContent>
           <mc:Choice Requires="wps">
             <w:drawing>
-              <wp:anchor distT="0" distB="0" distL="114300" distR="114300" simplePos="0" relativeHeight="251644416" behindDoc="0" locked="0" layoutInCell="1" allowOverlap="1" wp14:anchorId="64B2E51F" wp14:editId="3E0CC634">
+              <wp:anchor distT="0" distB="0" distL="114300" distR="114300" simplePos="0" relativeHeight="251631616" behindDoc="0" locked="0" layoutInCell="1" allowOverlap="1" wp14:anchorId="0F261C5A" wp14:editId="441A5A00">
                 <wp:simplePos x="0" y="0"/>
                 <wp:positionH relativeFrom="column">
                   <wp:posOffset>3238805</wp:posOffset>
@@ -3587,7 +3518,7 @@
           </mc:Choice>
           <mc:Fallback>
             <w:pict>
-              <v:shape w14:anchorId="64B2E51F" id="Text Box 9" o:spid="_x0000_s1029" type="#_x0000_t202" style="position:absolute;margin-left:255pt;margin-top:34.45pt;width:46.65pt;height:10.9pt;z-index:251644416;visibility:visible;mso-wrap-style:square;mso-width-percent:0;mso-height-percent:0;mso-wrap-distance-left:9pt;mso-wrap-distance-top:0;mso-wrap-distance-right:9pt;mso-wrap-distance-bottom:0;mso-position-horizontal:absolute;mso-position-horizontal-relative:text;mso-position-vertical:absolute;mso-position-vertical-relative:text;mso-width-percent:0;mso-height-percent:0;mso-width-relative:margin;mso-height-relative:margin;v-text-anchor:top" o:gfxdata="UEsDBBQABgAIAAAAIQC2gziS/gAAAOEBAAATAAAAW0NvbnRlbnRfVHlwZXNdLnhtbJSRQU7DMBBF&#10;90jcwfIWJU67QAgl6YK0S0CoHGBkTxKLZGx5TGhvj5O2G0SRWNoz/78nu9wcxkFMGNg6quQqL6RA&#10;0s5Y6ir5vt9lD1JwBDIwOMJKHpHlpr69KfdHjyxSmriSfYz+USnWPY7AufNIadK6MEJMx9ApD/oD&#10;OlTrorhX2lFEilmcO2RdNtjC5xDF9pCuTyYBB5bi6bQ4syoJ3g9WQ0ymaiLzg5KdCXlKLjvcW893&#10;SUOqXwnz5DrgnHtJTxOsQfEKIT7DmDSUCaxw7Rqn8787ZsmRM9e2VmPeBN4uqYvTtW7jvijg9N/y&#10;JsXecLq0q+WD6m8AAAD//wMAUEsDBBQABgAIAAAAIQA4/SH/1gAAAJQBAAALAAAAX3JlbHMvLnJl&#10;bHOkkMFqwzAMhu+DvYPRfXGawxijTi+j0GvpHsDYimMaW0Yy2fr2M4PBMnrbUb/Q94l/f/hMi1qR&#10;JVI2sOt6UJgd+ZiDgffL8ekFlFSbvV0oo4EbChzGx4f9GRdb25HMsYhqlCwG5lrLq9biZkxWOiqY&#10;22YiTra2kYMu1l1tQD30/bPm3wwYN0x18gb45AdQl1tp5j/sFB2T0FQ7R0nTNEV3j6o9feQzro1i&#10;OWA14Fm+Q8a1a8+Bvu/d/dMb2JY5uiPbhG/ktn4cqGU/er3pcvwCAAD//wMAUEsDBBQABgAIAAAA&#10;IQCar5RSfwIAAH0FAAAOAAAAZHJzL2Uyb0RvYy54bWysVEtPGzEQvlfqf7B8L5sQpSURG5SCUlVC&#10;gAoVZ8drk1Vtj2s72U1/fWe8uwmlXKh68c7a37y+eZxftNawnQqxBlfy8cmIM+UkVLV7Kvn3h9WH&#10;M85iEq4SBpwq+V5FfrF4/+688XN1ChswlQoMjbg4b3zJNyn5eVFEuVFWxBPwyuGjhmBFwt/wVFRB&#10;NGjdmuJ0NPpYNBAqH0CqGPH2qnvki2xfayXTrdZRJWZKjrGlfIZ8ruksFudi/hSE39SyD0P8QxRW&#10;1A6dHkxdiSTYNtR/mbK1DBBBpxMJtgCta6lyDpjNePQim/uN8CrnguREf6Ap/j+z8mZ3F1hdlXzG&#10;mRMWS/Sg2sQ+Q8tmxE7j4xxB9x5hqcVrrPJwH/GSkm51sPTFdBi+I8/7A7dkTOLldHY6nYw5k/g0&#10;npx9mkzJSnFU9iGmLwosI6HkAUuXGRW765g66AAhXxFMXa1qY/IPtYu6NIHtBBbapBwiGv8DZRxr&#10;KC7ScEC6nVnj6Eblbul9UdZddllKe6MIY9w3pZGtnOQrjoWUyh2cZzShNLp6i2KPP0b1FuUuD9TI&#10;nsGlg7KtHYScfR6vI1/Vj4Ev3eGxMM/yJjG16za3yWQo/hqqPfZEgG6moperGit3LWK6EwGHCNsA&#10;F0O6xUMbQOahlzjbQPj12j3hsbfxlbMGh7Lk8edWBMWZ+eqw62mCByEMwnoQ3NZeApYfuwyjySIq&#10;hGQGUQewj7gvluQFn4ST6KvkaRAvU7cacN9ItVxmEM6pF+na3XtJpolV6sOH9lEE3zdrwi6/gWFc&#10;xfxFz3ZY0nSw3CbQdW5o4rVjsecbZzyPRL+PaIk8/8+o49Zc/AYAAP//AwBQSwMEFAAGAAgAAAAh&#10;AJe9KordAAAACQEAAA8AAABkcnMvZG93bnJldi54bWxMj8FOwzAQRO9I/IO1SNyoXSJCGrKpENAr&#10;iBIhcXPjJYmw11HstOHvMSc4jmY086baLs6KI01h8IywXikQxK03A3cIzdvuqgARomajrWdC+KYA&#10;2/r8rNKl8Sd+peM+diKVcCg1Qh/jWEoZ2p6cDis/Eifv009OxySnTppJn1K5s/JaqVw6PXBa6PVI&#10;Dz21X/vZIdhd5p8eu+aj0PFlfi+em3YxCvHyYrm/AxFpiX9h+MVP6FAnpoOf2QRhEW7WKn2JCHmx&#10;AZECucoyEAeEjboFWVfy/4P6BwAA//8DAFBLAQItABQABgAIAAAAIQC2gziS/gAAAOEBAAATAAAA&#10;AAAAAAAAAAAAAAAAAABbQ29udGVudF9UeXBlc10ueG1sUEsBAi0AFAAGAAgAAAAhADj9If/WAAAA&#10;lAEAAAsAAAAAAAAAAAAAAAAALwEAAF9yZWxzLy5yZWxzUEsBAi0AFAAGAAgAAAAhAJqvlFJ/AgAA&#10;fQUAAA4AAAAAAAAAAAAAAAAALgIAAGRycy9lMm9Eb2MueG1sUEsBAi0AFAAGAAgAAAAhAJe9Kord&#10;AAAACQEAAA8AAAAAAAAAAAAAAAAA2QQAAGRycy9kb3ducmV2LnhtbFBLBQYAAAAABAAEAPMAAADj&#10;BQAAAAA=&#10;" fillcolor="white [3201]" stroked="f" strokeweight="0">
+              <v:shape w14:anchorId="0F261C5A" id="Text Box 9" o:spid="_x0000_s1029" type="#_x0000_t202" style="position:absolute;margin-left:255pt;margin-top:34.45pt;width:46.65pt;height:10.9pt;z-index:251631616;visibility:visible;mso-wrap-style:square;mso-width-percent:0;mso-height-percent:0;mso-wrap-distance-left:9pt;mso-wrap-distance-top:0;mso-wrap-distance-right:9pt;mso-wrap-distance-bottom:0;mso-position-horizontal:absolute;mso-position-horizontal-relative:text;mso-position-vertical:absolute;mso-position-vertical-relative:text;mso-width-percent:0;mso-height-percent:0;mso-width-relative:margin;mso-height-relative:margin;v-text-anchor:top" o:gfxdata="UEsDBBQABgAIAAAAIQC2gziS/gAAAOEBAAATAAAAW0NvbnRlbnRfVHlwZXNdLnhtbJSRQU7DMBBF&#10;90jcwfIWJU67QAgl6YK0S0CoHGBkTxKLZGx5TGhvj5O2G0SRWNoz/78nu9wcxkFMGNg6quQqL6RA&#10;0s5Y6ir5vt9lD1JwBDIwOMJKHpHlpr69KfdHjyxSmriSfYz+USnWPY7AufNIadK6MEJMx9ApD/oD&#10;OlTrorhX2lFEilmcO2RdNtjC5xDF9pCuTyYBB5bi6bQ4syoJ3g9WQ0ymaiLzg5KdCXlKLjvcW893&#10;SUOqXwnz5DrgnHtJTxOsQfEKIT7DmDSUCaxw7Rqn8787ZsmRM9e2VmPeBN4uqYvTtW7jvijg9N/y&#10;JsXecLq0q+WD6m8AAAD//wMAUEsDBBQABgAIAAAAIQA4/SH/1gAAAJQBAAALAAAAX3JlbHMvLnJl&#10;bHOkkMFqwzAMhu+DvYPRfXGawxijTi+j0GvpHsDYimMaW0Yy2fr2M4PBMnrbUb/Q94l/f/hMi1qR&#10;JVI2sOt6UJgd+ZiDgffL8ekFlFSbvV0oo4EbChzGx4f9GRdb25HMsYhqlCwG5lrLq9biZkxWOiqY&#10;22YiTra2kYMu1l1tQD30/bPm3wwYN0x18gb45AdQl1tp5j/sFB2T0FQ7R0nTNEV3j6o9feQzro1i&#10;OWA14Fm+Q8a1a8+Bvu/d/dMb2JY5uiPbhG/ktn4cqGU/er3pcvwCAAD//wMAUEsDBBQABgAIAAAA&#10;IQCar5RSfwIAAH0FAAAOAAAAZHJzL2Uyb0RvYy54bWysVEtPGzEQvlfqf7B8L5sQpSURG5SCUlVC&#10;gAoVZ8drk1Vtj2s72U1/fWe8uwmlXKh68c7a37y+eZxftNawnQqxBlfy8cmIM+UkVLV7Kvn3h9WH&#10;M85iEq4SBpwq+V5FfrF4/+688XN1ChswlQoMjbg4b3zJNyn5eVFEuVFWxBPwyuGjhmBFwt/wVFRB&#10;NGjdmuJ0NPpYNBAqH0CqGPH2qnvki2xfayXTrdZRJWZKjrGlfIZ8ruksFudi/hSE39SyD0P8QxRW&#10;1A6dHkxdiSTYNtR/mbK1DBBBpxMJtgCta6lyDpjNePQim/uN8CrnguREf6Ap/j+z8mZ3F1hdlXzG&#10;mRMWS/Sg2sQ+Q8tmxE7j4xxB9x5hqcVrrPJwH/GSkm51sPTFdBi+I8/7A7dkTOLldHY6nYw5k/g0&#10;npx9mkzJSnFU9iGmLwosI6HkAUuXGRW765g66AAhXxFMXa1qY/IPtYu6NIHtBBbapBwiGv8DZRxr&#10;KC7ScEC6nVnj6Eblbul9UdZddllKe6MIY9w3pZGtnOQrjoWUyh2cZzShNLp6i2KPP0b1FuUuD9TI&#10;nsGlg7KtHYScfR6vI1/Vj4Ev3eGxMM/yJjG16za3yWQo/hqqPfZEgG6moperGit3LWK6EwGHCNsA&#10;F0O6xUMbQOahlzjbQPj12j3hsbfxlbMGh7Lk8edWBMWZ+eqw62mCByEMwnoQ3NZeApYfuwyjySIq&#10;hGQGUQewj7gvluQFn4ST6KvkaRAvU7cacN9ItVxmEM6pF+na3XtJpolV6sOH9lEE3zdrwi6/gWFc&#10;xfxFz3ZY0nSw3CbQdW5o4rVjsecbZzyPRL+PaIk8/8+o49Zc/AYAAP//AwBQSwMEFAAGAAgAAAAh&#10;AJe9KordAAAACQEAAA8AAABkcnMvZG93bnJldi54bWxMj8FOwzAQRO9I/IO1SNyoXSJCGrKpENAr&#10;iBIhcXPjJYmw11HstOHvMSc4jmY086baLs6KI01h8IywXikQxK03A3cIzdvuqgARomajrWdC+KYA&#10;2/r8rNKl8Sd+peM+diKVcCg1Qh/jWEoZ2p6cDis/Eifv009OxySnTppJn1K5s/JaqVw6PXBa6PVI&#10;Dz21X/vZIdhd5p8eu+aj0PFlfi+em3YxCvHyYrm/AxFpiX9h+MVP6FAnpoOf2QRhEW7WKn2JCHmx&#10;AZECucoyEAeEjboFWVfy/4P6BwAA//8DAFBLAQItABQABgAIAAAAIQC2gziS/gAAAOEBAAATAAAA&#10;AAAAAAAAAAAAAAAAAABbQ29udGVudF9UeXBlc10ueG1sUEsBAi0AFAAGAAgAAAAhADj9If/WAAAA&#10;lAEAAAsAAAAAAAAAAAAAAAAALwEAAF9yZWxzLy5yZWxzUEsBAi0AFAAGAAgAAAAhAJqvlFJ/AgAA&#10;fQUAAA4AAAAAAAAAAAAAAAAALgIAAGRycy9lMm9Eb2MueG1sUEsBAi0AFAAGAAgAAAAhAJe9Kord&#10;AAAACQEAAA8AAAAAAAAAAAAAAAAA2QQAAGRycy9kb3ducmV2LnhtbFBLBQYAAAAABAAEAPMAAADj&#10;BQAAAAA=&#10;" fillcolor="white [3201]" stroked="f" strokeweight="0">
                 <v:textbox inset="0,0,0,0">
                   <w:txbxContent>
                     <w:p>
@@ -3617,7 +3548,7 @@
         <mc:AlternateContent>
           <mc:Choice Requires="wps">
             <w:drawing>
-              <wp:anchor distT="0" distB="0" distL="114300" distR="114300" simplePos="0" relativeHeight="251641344" behindDoc="0" locked="0" layoutInCell="1" allowOverlap="1" wp14:anchorId="0B1CA0F8" wp14:editId="64580908">
+              <wp:anchor distT="0" distB="0" distL="114300" distR="114300" simplePos="0" relativeHeight="251629568" behindDoc="0" locked="0" layoutInCell="1" allowOverlap="1" wp14:anchorId="41FB9069" wp14:editId="6ADFE0E3">
                 <wp:simplePos x="0" y="0"/>
                 <wp:positionH relativeFrom="column">
                   <wp:posOffset>1380185</wp:posOffset>
@@ -3693,7 +3624,7 @@
           </mc:Choice>
           <mc:Fallback>
             <w:pict>
-              <v:shape w14:anchorId="0B1CA0F8" id="Text Box 7" o:spid="_x0000_s1030" type="#_x0000_t202" style="position:absolute;margin-left:108.7pt;margin-top:33.8pt;width:36.7pt;height:11.5pt;z-index:251641344;visibility:visible;mso-wrap-style:square;mso-width-percent:0;mso-height-percent:0;mso-wrap-distance-left:9pt;mso-wrap-distance-top:0;mso-wrap-distance-right:9pt;mso-wrap-distance-bottom:0;mso-position-horizontal:absolute;mso-position-horizontal-relative:text;mso-position-vertical:absolute;mso-position-vertical-relative:text;mso-width-percent:0;mso-height-percent:0;mso-width-relative:margin;mso-height-relative:margin;v-text-anchor:top" o:gfxdata="UEsDBBQABgAIAAAAIQC2gziS/gAAAOEBAAATAAAAW0NvbnRlbnRfVHlwZXNdLnhtbJSRQU7DMBBF&#10;90jcwfIWJU67QAgl6YK0S0CoHGBkTxKLZGx5TGhvj5O2G0SRWNoz/78nu9wcxkFMGNg6quQqL6RA&#10;0s5Y6ir5vt9lD1JwBDIwOMJKHpHlpr69KfdHjyxSmriSfYz+USnWPY7AufNIadK6MEJMx9ApD/oD&#10;OlTrorhX2lFEilmcO2RdNtjC5xDF9pCuTyYBB5bi6bQ4syoJ3g9WQ0ymaiLzg5KdCXlKLjvcW893&#10;SUOqXwnz5DrgnHtJTxOsQfEKIT7DmDSUCaxw7Rqn8787ZsmRM9e2VmPeBN4uqYvTtW7jvijg9N/y&#10;JsXecLq0q+WD6m8AAAD//wMAUEsDBBQABgAIAAAAIQA4/SH/1gAAAJQBAAALAAAAX3JlbHMvLnJl&#10;bHOkkMFqwzAMhu+DvYPRfXGawxijTi+j0GvpHsDYimMaW0Yy2fr2M4PBMnrbUb/Q94l/f/hMi1qR&#10;JVI2sOt6UJgd+ZiDgffL8ekFlFSbvV0oo4EbChzGx4f9GRdb25HMsYhqlCwG5lrLq9biZkxWOiqY&#10;22YiTra2kYMu1l1tQD30/bPm3wwYN0x18gb45AdQl1tp5j/sFB2T0FQ7R0nTNEV3j6o9feQzro1i&#10;OWA14Fm+Q8a1a8+Bvu/d/dMb2JY5uiPbhG/ktn4cqGU/er3pcvwCAAD//wMAUEsDBBQABgAIAAAA&#10;IQBmMtZKfgIAAH0FAAAOAAAAZHJzL2Uyb0RvYy54bWysVE1v2zAMvQ/YfxB0X520QToEdYosRYYB&#10;RVu0HXpWZKkxJomapMTOfv1I2U66rpcOu8g09UiKjx8Xl601bKdCrMGVfHwy4kw5CVXtnkv+/XH1&#10;6TNnMQlXCQNOlXyvIr+cf/xw0fiZOoUNmEoFhk5cnDW+5JuU/KwootwoK+IJeOXwUkOwIuFveC6q&#10;IBr0bk1xOhpNiwZC5QNIFSNqr7pLPs/+tVYy3WodVWKm5Pi2lM+QzzWdxfxCzJ6D8Jta9s8Q//AK&#10;K2qHQQ+urkQSbBvqv1zZWgaIoNOJBFuA1rVUOQfMZjx6lc3DRniVc0Fyoj/QFP+fW3mzuwusrkp+&#10;zpkTFkv0qNrEvkDLzomdxscZgh48wlKLaqzyoI+opKRbHSx9MR2G98jz/sAtOZOonEynZ5MJZxKv&#10;xpPp2WhCXoqjsQ8xfVVgGQklD1i6zKjYXcfUQQcIxYpg6mpVG5N/qF3U0gS2E1hok/IT0fkfKONY&#10;Q+8iCwdk27k1jjQqd0sfi7LusstS2htFGOPulUa2cpJvBBZSKncIntGE0hjqPYY9/viq9xh3eaBF&#10;jgwuHYxt7SDk7PN4Hfmqfgx86Q6PhXmRN4mpXbe5TXLZSLOGao89EaCbqejlqsbKXYuY7kTAIcI2&#10;wMWQbvHQBpB56CXONhB+vaUnPPY23nLW4FCWPP7ciqA4M98cdj1N8CCEQVgPgtvaJWD5x7hyvMwi&#10;GoRkBlEHsE+4LxYUBa+Ekxir5GkQl6lbDbhvpFosMgjn1It07R68JNfEKvXhY/skgu+bNWGX38Aw&#10;rmL2qmc7LFk6WGwT6Do39JHFnm+c8TwS/T6iJfLyP6OOW3P+GwAA//8DAFBLAwQUAAYACAAAACEA&#10;dQViZ94AAAAJAQAADwAAAGRycy9kb3ducmV2LnhtbEyPwU7DMBBE70j8g7VI3KjdgNI0zaZCQK8g&#10;SoTEbRu7SURsR7HThr9nOdHjap9m3hTb2fbiZMbQeYewXCgQxtVed65BqD52dxmIEMlp6r0zCD8m&#10;wLa8vioo1/7s3s1pHxvBIS7khNDGOORShro1lsLCD8bx7+hHS5HPsZF6pDOH214mSqXSUue4oaXB&#10;PLWm/t5PFqHf3fuX56b6yii+TZ/Za1XPWiHe3syPGxDRzPEfhj99VoeSnQ5+cjqIHiFZrh4YRUhX&#10;KQgGkrXiLQeEtUpBloW8XFD+AgAA//8DAFBLAQItABQABgAIAAAAIQC2gziS/gAAAOEBAAATAAAA&#10;AAAAAAAAAAAAAAAAAABbQ29udGVudF9UeXBlc10ueG1sUEsBAi0AFAAGAAgAAAAhADj9If/WAAAA&#10;lAEAAAsAAAAAAAAAAAAAAAAALwEAAF9yZWxzLy5yZWxzUEsBAi0AFAAGAAgAAAAhAGYy1kp+AgAA&#10;fQUAAA4AAAAAAAAAAAAAAAAALgIAAGRycy9lMm9Eb2MueG1sUEsBAi0AFAAGAAgAAAAhAHUFYmfe&#10;AAAACQEAAA8AAAAAAAAAAAAAAAAA2AQAAGRycy9kb3ducmV2LnhtbFBLBQYAAAAABAAEAPMAAADj&#10;BQAAAAA=&#10;" fillcolor="white [3201]" stroked="f" strokeweight="0">
+              <v:shape w14:anchorId="41FB9069" id="Text Box 7" o:spid="_x0000_s1030" type="#_x0000_t202" style="position:absolute;margin-left:108.7pt;margin-top:33.8pt;width:36.7pt;height:11.5pt;z-index:251629568;visibility:visible;mso-wrap-style:square;mso-width-percent:0;mso-height-percent:0;mso-wrap-distance-left:9pt;mso-wrap-distance-top:0;mso-wrap-distance-right:9pt;mso-wrap-distance-bottom:0;mso-position-horizontal:absolute;mso-position-horizontal-relative:text;mso-position-vertical:absolute;mso-position-vertical-relative:text;mso-width-percent:0;mso-height-percent:0;mso-width-relative:margin;mso-height-relative:margin;v-text-anchor:top" o:gfxdata="UEsDBBQABgAIAAAAIQC2gziS/gAAAOEBAAATAAAAW0NvbnRlbnRfVHlwZXNdLnhtbJSRQU7DMBBF&#10;90jcwfIWJU67QAgl6YK0S0CoHGBkTxKLZGx5TGhvj5O2G0SRWNoz/78nu9wcxkFMGNg6quQqL6RA&#10;0s5Y6ir5vt9lD1JwBDIwOMJKHpHlpr69KfdHjyxSmriSfYz+USnWPY7AufNIadK6MEJMx9ApD/oD&#10;OlTrorhX2lFEilmcO2RdNtjC5xDF9pCuTyYBB5bi6bQ4syoJ3g9WQ0ymaiLzg5KdCXlKLjvcW893&#10;SUOqXwnz5DrgnHtJTxOsQfEKIT7DmDSUCaxw7Rqn8787ZsmRM9e2VmPeBN4uqYvTtW7jvijg9N/y&#10;JsXecLq0q+WD6m8AAAD//wMAUEsDBBQABgAIAAAAIQA4/SH/1gAAAJQBAAALAAAAX3JlbHMvLnJl&#10;bHOkkMFqwzAMhu+DvYPRfXGawxijTi+j0GvpHsDYimMaW0Yy2fr2M4PBMnrbUb/Q94l/f/hMi1qR&#10;JVI2sOt6UJgd+ZiDgffL8ekFlFSbvV0oo4EbChzGx4f9GRdb25HMsYhqlCwG5lrLq9biZkxWOiqY&#10;22YiTra2kYMu1l1tQD30/bPm3wwYN0x18gb45AdQl1tp5j/sFB2T0FQ7R0nTNEV3j6o9feQzro1i&#10;OWA14Fm+Q8a1a8+Bvu/d/dMb2JY5uiPbhG/ktn4cqGU/er3pcvwCAAD//wMAUEsDBBQABgAIAAAA&#10;IQBmMtZKfgIAAH0FAAAOAAAAZHJzL2Uyb0RvYy54bWysVE1v2zAMvQ/YfxB0X520QToEdYosRYYB&#10;RVu0HXpWZKkxJomapMTOfv1I2U66rpcOu8g09UiKjx8Xl601bKdCrMGVfHwy4kw5CVXtnkv+/XH1&#10;6TNnMQlXCQNOlXyvIr+cf/xw0fiZOoUNmEoFhk5cnDW+5JuU/KwootwoK+IJeOXwUkOwIuFveC6q&#10;IBr0bk1xOhpNiwZC5QNIFSNqr7pLPs/+tVYy3WodVWKm5Pi2lM+QzzWdxfxCzJ6D8Jta9s8Q//AK&#10;K2qHQQ+urkQSbBvqv1zZWgaIoNOJBFuA1rVUOQfMZjx6lc3DRniVc0Fyoj/QFP+fW3mzuwusrkp+&#10;zpkTFkv0qNrEvkDLzomdxscZgh48wlKLaqzyoI+opKRbHSx9MR2G98jz/sAtOZOonEynZ5MJZxKv&#10;xpPp2WhCXoqjsQ8xfVVgGQklD1i6zKjYXcfUQQcIxYpg6mpVG5N/qF3U0gS2E1hok/IT0fkfKONY&#10;Q+8iCwdk27k1jjQqd0sfi7LusstS2htFGOPulUa2cpJvBBZSKncIntGE0hjqPYY9/viq9xh3eaBF&#10;jgwuHYxt7SDk7PN4Hfmqfgx86Q6PhXmRN4mpXbe5TXLZSLOGao89EaCbqejlqsbKXYuY7kTAIcI2&#10;wMWQbvHQBpB56CXONhB+vaUnPPY23nLW4FCWPP7ciqA4M98cdj1N8CCEQVgPgtvaJWD5x7hyvMwi&#10;GoRkBlEHsE+4LxYUBa+Ekxir5GkQl6lbDbhvpFosMgjn1It07R68JNfEKvXhY/skgu+bNWGX38Aw&#10;rmL2qmc7LFk6WGwT6Do39JHFnm+c8TwS/T6iJfLyP6OOW3P+GwAA//8DAFBLAwQUAAYACAAAACEA&#10;dQViZ94AAAAJAQAADwAAAGRycy9kb3ducmV2LnhtbEyPwU7DMBBE70j8g7VI3KjdgNI0zaZCQK8g&#10;SoTEbRu7SURsR7HThr9nOdHjap9m3hTb2fbiZMbQeYewXCgQxtVed65BqD52dxmIEMlp6r0zCD8m&#10;wLa8vioo1/7s3s1pHxvBIS7khNDGOORShro1lsLCD8bx7+hHS5HPsZF6pDOH214mSqXSUue4oaXB&#10;PLWm/t5PFqHf3fuX56b6yii+TZ/Za1XPWiHe3syPGxDRzPEfhj99VoeSnQ5+cjqIHiFZrh4YRUhX&#10;KQgGkrXiLQeEtUpBloW8XFD+AgAA//8DAFBLAQItABQABgAIAAAAIQC2gziS/gAAAOEBAAATAAAA&#10;AAAAAAAAAAAAAAAAAABbQ29udGVudF9UeXBlc10ueG1sUEsBAi0AFAAGAAgAAAAhADj9If/WAAAA&#10;lAEAAAsAAAAAAAAAAAAAAAAALwEAAF9yZWxzLy5yZWxzUEsBAi0AFAAGAAgAAAAhAGYy1kp+AgAA&#10;fQUAAA4AAAAAAAAAAAAAAAAALgIAAGRycy9lMm9Eb2MueG1sUEsBAi0AFAAGAAgAAAAhAHUFYmfe&#10;AAAACQEAAA8AAAAAAAAAAAAAAAAA2AQAAGRycy9kb3ducmV2LnhtbFBLBQYAAAAABAAEAPMAAADj&#10;BQAAAAA=&#10;" fillcolor="white [3201]" stroked="f" strokeweight="0">
                 <v:textbox inset="0,0,0,0">
                   <w:txbxContent>
                     <w:p>
@@ -3713,7 +3644,7 @@
           <w:noProof/>
         </w:rPr>
         <w:drawing>
-          <wp:inline distT="0" distB="0" distL="0" distR="0" wp14:anchorId="205F67ED" wp14:editId="0722B7C8">
+          <wp:inline distT="0" distB="0" distL="0" distR="0" wp14:anchorId="29C34F04" wp14:editId="44BB0B51">
             <wp:extent cx="5715000" cy="2330450"/>
             <wp:effectExtent l="0" t="0" r="0" b="0"/>
             <wp:docPr id="6" name="Picture 6"/>
@@ -3767,12 +3698,327 @@
         <w:rPr>
           <w:rFonts w:asciiTheme="minorHAnsi" w:hAnsiTheme="minorHAnsi" w:cs="Helvetica"/>
           <w:color w:val="333333"/>
-          <w:sz w:val="28"/>
-          <w:szCs w:val="28"/>
+          <w:sz w:val="24"/>
+          <w:szCs w:val="24"/>
           <w:shd w:val="clear" w:color="auto" w:fill="FFFFFF"/>
         </w:rPr>
       </w:pPr>
-      <w:r>
+    </w:p>
+    <w:p>
+      <w:pPr>
+        <w:shd w:val="clear" w:color="auto" w:fill="FFFFFF"/>
+        <w:rPr>
+          <w:rFonts w:asciiTheme="minorHAnsi" w:hAnsiTheme="minorHAnsi" w:cs="Helvetica"/>
+          <w:color w:val="333333"/>
+          <w:sz w:val="24"/>
+          <w:szCs w:val="24"/>
+          <w:shd w:val="clear" w:color="auto" w:fill="FFFFFF"/>
+        </w:rPr>
+      </w:pPr>
+      <w:r>
+        <w:rPr>
+          <w:noProof/>
+        </w:rPr>
+        <mc:AlternateContent>
+          <mc:Choice Requires="wps">
+            <w:drawing>
+              <wp:anchor distT="0" distB="0" distL="114300" distR="114300" simplePos="0" relativeHeight="251686912" behindDoc="0" locked="0" layoutInCell="1" allowOverlap="1" wp14:anchorId="40A0356D" wp14:editId="5D2E663F">
+                <wp:simplePos x="0" y="0"/>
+                <wp:positionH relativeFrom="column">
+                  <wp:posOffset>4591050</wp:posOffset>
+                </wp:positionH>
+                <wp:positionV relativeFrom="paragraph">
+                  <wp:posOffset>140335</wp:posOffset>
+                </wp:positionV>
+                <wp:extent cx="219075" cy="448945"/>
+                <wp:effectExtent l="38100" t="0" r="28575" b="65405"/>
+                <wp:wrapNone/>
+                <wp:docPr id="22" name="Straight Arrow Connector 22"/>
+                <wp:cNvGraphicFramePr/>
+                <a:graphic xmlns:a="http://schemas.openxmlformats.org/drawingml/2006/main">
+                  <a:graphicData uri="http://schemas.microsoft.com/office/word/2010/wordprocessingShape">
+                    <wps:wsp>
+                      <wps:cNvCnPr/>
+                      <wps:spPr>
+                        <a:xfrm flipH="1">
+                          <a:off x="0" y="0"/>
+                          <a:ext cx="219075" cy="448945"/>
+                        </a:xfrm>
+                        <a:prstGeom prst="straightConnector1">
+                          <a:avLst/>
+                        </a:prstGeom>
+                        <a:ln>
+                          <a:solidFill>
+                            <a:srgbClr val="FF0000"/>
+                          </a:solidFill>
+                          <a:tailEnd type="triangle"/>
+                        </a:ln>
+                      </wps:spPr>
+                      <wps:style>
+                        <a:lnRef idx="1">
+                          <a:schemeClr val="accent1"/>
+                        </a:lnRef>
+                        <a:fillRef idx="0">
+                          <a:schemeClr val="accent1"/>
+                        </a:fillRef>
+                        <a:effectRef idx="0">
+                          <a:schemeClr val="accent1"/>
+                        </a:effectRef>
+                        <a:fontRef idx="minor">
+                          <a:schemeClr val="tx1"/>
+                        </a:fontRef>
+                      </wps:style>
+                      <wps:bodyPr/>
+                    </wps:wsp>
+                  </a:graphicData>
+                </a:graphic>
+                <wp14:sizeRelH relativeFrom="margin">
+                  <wp14:pctWidth>0</wp14:pctWidth>
+                </wp14:sizeRelH>
+                <wp14:sizeRelV relativeFrom="margin">
+                  <wp14:pctHeight>0</wp14:pctHeight>
+                </wp14:sizeRelV>
+              </wp:anchor>
+            </w:drawing>
+          </mc:Choice>
+          <mc:Fallback>
+            <w:pict>
+              <v:shape w14:anchorId="6866B84B" id="Straight Arrow Connector 22" o:spid="_x0000_s1026" type="#_x0000_t32" style="position:absolute;margin-left:361.5pt;margin-top:11.05pt;width:17.25pt;height:35.35pt;flip:x;z-index:251686912;visibility:visible;mso-wrap-style:square;mso-width-percent:0;mso-height-percent:0;mso-wrap-distance-left:9pt;mso-wrap-distance-top:0;mso-wrap-distance-right:9pt;mso-wrap-distance-bottom:0;mso-position-horizontal:absolute;mso-position-horizontal-relative:text;mso-position-vertical:absolute;mso-position-vertical-relative:text;mso-width-percent:0;mso-height-percent:0;mso-width-relative:margin;mso-height-relative:margin" o:gfxdata="UEsDBBQABgAIAAAAIQC2gziS/gAAAOEBAAATAAAAW0NvbnRlbnRfVHlwZXNdLnhtbJSRQU7DMBBF&#10;90jcwfIWJU67QAgl6YK0S0CoHGBkTxKLZGx5TGhvj5O2G0SRWNoz/78nu9wcxkFMGNg6quQqL6RA&#10;0s5Y6ir5vt9lD1JwBDIwOMJKHpHlpr69KfdHjyxSmriSfYz+USnWPY7AufNIadK6MEJMx9ApD/oD&#10;OlTrorhX2lFEilmcO2RdNtjC5xDF9pCuTyYBB5bi6bQ4syoJ3g9WQ0ymaiLzg5KdCXlKLjvcW893&#10;SUOqXwnz5DrgnHtJTxOsQfEKIT7DmDSUCaxw7Rqn8787ZsmRM9e2VmPeBN4uqYvTtW7jvijg9N/y&#10;JsXecLq0q+WD6m8AAAD//wMAUEsDBBQABgAIAAAAIQA4/SH/1gAAAJQBAAALAAAAX3JlbHMvLnJl&#10;bHOkkMFqwzAMhu+DvYPRfXGawxijTi+j0GvpHsDYimMaW0Yy2fr2M4PBMnrbUb/Q94l/f/hMi1qR&#10;JVI2sOt6UJgd+ZiDgffL8ekFlFSbvV0oo4EbChzGx4f9GRdb25HMsYhqlCwG5lrLq9biZkxWOiqY&#10;22YiTra2kYMu1l1tQD30/bPm3wwYN0x18gb45AdQl1tp5j/sFB2T0FQ7R0nTNEV3j6o9feQzro1i&#10;OWA14Fm+Q8a1a8+Bvu/d/dMb2JY5uiPbhG/ktn4cqGU/er3pcvwCAAD//wMAUEsDBBQABgAIAAAA&#10;IQAPLEQa9QEAAEQEAAAOAAAAZHJzL2Uyb0RvYy54bWysU9uO0zAQfUfiHyy/06RRF3ajpivUpfCA&#10;oGLhA1zHTiz5prFp0r9n7KRZbkICkQcrY885M+d4vL0fjSZnAUE529D1qqREWO5aZbuGfvl8eHFL&#10;SYjMtkw7Kxp6EYHe754/2w6+FpXrnW4FECSxoR58Q/sYfV0UgffCsLByXlg8lA4MixhCV7TABmQ3&#10;uqjK8mUxOGg9OC5CwN2H6ZDuMr+UgsePUgYRiW4o9hbzCnk9pbXYbVndAfO94nMb7B+6MExZLLpQ&#10;PbDIyFdQv1AZxcEFJ+OKO1M4KRUXWQOqWZc/qXnsmRdZC5oT/GJT+H+0/MP5CES1Da0qSiwzeEeP&#10;EZjq+kheA7iB7J216KMDgino1+BDjbC9PcIcBX+EJH6UYIjUyr/DUch2oEAyZrcvi9tijITjZrW+&#10;K1/dUMLxaLO5vdvcJPZiokl0HkJ8K5wh6aehYW5r6Wcqwc7vQ5yAV0ACa5vW4LRqD0rrHEB32msg&#10;Z4bDcDiU+M0Vf0iLTOk3tiXx4tGMCIrZTos5M9EWyYFJc/6LFy2mkp+ERC9R29RanmKxlGScCxvX&#10;CxNmJ5jE9hZgmW37I3DOT1CRJ/xvwAsiV3Y2LmCjrIPfVY/jtWU55V8dmHQnC06uveRpyNbgqOZ7&#10;nJ9Vegvfxxn+9Ph33wAAAP//AwBQSwMEFAAGAAgAAAAhAO75sIjgAAAACQEAAA8AAABkcnMvZG93&#10;bnJldi54bWxMj0FPg0AQhe8m/ofNmHhp7FIapEWWptEYPRlte/C4sFNA2Vlklxb/veNJj5N5+d73&#10;8s1kO3HCwbeOFCzmEQikypmWagWH/ePNCoQPmozuHKGCb/SwKS4vcp0Zd6Y3PO1CLRhCPtMKmhD6&#10;TEpfNWi1n7seiX9HN1gd+BxqaQZ9ZrjtZBxFt9Lqlrih0T3eN1h97karID3izL3jw8tXkpTr2fbj&#10;6fl1XCp1fTVt70AEnMJfGH71WR0KdirdSMaLjhnxkrcEBXG8AMGBNEkTEKWCdbwCWeTy/4LiBwAA&#10;//8DAFBLAQItABQABgAIAAAAIQC2gziS/gAAAOEBAAATAAAAAAAAAAAAAAAAAAAAAABbQ29udGVu&#10;dF9UeXBlc10ueG1sUEsBAi0AFAAGAAgAAAAhADj9If/WAAAAlAEAAAsAAAAAAAAAAAAAAAAALwEA&#10;AF9yZWxzLy5yZWxzUEsBAi0AFAAGAAgAAAAhAA8sRBr1AQAARAQAAA4AAAAAAAAAAAAAAAAALgIA&#10;AGRycy9lMm9Eb2MueG1sUEsBAi0AFAAGAAgAAAAhAO75sIjgAAAACQEAAA8AAAAAAAAAAAAAAAAA&#10;TwQAAGRycy9kb3ducmV2LnhtbFBLBQYAAAAABAAEAPMAAABcBQAAAAA=&#10;" strokecolor="red">
+                <v:stroke endarrow="block"/>
+              </v:shape>
+            </w:pict>
+          </mc:Fallback>
+        </mc:AlternateContent>
+      </w:r>
+      <w:r>
+        <w:rPr>
+          <w:noProof/>
+        </w:rPr>
+        <mc:AlternateContent>
+          <mc:Choice Requires="wps">
+            <w:drawing>
+              <wp:anchor distT="0" distB="0" distL="114300" distR="114300" simplePos="0" relativeHeight="251683840" behindDoc="0" locked="0" layoutInCell="1" allowOverlap="1" wp14:anchorId="7372009A" wp14:editId="778E0B4E">
+                <wp:simplePos x="0" y="0"/>
+                <wp:positionH relativeFrom="column">
+                  <wp:posOffset>4057650</wp:posOffset>
+                </wp:positionH>
+                <wp:positionV relativeFrom="paragraph">
+                  <wp:posOffset>151130</wp:posOffset>
+                </wp:positionV>
+                <wp:extent cx="219075" cy="448945"/>
+                <wp:effectExtent l="38100" t="0" r="28575" b="65405"/>
+                <wp:wrapNone/>
+                <wp:docPr id="21" name="Straight Arrow Connector 21"/>
+                <wp:cNvGraphicFramePr/>
+                <a:graphic xmlns:a="http://schemas.openxmlformats.org/drawingml/2006/main">
+                  <a:graphicData uri="http://schemas.microsoft.com/office/word/2010/wordprocessingShape">
+                    <wps:wsp>
+                      <wps:cNvCnPr/>
+                      <wps:spPr>
+                        <a:xfrm flipH="1">
+                          <a:off x="0" y="0"/>
+                          <a:ext cx="219075" cy="448945"/>
+                        </a:xfrm>
+                        <a:prstGeom prst="straightConnector1">
+                          <a:avLst/>
+                        </a:prstGeom>
+                        <a:ln>
+                          <a:solidFill>
+                            <a:srgbClr val="FF0000"/>
+                          </a:solidFill>
+                          <a:tailEnd type="triangle"/>
+                        </a:ln>
+                      </wps:spPr>
+                      <wps:style>
+                        <a:lnRef idx="1">
+                          <a:schemeClr val="accent1"/>
+                        </a:lnRef>
+                        <a:fillRef idx="0">
+                          <a:schemeClr val="accent1"/>
+                        </a:fillRef>
+                        <a:effectRef idx="0">
+                          <a:schemeClr val="accent1"/>
+                        </a:effectRef>
+                        <a:fontRef idx="minor">
+                          <a:schemeClr val="tx1"/>
+                        </a:fontRef>
+                      </wps:style>
+                      <wps:bodyPr/>
+                    </wps:wsp>
+                  </a:graphicData>
+                </a:graphic>
+                <wp14:sizeRelH relativeFrom="margin">
+                  <wp14:pctWidth>0</wp14:pctWidth>
+                </wp14:sizeRelH>
+                <wp14:sizeRelV relativeFrom="margin">
+                  <wp14:pctHeight>0</wp14:pctHeight>
+                </wp14:sizeRelV>
+              </wp:anchor>
+            </w:drawing>
+          </mc:Choice>
+          <mc:Fallback>
+            <w:pict>
+              <v:shape w14:anchorId="283FA9EF" id="Straight Arrow Connector 21" o:spid="_x0000_s1026" type="#_x0000_t32" style="position:absolute;margin-left:319.5pt;margin-top:11.9pt;width:17.25pt;height:35.35pt;flip:x;z-index:251683840;visibility:visible;mso-wrap-style:square;mso-width-percent:0;mso-height-percent:0;mso-wrap-distance-left:9pt;mso-wrap-distance-top:0;mso-wrap-distance-right:9pt;mso-wrap-distance-bottom:0;mso-position-horizontal:absolute;mso-position-horizontal-relative:text;mso-position-vertical:absolute;mso-position-vertical-relative:text;mso-width-percent:0;mso-height-percent:0;mso-width-relative:margin;mso-height-relative:margin" o:gfxdata="UEsDBBQABgAIAAAAIQC2gziS/gAAAOEBAAATAAAAW0NvbnRlbnRfVHlwZXNdLnhtbJSRQU7DMBBF&#10;90jcwfIWJU67QAgl6YK0S0CoHGBkTxKLZGx5TGhvj5O2G0SRWNoz/78nu9wcxkFMGNg6quQqL6RA&#10;0s5Y6ir5vt9lD1JwBDIwOMJKHpHlpr69KfdHjyxSmriSfYz+USnWPY7AufNIadK6MEJMx9ApD/oD&#10;OlTrorhX2lFEilmcO2RdNtjC5xDF9pCuTyYBB5bi6bQ4syoJ3g9WQ0ymaiLzg5KdCXlKLjvcW893&#10;SUOqXwnz5DrgnHtJTxOsQfEKIT7DmDSUCaxw7Rqn8787ZsmRM9e2VmPeBN4uqYvTtW7jvijg9N/y&#10;JsXecLq0q+WD6m8AAAD//wMAUEsDBBQABgAIAAAAIQA4/SH/1gAAAJQBAAALAAAAX3JlbHMvLnJl&#10;bHOkkMFqwzAMhu+DvYPRfXGawxijTi+j0GvpHsDYimMaW0Yy2fr2M4PBMnrbUb/Q94l/f/hMi1qR&#10;JVI2sOt6UJgd+ZiDgffL8ekFlFSbvV0oo4EbChzGx4f9GRdb25HMsYhqlCwG5lrLq9biZkxWOiqY&#10;22YiTra2kYMu1l1tQD30/bPm3wwYN0x18gb45AdQl1tp5j/sFB2T0FQ7R0nTNEV3j6o9feQzro1i&#10;OWA14Fm+Q8a1a8+Bvu/d/dMb2JY5uiPbhG/ktn4cqGU/er3pcvwCAAD//wMAUEsDBBQABgAIAAAA&#10;IQDaoYT49wEAAEQEAAAOAAAAZHJzL2Uyb0RvYy54bWysU9uO0zAQfUfiHyy/06RVF3ajpivUpfCA&#10;oGLhA1zHTiz5prFpkr9n7KRZbkICkQcrY885M+d4vLsfjCYXAUE5W9P1qqREWO4aZduafvl8fHFL&#10;SYjMNkw7K2o6ikDv98+f7XpfiY3rnG4EECSxoep9TbsYfVUUgXfCsLByXlg8lA4MixhCWzTAemQ3&#10;utiU5cuid9B4cFyEgLsP0yHdZ34pBY8fpQwiEl1T7C3mFfJ6Tmux37GqBeY7xec22D90YZiyWHSh&#10;emCRka+gfqEyioMLTsYVd6ZwUiousgZUsy5/UvPYMS+yFjQn+MWm8P9o+YfLCYhqarpZU2KZwTt6&#10;jMBU20XyGsD15OCsRR8dEExBv3ofKoQd7AnmKPgTJPGDBEOkVv4djkK2AwWSIbs9Lm6LIRKOm5v1&#10;XfnqhhKOR9vt7d32JrEXE02i8xDiW+EMST81DXNbSz9TCXZ5H+IEvAISWNu0BqdVc1Ra5wDa80ED&#10;uTAchuOxxG+u+ENaZEq/sQ2Jo0czIihmWy3mzERbJAcmzfkvjlpMJT8JiV6itqm1PMViKck4FzZm&#10;D1GltpidYBLbW4Bltu2PwDk/QUWe8L8BL4hc2dm4gI2yDn5XPQ7XluWUf3Vg0p0sOLtmzNOQrcFR&#10;zfc4P6v0Fr6PM/zp8e+/AQAA//8DAFBLAwQUAAYACAAAACEAHLQrNOAAAAAJAQAADwAAAGRycy9k&#10;b3ducmV2LnhtbEyPQU+DQBCF7yb+h82YeGnsYhEqyNA0GqMno9WDx4WdAsruIru0+O8dT3qczMt7&#10;31dsZtOLA42+cxbhchmBIFs73dkG4e31/uIahA/KatU7Swjf5GFTnp4UKtfuaF/osAuN4BLrc4XQ&#10;hjDkUvq6JaP80g1k+bd3o1GBz7GRelRHLje9XEVRKo3qLC+0aqDblurP3WQQ1ntauHe6e/pKkipb&#10;bD8eHp+nGPH8bN7egAg0h78w/OIzOpTMVLnJai96hDTO2CUgrGJW4EC6jhMQFUJ2lYAsC/nfoPwB&#10;AAD//wMAUEsBAi0AFAAGAAgAAAAhALaDOJL+AAAA4QEAABMAAAAAAAAAAAAAAAAAAAAAAFtDb250&#10;ZW50X1R5cGVzXS54bWxQSwECLQAUAAYACAAAACEAOP0h/9YAAACUAQAACwAAAAAAAAAAAAAAAAAv&#10;AQAAX3JlbHMvLnJlbHNQSwECLQAUAAYACAAAACEA2qGE+PcBAABEBAAADgAAAAAAAAAAAAAAAAAu&#10;AgAAZHJzL2Uyb0RvYy54bWxQSwECLQAUAAYACAAAACEAHLQrNOAAAAAJAQAADwAAAAAAAAAAAAAA&#10;AABRBAAAZHJzL2Rvd25yZXYueG1sUEsFBgAAAAAEAAQA8wAAAF4FAAAAAA==&#10;" strokecolor="red">
+                <v:stroke endarrow="block"/>
+              </v:shape>
+            </w:pict>
+          </mc:Fallback>
+        </mc:AlternateContent>
+      </w:r>
+      <w:r>
+        <w:rPr>
+          <w:noProof/>
+        </w:rPr>
+        <mc:AlternateContent>
+          <mc:Choice Requires="wps">
+            <w:drawing>
+              <wp:anchor distT="0" distB="0" distL="114300" distR="114300" simplePos="0" relativeHeight="251677696" behindDoc="0" locked="0" layoutInCell="1" allowOverlap="1" wp14:anchorId="1F5496D0" wp14:editId="0B2A7D90">
+                <wp:simplePos x="0" y="0"/>
+                <wp:positionH relativeFrom="column">
+                  <wp:posOffset>2343150</wp:posOffset>
+                </wp:positionH>
+                <wp:positionV relativeFrom="paragraph">
+                  <wp:posOffset>151130</wp:posOffset>
+                </wp:positionV>
+                <wp:extent cx="219075" cy="448945"/>
+                <wp:effectExtent l="38100" t="0" r="28575" b="65405"/>
+                <wp:wrapNone/>
+                <wp:docPr id="20" name="Straight Arrow Connector 20"/>
+                <wp:cNvGraphicFramePr/>
+                <a:graphic xmlns:a="http://schemas.openxmlformats.org/drawingml/2006/main">
+                  <a:graphicData uri="http://schemas.microsoft.com/office/word/2010/wordprocessingShape">
+                    <wps:wsp>
+                      <wps:cNvCnPr/>
+                      <wps:spPr>
+                        <a:xfrm flipH="1">
+                          <a:off x="0" y="0"/>
+                          <a:ext cx="219075" cy="448945"/>
+                        </a:xfrm>
+                        <a:prstGeom prst="straightConnector1">
+                          <a:avLst/>
+                        </a:prstGeom>
+                        <a:ln>
+                          <a:solidFill>
+                            <a:srgbClr val="FF0000"/>
+                          </a:solidFill>
+                          <a:tailEnd type="triangle"/>
+                        </a:ln>
+                      </wps:spPr>
+                      <wps:style>
+                        <a:lnRef idx="1">
+                          <a:schemeClr val="accent1"/>
+                        </a:lnRef>
+                        <a:fillRef idx="0">
+                          <a:schemeClr val="accent1"/>
+                        </a:fillRef>
+                        <a:effectRef idx="0">
+                          <a:schemeClr val="accent1"/>
+                        </a:effectRef>
+                        <a:fontRef idx="minor">
+                          <a:schemeClr val="tx1"/>
+                        </a:fontRef>
+                      </wps:style>
+                      <wps:bodyPr/>
+                    </wps:wsp>
+                  </a:graphicData>
+                </a:graphic>
+                <wp14:sizeRelH relativeFrom="margin">
+                  <wp14:pctWidth>0</wp14:pctWidth>
+                </wp14:sizeRelH>
+                <wp14:sizeRelV relativeFrom="margin">
+                  <wp14:pctHeight>0</wp14:pctHeight>
+                </wp14:sizeRelV>
+              </wp:anchor>
+            </w:drawing>
+          </mc:Choice>
+          <mc:Fallback>
+            <w:pict>
+              <v:shape w14:anchorId="15090BAE" id="Straight Arrow Connector 20" o:spid="_x0000_s1026" type="#_x0000_t32" style="position:absolute;margin-left:184.5pt;margin-top:11.9pt;width:17.25pt;height:35.35pt;flip:x;z-index:251677696;visibility:visible;mso-wrap-style:square;mso-width-percent:0;mso-height-percent:0;mso-wrap-distance-left:9pt;mso-wrap-distance-top:0;mso-wrap-distance-right:9pt;mso-wrap-distance-bottom:0;mso-position-horizontal:absolute;mso-position-horizontal-relative:text;mso-position-vertical:absolute;mso-position-vertical-relative:text;mso-width-percent:0;mso-height-percent:0;mso-width-relative:margin;mso-height-relative:margin" o:gfxdata="UEsDBBQABgAIAAAAIQC2gziS/gAAAOEBAAATAAAAW0NvbnRlbnRfVHlwZXNdLnhtbJSRQU7DMBBF&#10;90jcwfIWJU67QAgl6YK0S0CoHGBkTxKLZGx5TGhvj5O2G0SRWNoz/78nu9wcxkFMGNg6quQqL6RA&#10;0s5Y6ir5vt9lD1JwBDIwOMJKHpHlpr69KfdHjyxSmriSfYz+USnWPY7AufNIadK6MEJMx9ApD/oD&#10;OlTrorhX2lFEilmcO2RdNtjC5xDF9pCuTyYBB5bi6bQ4syoJ3g9WQ0ymaiLzg5KdCXlKLjvcW893&#10;SUOqXwnz5DrgnHtJTxOsQfEKIT7DmDSUCaxw7Rqn8787ZsmRM9e2VmPeBN4uqYvTtW7jvijg9N/y&#10;JsXecLq0q+WD6m8AAAD//wMAUEsDBBQABgAIAAAAIQA4/SH/1gAAAJQBAAALAAAAX3JlbHMvLnJl&#10;bHOkkMFqwzAMhu+DvYPRfXGawxijTi+j0GvpHsDYimMaW0Yy2fr2M4PBMnrbUb/Q94l/f/hMi1qR&#10;JVI2sOt6UJgd+ZiDgffL8ekFlFSbvV0oo4EbChzGx4f9GRdb25HMsYhqlCwG5lrLq9biZkxWOiqY&#10;22YiTra2kYMu1l1tQD30/bPm3wwYN0x18gb45AdQl1tp5j/sFB2T0FQ7R0nTNEV3j6o9feQzro1i&#10;OWA14Fm+Q8a1a8+Bvu/d/dMb2JY5uiPbhG/ktn4cqGU/er3pcvwCAAD//wMAUEsDBBQABgAIAAAA&#10;IQBWJxQQ9QEAAEQEAAAOAAAAZHJzL2Uyb0RvYy54bWysU9uO0zAQfUfiHyy/06RVF3ajpivUpfCA&#10;oGLhA1zHTiz5prFpkr9n7KRZbkICkQcrY885M+d4vLsfjCYXAUE5W9P1qqREWO4aZduafvl8fHFL&#10;SYjMNkw7K2o6ikDv98+f7XpfiY3rnG4EECSxoep9TbsYfVUUgXfCsLByXlg8lA4MixhCWzTAemQ3&#10;utiU5cuid9B4cFyEgLsP0yHdZ34pBY8fpQwiEl1T7C3mFfJ6Tmux37GqBeY7xec22D90YZiyWHSh&#10;emCRka+gfqEyioMLTsYVd6ZwUiousgZUsy5/UvPYMS+yFjQn+MWm8P9o+YfLCYhqarpBeywzeEeP&#10;EZhqu0heA7ieHJy16KMDginoV+9DhbCDPcEcBX+CJH6QYIjUyr/DUch2oEAyZLfHxW0xRMJxc7O+&#10;K1/dUMLxaLu9vdveJPZiokl0HkJ8K5wh6aemYW5r6WcqwS7vQ5yAV0ACa5vW4LRqjkrrHEB7Pmgg&#10;F4bDcDyW+M0Vf0iLTOk3tiFx9GhGBMVsq8WcmWiL5MCkOf/FUYup5Cch0UvUNrWWp1gsJRnnwsb1&#10;woTZCSaxvQVYZtv+CJzzE1TkCf8b8ILIlZ2NC9go6+B31eNwbVlO+VcHJt3JgrNrxjwN2Roc1XyP&#10;87NKb+H7OMOfHv/+GwAAAP//AwBQSwMEFAAGAAgAAAAhAJ+o/vLhAAAACQEAAA8AAABkcnMvZG93&#10;bnJldi54bWxMj0FPg0AQhe8m/ofNmHhp7GIprSBL02iMnoy2Hjwu7BRQdhbZpcV/73jS42Re3vu+&#10;fDPZThxx8K0jBdfzCARS5UxLtYK3/cPVDQgfNBndOUIF3+hhU5yf5Toz7kSveNyFWnAJ+UwraELo&#10;Myl91aDVfu56JP4d3GB14HOopRn0icttJxdRtJJWt8QLje7xrsHqczdaBesDztw73j9/JUmZzrYf&#10;j08vY6zU5cW0vQURcAp/YfjFZ3QomKl0IxkvOgXxKmWXoGARswIHllGcgCgVpMsEZJHL/wbFDwAA&#10;AP//AwBQSwECLQAUAAYACAAAACEAtoM4kv4AAADhAQAAEwAAAAAAAAAAAAAAAAAAAAAAW0NvbnRl&#10;bnRfVHlwZXNdLnhtbFBLAQItABQABgAIAAAAIQA4/SH/1gAAAJQBAAALAAAAAAAAAAAAAAAAAC8B&#10;AABfcmVscy8ucmVsc1BLAQItABQABgAIAAAAIQBWJxQQ9QEAAEQEAAAOAAAAAAAAAAAAAAAAAC4C&#10;AABkcnMvZTJvRG9jLnhtbFBLAQItABQABgAIAAAAIQCfqP7y4QAAAAkBAAAPAAAAAAAAAAAAAAAA&#10;AE8EAABkcnMvZG93bnJldi54bWxQSwUGAAAAAAQABADzAAAAXQUAAAAA&#10;" strokecolor="red">
+                <v:stroke endarrow="block"/>
+              </v:shape>
+            </w:pict>
+          </mc:Fallback>
+        </mc:AlternateContent>
+      </w:r>
+      <w:r>
+        <w:rPr>
+          <w:noProof/>
+        </w:rPr>
+        <mc:AlternateContent>
+          <mc:Choice Requires="wps">
+            <w:drawing>
+              <wp:anchor distT="0" distB="0" distL="114300" distR="114300" simplePos="0" relativeHeight="251663360" behindDoc="0" locked="0" layoutInCell="1" allowOverlap="1" wp14:anchorId="781FA22D" wp14:editId="709D8045">
+                <wp:simplePos x="0" y="0"/>
+                <wp:positionH relativeFrom="column">
+                  <wp:posOffset>2066290</wp:posOffset>
+                </wp:positionH>
+                <wp:positionV relativeFrom="paragraph">
+                  <wp:posOffset>141605</wp:posOffset>
+                </wp:positionV>
+                <wp:extent cx="219075" cy="448945"/>
+                <wp:effectExtent l="38100" t="0" r="28575" b="65405"/>
+                <wp:wrapNone/>
+                <wp:docPr id="19" name="Straight Arrow Connector 19"/>
+                <wp:cNvGraphicFramePr/>
+                <a:graphic xmlns:a="http://schemas.openxmlformats.org/drawingml/2006/main">
+                  <a:graphicData uri="http://schemas.microsoft.com/office/word/2010/wordprocessingShape">
+                    <wps:wsp>
+                      <wps:cNvCnPr/>
+                      <wps:spPr>
+                        <a:xfrm flipH="1">
+                          <a:off x="0" y="0"/>
+                          <a:ext cx="219075" cy="448945"/>
+                        </a:xfrm>
+                        <a:prstGeom prst="straightConnector1">
+                          <a:avLst/>
+                        </a:prstGeom>
+                        <a:ln>
+                          <a:solidFill>
+                            <a:srgbClr val="FF0000"/>
+                          </a:solidFill>
+                          <a:tailEnd type="triangle"/>
+                        </a:ln>
+                      </wps:spPr>
+                      <wps:style>
+                        <a:lnRef idx="1">
+                          <a:schemeClr val="accent1"/>
+                        </a:lnRef>
+                        <a:fillRef idx="0">
+                          <a:schemeClr val="accent1"/>
+                        </a:fillRef>
+                        <a:effectRef idx="0">
+                          <a:schemeClr val="accent1"/>
+                        </a:effectRef>
+                        <a:fontRef idx="minor">
+                          <a:schemeClr val="tx1"/>
+                        </a:fontRef>
+                      </wps:style>
+                      <wps:bodyPr/>
+                    </wps:wsp>
+                  </a:graphicData>
+                </a:graphic>
+                <wp14:sizeRelH relativeFrom="margin">
+                  <wp14:pctWidth>0</wp14:pctWidth>
+                </wp14:sizeRelH>
+                <wp14:sizeRelV relativeFrom="margin">
+                  <wp14:pctHeight>0</wp14:pctHeight>
+                </wp14:sizeRelV>
+              </wp:anchor>
+            </w:drawing>
+          </mc:Choice>
+          <mc:Fallback>
+            <w:pict>
+              <v:shape w14:anchorId="2FA39C25" id="Straight Arrow Connector 19" o:spid="_x0000_s1026" type="#_x0000_t32" style="position:absolute;margin-left:162.7pt;margin-top:11.15pt;width:17.25pt;height:35.35pt;flip:x;z-index:251663360;visibility:visible;mso-wrap-style:square;mso-width-percent:0;mso-height-percent:0;mso-wrap-distance-left:9pt;mso-wrap-distance-top:0;mso-wrap-distance-right:9pt;mso-wrap-distance-bottom:0;mso-position-horizontal:absolute;mso-position-horizontal-relative:text;mso-position-vertical:absolute;mso-position-vertical-relative:text;mso-width-percent:0;mso-height-percent:0;mso-width-relative:margin;mso-height-relative:margin" o:gfxdata="UEsDBBQABgAIAAAAIQC2gziS/gAAAOEBAAATAAAAW0NvbnRlbnRfVHlwZXNdLnhtbJSRQU7DMBBF&#10;90jcwfIWJU67QAgl6YK0S0CoHGBkTxKLZGx5TGhvj5O2G0SRWNoz/78nu9wcxkFMGNg6quQqL6RA&#10;0s5Y6ir5vt9lD1JwBDIwOMJKHpHlpr69KfdHjyxSmriSfYz+USnWPY7AufNIadK6MEJMx9ApD/oD&#10;OlTrorhX2lFEilmcO2RdNtjC5xDF9pCuTyYBB5bi6bQ4syoJ3g9WQ0ymaiLzg5KdCXlKLjvcW893&#10;SUOqXwnz5DrgnHtJTxOsQfEKIT7DmDSUCaxw7Rqn8787ZsmRM9e2VmPeBN4uqYvTtW7jvijg9N/y&#10;JsXecLq0q+WD6m8AAAD//wMAUEsDBBQABgAIAAAAIQA4/SH/1gAAAJQBAAALAAAAX3JlbHMvLnJl&#10;bHOkkMFqwzAMhu+DvYPRfXGawxijTi+j0GvpHsDYimMaW0Yy2fr2M4PBMnrbUb/Q94l/f/hMi1qR&#10;JVI2sOt6UJgd+ZiDgffL8ekFlFSbvV0oo4EbChzGx4f9GRdb25HMsYhqlCwG5lrLq9biZkxWOiqY&#10;22YiTra2kYMu1l1tQD30/bPm3wwYN0x18gb45AdQl1tp5j/sFB2T0FQ7R0nTNEV3j6o9feQzro1i&#10;OWA14Fm+Q8a1a8+Bvu/d/dMb2JY5uiPbhG/ktn4cqGU/er3pcvwCAAD//wMAUEsDBBQABgAIAAAA&#10;IQBoap8n9QEAAEQEAAAOAAAAZHJzL2Uyb0RvYy54bWysU9uO0zAQfUfiHyy/06RVF7ZR0xXqUnhA&#10;ULG7H+A6dmLJN41Nk/49YyfNchMSiDxYGXvOmTnH4+3dYDQ5CwjK2ZouFyUlwnLXKNvW9Onx8OqW&#10;khCZbZh2VtT0IgK92718se19JVauc7oRQJDEhqr3Ne1i9FVRBN4Jw8LCeWHxUDowLGIIbdEA65Hd&#10;6GJVlq+L3kHjwXERAu7ej4d0l/mlFDx+ljKISHRNsbeYV8jrKa3FbsuqFpjvFJ/aYP/QhWHKYtGZ&#10;6p5FRr6C+oXKKA4uOBkX3JnCSam4yBpQzbL8Sc1Dx7zIWtCc4Gebwv+j5Z/ORyCqwbvbUGKZwTt6&#10;iMBU20XyFsD1ZO+sRR8dEExBv3ofKoTt7RGmKPgjJPGDBEOkVv4D0mU7UCAZstuX2W0xRMJxc7Xc&#10;lG9uKOF4tF7fbtY3ib0YaRKdhxDfC2dI+qlpmNqa+xlLsPPHEEfgFZDA2qY1OK2ag9I6B9Ce9hrI&#10;meEwHA4lflPFH9IiU/qdbUi8eDQjgmK21WLKTLRFcmDUnP/iRYux5Bch0UvUNraWp1jMJRnnwsbl&#10;zITZCSaxvRlYZtv+CJzyE1TkCf8b8IzIlZ2NM9go6+B31eNwbVmO+VcHRt3JgpNrLnkasjU4qvke&#10;p2eV3sL3cYY/P/7dNwAAAP//AwBQSwMEFAAGAAgAAAAhAHiQFubgAAAACQEAAA8AAABkcnMvZG93&#10;bnJldi54bWxMj0FPg0AQhe8m/ofNmHhp2kUQFWRoGo3Rk9HWg8eFnQLKziK7tPjvXU96nLwv731T&#10;rGfTiwONrrOMcLGKQBDXVnfcILztHpY3IJxXrFVvmRC+ycG6PD0pVK7tkV/psPWNCCXscoXQej/k&#10;Urq6JaPcyg7EIdvb0SgfzrGRelTHUG56GUfRlTSq47DQqoHuWqo/t5NBuN7Twr7T/fNXmlbZYvPx&#10;+PQyJYjnZ/PmFoSn2f/B8Ksf1KEMTpWdWDvRIyRxehlQhDhOQAQgSbMMRIWQJRHIspD/Pyh/AAAA&#10;//8DAFBLAQItABQABgAIAAAAIQC2gziS/gAAAOEBAAATAAAAAAAAAAAAAAAAAAAAAABbQ29udGVu&#10;dF9UeXBlc10ueG1sUEsBAi0AFAAGAAgAAAAhADj9If/WAAAAlAEAAAsAAAAAAAAAAAAAAAAALwEA&#10;AF9yZWxzLy5yZWxzUEsBAi0AFAAGAAgAAAAhAGhqnyf1AQAARAQAAA4AAAAAAAAAAAAAAAAALgIA&#10;AGRycy9lMm9Eb2MueG1sUEsBAi0AFAAGAAgAAAAhAHiQFubgAAAACQEAAA8AAAAAAAAAAAAAAAAA&#10;TwQAAGRycy9kb3ducmV2LnhtbFBLBQYAAAAABAAEAPMAAABcBQAAAAA=&#10;" strokecolor="red">
+                <v:stroke endarrow="block"/>
+              </v:shape>
+            </w:pict>
+          </mc:Fallback>
+        </mc:AlternateContent>
+      </w:r>
+    </w:p>
+    <w:p>
+      <w:pPr>
+        <w:shd w:val="clear" w:color="auto" w:fill="FFFFFF"/>
         <w:rPr>
           <w:rFonts w:asciiTheme="minorHAnsi" w:hAnsiTheme="minorHAnsi" w:cs="Helvetica"/>
           <w:color w:val="333333"/>
@@ -3780,8 +4026,7 @@
           <w:szCs w:val="28"/>
           <w:shd w:val="clear" w:color="auto" w:fill="FFFFFF"/>
         </w:rPr>
-        <w:t xml:space="preserve">Figure 3.2 - </w:t>
-      </w:r>
+      </w:pPr>
       <w:r>
         <w:rPr>
           <w:rFonts w:asciiTheme="minorHAnsi" w:hAnsiTheme="minorHAnsi" w:cs="Helvetica"/>
@@ -3790,6 +4035,16 @@
           <w:szCs w:val="28"/>
           <w:shd w:val="clear" w:color="auto" w:fill="FFFFFF"/>
         </w:rPr>
+        <w:t xml:space="preserve">Figure 3.2 - </w:t>
+      </w:r>
+      <w:r>
+        <w:rPr>
+          <w:rFonts w:asciiTheme="minorHAnsi" w:hAnsiTheme="minorHAnsi" w:cs="Helvetica"/>
+          <w:color w:val="333333"/>
+          <w:sz w:val="28"/>
+          <w:szCs w:val="28"/>
+          <w:shd w:val="clear" w:color="auto" w:fill="FFFFFF"/>
+        </w:rPr>
         <w:t>CSA Snippet</w:t>
       </w:r>
     </w:p>
@@ -3811,7 +4066,7 @@
         <mc:AlternateContent>
           <mc:Choice Requires="wps">
             <w:drawing>
-              <wp:anchor distT="0" distB="0" distL="114300" distR="114300" simplePos="0" relativeHeight="251676160" behindDoc="0" locked="0" layoutInCell="1" allowOverlap="1" wp14:anchorId="39A23906" wp14:editId="1F726FA0">
+              <wp:anchor distT="0" distB="0" distL="114300" distR="114300" simplePos="0" relativeHeight="251649024" behindDoc="0" locked="0" layoutInCell="1" allowOverlap="1" wp14:anchorId="39A23906" wp14:editId="1F726FA0">
                 <wp:simplePos x="0" y="0"/>
                 <wp:positionH relativeFrom="column">
                   <wp:posOffset>2171861</wp:posOffset>
@@ -3900,7 +4155,7 @@
           </mc:Choice>
           <mc:Fallback>
             <w:pict>
-              <v:shape w14:anchorId="39A23906" id="Text Box 16" o:spid="_x0000_s1031" type="#_x0000_t202" style="position:absolute;margin-left:171pt;margin-top:15.55pt;width:19pt;height:8.7pt;z-index:251676160;visibility:visible;mso-wrap-style:square;mso-width-percent:0;mso-height-percent:0;mso-wrap-distance-left:9pt;mso-wrap-distance-top:0;mso-wrap-distance-right:9pt;mso-wrap-distance-bottom:0;mso-position-horizontal:absolute;mso-position-horizontal-relative:text;mso-position-vertical:absolute;mso-position-vertical-relative:text;mso-width-percent:0;mso-height-percent:0;mso-width-relative:margin;mso-height-relative:margin;v-text-anchor:top" o:gfxdata="UEsDBBQABgAIAAAAIQC2gziS/gAAAOEBAAATAAAAW0NvbnRlbnRfVHlwZXNdLnhtbJSRQU7DMBBF&#10;90jcwfIWJU67QAgl6YK0S0CoHGBkTxKLZGx5TGhvj5O2G0SRWNoz/78nu9wcxkFMGNg6quQqL6RA&#10;0s5Y6ir5vt9lD1JwBDIwOMJKHpHlpr69KfdHjyxSmriSfYz+USnWPY7AufNIadK6MEJMx9ApD/oD&#10;OlTrorhX2lFEilmcO2RdNtjC5xDF9pCuTyYBB5bi6bQ4syoJ3g9WQ0ymaiLzg5KdCXlKLjvcW893&#10;SUOqXwnz5DrgnHtJTxOsQfEKIT7DmDSUCaxw7Rqn8787ZsmRM9e2VmPeBN4uqYvTtW7jvijg9N/y&#10;JsXecLq0q+WD6m8AAAD//wMAUEsDBBQABgAIAAAAIQA4/SH/1gAAAJQBAAALAAAAX3JlbHMvLnJl&#10;bHOkkMFqwzAMhu+DvYPRfXGawxijTi+j0GvpHsDYimMaW0Yy2fr2M4PBMnrbUb/Q94l/f/hMi1qR&#10;JVI2sOt6UJgd+ZiDgffL8ekFlFSbvV0oo4EbChzGx4f9GRdb25HMsYhqlCwG5lrLq9biZkxWOiqY&#10;22YiTra2kYMu1l1tQD30/bPm3wwYN0x18gb45AdQl1tp5j/sFB2T0FQ7R0nTNEV3j6o9feQzro1i&#10;OWA14Fm+Q8a1a8+Bvu/d/dMb2JY5uiPbhG/ktn4cqGU/er3pcvwCAAD//wMAUEsDBBQABgAIAAAA&#10;IQAE590YlAIAAKMFAAAOAAAAZHJzL2Uyb0RvYy54bWysVN9v2yAQfp+0/wHxvtrO2qqK6lRZqk6T&#10;urZaOvWZYEjQgGNAYmd//Q5sJ13Xl057wefju18fd3d51RlNdsIHBbam1UlJibAcGmXXNf3+ePPh&#10;gpIQmW2YBitquheBXs3ev7ts3VRMYAO6EZ6gExumravpJkY3LYrAN8KwcAJOWLyU4A2L+OvXReNZ&#10;i96NLiZleV604BvngYsQUHvdX9JZ9i+l4PFeyiAi0TXF3GI+fT5X6Sxml2y69sxtFB/SYP+QhWHK&#10;YtCDq2sWGdl69Zcro7iHADKecDAFSKm4yDVgNVX5oprlhjmRa0FygjvQFP6fW363e/BENfh255RY&#10;ZvCNHkUXySfoCKqQn9aFKcKWDoGxQz1iR31AZSq7k96kLxZE8B6Z3h/YTd44Kien1WlZUcLxqqrK&#10;s4+T5KU4Gjsf4mcBhiShph4fL3PKdrch9tARkmIF0Kq5UVrnn9QwYqE92TF86tW6yqZ6a75C0+su&#10;zsoyPziGzP2V4DmBPzxpS9qUe/JqIfnvQ2ubNCL31JBPYqZnIEtxr0XCaPtNSOQ0E/FKcoxzYWPm&#10;EFPJ6ISSGOothgP+mNVbjPs60CJHBhsPxkZZ8Ln6A0k9f82PMWXZ45G7Z3UnMXarLjfT2dggK2j2&#10;2Dce+skLjt8ofN1bFuID8zhq2Cq4PuI9HlIDMg+DRMkG/K/X9AmPE4C3lLQ4ujUNP7fMC0r0F4uz&#10;keZ8FPworEbBbs0CsEWwEzGbLKKBj3oUpQfzhFtlnqLgFbMcY9U0juIi9gsEtxIX83kG4TQ7Fm/t&#10;0vHkOrGaevWxe2LeDQ0dcRLuYBxqNn3R1z02WVqYbyNIlZs+8dqzOPCNmyB37bC10qp5/p9Rx906&#10;+w0AAP//AwBQSwMEFAAGAAgAAAAhAIEwyRngAAAACQEAAA8AAABkcnMvZG93bnJldi54bWxMj0FP&#10;wkAQhe8m/IfNkHiTbQuapnZLCIF4MxENXJfu2Ba6s7W7lOKvdzzpbWbey5vv5cvRtmLA3jeOFMSz&#10;CARS6UxDlYKP9+1DCsIHTUa3jlDBDT0si8ldrjPjrvSGwy5UgkPIZ1pBHUKXSenLGq32M9chsfbp&#10;eqsDr30lTa+vHG5bmUTRk7S6If5Q6w7XNZbn3cUq+F43h+H1MNy+7GmbbFb788v+tFHqfjqunkEE&#10;HMOfGX7xGR0KZjq6CxkvWgXzRcJdAg9xDIIN8zTiw1HBIn0EWeTyf4PiBwAA//8DAFBLAQItABQA&#10;BgAIAAAAIQC2gziS/gAAAOEBAAATAAAAAAAAAAAAAAAAAAAAAABbQ29udGVudF9UeXBlc10ueG1s&#10;UEsBAi0AFAAGAAgAAAAhADj9If/WAAAAlAEAAAsAAAAAAAAAAAAAAAAALwEAAF9yZWxzLy5yZWxz&#10;UEsBAi0AFAAGAAgAAAAhAATn3RiUAgAAowUAAA4AAAAAAAAAAAAAAAAALgIAAGRycy9lMm9Eb2Mu&#10;eG1sUEsBAi0AFAAGAAgAAAAhAIEwyRngAAAACQEAAA8AAAAAAAAAAAAAAAAA7gQAAGRycy9kb3du&#10;cmV2LnhtbFBLBQYAAAAABAAEAPMAAAD7BQAAAAA=&#10;" fillcolor="#d8d8d8 [2732]" stroked="f" strokeweight="0">
+              <v:shape w14:anchorId="39A23906" id="Text Box 16" o:spid="_x0000_s1031" type="#_x0000_t202" style="position:absolute;margin-left:171pt;margin-top:15.55pt;width:19pt;height:8.7pt;z-index:251649024;visibility:visible;mso-wrap-style:square;mso-width-percent:0;mso-height-percent:0;mso-wrap-distance-left:9pt;mso-wrap-distance-top:0;mso-wrap-distance-right:9pt;mso-wrap-distance-bottom:0;mso-position-horizontal:absolute;mso-position-horizontal-relative:text;mso-position-vertical:absolute;mso-position-vertical-relative:text;mso-width-percent:0;mso-height-percent:0;mso-width-relative:margin;mso-height-relative:margin;v-text-anchor:top" o:gfxdata="UEsDBBQABgAIAAAAIQC2gziS/gAAAOEBAAATAAAAW0NvbnRlbnRfVHlwZXNdLnhtbJSRQU7DMBBF&#10;90jcwfIWJU67QAgl6YK0S0CoHGBkTxKLZGx5TGhvj5O2G0SRWNoz/78nu9wcxkFMGNg6quQqL6RA&#10;0s5Y6ir5vt9lD1JwBDIwOMJKHpHlpr69KfdHjyxSmriSfYz+USnWPY7AufNIadK6MEJMx9ApD/oD&#10;OlTrorhX2lFEilmcO2RdNtjC5xDF9pCuTyYBB5bi6bQ4syoJ3g9WQ0ymaiLzg5KdCXlKLjvcW893&#10;SUOqXwnz5DrgnHtJTxOsQfEKIT7DmDSUCaxw7Rqn8787ZsmRM9e2VmPeBN4uqYvTtW7jvijg9N/y&#10;JsXecLq0q+WD6m8AAAD//wMAUEsDBBQABgAIAAAAIQA4/SH/1gAAAJQBAAALAAAAX3JlbHMvLnJl&#10;bHOkkMFqwzAMhu+DvYPRfXGawxijTi+j0GvpHsDYimMaW0Yy2fr2M4PBMnrbUb/Q94l/f/hMi1qR&#10;JVI2sOt6UJgd+ZiDgffL8ekFlFSbvV0oo4EbChzGx4f9GRdb25HMsYhqlCwG5lrLq9biZkxWOiqY&#10;22YiTra2kYMu1l1tQD30/bPm3wwYN0x18gb45AdQl1tp5j/sFB2T0FQ7R0nTNEV3j6o9feQzro1i&#10;OWA14Fm+Q8a1a8+Bvu/d/dMb2JY5uiPbhG/ktn4cqGU/er3pcvwCAAD//wMAUEsDBBQABgAIAAAA&#10;IQAE590YlAIAAKMFAAAOAAAAZHJzL2Uyb0RvYy54bWysVN9v2yAQfp+0/wHxvtrO2qqK6lRZqk6T&#10;urZaOvWZYEjQgGNAYmd//Q5sJ13Xl057wefju18fd3d51RlNdsIHBbam1UlJibAcGmXXNf3+ePPh&#10;gpIQmW2YBitquheBXs3ev7ts3VRMYAO6EZ6gExumravpJkY3LYrAN8KwcAJOWLyU4A2L+OvXReNZ&#10;i96NLiZleV604BvngYsQUHvdX9JZ9i+l4PFeyiAi0TXF3GI+fT5X6Sxml2y69sxtFB/SYP+QhWHK&#10;YtCDq2sWGdl69Zcro7iHADKecDAFSKm4yDVgNVX5oprlhjmRa0FygjvQFP6fW363e/BENfh255RY&#10;ZvCNHkUXySfoCKqQn9aFKcKWDoGxQz1iR31AZSq7k96kLxZE8B6Z3h/YTd44Kien1WlZUcLxqqrK&#10;s4+T5KU4Gjsf4mcBhiShph4fL3PKdrch9tARkmIF0Kq5UVrnn9QwYqE92TF86tW6yqZ6a75C0+su&#10;zsoyPziGzP2V4DmBPzxpS9qUe/JqIfnvQ2ubNCL31JBPYqZnIEtxr0XCaPtNSOQ0E/FKcoxzYWPm&#10;EFPJ6ISSGOothgP+mNVbjPs60CJHBhsPxkZZ8Ln6A0k9f82PMWXZ45G7Z3UnMXarLjfT2dggK2j2&#10;2Dce+skLjt8ofN1bFuID8zhq2Cq4PuI9HlIDMg+DRMkG/K/X9AmPE4C3lLQ4ujUNP7fMC0r0F4uz&#10;keZ8FPworEbBbs0CsEWwEzGbLKKBj3oUpQfzhFtlnqLgFbMcY9U0juIi9gsEtxIX83kG4TQ7Fm/t&#10;0vHkOrGaevWxe2LeDQ0dcRLuYBxqNn3R1z02WVqYbyNIlZs+8dqzOPCNmyB37bC10qp5/p9Rx906&#10;+w0AAP//AwBQSwMEFAAGAAgAAAAhAIEwyRngAAAACQEAAA8AAABkcnMvZG93bnJldi54bWxMj0FP&#10;wkAQhe8m/IfNkHiTbQuapnZLCIF4MxENXJfu2Ba6s7W7lOKvdzzpbWbey5vv5cvRtmLA3jeOFMSz&#10;CARS6UxDlYKP9+1DCsIHTUa3jlDBDT0si8ldrjPjrvSGwy5UgkPIZ1pBHUKXSenLGq32M9chsfbp&#10;eqsDr30lTa+vHG5bmUTRk7S6If5Q6w7XNZbn3cUq+F43h+H1MNy+7GmbbFb788v+tFHqfjqunkEE&#10;HMOfGX7xGR0KZjq6CxkvWgXzRcJdAg9xDIIN8zTiw1HBIn0EWeTyf4PiBwAA//8DAFBLAQItABQA&#10;BgAIAAAAIQC2gziS/gAAAOEBAAATAAAAAAAAAAAAAAAAAAAAAABbQ29udGVudF9UeXBlc10ueG1s&#10;UEsBAi0AFAAGAAgAAAAhADj9If/WAAAAlAEAAAsAAAAAAAAAAAAAAAAALwEAAF9yZWxzLy5yZWxz&#10;UEsBAi0AFAAGAAgAAAAhAATn3RiUAgAAowUAAA4AAAAAAAAAAAAAAAAALgIAAGRycy9lMm9Eb2Mu&#10;eG1sUEsBAi0AFAAGAAgAAAAhAIEwyRngAAAACQEAAA8AAAAAAAAAAAAAAAAA7gQAAGRycy9kb3du&#10;cmV2LnhtbFBLBQYAAAAABAAEAPMAAAD7BQAAAAA=&#10;" fillcolor="#d8d8d8 [2732]" stroked="f" strokeweight="0">
                 <v:textbox inset="0,0,0,0">
                   <w:txbxContent>
                     <w:p>
@@ -3933,7 +4188,7 @@
         <mc:AlternateContent>
           <mc:Choice Requires="wps">
             <w:drawing>
-              <wp:anchor distT="0" distB="0" distL="114300" distR="114300" simplePos="0" relativeHeight="251675136" behindDoc="0" locked="0" layoutInCell="1" allowOverlap="1" wp14:anchorId="2B68DCE9" wp14:editId="70EF9D39">
+              <wp:anchor distT="0" distB="0" distL="114300" distR="114300" simplePos="0" relativeHeight="251648000" behindDoc="0" locked="0" layoutInCell="1" allowOverlap="1" wp14:anchorId="2B68DCE9" wp14:editId="70EF9D39">
                 <wp:simplePos x="0" y="0"/>
                 <wp:positionH relativeFrom="column">
                   <wp:posOffset>3899611</wp:posOffset>
@@ -4021,7 +4276,7 @@
           </mc:Choice>
           <mc:Fallback>
             <w:pict>
-              <v:shape w14:anchorId="2B68DCE9" id="Text Box 15" o:spid="_x0000_s1032" type="#_x0000_t202" style="position:absolute;margin-left:307.05pt;margin-top:14.55pt;width:19pt;height:8.7pt;z-index:251675136;visibility:visible;mso-wrap-style:square;mso-width-percent:0;mso-height-percent:0;mso-wrap-distance-left:9pt;mso-wrap-distance-top:0;mso-wrap-distance-right:9pt;mso-wrap-distance-bottom:0;mso-position-horizontal:absolute;mso-position-horizontal-relative:text;mso-position-vertical:absolute;mso-position-vertical-relative:text;mso-width-percent:0;mso-height-percent:0;mso-width-relative:margin;mso-height-relative:margin;v-text-anchor:top" o:gfxdata="UEsDBBQABgAIAAAAIQC2gziS/gAAAOEBAAATAAAAW0NvbnRlbnRfVHlwZXNdLnhtbJSRQU7DMBBF&#10;90jcwfIWJU67QAgl6YK0S0CoHGBkTxKLZGx5TGhvj5O2G0SRWNoz/78nu9wcxkFMGNg6quQqL6RA&#10;0s5Y6ir5vt9lD1JwBDIwOMJKHpHlpr69KfdHjyxSmriSfYz+USnWPY7AufNIadK6MEJMx9ApD/oD&#10;OlTrorhX2lFEilmcO2RdNtjC5xDF9pCuTyYBB5bi6bQ4syoJ3g9WQ0ymaiLzg5KdCXlKLjvcW893&#10;SUOqXwnz5DrgnHtJTxOsQfEKIT7DmDSUCaxw7Rqn8787ZsmRM9e2VmPeBN4uqYvTtW7jvijg9N/y&#10;JsXecLq0q+WD6m8AAAD//wMAUEsDBBQABgAIAAAAIQA4/SH/1gAAAJQBAAALAAAAX3JlbHMvLnJl&#10;bHOkkMFqwzAMhu+DvYPRfXGawxijTi+j0GvpHsDYimMaW0Yy2fr2M4PBMnrbUb/Q94l/f/hMi1qR&#10;JVI2sOt6UJgd+ZiDgffL8ekFlFSbvV0oo4EbChzGx4f9GRdb25HMsYhqlCwG5lrLq9biZkxWOiqY&#10;22YiTra2kYMu1l1tQD30/bPm3wwYN0x18gb45AdQl1tp5j/sFB2T0FQ7R0nTNEV3j6o9feQzro1i&#10;OWA14Fm+Q8a1a8+Bvu/d/dMb2JY5uiPbhG/ktn4cqGU/er3pcvwCAAD//wMAUEsDBBQABgAIAAAA&#10;IQAUPKXQlAIAAKMFAAAOAAAAZHJzL2Uyb0RvYy54bWysVN9v2yAQfp+0/wHxvtrO2qqK6lRZqk6T&#10;urZaOvWZYEjQgGNAYmd//Q5sJ13Xl057wefju18fd3d51RlNdsIHBbam1UlJibAcGmXXNf3+ePPh&#10;gpIQmW2YBitquheBXs3ev7ts3VRMYAO6EZ6gExumravpJkY3LYrAN8KwcAJOWLyU4A2L+OvXReNZ&#10;i96NLiZleV604BvngYsQUHvdX9JZ9i+l4PFeyiAi0TXF3GI+fT5X6Sxml2y69sxtFB/SYP+QhWHK&#10;YtCDq2sWGdl69Zcro7iHADKecDAFSKm4yDVgNVX5oprlhjmRa0FygjvQFP6fW363e/BENfh2Z5RY&#10;ZvCNHkUXySfoCKqQn9aFKcKWDoGxQz1iR31AZSq7k96kLxZE8B6Z3h/YTd44Kien1WlZUcLxqqrK&#10;s4+T5KU4Gjsf4mcBhiShph4fL3PKdrch9tARkmIF0Kq5UVrnn9QwYqE92TF86tW6yqZ6a75C0+su&#10;zsoyPziGzP2V4DmBPzxpS9qUe/JqIfnvQ2ubNCL31JBPYqZnIEtxr0XCaPtNSOQ0E/FKcoxzYWPm&#10;EFPJ6ISSGOothgP+mNVbjPs60CJHBhsPxkZZ8Ln6A0k9f82PMWXZ45G7Z3UnMXarLjfT+dggK2j2&#10;2Dce+skLjt8ofN1bFuID8zhq2Cq4PuI9HlIDMg+DRMkG/K/X9AmPE4C3lLQ4ujUNP7fMC0r0F4uz&#10;keZ8FPworEbBbs0CsEWwEzGbLKKBj3oUpQfzhFtlnqLgFbMcY9U0juIi9gsEtxIX83kG4TQ7Fm/t&#10;0vHkOrGaevWxe2LeDQ0dcRLuYBxqNn3R1z02WVqYbyNIlZs+8dqzOPCNmyB37bC10qp5/p9Rx906&#10;+w0AAP//AwBQSwMEFAAGAAgAAAAhABjNYnLgAAAACQEAAA8AAABkcnMvZG93bnJldi54bWxMj8Fu&#10;wjAMhu+TeIfISLuNtBVUW9cUIQTabdLYBNfQeG2hcbomlLKnn3faTrblT78/58vRtmLA3jeOFMSz&#10;CARS6UxDlYKP9+3DIwgfNBndOkIFN/SwLCZ3uc6Mu9IbDrtQCQ4hn2kFdQhdJqUva7Taz1yHxLtP&#10;11sdeOwraXp95XDbyiSKUml1Q3yh1h2uayzPu4tV8L1uDsPrYbh92dM22az255f9aaPU/XRcPYMI&#10;OIY/GH71WR0Kdjq6CxkvWgVpPI8ZVZA8cWUgXSTcHBXM0wXIIpf/Pyh+AAAA//8DAFBLAQItABQA&#10;BgAIAAAAIQC2gziS/gAAAOEBAAATAAAAAAAAAAAAAAAAAAAAAABbQ29udGVudF9UeXBlc10ueG1s&#10;UEsBAi0AFAAGAAgAAAAhADj9If/WAAAAlAEAAAsAAAAAAAAAAAAAAAAALwEAAF9yZWxzLy5yZWxz&#10;UEsBAi0AFAAGAAgAAAAhABQ8pdCUAgAAowUAAA4AAAAAAAAAAAAAAAAALgIAAGRycy9lMm9Eb2Mu&#10;eG1sUEsBAi0AFAAGAAgAAAAhABjNYnLgAAAACQEAAA8AAAAAAAAAAAAAAAAA7gQAAGRycy9kb3du&#10;cmV2LnhtbFBLBQYAAAAABAAEAPMAAAD7BQAAAAA=&#10;" fillcolor="#d8d8d8 [2732]" stroked="f" strokeweight="0">
+              <v:shape w14:anchorId="2B68DCE9" id="Text Box 15" o:spid="_x0000_s1032" type="#_x0000_t202" style="position:absolute;margin-left:307.05pt;margin-top:14.55pt;width:19pt;height:8.7pt;z-index:251648000;visibility:visible;mso-wrap-style:square;mso-width-percent:0;mso-height-percent:0;mso-wrap-distance-left:9pt;mso-wrap-distance-top:0;mso-wrap-distance-right:9pt;mso-wrap-distance-bottom:0;mso-position-horizontal:absolute;mso-position-horizontal-relative:text;mso-position-vertical:absolute;mso-position-vertical-relative:text;mso-width-percent:0;mso-height-percent:0;mso-width-relative:margin;mso-height-relative:margin;v-text-anchor:top" o:gfxdata="UEsDBBQABgAIAAAAIQC2gziS/gAAAOEBAAATAAAAW0NvbnRlbnRfVHlwZXNdLnhtbJSRQU7DMBBF&#10;90jcwfIWJU67QAgl6YK0S0CoHGBkTxKLZGx5TGhvj5O2G0SRWNoz/78nu9wcxkFMGNg6quQqL6RA&#10;0s5Y6ir5vt9lD1JwBDIwOMJKHpHlpr69KfdHjyxSmriSfYz+USnWPY7AufNIadK6MEJMx9ApD/oD&#10;OlTrorhX2lFEilmcO2RdNtjC5xDF9pCuTyYBB5bi6bQ4syoJ3g9WQ0ymaiLzg5KdCXlKLjvcW893&#10;SUOqXwnz5DrgnHtJTxOsQfEKIT7DmDSUCaxw7Rqn8787ZsmRM9e2VmPeBN4uqYvTtW7jvijg9N/y&#10;JsXecLq0q+WD6m8AAAD//wMAUEsDBBQABgAIAAAAIQA4/SH/1gAAAJQBAAALAAAAX3JlbHMvLnJl&#10;bHOkkMFqwzAMhu+DvYPRfXGawxijTi+j0GvpHsDYimMaW0Yy2fr2M4PBMnrbUb/Q94l/f/hMi1qR&#10;JVI2sOt6UJgd+ZiDgffL8ekFlFSbvV0oo4EbChzGx4f9GRdb25HMsYhqlCwG5lrLq9biZkxWOiqY&#10;22YiTra2kYMu1l1tQD30/bPm3wwYN0x18gb45AdQl1tp5j/sFB2T0FQ7R0nTNEV3j6o9feQzro1i&#10;OWA14Fm+Q8a1a8+Bvu/d/dMb2JY5uiPbhG/ktn4cqGU/er3pcvwCAAD//wMAUEsDBBQABgAIAAAA&#10;IQAUPKXQlAIAAKMFAAAOAAAAZHJzL2Uyb0RvYy54bWysVN9v2yAQfp+0/wHxvtrO2qqK6lRZqk6T&#10;urZaOvWZYEjQgGNAYmd//Q5sJ13Xl057wefju18fd3d51RlNdsIHBbam1UlJibAcGmXXNf3+ePPh&#10;gpIQmW2YBitquheBXs3ev7ts3VRMYAO6EZ6gExumravpJkY3LYrAN8KwcAJOWLyU4A2L+OvXReNZ&#10;i96NLiZleV604BvngYsQUHvdX9JZ9i+l4PFeyiAi0TXF3GI+fT5X6Sxml2y69sxtFB/SYP+QhWHK&#10;YtCDq2sWGdl69Zcro7iHADKecDAFSKm4yDVgNVX5oprlhjmRa0FygjvQFP6fW363e/BENfh2Z5RY&#10;ZvCNHkUXySfoCKqQn9aFKcKWDoGxQz1iR31AZSq7k96kLxZE8B6Z3h/YTd44Kien1WlZUcLxqqrK&#10;s4+T5KU4Gjsf4mcBhiShph4fL3PKdrch9tARkmIF0Kq5UVrnn9QwYqE92TF86tW6yqZ6a75C0+su&#10;zsoyPziGzP2V4DmBPzxpS9qUe/JqIfnvQ2ubNCL31JBPYqZnIEtxr0XCaPtNSOQ0E/FKcoxzYWPm&#10;EFPJ6ISSGOothgP+mNVbjPs60CJHBhsPxkZZ8Ln6A0k9f82PMWXZ45G7Z3UnMXarLjfT+dggK2j2&#10;2Dce+skLjt8ofN1bFuID8zhq2Cq4PuI9HlIDMg+DRMkG/K/X9AmPE4C3lLQ4ujUNP7fMC0r0F4uz&#10;keZ8FPworEbBbs0CsEWwEzGbLKKBj3oUpQfzhFtlnqLgFbMcY9U0juIi9gsEtxIX83kG4TQ7Fm/t&#10;0vHkOrGaevWxe2LeDQ0dcRLuYBxqNn3R1z02WVqYbyNIlZs+8dqzOPCNmyB37bC10qp5/p9Rx906&#10;+w0AAP//AwBQSwMEFAAGAAgAAAAhABjNYnLgAAAACQEAAA8AAABkcnMvZG93bnJldi54bWxMj8Fu&#10;wjAMhu+TeIfISLuNtBVUW9cUIQTabdLYBNfQeG2hcbomlLKnn3faTrblT78/58vRtmLA3jeOFMSz&#10;CARS6UxDlYKP9+3DIwgfNBndOkIFN/SwLCZ3uc6Mu9IbDrtQCQ4hn2kFdQhdJqUva7Taz1yHxLtP&#10;11sdeOwraXp95XDbyiSKUml1Q3yh1h2uayzPu4tV8L1uDsPrYbh92dM22az255f9aaPU/XRcPYMI&#10;OIY/GH71WR0Kdjq6CxkvWgVpPI8ZVZA8cWUgXSTcHBXM0wXIIpf/Pyh+AAAA//8DAFBLAQItABQA&#10;BgAIAAAAIQC2gziS/gAAAOEBAAATAAAAAAAAAAAAAAAAAAAAAABbQ29udGVudF9UeXBlc10ueG1s&#10;UEsBAi0AFAAGAAgAAAAhADj9If/WAAAAlAEAAAsAAAAAAAAAAAAAAAAALwEAAF9yZWxzLy5yZWxz&#10;UEsBAi0AFAAGAAgAAAAhABQ8pdCUAgAAowUAAA4AAAAAAAAAAAAAAAAALgIAAGRycy9lMm9Eb2Mu&#10;eG1sUEsBAi0AFAAGAAgAAAAhABjNYnLgAAAACQEAAA8AAAAAAAAAAAAAAAAA7gQAAGRycy9kb3du&#10;cmV2LnhtbFBLBQYAAAAABAAEAPMAAAD7BQAAAAA=&#10;" fillcolor="#d8d8d8 [2732]" stroked="f" strokeweight="0">
                 <v:textbox inset="0,0,0,0">
                   <w:txbxContent>
                     <w:p>
@@ -4053,7 +4308,7 @@
         <mc:AlternateContent>
           <mc:Choice Requires="wps">
             <w:drawing>
-              <wp:anchor distT="0" distB="0" distL="114300" distR="114300" simplePos="0" relativeHeight="251670016" behindDoc="0" locked="0" layoutInCell="1" allowOverlap="1" wp14:anchorId="336F97F5" wp14:editId="5B255C68">
+              <wp:anchor distT="0" distB="0" distL="114300" distR="114300" simplePos="0" relativeHeight="251638784" behindDoc="0" locked="0" layoutInCell="1" allowOverlap="1" wp14:anchorId="336F97F5" wp14:editId="5B255C68">
                 <wp:simplePos x="0" y="0"/>
                 <wp:positionH relativeFrom="column">
                   <wp:posOffset>4443646</wp:posOffset>
@@ -4134,7 +4389,7 @@
           </mc:Choice>
           <mc:Fallback>
             <w:pict>
-              <v:shape w14:anchorId="336F97F5" id="Text Box 14" o:spid="_x0000_s1033" type="#_x0000_t202" style="position:absolute;margin-left:349.9pt;margin-top:14.6pt;width:19pt;height:8.7pt;z-index:251670016;visibility:visible;mso-wrap-style:square;mso-width-percent:0;mso-height-percent:0;mso-wrap-distance-left:9pt;mso-wrap-distance-top:0;mso-wrap-distance-right:9pt;mso-wrap-distance-bottom:0;mso-position-horizontal:absolute;mso-position-horizontal-relative:text;mso-position-vertical:absolute;mso-position-vertical-relative:text;mso-width-percent:0;mso-height-percent:0;mso-width-relative:margin;mso-height-relative:margin;v-text-anchor:top" o:gfxdata="UEsDBBQABgAIAAAAIQC2gziS/gAAAOEBAAATAAAAW0NvbnRlbnRfVHlwZXNdLnhtbJSRQU7DMBBF&#10;90jcwfIWJU67QAgl6YK0S0CoHGBkTxKLZGx5TGhvj5O2G0SRWNoz/78nu9wcxkFMGNg6quQqL6RA&#10;0s5Y6ir5vt9lD1JwBDIwOMJKHpHlpr69KfdHjyxSmriSfYz+USnWPY7AufNIadK6MEJMx9ApD/oD&#10;OlTrorhX2lFEilmcO2RdNtjC5xDF9pCuTyYBB5bi6bQ4syoJ3g9WQ0ymaiLzg5KdCXlKLjvcW893&#10;SUOqXwnz5DrgnHtJTxOsQfEKIT7DmDSUCaxw7Rqn8787ZsmRM9e2VmPeBN4uqYvTtW7jvijg9N/y&#10;JsXecLq0q+WD6m8AAAD//wMAUEsDBBQABgAIAAAAIQA4/SH/1gAAAJQBAAALAAAAX3JlbHMvLnJl&#10;bHOkkMFqwzAMhu+DvYPRfXGawxijTi+j0GvpHsDYimMaW0Yy2fr2M4PBMnrbUb/Q94l/f/hMi1qR&#10;JVI2sOt6UJgd+ZiDgffL8ekFlFSbvV0oo4EbChzGx4f9GRdb25HMsYhqlCwG5lrLq9biZkxWOiqY&#10;22YiTra2kYMu1l1tQD30/bPm3wwYN0x18gb45AdQl1tp5j/sFB2T0FQ7R0nTNEV3j6o9feQzro1i&#10;OWA14Fm+Q8a1a8+Bvu/d/dMb2JY5uiPbhG/ktn4cqGU/er3pcvwCAAD//wMAUEsDBBQABgAIAAAA&#10;IQDkinKXlAIAAKMFAAAOAAAAZHJzL2Uyb0RvYy54bWysVN9v0zAQfkfif7D8zpKUDaZq6VQ6DSGN&#10;bWJFe3Ydu7WwfcZ2m5S/nrOTtGPsZYgX53L+7tfnu7u47IwmO+GDAlvT6qSkRFgOjbLrmn5fXr87&#10;pyREZhumwYqa7kWgl7O3by5aNxUT2IBuhCfoxIZp62q6idFNiyLwjTAsnIATFi8leMMi/vp10XjW&#10;oneji0lZfiha8I3zwEUIqL3qL+ks+5dS8HgnZRCR6JpibjGfPp+rdBazCzZde+Y2ig9psH/IwjBl&#10;MejB1RWLjGy9+suVUdxDABlPOJgCpFRc5Bqwmqp8Vs3DhjmRa0FygjvQFP6fW367u/dENfh2p5RY&#10;ZvCNlqKL5BN0BFXIT+vCFGEPDoGxQz1iR31AZSq7k96kLxZE8B6Z3h/YTd44Kien1WlZUcLxqqrK&#10;s/eT5KU4Gjsf4mcBhiShph4fL3PKdjch9tARkmIF0Kq5Vlrnn9QwYqE92TF86tW6yqZ6a75C0+vO&#10;z8oyPziGzP2V4DmBPzxpS9qUe/JqIfnvQ2ubNCL31JBPYqZnIEtxr0XCaPtNSOQ0E/FCcoxzYWPm&#10;EFPJ6ISSGOo1hgP+mNVrjPs60CJHBhsPxkZZ8Ln6A0k9f82PMWXZ45G7J3UnMXarLjfTx7FBVtDs&#10;sW889JMXHL9W+Lo3LMR75nHUsFVwfcQ7PKQGZB4GiZIN+F8v6RMeJwBvKWlxdGsafm6ZF5ToLxZn&#10;I835KPhRWI2C3ZoFYItgJ2I2WUQDH/UoSg/mEbfKPEXBK2Y5xqppHMVF7BcIbiUu5vMMwml2LN7Y&#10;B8eT68Rq6tVl98i8Gxo64iTcwjjUbPqsr3tssrQw30aQKjd94rVnceAbN0Hu2mFrpVXz9D+jjrt1&#10;9hsAAP//AwBQSwMEFAAGAAgAAAAhAE04tAfhAAAACQEAAA8AAABkcnMvZG93bnJldi54bWxMj0FP&#10;wkAQhe8m/ofNmHiTrdUUWzslhEC8mYgGrkt3bAvd3dpdSuHXM570OG9e3vtePhtNKwbqfeMswuMk&#10;AkG2dLqxFcLX5+rhBYQPymrVOksIZ/IwK25vcpVpd7IfNKxDJTjE+kwh1CF0mZS+rMkoP3EdWf59&#10;u96owGdfSd2rE4ebVsZRlEijGssNtepoUVN5WB8NwmXRbIf37XD+MftVvJxvDm+b/RLx/m6cv4II&#10;NIY/M/ziMzoUzLRzR6u9aBGSNGX0gBCnMQg2TJ+mLOwQnpMEZJHL/wuKKwAAAP//AwBQSwECLQAU&#10;AAYACAAAACEAtoM4kv4AAADhAQAAEwAAAAAAAAAAAAAAAAAAAAAAW0NvbnRlbnRfVHlwZXNdLnht&#10;bFBLAQItABQABgAIAAAAIQA4/SH/1gAAAJQBAAALAAAAAAAAAAAAAAAAAC8BAABfcmVscy8ucmVs&#10;c1BLAQItABQABgAIAAAAIQDkinKXlAIAAKMFAAAOAAAAAAAAAAAAAAAAAC4CAABkcnMvZTJvRG9j&#10;LnhtbFBLAQItABQABgAIAAAAIQBNOLQH4QAAAAkBAAAPAAAAAAAAAAAAAAAAAO4EAABkcnMvZG93&#10;bnJldi54bWxQSwUGAAAAAAQABADzAAAA/AUAAAAA&#10;" fillcolor="#d8d8d8 [2732]" stroked="f" strokeweight="0">
+              <v:shape w14:anchorId="336F97F5" id="Text Box 14" o:spid="_x0000_s1033" type="#_x0000_t202" style="position:absolute;margin-left:349.9pt;margin-top:14.6pt;width:19pt;height:8.7pt;z-index:251638784;visibility:visible;mso-wrap-style:square;mso-width-percent:0;mso-height-percent:0;mso-wrap-distance-left:9pt;mso-wrap-distance-top:0;mso-wrap-distance-right:9pt;mso-wrap-distance-bottom:0;mso-position-horizontal:absolute;mso-position-horizontal-relative:text;mso-position-vertical:absolute;mso-position-vertical-relative:text;mso-width-percent:0;mso-height-percent:0;mso-width-relative:margin;mso-height-relative:margin;v-text-anchor:top" o:gfxdata="UEsDBBQABgAIAAAAIQC2gziS/gAAAOEBAAATAAAAW0NvbnRlbnRfVHlwZXNdLnhtbJSRQU7DMBBF&#10;90jcwfIWJU67QAgl6YK0S0CoHGBkTxKLZGx5TGhvj5O2G0SRWNoz/78nu9wcxkFMGNg6quQqL6RA&#10;0s5Y6ir5vt9lD1JwBDIwOMJKHpHlpr69KfdHjyxSmriSfYz+USnWPY7AufNIadK6MEJMx9ApD/oD&#10;OlTrorhX2lFEilmcO2RdNtjC5xDF9pCuTyYBB5bi6bQ4syoJ3g9WQ0ymaiLzg5KdCXlKLjvcW893&#10;SUOqXwnz5DrgnHtJTxOsQfEKIT7DmDSUCaxw7Rqn8787ZsmRM9e2VmPeBN4uqYvTtW7jvijg9N/y&#10;JsXecLq0q+WD6m8AAAD//wMAUEsDBBQABgAIAAAAIQA4/SH/1gAAAJQBAAALAAAAX3JlbHMvLnJl&#10;bHOkkMFqwzAMhu+DvYPRfXGawxijTi+j0GvpHsDYimMaW0Yy2fr2M4PBMnrbUb/Q94l/f/hMi1qR&#10;JVI2sOt6UJgd+ZiDgffL8ekFlFSbvV0oo4EbChzGx4f9GRdb25HMsYhqlCwG5lrLq9biZkxWOiqY&#10;22YiTra2kYMu1l1tQD30/bPm3wwYN0x18gb45AdQl1tp5j/sFB2T0FQ7R0nTNEV3j6o9feQzro1i&#10;OWA14Fm+Q8a1a8+Bvu/d/dMb2JY5uiPbhG/ktn4cqGU/er3pcvwCAAD//wMAUEsDBBQABgAIAAAA&#10;IQDkinKXlAIAAKMFAAAOAAAAZHJzL2Uyb0RvYy54bWysVN9v0zAQfkfif7D8zpKUDaZq6VQ6DSGN&#10;bWJFe3Ydu7WwfcZ2m5S/nrOTtGPsZYgX53L+7tfnu7u47IwmO+GDAlvT6qSkRFgOjbLrmn5fXr87&#10;pyREZhumwYqa7kWgl7O3by5aNxUT2IBuhCfoxIZp62q6idFNiyLwjTAsnIATFi8leMMi/vp10XjW&#10;oneji0lZfiha8I3zwEUIqL3qL+ks+5dS8HgnZRCR6JpibjGfPp+rdBazCzZde+Y2ig9psH/IwjBl&#10;MejB1RWLjGy9+suVUdxDABlPOJgCpFRc5Bqwmqp8Vs3DhjmRa0FygjvQFP6fW367u/dENfh2p5RY&#10;ZvCNlqKL5BN0BFXIT+vCFGEPDoGxQz1iR31AZSq7k96kLxZE8B6Z3h/YTd44Kien1WlZUcLxqqrK&#10;s/eT5KU4Gjsf4mcBhiShph4fL3PKdjch9tARkmIF0Kq5Vlrnn9QwYqE92TF86tW6yqZ6a75C0+vO&#10;z8oyPziGzP2V4DmBPzxpS9qUe/JqIfnvQ2ubNCL31JBPYqZnIEtxr0XCaPtNSOQ0E/FCcoxzYWPm&#10;EFPJ6ISSGOo1hgP+mNVrjPs60CJHBhsPxkZZ8Ln6A0k9f82PMWXZ45G7J3UnMXarLjfTx7FBVtDs&#10;sW889JMXHL9W+Lo3LMR75nHUsFVwfcQ7PKQGZB4GiZIN+F8v6RMeJwBvKWlxdGsafm6ZF5ToLxZn&#10;I835KPhRWI2C3ZoFYItgJ2I2WUQDH/UoSg/mEbfKPEXBK2Y5xqppHMVF7BcIbiUu5vMMwml2LN7Y&#10;B8eT68Rq6tVl98i8Gxo64iTcwjjUbPqsr3tssrQw30aQKjd94rVnceAbN0Hu2mFrpVXz9D+jjrt1&#10;9hsAAP//AwBQSwMEFAAGAAgAAAAhAE04tAfhAAAACQEAAA8AAABkcnMvZG93bnJldi54bWxMj0FP&#10;wkAQhe8m/ofNmHiTrdUUWzslhEC8mYgGrkt3bAvd3dpdSuHXM570OG9e3vtePhtNKwbqfeMswuMk&#10;AkG2dLqxFcLX5+rhBYQPymrVOksIZ/IwK25vcpVpd7IfNKxDJTjE+kwh1CF0mZS+rMkoP3EdWf59&#10;u96owGdfSd2rE4ebVsZRlEijGssNtepoUVN5WB8NwmXRbIf37XD+MftVvJxvDm+b/RLx/m6cv4II&#10;NIY/M/ziMzoUzLRzR6u9aBGSNGX0gBCnMQg2TJ+mLOwQnpMEZJHL/wuKKwAAAP//AwBQSwECLQAU&#10;AAYACAAAACEAtoM4kv4AAADhAQAAEwAAAAAAAAAAAAAAAAAAAAAAW0NvbnRlbnRfVHlwZXNdLnht&#10;bFBLAQItABQABgAIAAAAIQA4/SH/1gAAAJQBAAALAAAAAAAAAAAAAAAAAC8BAABfcmVscy8ucmVs&#10;c1BLAQItABQABgAIAAAAIQDkinKXlAIAAKMFAAAOAAAAAAAAAAAAAAAAAC4CAABkcnMvZTJvRG9j&#10;LnhtbFBLAQItABQABgAIAAAAIQBNOLQH4QAAAAkBAAAPAAAAAAAAAAAAAAAAAO4EAABkcnMvZG93&#10;bnJldi54bWxQSwUGAAAAAAQABADzAAAA/AUAAAAA&#10;" fillcolor="#d8d8d8 [2732]" stroked="f" strokeweight="0">
                 <v:textbox inset="0,0,0,0">
                   <w:txbxContent>
                     <w:p>
@@ -4159,7 +4414,7 @@
         <mc:AlternateContent>
           <mc:Choice Requires="wps">
             <w:drawing>
-              <wp:anchor distT="0" distB="0" distL="114300" distR="114300" simplePos="0" relativeHeight="251659776" behindDoc="0" locked="0" layoutInCell="1" allowOverlap="1" wp14:anchorId="4356E9C8" wp14:editId="78537BFD">
+              <wp:anchor distT="0" distB="0" distL="114300" distR="114300" simplePos="0" relativeHeight="251637760" behindDoc="0" locked="0" layoutInCell="1" allowOverlap="1" wp14:anchorId="4356E9C8" wp14:editId="78537BFD">
                 <wp:simplePos x="0" y="0"/>
                 <wp:positionH relativeFrom="column">
                   <wp:posOffset>1848917</wp:posOffset>
@@ -4247,7 +4502,7 @@
           </mc:Choice>
           <mc:Fallback>
             <w:pict>
-              <v:shape w14:anchorId="4356E9C8" id="Text Box 13" o:spid="_x0000_s1034" type="#_x0000_t202" style="position:absolute;margin-left:145.6pt;margin-top:14.85pt;width:19pt;height:11.5pt;z-index:251659776;visibility:visible;mso-wrap-style:square;mso-width-percent:0;mso-height-percent:0;mso-wrap-distance-left:9pt;mso-wrap-distance-top:0;mso-wrap-distance-right:9pt;mso-wrap-distance-bottom:0;mso-position-horizontal:absolute;mso-position-horizontal-relative:text;mso-position-vertical:absolute;mso-position-vertical-relative:text;mso-width-percent:0;mso-height-percent:0;mso-width-relative:margin;mso-height-relative:margin;v-text-anchor:top" o:gfxdata="UEsDBBQABgAIAAAAIQC2gziS/gAAAOEBAAATAAAAW0NvbnRlbnRfVHlwZXNdLnhtbJSRQU7DMBBF&#10;90jcwfIWJU67QAgl6YK0S0CoHGBkTxKLZGx5TGhvj5O2G0SRWNoz/78nu9wcxkFMGNg6quQqL6RA&#10;0s5Y6ir5vt9lD1JwBDIwOMJKHpHlpr69KfdHjyxSmriSfYz+USnWPY7AufNIadK6MEJMx9ApD/oD&#10;OlTrorhX2lFEilmcO2RdNtjC5xDF9pCuTyYBB5bi6bQ4syoJ3g9WQ0ymaiLzg5KdCXlKLjvcW893&#10;SUOqXwnz5DrgnHtJTxOsQfEKIT7DmDSUCaxw7Rqn8787ZsmRM9e2VmPeBN4uqYvTtW7jvijg9N/y&#10;JsXecLq0q+WD6m8AAAD//wMAUEsDBBQABgAIAAAAIQA4/SH/1gAAAJQBAAALAAAAX3JlbHMvLnJl&#10;bHOkkMFqwzAMhu+DvYPRfXGawxijTi+j0GvpHsDYimMaW0Yy2fr2M4PBMnrbUb/Q94l/f/hMi1qR&#10;JVI2sOt6UJgd+ZiDgffL8ekFlFSbvV0oo4EbChzGx4f9GRdb25HMsYhqlCwG5lrLq9biZkxWOiqY&#10;22YiTra2kYMu1l1tQD30/bPm3wwYN0x18gb45AdQl1tp5j/sFB2T0FQ7R0nTNEV3j6o9feQzro1i&#10;OWA14Fm+Q8a1a8+Bvu/d/dMb2JY5uiPbhG/ktn4cqGU/er3pcvwCAAD//wMAUEsDBBQABgAIAAAA&#10;IQAg3hEOlAIAAKMFAAAOAAAAZHJzL2Uyb0RvYy54bWysVN9P2zAQfp+0/8Hy+0gKHUIVKepATJMY&#10;oJWJZ9ex22i2z7PdJt1fvzsnKYzxwrQX53L+7tfnuzu/6KxhOxViA67ik6OSM+Uk1I1bV/z7w/WH&#10;M85iEq4WBpyq+F5FfjF//+689TN1DBswtQoMnbg4a33FNyn5WVFEuVFWxCPwyuGlhmBFwt+wLuog&#10;WvRuTXFclqdFC6H2AaSKEbVX/SWfZ/9aK5nutI4qMVNxzC3lM+RzRWcxPxezdRB+08ghDfEPWVjR&#10;OAx6cHUlkmDb0PzlyjYyQASdjiTYArRupMo1YDWT8kU1y43wKteC5ER/oCn+P7fydncfWFPj251w&#10;5oTFN3pQXWKfoGOoQn5aH2cIW3oEpg71iB31EZVUdqeDpS8WxPAemd4f2CVvEpXH08m0nHAm8Woy&#10;PT0pp+SleDL2IabPCiwjoeIBHy9zKnY3MfXQEUKxIpimvm6MyT/UMOrSBLYT+NSr9SSbmq39CnWv&#10;O/tYlvnBMWTuL4LnBP7wZBxrKXfy6oD896GNI43KPTXkQ8z0DGQp7Y0ijHHflEZOMxGvJCekVC5l&#10;DjGVjCaUxlBvMRzwT1m9xbivAy1yZHDpYGwbByFXfyCp56/+Maasezxy96xuElO36nIznY0NsoJ6&#10;j30ToJ+86OV1g697I2K6FwFHDVsF10e6w0MbQOZhkDjbQPj1mp7wOAF4y1mLo1vx+HMrguLMfHE4&#10;GzTnoxBGYTUKbmsvAVsEOxGzySIahGRGUQewj7hVFhQFr4STGKviaRQvU79AcCtJtVhkEE6zF+nG&#10;Lb0k18Qq9epD9yiCHxo64STcwjjUYvair3ssWTpYbBPoJjc98dqzOPCNmyB37bC1aNU8/8+op906&#10;/w0AAP//AwBQSwMEFAAGAAgAAAAhAJ3AX5XfAAAACQEAAA8AAABkcnMvZG93bnJldi54bWxMj01P&#10;wkAQhu8m/ofNmHiTLWsUqd0SQiDeTEQD16U7toXubO0upfjrHU5ym48n7zyTzQbXiB67UHvSMB4l&#10;IJAKb2sqNXx9rh5eQIRoyJrGE2o4Y4BZfnuTmdT6E31gv46l4BAKqdFQxdimUoaiQmfCyLdIvPv2&#10;nTOR266UtjMnDneNVEnyLJ2piS9UpsVFhcVhfXQafhf1tn/f9ucft1+p5XxzeNvsl1rf3w3zVxAR&#10;h/gPw0Wf1SFnp50/kg2i0aCmY8XopZiAYOBRTXmw0/CkJiDzTF5/kP8BAAD//wMAUEsBAi0AFAAG&#10;AAgAAAAhALaDOJL+AAAA4QEAABMAAAAAAAAAAAAAAAAAAAAAAFtDb250ZW50X1R5cGVzXS54bWxQ&#10;SwECLQAUAAYACAAAACEAOP0h/9YAAACUAQAACwAAAAAAAAAAAAAAAAAvAQAAX3JlbHMvLnJlbHNQ&#10;SwECLQAUAAYACAAAACEAIN4RDpQCAACjBQAADgAAAAAAAAAAAAAAAAAuAgAAZHJzL2Uyb0RvYy54&#10;bWxQSwECLQAUAAYACAAAACEAncBfld8AAAAJAQAADwAAAAAAAAAAAAAAAADuBAAAZHJzL2Rvd25y&#10;ZXYueG1sUEsFBgAAAAAEAAQA8wAAAPoFAAAAAA==&#10;" fillcolor="#d8d8d8 [2732]" stroked="f" strokeweight="0">
+              <v:shape w14:anchorId="4356E9C8" id="Text Box 13" o:spid="_x0000_s1034" type="#_x0000_t202" style="position:absolute;margin-left:145.6pt;margin-top:14.85pt;width:19pt;height:11.5pt;z-index:251637760;visibility:visible;mso-wrap-style:square;mso-width-percent:0;mso-height-percent:0;mso-wrap-distance-left:9pt;mso-wrap-distance-top:0;mso-wrap-distance-right:9pt;mso-wrap-distance-bottom:0;mso-position-horizontal:absolute;mso-position-horizontal-relative:text;mso-position-vertical:absolute;mso-position-vertical-relative:text;mso-width-percent:0;mso-height-percent:0;mso-width-relative:margin;mso-height-relative:margin;v-text-anchor:top" o:gfxdata="UEsDBBQABgAIAAAAIQC2gziS/gAAAOEBAAATAAAAW0NvbnRlbnRfVHlwZXNdLnhtbJSRQU7DMBBF&#10;90jcwfIWJU67QAgl6YK0S0CoHGBkTxKLZGx5TGhvj5O2G0SRWNoz/78nu9wcxkFMGNg6quQqL6RA&#10;0s5Y6ir5vt9lD1JwBDIwOMJKHpHlpr69KfdHjyxSmriSfYz+USnWPY7AufNIadK6MEJMx9ApD/oD&#10;OlTrorhX2lFEilmcO2RdNtjC5xDF9pCuTyYBB5bi6bQ4syoJ3g9WQ0ymaiLzg5KdCXlKLjvcW893&#10;SUOqXwnz5DrgnHtJTxOsQfEKIT7DmDSUCaxw7Rqn8787ZsmRM9e2VmPeBN4uqYvTtW7jvijg9N/y&#10;JsXecLq0q+WD6m8AAAD//wMAUEsDBBQABgAIAAAAIQA4/SH/1gAAAJQBAAALAAAAX3JlbHMvLnJl&#10;bHOkkMFqwzAMhu+DvYPRfXGawxijTi+j0GvpHsDYimMaW0Yy2fr2M4PBMnrbUb/Q94l/f/hMi1qR&#10;JVI2sOt6UJgd+ZiDgffL8ekFlFSbvV0oo4EbChzGx4f9GRdb25HMsYhqlCwG5lrLq9biZkxWOiqY&#10;22YiTra2kYMu1l1tQD30/bPm3wwYN0x18gb45AdQl1tp5j/sFB2T0FQ7R0nTNEV3j6o9feQzro1i&#10;OWA14Fm+Q8a1a8+Bvu/d/dMb2JY5uiPbhG/ktn4cqGU/er3pcvwCAAD//wMAUEsDBBQABgAIAAAA&#10;IQAg3hEOlAIAAKMFAAAOAAAAZHJzL2Uyb0RvYy54bWysVN9P2zAQfp+0/8Hy+0gKHUIVKepATJMY&#10;oJWJZ9ex22i2z7PdJt1fvzsnKYzxwrQX53L+7tfnuzu/6KxhOxViA67ik6OSM+Uk1I1bV/z7w/WH&#10;M85iEq4WBpyq+F5FfjF//+689TN1DBswtQoMnbg4a33FNyn5WVFEuVFWxCPwyuGlhmBFwt+wLuog&#10;WvRuTXFclqdFC6H2AaSKEbVX/SWfZ/9aK5nutI4qMVNxzC3lM+RzRWcxPxezdRB+08ghDfEPWVjR&#10;OAx6cHUlkmDb0PzlyjYyQASdjiTYArRupMo1YDWT8kU1y43wKteC5ER/oCn+P7fydncfWFPj251w&#10;5oTFN3pQXWKfoGOoQn5aH2cIW3oEpg71iB31EZVUdqeDpS8WxPAemd4f2CVvEpXH08m0nHAm8Woy&#10;PT0pp+SleDL2IabPCiwjoeIBHy9zKnY3MfXQEUKxIpimvm6MyT/UMOrSBLYT+NSr9SSbmq39CnWv&#10;O/tYlvnBMWTuL4LnBP7wZBxrKXfy6oD896GNI43KPTXkQ8z0DGQp7Y0ijHHflEZOMxGvJCekVC5l&#10;DjGVjCaUxlBvMRzwT1m9xbivAy1yZHDpYGwbByFXfyCp56/+Maasezxy96xuElO36nIznY0NsoJ6&#10;j30ToJ+86OV1g697I2K6FwFHDVsF10e6w0MbQOZhkDjbQPj1mp7wOAF4y1mLo1vx+HMrguLMfHE4&#10;GzTnoxBGYTUKbmsvAVsEOxGzySIahGRGUQewj7hVFhQFr4STGKviaRQvU79AcCtJtVhkEE6zF+nG&#10;Lb0k18Qq9epD9yiCHxo64STcwjjUYvair3ssWTpYbBPoJjc98dqzOPCNmyB37bC1aNU8/8+op906&#10;/w0AAP//AwBQSwMEFAAGAAgAAAAhAJ3AX5XfAAAACQEAAA8AAABkcnMvZG93bnJldi54bWxMj01P&#10;wkAQhu8m/ofNmHiTLWsUqd0SQiDeTEQD16U7toXubO0upfjrHU5ym48n7zyTzQbXiB67UHvSMB4l&#10;IJAKb2sqNXx9rh5eQIRoyJrGE2o4Y4BZfnuTmdT6E31gv46l4BAKqdFQxdimUoaiQmfCyLdIvPv2&#10;nTOR266UtjMnDneNVEnyLJ2piS9UpsVFhcVhfXQafhf1tn/f9ucft1+p5XxzeNvsl1rf3w3zVxAR&#10;h/gPw0Wf1SFnp50/kg2i0aCmY8XopZiAYOBRTXmw0/CkJiDzTF5/kP8BAAD//wMAUEsBAi0AFAAG&#10;AAgAAAAhALaDOJL+AAAA4QEAABMAAAAAAAAAAAAAAAAAAAAAAFtDb250ZW50X1R5cGVzXS54bWxQ&#10;SwECLQAUAAYACAAAACEAOP0h/9YAAACUAQAACwAAAAAAAAAAAAAAAAAvAQAAX3JlbHMvLnJlbHNQ&#10;SwECLQAUAAYACAAAACEAIN4RDpQCAACjBQAADgAAAAAAAAAAAAAAAAAuAgAAZHJzL2Uyb0RvYy54&#10;bWxQSwECLQAUAAYACAAAACEAncBfld8AAAAJAQAADwAAAAAAAAAAAAAAAADuBAAAZHJzL2Rvd25y&#10;ZXYueG1sUEsFBgAAAAAEAAQA8wAAAPoFAAAAAA==&#10;" fillcolor="#d8d8d8 [2732]" stroked="f" strokeweight="0">
                 <v:textbox inset="0,0,0,0">
                   <w:txbxContent>
                     <w:p>
@@ -4345,15 +4600,13 @@
           <w:rFonts w:asciiTheme="minorHAnsi" w:hAnsiTheme="minorHAnsi"/>
         </w:rPr>
       </w:pPr>
-      <w:bookmarkStart w:id="15" w:name="_Toc419791502"/>
-      <w:proofErr w:type="spellStart"/>
+      <w:bookmarkStart w:id="15" w:name="_Toc419898379"/>
       <w:r>
         <w:rPr>
           <w:rFonts w:asciiTheme="minorHAnsi" w:hAnsiTheme="minorHAnsi"/>
         </w:rPr>
         <w:t>InfoPro</w:t>
       </w:r>
-      <w:proofErr w:type="spellEnd"/>
       <w:r>
         <w:rPr>
           <w:rFonts w:asciiTheme="minorHAnsi" w:hAnsiTheme="minorHAnsi"/>
@@ -4406,84 +4659,66 @@
           <w:sz w:val="22"/>
           <w:szCs w:val="22"/>
         </w:rPr>
-        <w:t xml:space="preserve">may be need as temporary </w:t>
-      </w:r>
-      <w:proofErr w:type="spellStart"/>
+        <w:t>may be need as temporary stoage but should not affect TIBCO or any other downstream systems. N</w:t>
+      </w:r>
       <w:r>
         <w:rPr>
           <w:rFonts w:asciiTheme="minorHAnsi" w:hAnsiTheme="minorHAnsi"/>
           <w:sz w:val="22"/>
           <w:szCs w:val="22"/>
         </w:rPr>
-        <w:t>stoage</w:t>
-      </w:r>
-      <w:proofErr w:type="spellEnd"/>
+        <w:t xml:space="preserve">o existing </w:t>
+      </w:r>
       <w:r>
         <w:rPr>
           <w:rFonts w:asciiTheme="minorHAnsi" w:hAnsiTheme="minorHAnsi"/>
           <w:sz w:val="22"/>
           <w:szCs w:val="22"/>
         </w:rPr>
-        <w:t xml:space="preserve"> but should not affect TIBCO or any other downstream systems. N</w:t>
-      </w:r>
-      <w:r>
+        <w:t>variables should be repurposed for any of the above changes.</w:t>
+      </w:r>
+    </w:p>
+    <w:p>
+      <w:pPr>
+        <w:pStyle w:val="Heading1"/>
+        <w:jc w:val="both"/>
+        <w:rPr>
+          <w:rFonts w:asciiTheme="minorHAnsi" w:hAnsiTheme="minorHAnsi"/>
+        </w:rPr>
+      </w:pPr>
+      <w:bookmarkStart w:id="16" w:name="_Toc419898380"/>
+      <w:r>
+        <w:rPr>
+          <w:rFonts w:asciiTheme="minorHAnsi" w:hAnsiTheme="minorHAnsi"/>
+        </w:rPr>
+        <w:t>Report Changes</w:t>
+      </w:r>
+      <w:bookmarkEnd w:id="16"/>
+    </w:p>
+    <w:p>
+      <w:pPr>
+        <w:pStyle w:val="BodyText"/>
+        <w:ind w:firstLine="432"/>
         <w:rPr>
           <w:rFonts w:asciiTheme="minorHAnsi" w:hAnsiTheme="minorHAnsi"/>
           <w:sz w:val="22"/>
           <w:szCs w:val="22"/>
         </w:rPr>
-        <w:t xml:space="preserve">o existing </w:t>
-      </w:r>
+      </w:pPr>
       <w:r>
         <w:rPr>
           <w:rFonts w:asciiTheme="minorHAnsi" w:hAnsiTheme="minorHAnsi"/>
           <w:sz w:val="22"/>
           <w:szCs w:val="22"/>
         </w:rPr>
-        <w:t>variables should be repurposed for any of the above changes.</w:t>
-      </w:r>
-    </w:p>
-    <w:p>
-      <w:pPr>
-        <w:pStyle w:val="Heading1"/>
-        <w:jc w:val="both"/>
-        <w:rPr>
-          <w:rFonts w:asciiTheme="minorHAnsi" w:hAnsiTheme="minorHAnsi"/>
-        </w:rPr>
-      </w:pPr>
-      <w:bookmarkStart w:id="16" w:name="_Toc419791503"/>
-      <w:r>
-        <w:rPr>
-          <w:rFonts w:asciiTheme="minorHAnsi" w:hAnsiTheme="minorHAnsi"/>
-        </w:rPr>
-        <w:t>Report Changes</w:t>
-      </w:r>
-      <w:bookmarkEnd w:id="16"/>
-    </w:p>
-    <w:p>
-      <w:pPr>
-        <w:pStyle w:val="BodyText"/>
-        <w:ind w:firstLine="432"/>
+        <w:t>NA</w:t>
+      </w:r>
+      <w:r>
         <w:rPr>
           <w:rFonts w:asciiTheme="minorHAnsi" w:hAnsiTheme="minorHAnsi"/>
           <w:sz w:val="22"/>
           <w:szCs w:val="22"/>
         </w:rPr>
-      </w:pPr>
-      <w:r>
-        <w:rPr>
-          <w:rFonts w:asciiTheme="minorHAnsi" w:hAnsiTheme="minorHAnsi"/>
-          <w:sz w:val="22"/>
-          <w:szCs w:val="22"/>
-        </w:rPr>
-        <w:t>NA</w:t>
-      </w:r>
-      <w:r>
-        <w:rPr>
-          <w:rFonts w:asciiTheme="minorHAnsi" w:hAnsiTheme="minorHAnsi"/>
-          <w:sz w:val="22"/>
-          <w:szCs w:val="22"/>
-        </w:rPr>
         <w:t xml:space="preserve"> </w:t>
       </w:r>
     </w:p>
@@ -4495,7 +4730,7 @@
           <w:rFonts w:asciiTheme="minorHAnsi" w:hAnsiTheme="minorHAnsi"/>
         </w:rPr>
       </w:pPr>
-      <w:bookmarkStart w:id="17" w:name="_Toc419791504"/>
+      <w:bookmarkStart w:id="17" w:name="_Toc419898381"/>
       <w:r>
         <w:rPr>
           <w:rFonts w:asciiTheme="minorHAnsi" w:hAnsiTheme="minorHAnsi"/>
@@ -4509,9 +4744,9 @@
         </w:rPr>
         <w:t xml:space="preserve"> </w:t>
       </w:r>
-      <w:bookmarkEnd w:id="7"/>
-      <w:bookmarkEnd w:id="8"/>
       <w:bookmarkEnd w:id="9"/>
+      <w:bookmarkEnd w:id="10"/>
+      <w:bookmarkEnd w:id="11"/>
     </w:p>
     <w:sectPr>
       <w:headerReference w:type="default" r:id="rId20"/>
@@ -4704,7 +4939,7 @@
       <w:rPr>
         <w:noProof/>
       </w:rPr>
-      <w:t>5/20/2015 1:43:27 PM</w:t>
+      <w:t>5/20/2015 3:12:20 PM</w:t>
     </w:r>
     <w:r>
       <w:rPr>
@@ -4767,7 +5002,7 @@
         <w:sz w:val="16"/>
         <w:szCs w:val="16"/>
       </w:rPr>
-      <w:t>5</w:t>
+      <w:t>7</w:t>
     </w:r>
     <w:r>
       <w:rPr>
@@ -10995,6 +11230,15 @@
 </file>
 
 <file path=customXml/item2.xml><?xml version="1.0" encoding="utf-8"?>
+<?mso-contentType ?>
+<FormTemplates xmlns="http://schemas.microsoft.com/sharepoint/v3/contenttype/forms">
+  <Display>DocumentLibraryForm</Display>
+  <Edit>DocumentLibraryForm</Edit>
+  <New>DocumentLibraryForm</New>
+</FormTemplates>
+</file>
+
+<file path=customXml/item3.xml><?xml version="1.0" encoding="utf-8"?>
 <ct:contentTypeSchema xmlns:ct="http://schemas.microsoft.com/office/2006/metadata/contentType" xmlns:ma="http://schemas.microsoft.com/office/2006/metadata/properties/metaAttributes" ct:_="" ma:_="" ma:contentTypeName="Document" ma:contentTypeID="0x01010007B1D441ADEC8642ABD94220A12323FC" ma:contentTypeVersion="0" ma:contentTypeDescription="Create a new document." ma:contentTypeScope="" ma:versionID="004e9817178017d7dbe120b842248b7f">
   <xsd:schema xmlns:xsd="http://www.w3.org/2001/XMLSchema" xmlns:xs="http://www.w3.org/2001/XMLSchema" xmlns:p="http://schemas.microsoft.com/office/2006/metadata/properties" targetNamespace="http://schemas.microsoft.com/office/2006/metadata/properties" ma:root="true" ma:fieldsID="c64490b4aec6201516c3a874156f37b2">
     <xsd:element name="properties">
@@ -11108,15 +11352,6 @@
 </ct:contentTypeSchema>
 </file>
 
-<file path=customXml/item3.xml><?xml version="1.0" encoding="utf-8"?>
-<?mso-contentType ?>
-<FormTemplates xmlns="http://schemas.microsoft.com/sharepoint/v3/contenttype/forms">
-  <Display>DocumentLibraryForm</Display>
-  <Edit>DocumentLibraryForm</Edit>
-  <New>DocumentLibraryForm</New>
-</FormTemplates>
-</file>
-
 <file path=customXml/item4.xml><?xml version="1.0" encoding="utf-8"?>
 <b:Sources xmlns:b="http://schemas.openxmlformats.org/officeDocument/2006/bibliography" xmlns="http://schemas.openxmlformats.org/officeDocument/2006/bibliography" SelectedStyle="\APA.XSL" StyleName="APA"/>
 </file>
@@ -11130,6 +11365,14 @@
 </file>
 
 <file path=customXml/itemProps2.xml><?xml version="1.0" encoding="utf-8"?>
+<ds:datastoreItem xmlns:ds="http://schemas.openxmlformats.org/officeDocument/2006/customXml" ds:itemID="{3CBB50F0-8F85-42BF-AC23-9DA2DC66E259}">
+  <ds:schemaRefs>
+    <ds:schemaRef ds:uri="http://schemas.microsoft.com/sharepoint/v3/contenttype/forms"/>
+  </ds:schemaRefs>
+</ds:datastoreItem>
+</file>
+
+<file path=customXml/itemProps3.xml><?xml version="1.0" encoding="utf-8"?>
 <ds:datastoreItem xmlns:ds="http://schemas.openxmlformats.org/officeDocument/2006/customXml" ds:itemID="{BA7BD11F-C275-40DD-82C9-C791F093B530}">
   <ds:schemaRefs>
     <ds:schemaRef ds:uri="http://schemas.microsoft.com/office/2006/metadata/contentType"/>
@@ -11145,16 +11388,8 @@
 </ds:datastoreItem>
 </file>
 
-<file path=customXml/itemProps3.xml><?xml version="1.0" encoding="utf-8"?>
-<ds:datastoreItem xmlns:ds="http://schemas.openxmlformats.org/officeDocument/2006/customXml" ds:itemID="{3CBB50F0-8F85-42BF-AC23-9DA2DC66E259}">
-  <ds:schemaRefs>
-    <ds:schemaRef ds:uri="http://schemas.microsoft.com/sharepoint/v3/contenttype/forms"/>
-  </ds:schemaRefs>
-</ds:datastoreItem>
-</file>
-
 <file path=customXml/itemProps4.xml><?xml version="1.0" encoding="utf-8"?>
-<ds:datastoreItem xmlns:ds="http://schemas.openxmlformats.org/officeDocument/2006/customXml" ds:itemID="{F42585BF-C9A5-483B-8744-3AD9CBB495E7}">
+<ds:datastoreItem xmlns:ds="http://schemas.openxmlformats.org/officeDocument/2006/customXml" ds:itemID="{4B35CD4D-FB04-43B6-A6E4-7C00EAD298A7}">
   <ds:schemaRefs>
     <ds:schemaRef ds:uri="http://schemas.openxmlformats.org/officeDocument/2006/bibliography"/>
   </ds:schemaRefs>

</xml_diff>

<commit_message>
On Call Commercial #534
</commit_message>
<xml_diff>
--- a/design/Design Specification - Capture - GH534 - CR14081 - On Call Commercial.docx
+++ b/design/Design Specification - Capture - GH534 - CR14081 - On Call Commercial.docx
@@ -1353,7 +1353,7 @@
           <w:rFonts w:asciiTheme="minorHAnsi" w:hAnsiTheme="minorHAnsi"/>
           <w:noProof/>
         </w:rPr>
-        <w:t>Business Requirements/Owner – Brittany Smith</w:t>
+        <w:t>Business Requirements/Owner – Rich Simon</w:t>
       </w:r>
       <w:r>
         <w:rPr>
@@ -1371,7 +1371,7 @@
         <w:rPr>
           <w:noProof/>
         </w:rPr>
-        <w:instrText xml:space="preserve"> PAGEREF _Toc419898375 \h </w:instrText>
+        <w:instrText xml:space="preserve"> PAGEREF _Toc419791498 \h </w:instrText>
       </w:r>
       <w:r>
         <w:rPr>
@@ -1417,7 +1417,7 @@
           <w:color w:val="333333"/>
           <w:shd w:val="clear" w:color="auto" w:fill="FFFFFF"/>
         </w:rPr>
-        <w:t>Modify service change to allow service decrease to on-call and service increase from on-call to scheduled (small container).</w:t>
+        <w:t>We need to be able to tag a quote as a Broker quote.</w:t>
       </w:r>
       <w:r>
         <w:rPr>
@@ -1435,7 +1435,7 @@
         <w:rPr>
           <w:noProof/>
         </w:rPr>
-        <w:instrText xml:space="preserve"> PAGEREF _Toc419898376 \h </w:instrText>
+        <w:instrText xml:space="preserve"> PAGEREF _Toc419791499 \h </w:instrText>
       </w:r>
       <w:r>
         <w:rPr>
@@ -1517,7 +1517,7 @@
         <w:rPr>
           <w:noProof/>
         </w:rPr>
-        <w:instrText xml:space="preserve"> PAGEREF _Toc419898377 \h </w:instrText>
+        <w:instrText xml:space="preserve"> PAGEREF _Toc419791500 \h </w:instrText>
       </w:r>
       <w:r>
         <w:rPr>
@@ -1599,7 +1599,7 @@
         <w:rPr>
           <w:noProof/>
         </w:rPr>
-        <w:instrText xml:space="preserve"> PAGEREF _Toc419898378 \h </w:instrText>
+        <w:instrText xml:space="preserve"> PAGEREF _Toc419791501 \h </w:instrText>
       </w:r>
       <w:r>
         <w:rPr>
@@ -1681,7 +1681,7 @@
         <w:rPr>
           <w:noProof/>
         </w:rPr>
-        <w:instrText xml:space="preserve"> PAGEREF _Toc419898379 \h </w:instrText>
+        <w:instrText xml:space="preserve"> PAGEREF _Toc419791502 \h </w:instrText>
       </w:r>
       <w:r>
         <w:rPr>
@@ -1763,7 +1763,7 @@
         <w:rPr>
           <w:noProof/>
         </w:rPr>
-        <w:instrText xml:space="preserve"> PAGEREF _Toc419898380 \h </w:instrText>
+        <w:instrText xml:space="preserve"> PAGEREF _Toc419791503 \h </w:instrText>
       </w:r>
       <w:r>
         <w:rPr>
@@ -1845,7 +1845,7 @@
         <w:rPr>
           <w:noProof/>
         </w:rPr>
-        <w:instrText xml:space="preserve"> PAGEREF _Toc419898381 \h </w:instrText>
+        <w:instrText xml:space="preserve"> PAGEREF _Toc419791504 \h </w:instrText>
       </w:r>
       <w:r>
         <w:rPr>
@@ -1897,8 +1897,6 @@
         </w:rPr>
         <w:br w:type="page"/>
       </w:r>
-      <w:bookmarkStart w:id="6" w:name="_GoBack"/>
-      <w:bookmarkEnd w:id="6"/>
     </w:p>
     <w:p>
       <w:pPr>
@@ -1909,7 +1907,7 @@
           <w:rFonts w:asciiTheme="minorHAnsi" w:hAnsiTheme="minorHAnsi"/>
         </w:rPr>
       </w:pPr>
-      <w:bookmarkStart w:id="7" w:name="_Toc419898375"/>
+      <w:bookmarkStart w:id="6" w:name="_Toc419791498"/>
       <w:bookmarkEnd w:id="0"/>
       <w:bookmarkEnd w:id="1"/>
       <w:bookmarkEnd w:id="2"/>
@@ -1929,13 +1927,13 @@
         </w:rPr>
         <w:t xml:space="preserve">/Owner – </w:t>
       </w:r>
+      <w:bookmarkEnd w:id="6"/>
       <w:r>
         <w:rPr>
           <w:rFonts w:asciiTheme="minorHAnsi" w:hAnsiTheme="minorHAnsi"/>
         </w:rPr>
         <w:t>Brittany Smith</w:t>
       </w:r>
-      <w:bookmarkEnd w:id="7"/>
     </w:p>
     <w:p>
       <w:pPr>
@@ -1951,11 +1949,11 @@
           <w:sz w:val="20"/>
         </w:rPr>
       </w:pPr>
+      <w:bookmarkStart w:id="7" w:name="_Toc419791499"/>
       <w:bookmarkStart w:id="8" w:name="_Toc379450809"/>
       <w:bookmarkStart w:id="9" w:name="_Toc342757862"/>
       <w:bookmarkStart w:id="10" w:name="_Toc346297770"/>
       <w:bookmarkStart w:id="11" w:name="_Toc404134500"/>
-      <w:bookmarkStart w:id="12" w:name="_Toc419898376"/>
       <w:r>
         <w:rPr>
           <w:rFonts w:asciiTheme="minorHAnsi" w:hAnsiTheme="minorHAnsi" w:cs="Helvetica"/>
@@ -1986,7 +1984,7 @@
         </w:rPr>
         <w:t>call and service increase from on-call to scheduled (small container).</w:t>
       </w:r>
-      <w:bookmarkEnd w:id="12"/>
+      <w:bookmarkEnd w:id="7"/>
       <w:r>
         <w:rPr>
           <w:rFonts w:asciiTheme="minorHAnsi" w:hAnsiTheme="minorHAnsi" w:cs="Helvetica"/>
@@ -2005,7 +2003,7 @@
           <w:rFonts w:asciiTheme="minorHAnsi" w:hAnsiTheme="minorHAnsi"/>
         </w:rPr>
       </w:pPr>
-      <w:bookmarkStart w:id="13" w:name="_Toc419898377"/>
+      <w:bookmarkStart w:id="12" w:name="_Toc419791500"/>
       <w:r>
         <w:rPr>
           <w:rFonts w:asciiTheme="minorHAnsi" w:hAnsiTheme="minorHAnsi"/>
@@ -2013,7 +2011,7 @@
         <w:t>Assumptions</w:t>
       </w:r>
       <w:bookmarkEnd w:id="8"/>
-      <w:bookmarkEnd w:id="13"/>
+      <w:bookmarkEnd w:id="12"/>
     </w:p>
     <w:p>
       <w:pPr>
@@ -2058,14 +2056,14 @@
           <w:rFonts w:asciiTheme="minorHAnsi" w:hAnsiTheme="minorHAnsi"/>
         </w:rPr>
       </w:pPr>
-      <w:bookmarkStart w:id="14" w:name="_Toc419898378"/>
+      <w:bookmarkStart w:id="13" w:name="_Toc419791501"/>
       <w:r>
         <w:rPr>
           <w:rFonts w:asciiTheme="minorHAnsi" w:hAnsiTheme="minorHAnsi"/>
         </w:rPr>
         <w:t>Design</w:t>
       </w:r>
-      <w:bookmarkEnd w:id="14"/>
+      <w:bookmarkEnd w:id="13"/>
     </w:p>
     <w:p>
       <w:pPr>
@@ -2162,52 +2160,7 @@
           <w:sz w:val="22"/>
           <w:szCs w:val="22"/>
         </w:rPr>
-        <w:t>menu</w:t>
-      </w:r>
-      <w:r>
-        <w:rPr>
-          <w:rFonts w:ascii="Calibri" w:hAnsi="Calibri"/>
-          <w:color w:val="000000"/>
-          <w:sz w:val="22"/>
-          <w:szCs w:val="22"/>
-        </w:rPr>
-        <w:t xml:space="preserve"> </w:t>
-      </w:r>
-      <w:r>
-        <w:rPr>
-          <w:rFonts w:ascii="Calibri" w:hAnsi="Calibri"/>
-          <w:color w:val="000000"/>
-          <w:sz w:val="22"/>
-          <w:szCs w:val="22"/>
-        </w:rPr>
-        <w:t>(</w:t>
-      </w:r>
-      <w:r>
-        <w:rPr>
-          <w:rFonts w:ascii="Calibri" w:hAnsi="Calibri"/>
-          <w:color w:val="FF0000"/>
-          <w:sz w:val="22"/>
-          <w:szCs w:val="22"/>
-        </w:rPr>
-        <w:t>need variable name</w:t>
-      </w:r>
-      <w:r>
-        <w:rPr>
-          <w:rFonts w:ascii="Calibri" w:hAnsi="Calibri"/>
-          <w:color w:val="000000"/>
-          <w:sz w:val="22"/>
-          <w:szCs w:val="22"/>
-        </w:rPr>
-        <w:t>)</w:t>
-      </w:r>
-      <w:r>
-        <w:rPr>
-          <w:rFonts w:ascii="Calibri" w:hAnsi="Calibri"/>
-          <w:color w:val="000000"/>
-          <w:sz w:val="22"/>
-          <w:szCs w:val="22"/>
-        </w:rPr>
-        <w:t xml:space="preserve"> should conain and “</w:t>
+        <w:t>menu should conain and “</w:t>
       </w:r>
       <w:r>
         <w:rPr>
@@ -2312,43 +2265,7 @@
           <w:sz w:val="22"/>
           <w:szCs w:val="22"/>
         </w:rPr>
-        <w:t>dd estimated lifts to config page</w:t>
-      </w:r>
-      <w:r>
-        <w:rPr>
-          <w:rFonts w:ascii="Calibri" w:hAnsi="Calibri"/>
-          <w:color w:val="000000"/>
-          <w:sz w:val="22"/>
-          <w:szCs w:val="22"/>
-        </w:rPr>
-        <w:t xml:space="preserve"> (</w:t>
-      </w:r>
-      <w:r>
-        <w:rPr>
-          <w:rFonts w:ascii="Calibri" w:hAnsi="Calibri"/>
-          <w:color w:val="FF0000"/>
-          <w:sz w:val="22"/>
-          <w:szCs w:val="22"/>
-        </w:rPr>
-        <w:t>need variable name</w:t>
-      </w:r>
-      <w:r>
-        <w:rPr>
-          <w:rFonts w:ascii="Calibri" w:hAnsi="Calibri"/>
-          <w:color w:val="000000"/>
-          <w:sz w:val="22"/>
-          <w:szCs w:val="22"/>
-        </w:rPr>
-        <w:t>)</w:t>
-      </w:r>
-      <w:r>
-        <w:rPr>
-          <w:rFonts w:ascii="Calibri" w:hAnsi="Calibri"/>
-          <w:color w:val="000000"/>
-          <w:sz w:val="22"/>
-          <w:szCs w:val="22"/>
-        </w:rPr>
-        <w:t xml:space="preserve"> and carry to CSA</w:t>
+        <w:t>dd estimated lifts to config page and carry to CSA</w:t>
       </w:r>
       <w:r>
         <w:rPr>
@@ -2416,6 +2333,29 @@
     <w:p>
       <w:pPr>
         <w:pStyle w:val="NormalWeb"/>
+        <w:spacing w:before="0" w:beforeAutospacing="0" w:after="0" w:afterAutospacing="0"/>
+        <w:ind w:left="720"/>
+        <w:rPr>
+          <w:rFonts w:ascii="Calibri" w:hAnsi="Calibri"/>
+          <w:color w:val="000000"/>
+          <w:sz w:val="22"/>
+          <w:szCs w:val="22"/>
+        </w:rPr>
+      </w:pPr>
+      <w:r>
+        <w:rPr>
+          <w:rFonts w:ascii="Calibri" w:hAnsi="Calibri"/>
+          <w:color w:val="000000"/>
+          <w:sz w:val="22"/>
+          <w:szCs w:val="22"/>
+          <w:highlight w:val="yellow"/>
+        </w:rPr>
+        <w:t>I would drop this…we have to assume &lt;1 haul/month or they wouldn’t be going on call.  We don’t need this piece of information</w:t>
+      </w:r>
+    </w:p>
+    <w:p>
+      <w:pPr>
+        <w:pStyle w:val="NormalWeb"/>
         <w:numPr>
           <w:ilvl w:val="0"/>
           <w:numId w:val="39"/>
@@ -2423,6 +2363,7 @@
         <w:spacing w:before="0" w:beforeAutospacing="0" w:after="0" w:afterAutospacing="0"/>
         <w:rPr>
           <w:rFonts w:ascii="Calibri" w:hAnsi="Calibri"/>
+          <w:strike/>
           <w:color w:val="000000"/>
           <w:sz w:val="22"/>
           <w:szCs w:val="22"/>
@@ -2453,35 +2394,168 @@
           <w:sz w:val="22"/>
           <w:szCs w:val="22"/>
         </w:rPr>
-        <w:t xml:space="preserve">to line item grid to negotiate rate (need guardrails - </w:t>
-      </w:r>
-      <w:r>
-        <w:rPr>
-          <w:rFonts w:ascii="Calibri" w:hAnsi="Calibri"/>
-          <w:color w:val="FF0000"/>
-          <w:sz w:val="22"/>
-          <w:szCs w:val="22"/>
-        </w:rPr>
-        <w:t>Beckie/James</w:t>
-      </w:r>
-      <w:r>
-        <w:rPr>
-          <w:rFonts w:ascii="Calibri" w:hAnsi="Calibri"/>
-          <w:color w:val="FF0000"/>
-          <w:sz w:val="22"/>
-          <w:szCs w:val="22"/>
-        </w:rPr>
-        <w:t xml:space="preserve"> could you please let us know how get the gardrails</w:t>
-      </w:r>
-      <w:r>
-        <w:rPr>
-          <w:rFonts w:ascii="Calibri" w:hAnsi="Calibri"/>
-          <w:color w:val="000000"/>
-          <w:sz w:val="22"/>
-          <w:szCs w:val="22"/>
-        </w:rPr>
-        <w:t>)</w:t>
-      </w:r>
+        <w:t>to li</w:t>
+      </w:r>
+      <w:r>
+        <w:rPr>
+          <w:rFonts w:ascii="Calibri" w:hAnsi="Calibri"/>
+          <w:color w:val="000000"/>
+          <w:sz w:val="22"/>
+          <w:szCs w:val="22"/>
+        </w:rPr>
+        <w:t>ne item grid to negotiate rate</w:t>
+      </w:r>
+      <w:r>
+        <w:rPr>
+          <w:rFonts w:ascii="Calibri" w:hAnsi="Calibri"/>
+          <w:color w:val="000000"/>
+          <w:sz w:val="22"/>
+          <w:szCs w:val="22"/>
+        </w:rPr>
+        <w:t xml:space="preserve"> </w:t>
+      </w:r>
+    </w:p>
+    <w:p>
+      <w:pPr>
+        <w:pStyle w:val="NormalWeb"/>
+        <w:spacing w:before="0" w:beforeAutospacing="0" w:after="0" w:afterAutospacing="0"/>
+        <w:ind w:left="360"/>
+        <w:rPr>
+          <w:rFonts w:ascii="Calibri" w:hAnsi="Calibri"/>
+          <w:strike/>
+          <w:color w:val="000000"/>
+          <w:sz w:val="22"/>
+          <w:szCs w:val="22"/>
+        </w:rPr>
+      </w:pPr>
+    </w:p>
+    <w:p>
+      <w:pPr>
+        <w:pStyle w:val="NormalWeb"/>
+        <w:spacing w:before="0" w:beforeAutospacing="0" w:after="0" w:afterAutospacing="0"/>
+        <w:ind w:left="360"/>
+        <w:rPr>
+          <w:rFonts w:ascii="Calibri" w:hAnsi="Calibri"/>
+          <w:b/>
+          <w:color w:val="000000"/>
+          <w:sz w:val="22"/>
+          <w:szCs w:val="22"/>
+        </w:rPr>
+      </w:pPr>
+      <w:r>
+        <w:rPr>
+          <w:rFonts w:ascii="Calibri" w:hAnsi="Calibri"/>
+          <w:b/>
+          <w:color w:val="000000"/>
+          <w:sz w:val="22"/>
+          <w:szCs w:val="22"/>
+        </w:rPr>
+        <w:t>Seasonal Pricing Rules</w:t>
+      </w:r>
+    </w:p>
+    <w:p>
+      <w:pPr>
+        <w:pStyle w:val="NormalWeb"/>
+        <w:numPr>
+          <w:ilvl w:val="0"/>
+          <w:numId w:val="39"/>
+        </w:numPr>
+        <w:spacing w:before="0" w:beforeAutospacing="0" w:after="0" w:afterAutospacing="0"/>
+        <w:rPr>
+          <w:rFonts w:ascii="Calibri" w:hAnsi="Calibri"/>
+          <w:color w:val="000000"/>
+          <w:sz w:val="22"/>
+          <w:szCs w:val="22"/>
+        </w:rPr>
+      </w:pPr>
+      <w:r>
+        <w:rPr>
+          <w:rFonts w:ascii="Calibri" w:hAnsi="Calibri"/>
+          <w:b/>
+          <w:color w:val="000000"/>
+          <w:sz w:val="22"/>
+          <w:szCs w:val="22"/>
+        </w:rPr>
+        <w:t>Seasonal Decrease:</w:t>
+      </w:r>
+      <w:r>
+        <w:rPr>
+          <w:rFonts w:ascii="Calibri" w:hAnsi="Calibri"/>
+          <w:color w:val="000000"/>
+          <w:sz w:val="22"/>
+          <w:szCs w:val="22"/>
+        </w:rPr>
+        <w:t xml:space="preserve"> </w:t>
+      </w:r>
+      <w:r>
+        <w:rPr>
+          <w:rFonts w:ascii="Calibri" w:hAnsi="Calibri"/>
+          <w:b/>
+          <w:color w:val="000000"/>
+          <w:sz w:val="22"/>
+          <w:szCs w:val="22"/>
+        </w:rPr>
+        <w:t xml:space="preserve"> Scheduled to On Call</w:t>
+      </w:r>
+      <w:r>
+        <w:rPr>
+          <w:rFonts w:ascii="Calibri" w:hAnsi="Calibri"/>
+          <w:color w:val="000000"/>
+          <w:sz w:val="22"/>
+          <w:szCs w:val="22"/>
+        </w:rPr>
+        <w:t xml:space="preserve"> - </w:t>
+      </w:r>
+      <w:r>
+        <w:rPr>
+          <w:rFonts w:ascii="Calibri" w:hAnsi="Calibri"/>
+          <w:color w:val="000000"/>
+          <w:sz w:val="22"/>
+          <w:szCs w:val="22"/>
+        </w:rPr>
+        <w:t xml:space="preserve">Pricing should </w:t>
+      </w:r>
+      <w:r>
+        <w:rPr>
+          <w:rFonts w:ascii="Calibri" w:hAnsi="Calibri"/>
+          <w:color w:val="000000"/>
+          <w:sz w:val="22"/>
+          <w:szCs w:val="22"/>
+        </w:rPr>
+        <w:t>be set as follows for on call</w:t>
+      </w:r>
+      <w:r>
+        <w:rPr>
+          <w:rFonts w:ascii="Calibri" w:hAnsi="Calibri"/>
+          <w:color w:val="000000"/>
+          <w:sz w:val="22"/>
+          <w:szCs w:val="22"/>
+        </w:rPr>
+        <w:t xml:space="preserve"> </w:t>
+      </w:r>
+      <w:r>
+        <w:rPr>
+          <w:rFonts w:ascii="Calibri" w:hAnsi="Calibri"/>
+          <w:color w:val="000000"/>
+          <w:sz w:val="22"/>
+          <w:szCs w:val="22"/>
+        </w:rPr>
+        <w:t xml:space="preserve"> (same calcs as for scheduled service, just splitting between haul and rental)</w:t>
+      </w:r>
+    </w:p>
+    <w:p>
+      <w:pPr>
+        <w:pStyle w:val="NormalWeb"/>
+        <w:spacing w:before="0" w:beforeAutospacing="0" w:after="0" w:afterAutospacing="0"/>
+        <w:ind w:left="1440"/>
+        <w:rPr>
+          <w:rFonts w:ascii="Calibri" w:hAnsi="Calibri"/>
+          <w:b/>
+          <w:color w:val="000000"/>
+          <w:sz w:val="22"/>
+          <w:szCs w:val="22"/>
+        </w:rPr>
+      </w:pPr>
     </w:p>
     <w:p>
       <w:pPr>
@@ -2493,28 +2567,21 @@
         <w:spacing w:before="0" w:beforeAutospacing="0" w:after="0" w:afterAutospacing="0"/>
         <w:rPr>
           <w:rFonts w:ascii="Calibri" w:hAnsi="Calibri"/>
-          <w:color w:val="000000"/>
-          <w:sz w:val="22"/>
-          <w:szCs w:val="22"/>
-        </w:rPr>
-      </w:pPr>
-      <w:r>
-        <w:rPr>
-          <w:rFonts w:ascii="Calibri" w:hAnsi="Calibri"/>
-          <w:color w:val="000000"/>
-          <w:sz w:val="22"/>
-          <w:szCs w:val="22"/>
-        </w:rPr>
-        <w:t>Pull monthly basic charge and haul r</w:t>
-      </w:r>
-      <w:r>
-        <w:rPr>
-          <w:rFonts w:ascii="Calibri" w:hAnsi="Calibri"/>
-          <w:color w:val="000000"/>
-          <w:sz w:val="22"/>
-          <w:szCs w:val="22"/>
-        </w:rPr>
-        <w:t>ate (REG/SQ)</w:t>
+          <w:b/>
+          <w:color w:val="000000"/>
+          <w:sz w:val="22"/>
+          <w:szCs w:val="22"/>
+        </w:rPr>
+      </w:pPr>
+      <w:r>
+        <w:rPr>
+          <w:rFonts w:ascii="Calibri" w:hAnsi="Calibri"/>
+          <w:b/>
+          <w:color w:val="000000"/>
+          <w:sz w:val="22"/>
+          <w:szCs w:val="22"/>
+        </w:rPr>
+        <w:t>REG line should appear in the line item grid, with “Per haul” charge type</w:t>
       </w:r>
     </w:p>
     <w:p>
@@ -2539,8 +2606,808 @@
           <w:sz w:val="22"/>
           <w:szCs w:val="22"/>
         </w:rPr>
-        <w:t>Option: use extra pickup rate?</w:t>
-      </w:r>
+        <w:t xml:space="preserve">On call </w:t>
+      </w:r>
+      <w:r>
+        <w:rPr>
+          <w:rFonts w:ascii="Calibri" w:hAnsi="Calibri"/>
+          <w:b/>
+          <w:color w:val="000000"/>
+          <w:sz w:val="22"/>
+          <w:szCs w:val="22"/>
+        </w:rPr>
+        <w:t>cost</w:t>
+      </w:r>
+      <w:r>
+        <w:rPr>
+          <w:rFonts w:ascii="Calibri" w:hAnsi="Calibri"/>
+          <w:color w:val="000000"/>
+          <w:sz w:val="22"/>
+          <w:szCs w:val="22"/>
+        </w:rPr>
+        <w:t xml:space="preserve"> = </w:t>
+      </w:r>
+      <w:r>
+        <w:rPr>
+          <w:rFonts w:ascii="Calibri" w:hAnsi="Calibri"/>
+          <w:color w:val="000000"/>
+          <w:sz w:val="22"/>
+          <w:szCs w:val="22"/>
+        </w:rPr>
+        <w:t>Disposal cost + disposal trip cost + operating expenses +truck depreciation+</w:t>
+      </w:r>
+      <w:r>
+        <w:rPr>
+          <w:rFonts w:ascii="Calibri" w:hAnsi="Calibri"/>
+          <w:color w:val="000000"/>
+          <w:sz w:val="22"/>
+          <w:szCs w:val="22"/>
+        </w:rPr>
+        <w:t>truck ROA</w:t>
+      </w:r>
+    </w:p>
+    <w:p>
+      <w:pPr>
+        <w:pStyle w:val="NormalWeb"/>
+        <w:numPr>
+          <w:ilvl w:val="2"/>
+          <w:numId w:val="39"/>
+        </w:numPr>
+        <w:spacing w:before="0" w:beforeAutospacing="0" w:after="0" w:afterAutospacing="0"/>
+        <w:rPr>
+          <w:rFonts w:ascii="Calibri" w:hAnsi="Calibri"/>
+          <w:color w:val="000000"/>
+          <w:sz w:val="22"/>
+          <w:szCs w:val="22"/>
+        </w:rPr>
+      </w:pPr>
+      <w:r>
+        <w:rPr>
+          <w:rFonts w:ascii="Calibri" w:hAnsi="Calibri"/>
+          <w:color w:val="000000"/>
+          <w:sz w:val="22"/>
+          <w:szCs w:val="22"/>
+        </w:rPr>
+        <w:t>Customer tons= container size</w:t>
+      </w:r>
+      <w:r>
+        <w:rPr>
+          <w:rFonts w:ascii="Calibri" w:hAnsi="Calibri"/>
+          <w:color w:val="000000"/>
+          <w:sz w:val="22"/>
+          <w:szCs w:val="22"/>
+        </w:rPr>
+        <w:t>*</w:t>
+      </w:r>
+      <w:r>
+        <w:rPr>
+          <w:rFonts w:ascii="Calibri" w:hAnsi="Calibri"/>
+          <w:color w:val="000000"/>
+          <w:sz w:val="22"/>
+          <w:szCs w:val="22"/>
+        </w:rPr>
+        <w:t>qty containers*div lbs/yd*industry factor/2000</w:t>
+      </w:r>
+    </w:p>
+    <w:p>
+      <w:pPr>
+        <w:pStyle w:val="NormalWeb"/>
+        <w:numPr>
+          <w:ilvl w:val="2"/>
+          <w:numId w:val="39"/>
+        </w:numPr>
+        <w:spacing w:before="0" w:beforeAutospacing="0" w:after="0" w:afterAutospacing="0"/>
+        <w:rPr>
+          <w:rFonts w:ascii="Calibri" w:hAnsi="Calibri"/>
+          <w:color w:val="000000"/>
+          <w:sz w:val="22"/>
+          <w:szCs w:val="22"/>
+        </w:rPr>
+      </w:pPr>
+      <w:r>
+        <w:rPr>
+          <w:rFonts w:ascii="Calibri" w:hAnsi="Calibri"/>
+          <w:color w:val="000000"/>
+          <w:sz w:val="22"/>
+          <w:szCs w:val="22"/>
+        </w:rPr>
+        <w:t>Disposal cost = customer tons*cash cost/ton</w:t>
+      </w:r>
+    </w:p>
+    <w:p>
+      <w:pPr>
+        <w:pStyle w:val="NormalWeb"/>
+        <w:numPr>
+          <w:ilvl w:val="2"/>
+          <w:numId w:val="39"/>
+        </w:numPr>
+        <w:spacing w:before="0" w:beforeAutospacing="0" w:after="0" w:afterAutospacing="0"/>
+        <w:rPr>
+          <w:rFonts w:ascii="Calibri" w:hAnsi="Calibri"/>
+          <w:color w:val="000000"/>
+          <w:sz w:val="22"/>
+          <w:szCs w:val="22"/>
+        </w:rPr>
+      </w:pPr>
+      <w:r>
+        <w:rPr>
+          <w:rFonts w:ascii="Calibri" w:hAnsi="Calibri"/>
+          <w:color w:val="000000"/>
+          <w:sz w:val="22"/>
+          <w:szCs w:val="22"/>
+        </w:rPr>
+        <w:t>Operating expenses =site time* truck+labor cost/min</w:t>
+      </w:r>
+    </w:p>
+    <w:p>
+      <w:pPr>
+        <w:pStyle w:val="NormalWeb"/>
+        <w:numPr>
+          <w:ilvl w:val="3"/>
+          <w:numId w:val="39"/>
+        </w:numPr>
+        <w:spacing w:before="0" w:beforeAutospacing="0" w:after="0" w:afterAutospacing="0"/>
+        <w:rPr>
+          <w:rFonts w:ascii="Calibri" w:hAnsi="Calibri"/>
+          <w:color w:val="000000"/>
+          <w:sz w:val="22"/>
+          <w:szCs w:val="22"/>
+        </w:rPr>
+      </w:pPr>
+      <w:r>
+        <w:rPr>
+          <w:rFonts w:ascii="Calibri" w:hAnsi="Calibri"/>
+          <w:color w:val="000000"/>
+          <w:sz w:val="22"/>
+          <w:szCs w:val="22"/>
+        </w:rPr>
+        <w:t>Site time =  min/lift+min/*0.5* (qty containers -1)+site factors</w:t>
+      </w:r>
+    </w:p>
+    <w:p>
+      <w:pPr>
+        <w:pStyle w:val="NormalWeb"/>
+        <w:numPr>
+          <w:ilvl w:val="2"/>
+          <w:numId w:val="39"/>
+        </w:numPr>
+        <w:spacing w:before="0" w:beforeAutospacing="0" w:after="0" w:afterAutospacing="0"/>
+        <w:rPr>
+          <w:rFonts w:ascii="Calibri" w:hAnsi="Calibri"/>
+          <w:color w:val="000000"/>
+          <w:sz w:val="22"/>
+          <w:szCs w:val="22"/>
+        </w:rPr>
+      </w:pPr>
+      <w:r>
+        <w:rPr>
+          <w:rFonts w:ascii="Calibri" w:hAnsi="Calibri"/>
+          <w:color w:val="000000"/>
+          <w:sz w:val="22"/>
+          <w:szCs w:val="22"/>
+        </w:rPr>
+        <w:t>Disposal trip cost= truck + labor cost/min+dsp min/ton*tons</w:t>
+      </w:r>
+    </w:p>
+    <w:p>
+      <w:pPr>
+        <w:pStyle w:val="NormalWeb"/>
+        <w:numPr>
+          <w:ilvl w:val="2"/>
+          <w:numId w:val="39"/>
+        </w:numPr>
+        <w:spacing w:before="0" w:beforeAutospacing="0" w:after="0" w:afterAutospacing="0"/>
+        <w:rPr>
+          <w:rFonts w:ascii="Calibri" w:hAnsi="Calibri"/>
+          <w:color w:val="000000"/>
+          <w:sz w:val="22"/>
+          <w:szCs w:val="22"/>
+        </w:rPr>
+      </w:pPr>
+      <w:r>
+        <w:rPr>
+          <w:rFonts w:ascii="Calibri" w:hAnsi="Calibri"/>
+          <w:color w:val="000000"/>
+          <w:sz w:val="22"/>
+          <w:szCs w:val="22"/>
+        </w:rPr>
+        <w:t>Truck depreciation = truck depreciation/mo* customer hours/mo/truck hours/mo</w:t>
+      </w:r>
+    </w:p>
+    <w:p>
+      <w:pPr>
+        <w:pStyle w:val="NormalWeb"/>
+        <w:numPr>
+          <w:ilvl w:val="3"/>
+          <w:numId w:val="39"/>
+        </w:numPr>
+        <w:spacing w:before="0" w:beforeAutospacing="0" w:after="0" w:afterAutospacing="0"/>
+        <w:rPr>
+          <w:rFonts w:ascii="Calibri" w:hAnsi="Calibri"/>
+          <w:color w:val="000000"/>
+          <w:sz w:val="22"/>
+          <w:szCs w:val="22"/>
+        </w:rPr>
+      </w:pPr>
+      <w:r>
+        <w:rPr>
+          <w:rFonts w:ascii="Calibri" w:hAnsi="Calibri"/>
+          <w:color w:val="000000"/>
+          <w:sz w:val="22"/>
+          <w:szCs w:val="22"/>
+        </w:rPr>
+        <w:t>Customer hours/mo =( site time+disposal min/ton*cust tons)/60</w:t>
+      </w:r>
+    </w:p>
+    <w:p>
+      <w:pPr>
+        <w:pStyle w:val="NormalWeb"/>
+        <w:numPr>
+          <w:ilvl w:val="2"/>
+          <w:numId w:val="39"/>
+        </w:numPr>
+        <w:spacing w:before="0" w:beforeAutospacing="0" w:after="0" w:afterAutospacing="0"/>
+        <w:rPr>
+          <w:rFonts w:ascii="Calibri" w:hAnsi="Calibri"/>
+          <w:color w:val="000000"/>
+          <w:sz w:val="22"/>
+          <w:szCs w:val="22"/>
+        </w:rPr>
+      </w:pPr>
+      <w:r>
+        <w:rPr>
+          <w:rFonts w:ascii="Calibri" w:hAnsi="Calibri"/>
+          <w:color w:val="000000"/>
+          <w:sz w:val="22"/>
+          <w:szCs w:val="22"/>
+        </w:rPr>
+        <w:t>Truck ROA =(truck value /2 * customer hours/truck hours)*roi/12</w:t>
+      </w:r>
+    </w:p>
+    <w:p>
+      <w:pPr>
+        <w:pStyle w:val="NormalWeb"/>
+        <w:numPr>
+          <w:ilvl w:val="1"/>
+          <w:numId w:val="39"/>
+        </w:numPr>
+        <w:spacing w:before="0" w:beforeAutospacing="0" w:after="0" w:afterAutospacing="0"/>
+        <w:rPr>
+          <w:rFonts w:ascii="Calibri" w:hAnsi="Calibri"/>
+          <w:color w:val="000000"/>
+          <w:sz w:val="22"/>
+          <w:szCs w:val="22"/>
+        </w:rPr>
+      </w:pPr>
+      <w:r>
+        <w:rPr>
+          <w:rFonts w:ascii="Calibri" w:hAnsi="Calibri"/>
+          <w:color w:val="000000"/>
+          <w:sz w:val="22"/>
+          <w:szCs w:val="22"/>
+        </w:rPr>
+        <w:t xml:space="preserve">On call </w:t>
+      </w:r>
+      <w:r>
+        <w:rPr>
+          <w:rFonts w:ascii="Calibri" w:hAnsi="Calibri"/>
+          <w:b/>
+          <w:color w:val="000000"/>
+          <w:sz w:val="22"/>
+          <w:szCs w:val="22"/>
+        </w:rPr>
+        <w:t>floor</w:t>
+      </w:r>
+      <w:r>
+        <w:rPr>
+          <w:rFonts w:ascii="Calibri" w:hAnsi="Calibri"/>
+          <w:color w:val="000000"/>
+          <w:sz w:val="22"/>
+          <w:szCs w:val="22"/>
+        </w:rPr>
+        <w:t xml:space="preserve"> = max(on call cost/(1-</w:t>
+      </w:r>
+      <w:r>
+        <w:rPr>
+          <w:rFonts w:ascii="Calibri" w:hAnsi="Calibri"/>
+          <w:color w:val="000000"/>
+          <w:sz w:val="22"/>
+          <w:szCs w:val="22"/>
+        </w:rPr>
+        <w:t>service change floor margin</w:t>
+      </w:r>
+      <w:r>
+        <w:rPr>
+          <w:rFonts w:ascii="Calibri" w:hAnsi="Calibri"/>
+          <w:color w:val="000000"/>
+          <w:sz w:val="22"/>
+          <w:szCs w:val="22"/>
+        </w:rPr>
+        <w:t>),  customer EXT rate, div EXT rate) [check with Rich if we should use Div EXT if the customer has an EXT)</w:t>
+      </w:r>
+    </w:p>
+    <w:p>
+      <w:pPr>
+        <w:pStyle w:val="NormalWeb"/>
+        <w:numPr>
+          <w:ilvl w:val="1"/>
+          <w:numId w:val="39"/>
+        </w:numPr>
+        <w:spacing w:before="0" w:beforeAutospacing="0" w:after="0" w:afterAutospacing="0"/>
+        <w:rPr>
+          <w:rFonts w:ascii="Calibri" w:hAnsi="Calibri"/>
+          <w:color w:val="000000"/>
+          <w:sz w:val="22"/>
+          <w:szCs w:val="22"/>
+        </w:rPr>
+      </w:pPr>
+      <w:r>
+        <w:rPr>
+          <w:rFonts w:ascii="Calibri" w:hAnsi="Calibri"/>
+          <w:color w:val="000000"/>
+          <w:sz w:val="22"/>
+          <w:szCs w:val="22"/>
+        </w:rPr>
+        <w:t xml:space="preserve">On call </w:t>
+      </w:r>
+      <w:r>
+        <w:rPr>
+          <w:rFonts w:ascii="Calibri" w:hAnsi="Calibri"/>
+          <w:b/>
+          <w:color w:val="000000"/>
+          <w:sz w:val="22"/>
+          <w:szCs w:val="22"/>
+        </w:rPr>
+        <w:t>average</w:t>
+      </w:r>
+      <w:r>
+        <w:rPr>
+          <w:rFonts w:ascii="Calibri" w:hAnsi="Calibri"/>
+          <w:color w:val="000000"/>
+          <w:sz w:val="22"/>
+          <w:szCs w:val="22"/>
+        </w:rPr>
+        <w:t xml:space="preserve"> = max(on call cost/(1-</w:t>
+      </w:r>
+      <w:r>
+        <w:rPr>
+          <w:rFonts w:ascii="Calibri" w:hAnsi="Calibri"/>
+          <w:color w:val="000000"/>
+          <w:sz w:val="22"/>
+          <w:szCs w:val="22"/>
+        </w:rPr>
+        <w:t>service change average margin</w:t>
+      </w:r>
+      <w:r>
+        <w:rPr>
+          <w:rFonts w:ascii="Calibri" w:hAnsi="Calibri"/>
+          <w:color w:val="000000"/>
+          <w:sz w:val="22"/>
+          <w:szCs w:val="22"/>
+        </w:rPr>
+        <w:t>), customer EXT, div EXT)</w:t>
+      </w:r>
+    </w:p>
+    <w:p>
+      <w:pPr>
+        <w:pStyle w:val="NormalWeb"/>
+        <w:numPr>
+          <w:ilvl w:val="1"/>
+          <w:numId w:val="39"/>
+        </w:numPr>
+        <w:spacing w:before="0" w:beforeAutospacing="0" w:after="0" w:afterAutospacing="0"/>
+        <w:rPr>
+          <w:rFonts w:ascii="Calibri" w:hAnsi="Calibri"/>
+          <w:color w:val="000000"/>
+          <w:sz w:val="22"/>
+          <w:szCs w:val="22"/>
+        </w:rPr>
+      </w:pPr>
+      <w:r>
+        <w:rPr>
+          <w:rFonts w:ascii="Calibri" w:hAnsi="Calibri"/>
+          <w:color w:val="000000"/>
+          <w:sz w:val="22"/>
+          <w:szCs w:val="22"/>
+        </w:rPr>
+        <w:t xml:space="preserve">On call </w:t>
+      </w:r>
+      <w:r>
+        <w:rPr>
+          <w:rFonts w:ascii="Calibri" w:hAnsi="Calibri"/>
+          <w:b/>
+          <w:color w:val="000000"/>
+          <w:sz w:val="22"/>
+          <w:szCs w:val="22"/>
+        </w:rPr>
+        <w:t>target</w:t>
+      </w:r>
+      <w:r>
+        <w:rPr>
+          <w:rFonts w:ascii="Calibri" w:hAnsi="Calibri"/>
+          <w:color w:val="000000"/>
+          <w:sz w:val="22"/>
+          <w:szCs w:val="22"/>
+        </w:rPr>
+        <w:t>= max(on call cost/(1-</w:t>
+      </w:r>
+      <w:r>
+        <w:rPr>
+          <w:rFonts w:ascii="Calibri" w:hAnsi="Calibri"/>
+          <w:color w:val="000000"/>
+          <w:sz w:val="22"/>
+          <w:szCs w:val="22"/>
+        </w:rPr>
+        <w:t>service change target margin</w:t>
+      </w:r>
+      <w:r>
+        <w:rPr>
+          <w:rFonts w:ascii="Calibri" w:hAnsi="Calibri"/>
+          <w:color w:val="000000"/>
+          <w:sz w:val="22"/>
+          <w:szCs w:val="22"/>
+        </w:rPr>
+        <w:t>), customer EXT, div EXT)</w:t>
+      </w:r>
+    </w:p>
+    <w:p>
+      <w:pPr>
+        <w:pStyle w:val="NormalWeb"/>
+        <w:numPr>
+          <w:ilvl w:val="1"/>
+          <w:numId w:val="39"/>
+        </w:numPr>
+        <w:spacing w:before="0" w:beforeAutospacing="0" w:after="0" w:afterAutospacing="0"/>
+        <w:rPr>
+          <w:rFonts w:ascii="Calibri" w:hAnsi="Calibri"/>
+          <w:color w:val="000000"/>
+          <w:sz w:val="22"/>
+          <w:szCs w:val="22"/>
+        </w:rPr>
+      </w:pPr>
+      <w:r>
+        <w:rPr>
+          <w:rFonts w:ascii="Calibri" w:hAnsi="Calibri"/>
+          <w:color w:val="000000"/>
+          <w:sz w:val="22"/>
+          <w:szCs w:val="22"/>
+        </w:rPr>
+        <w:lastRenderedPageBreak/>
+        <w:t>Where the “service change” margin is the margin that results from looking up the customer’s current rate (for scheduled service) in the service change tables and determing what % of new business price they are currently priced at, then applying that margin adjustment  from the table their current margin</w:t>
+      </w:r>
+    </w:p>
+    <w:p>
+      <w:pPr>
+        <w:pStyle w:val="NormalWeb"/>
+        <w:spacing w:before="0" w:beforeAutospacing="0" w:after="0" w:afterAutospacing="0"/>
+        <w:ind w:left="1440"/>
+        <w:rPr>
+          <w:rFonts w:ascii="Calibri" w:hAnsi="Calibri"/>
+          <w:color w:val="000000"/>
+          <w:sz w:val="22"/>
+          <w:szCs w:val="22"/>
+        </w:rPr>
+      </w:pPr>
+    </w:p>
+    <w:p>
+      <w:pPr>
+        <w:pStyle w:val="NormalWeb"/>
+        <w:numPr>
+          <w:ilvl w:val="1"/>
+          <w:numId w:val="39"/>
+        </w:numPr>
+        <w:spacing w:before="0" w:beforeAutospacing="0" w:after="0" w:afterAutospacing="0"/>
+        <w:rPr>
+          <w:rFonts w:ascii="Calibri" w:hAnsi="Calibri"/>
+          <w:b/>
+          <w:color w:val="000000"/>
+          <w:sz w:val="22"/>
+          <w:szCs w:val="22"/>
+        </w:rPr>
+      </w:pPr>
+      <w:r>
+        <w:rPr>
+          <w:rFonts w:ascii="Calibri" w:hAnsi="Calibri"/>
+          <w:b/>
+          <w:color w:val="000000"/>
+          <w:sz w:val="22"/>
+          <w:szCs w:val="22"/>
+        </w:rPr>
+        <w:t>A rental line should appear in the line item grid</w:t>
+      </w:r>
+    </w:p>
+    <w:p>
+      <w:pPr>
+        <w:pStyle w:val="NormalWeb"/>
+        <w:numPr>
+          <w:ilvl w:val="1"/>
+          <w:numId w:val="39"/>
+        </w:numPr>
+        <w:spacing w:before="0" w:beforeAutospacing="0" w:after="0" w:afterAutospacing="0"/>
+        <w:rPr>
+          <w:rFonts w:ascii="Calibri" w:hAnsi="Calibri"/>
+          <w:color w:val="000000"/>
+          <w:sz w:val="22"/>
+          <w:szCs w:val="22"/>
+        </w:rPr>
+      </w:pPr>
+      <w:r>
+        <w:rPr>
+          <w:rFonts w:ascii="Calibri" w:hAnsi="Calibri"/>
+          <w:color w:val="000000"/>
+          <w:sz w:val="22"/>
+          <w:szCs w:val="22"/>
+        </w:rPr>
+        <w:t xml:space="preserve">Rental </w:t>
+      </w:r>
+      <w:r>
+        <w:rPr>
+          <w:rFonts w:ascii="Calibri" w:hAnsi="Calibri"/>
+          <w:b/>
+          <w:color w:val="000000"/>
+          <w:sz w:val="22"/>
+          <w:szCs w:val="22"/>
+        </w:rPr>
+        <w:t>cost</w:t>
+      </w:r>
+      <w:r>
+        <w:rPr>
+          <w:rFonts w:ascii="Calibri" w:hAnsi="Calibri"/>
+          <w:color w:val="000000"/>
+          <w:sz w:val="22"/>
+          <w:szCs w:val="22"/>
+        </w:rPr>
+        <w:t>= (container maintenance and depreciation+container ROA)</w:t>
+      </w:r>
+    </w:p>
+    <w:p>
+      <w:pPr>
+        <w:pStyle w:val="NormalWeb"/>
+        <w:numPr>
+          <w:ilvl w:val="2"/>
+          <w:numId w:val="39"/>
+        </w:numPr>
+        <w:spacing w:before="0" w:beforeAutospacing="0" w:after="0" w:afterAutospacing="0"/>
+        <w:rPr>
+          <w:rFonts w:ascii="Calibri" w:hAnsi="Calibri"/>
+          <w:color w:val="000000"/>
+          <w:sz w:val="22"/>
+          <w:szCs w:val="22"/>
+        </w:rPr>
+      </w:pPr>
+      <w:r>
+        <w:rPr>
+          <w:rFonts w:ascii="Calibri" w:hAnsi="Calibri"/>
+          <w:color w:val="000000"/>
+          <w:sz w:val="22"/>
+          <w:szCs w:val="22"/>
+        </w:rPr>
+        <w:t>Maintenance and Depreciation=( container maintenance cost/lift+container depreciation*container factor*qty containers)*(1-is container customer owned)</w:t>
+      </w:r>
+    </w:p>
+    <w:p>
+      <w:pPr>
+        <w:pStyle w:val="NormalWeb"/>
+        <w:numPr>
+          <w:ilvl w:val="2"/>
+          <w:numId w:val="39"/>
+        </w:numPr>
+        <w:spacing w:before="0" w:beforeAutospacing="0" w:after="0" w:afterAutospacing="0"/>
+        <w:rPr>
+          <w:rFonts w:ascii="Calibri" w:hAnsi="Calibri"/>
+          <w:color w:val="000000"/>
+          <w:sz w:val="22"/>
+          <w:szCs w:val="22"/>
+        </w:rPr>
+      </w:pPr>
+      <w:r>
+        <w:rPr>
+          <w:rFonts w:ascii="Calibri" w:hAnsi="Calibri"/>
+          <w:color w:val="000000"/>
+          <w:sz w:val="22"/>
+          <w:szCs w:val="22"/>
+        </w:rPr>
+        <w:t>ROA= (container value*qty containers*(1-is container customer owned)+price/yd average*container size*container qty)*accts receivable/30) *ROA/12</w:t>
+      </w:r>
+    </w:p>
+    <w:p>
+      <w:pPr>
+        <w:pStyle w:val="NormalWeb"/>
+        <w:numPr>
+          <w:ilvl w:val="1"/>
+          <w:numId w:val="39"/>
+        </w:numPr>
+        <w:spacing w:before="0" w:beforeAutospacing="0" w:after="0" w:afterAutospacing="0"/>
+        <w:rPr>
+          <w:rFonts w:ascii="Calibri" w:hAnsi="Calibri"/>
+          <w:color w:val="000000"/>
+          <w:sz w:val="22"/>
+          <w:szCs w:val="22"/>
+        </w:rPr>
+      </w:pPr>
+      <w:r>
+        <w:rPr>
+          <w:rFonts w:ascii="Calibri" w:hAnsi="Calibri"/>
+          <w:color w:val="000000"/>
+          <w:sz w:val="22"/>
+          <w:szCs w:val="22"/>
+        </w:rPr>
+        <w:t xml:space="preserve">Rental </w:t>
+      </w:r>
+      <w:r>
+        <w:rPr>
+          <w:rFonts w:ascii="Calibri" w:hAnsi="Calibri"/>
+          <w:b/>
+          <w:color w:val="000000"/>
+          <w:sz w:val="22"/>
+          <w:szCs w:val="22"/>
+        </w:rPr>
+        <w:t>floor</w:t>
+      </w:r>
+      <w:r>
+        <w:rPr>
+          <w:rFonts w:ascii="Calibri" w:hAnsi="Calibri"/>
+          <w:color w:val="000000"/>
+          <w:sz w:val="22"/>
+          <w:szCs w:val="22"/>
+        </w:rPr>
+        <w:t xml:space="preserve"> = (rental cost/(1-</w:t>
+      </w:r>
+      <w:r>
+        <w:rPr>
+          <w:rFonts w:ascii="Calibri" w:hAnsi="Calibri"/>
+          <w:color w:val="000000"/>
+          <w:sz w:val="22"/>
+          <w:szCs w:val="22"/>
+        </w:rPr>
+        <w:t xml:space="preserve">service change </w:t>
+      </w:r>
+      <w:r>
+        <w:rPr>
+          <w:rFonts w:ascii="Calibri" w:hAnsi="Calibri"/>
+          <w:color w:val="000000"/>
+          <w:sz w:val="22"/>
+          <w:szCs w:val="22"/>
+        </w:rPr>
+        <w:t>floor guardrail) )* business Rules</w:t>
+      </w:r>
+    </w:p>
+    <w:p>
+      <w:pPr>
+        <w:pStyle w:val="NormalWeb"/>
+        <w:numPr>
+          <w:ilvl w:val="1"/>
+          <w:numId w:val="39"/>
+        </w:numPr>
+        <w:spacing w:before="0" w:beforeAutospacing="0" w:after="0" w:afterAutospacing="0"/>
+        <w:rPr>
+          <w:rFonts w:ascii="Calibri" w:hAnsi="Calibri"/>
+          <w:color w:val="000000"/>
+          <w:sz w:val="22"/>
+          <w:szCs w:val="22"/>
+        </w:rPr>
+      </w:pPr>
+      <w:r>
+        <w:rPr>
+          <w:rFonts w:ascii="Calibri" w:hAnsi="Calibri"/>
+          <w:color w:val="000000"/>
+          <w:sz w:val="22"/>
+          <w:szCs w:val="22"/>
+        </w:rPr>
+        <w:t xml:space="preserve">Rental </w:t>
+      </w:r>
+      <w:r>
+        <w:rPr>
+          <w:rFonts w:ascii="Calibri" w:hAnsi="Calibri"/>
+          <w:b/>
+          <w:color w:val="000000"/>
+          <w:sz w:val="22"/>
+          <w:szCs w:val="22"/>
+        </w:rPr>
+        <w:t>average</w:t>
+      </w:r>
+      <w:r>
+        <w:rPr>
+          <w:rFonts w:ascii="Calibri" w:hAnsi="Calibri"/>
+          <w:color w:val="000000"/>
+          <w:sz w:val="22"/>
+          <w:szCs w:val="22"/>
+        </w:rPr>
+        <w:t>= (rental cost/(1-</w:t>
+      </w:r>
+      <w:r>
+        <w:rPr>
+          <w:rFonts w:ascii="Calibri" w:hAnsi="Calibri"/>
+          <w:color w:val="000000"/>
+          <w:sz w:val="22"/>
+          <w:szCs w:val="22"/>
+        </w:rPr>
+        <w:t xml:space="preserve">service change </w:t>
+      </w:r>
+      <w:r>
+        <w:rPr>
+          <w:rFonts w:ascii="Calibri" w:hAnsi="Calibri"/>
+          <w:color w:val="000000"/>
+          <w:sz w:val="22"/>
+          <w:szCs w:val="22"/>
+        </w:rPr>
+        <w:t>average guardrail) )* business Rules</w:t>
+      </w:r>
+    </w:p>
+    <w:p>
+      <w:pPr>
+        <w:pStyle w:val="NormalWeb"/>
+        <w:numPr>
+          <w:ilvl w:val="1"/>
+          <w:numId w:val="39"/>
+        </w:numPr>
+        <w:spacing w:before="0" w:beforeAutospacing="0" w:after="0" w:afterAutospacing="0"/>
+        <w:rPr>
+          <w:rFonts w:ascii="Calibri" w:hAnsi="Calibri"/>
+          <w:color w:val="000000"/>
+          <w:sz w:val="22"/>
+          <w:szCs w:val="22"/>
+        </w:rPr>
+      </w:pPr>
+      <w:r>
+        <w:rPr>
+          <w:rFonts w:ascii="Calibri" w:hAnsi="Calibri"/>
+          <w:color w:val="000000"/>
+          <w:sz w:val="22"/>
+          <w:szCs w:val="22"/>
+        </w:rPr>
+        <w:t xml:space="preserve">Rental </w:t>
+      </w:r>
+      <w:r>
+        <w:rPr>
+          <w:rFonts w:ascii="Calibri" w:hAnsi="Calibri"/>
+          <w:b/>
+          <w:color w:val="000000"/>
+          <w:sz w:val="22"/>
+          <w:szCs w:val="22"/>
+        </w:rPr>
+        <w:t>target</w:t>
+      </w:r>
+      <w:r>
+        <w:rPr>
+          <w:rFonts w:ascii="Calibri" w:hAnsi="Calibri"/>
+          <w:color w:val="000000"/>
+          <w:sz w:val="22"/>
+          <w:szCs w:val="22"/>
+        </w:rPr>
+        <w:t>= (rental cost/(1-</w:t>
+      </w:r>
+      <w:r>
+        <w:rPr>
+          <w:rFonts w:ascii="Calibri" w:hAnsi="Calibri"/>
+          <w:color w:val="000000"/>
+          <w:sz w:val="22"/>
+          <w:szCs w:val="22"/>
+        </w:rPr>
+        <w:t xml:space="preserve">service change </w:t>
+      </w:r>
+      <w:r>
+        <w:rPr>
+          <w:rFonts w:ascii="Calibri" w:hAnsi="Calibri"/>
+          <w:color w:val="000000"/>
+          <w:sz w:val="22"/>
+          <w:szCs w:val="22"/>
+        </w:rPr>
+        <w:t>target guardrail) )* business Rules</w:t>
+      </w:r>
+    </w:p>
+    <w:p>
+      <w:pPr>
+        <w:pStyle w:val="NormalWeb"/>
+        <w:spacing w:before="0" w:beforeAutospacing="0" w:after="0" w:afterAutospacing="0"/>
+        <w:ind w:left="1440"/>
+        <w:rPr>
+          <w:rFonts w:ascii="Calibri" w:hAnsi="Calibri"/>
+          <w:color w:val="000000"/>
+          <w:sz w:val="22"/>
+          <w:szCs w:val="22"/>
+        </w:rPr>
+      </w:pPr>
     </w:p>
     <w:p>
       <w:pPr>
@@ -2564,102 +3431,7 @@
           <w:sz w:val="22"/>
           <w:szCs w:val="22"/>
         </w:rPr>
-        <w:t xml:space="preserve">Need to charge rental.  </w:t>
-      </w:r>
-    </w:p>
-    <w:p>
-      <w:pPr>
-        <w:pStyle w:val="NormalWeb"/>
-        <w:numPr>
-          <w:ilvl w:val="1"/>
-          <w:numId w:val="39"/>
-        </w:numPr>
-        <w:spacing w:before="0" w:beforeAutospacing="0" w:after="0" w:afterAutospacing="0"/>
-        <w:rPr>
-          <w:rFonts w:ascii="Calibri" w:hAnsi="Calibri"/>
-          <w:color w:val="000000"/>
-          <w:sz w:val="22"/>
-          <w:szCs w:val="22"/>
-        </w:rPr>
-      </w:pPr>
-      <w:r>
-        <w:rPr>
-          <w:rFonts w:ascii="Calibri" w:hAnsi="Calibri"/>
-          <w:color w:val="000000"/>
-          <w:sz w:val="22"/>
-          <w:szCs w:val="22"/>
-        </w:rPr>
-        <w:t>What to charge (</w:t>
-      </w:r>
-      <w:r>
-        <w:rPr>
-          <w:rFonts w:ascii="Calibri" w:hAnsi="Calibri"/>
-          <w:color w:val="FF0000"/>
-          <w:sz w:val="22"/>
-          <w:szCs w:val="22"/>
-        </w:rPr>
-        <w:t>Beckie/James</w:t>
-      </w:r>
-      <w:r>
-        <w:rPr>
-          <w:rFonts w:ascii="Calibri" w:hAnsi="Calibri"/>
-          <w:color w:val="FF0000"/>
-          <w:sz w:val="22"/>
-          <w:szCs w:val="22"/>
-        </w:rPr>
-        <w:t>??</w:t>
-      </w:r>
-      <w:r>
-        <w:rPr>
-          <w:rFonts w:ascii="Calibri" w:hAnsi="Calibri"/>
-          <w:color w:val="000000"/>
-          <w:sz w:val="22"/>
-          <w:szCs w:val="22"/>
-        </w:rPr>
-        <w:t>)</w:t>
-      </w:r>
-    </w:p>
-    <w:p>
-      <w:pPr>
-        <w:pStyle w:val="NormalWeb"/>
-        <w:numPr>
-          <w:ilvl w:val="1"/>
-          <w:numId w:val="39"/>
-        </w:numPr>
-        <w:spacing w:before="0" w:beforeAutospacing="0" w:after="0" w:afterAutospacing="0"/>
-        <w:rPr>
-          <w:rFonts w:ascii="Calibri" w:hAnsi="Calibri"/>
-          <w:color w:val="000000"/>
-          <w:sz w:val="22"/>
-          <w:szCs w:val="22"/>
-        </w:rPr>
-      </w:pPr>
-      <w:r>
-        <w:rPr>
-          <w:rFonts w:ascii="Calibri" w:hAnsi="Calibri"/>
-          <w:color w:val="000000"/>
-          <w:sz w:val="22"/>
-          <w:szCs w:val="22"/>
-        </w:rPr>
-        <w:t xml:space="preserve">Do we need rental option </w:t>
-      </w:r>
-      <w:r>
-        <w:rPr>
-          <w:rFonts w:ascii="Calibri" w:hAnsi="Calibri"/>
-          <w:color w:val="000000"/>
-          <w:sz w:val="22"/>
-          <w:szCs w:val="22"/>
-        </w:rPr>
-        <w:t xml:space="preserve">on config page </w:t>
-      </w:r>
-      <w:r>
-        <w:rPr>
-          <w:rFonts w:ascii="Calibri" w:hAnsi="Calibri"/>
-          <w:color w:val="000000"/>
-          <w:sz w:val="22"/>
-          <w:szCs w:val="22"/>
-        </w:rPr>
-        <w:t>(Monthly, Daily, None)?</w:t>
+        <w:t>Allocation of price to base rate and fees works as with all other line items</w:t>
       </w:r>
     </w:p>
     <w:p>
@@ -2684,6 +3456,1036 @@
           <w:sz w:val="22"/>
           <w:szCs w:val="22"/>
         </w:rPr>
+        <w:t>Rate minimums should not apply to the rental rate</w:t>
+      </w:r>
+      <w:r>
+        <w:rPr>
+          <w:rFonts w:ascii="Calibri" w:hAnsi="Calibri"/>
+          <w:color w:val="000000"/>
+          <w:sz w:val="22"/>
+          <w:szCs w:val="22"/>
+        </w:rPr>
+        <w:t xml:space="preserve"> or the on call rate</w:t>
+      </w:r>
+    </w:p>
+    <w:p>
+      <w:pPr>
+        <w:pStyle w:val="NormalWeb"/>
+        <w:numPr>
+          <w:ilvl w:val="0"/>
+          <w:numId w:val="39"/>
+        </w:numPr>
+        <w:spacing w:before="0" w:beforeAutospacing="0" w:after="0" w:afterAutospacing="0"/>
+        <w:rPr>
+          <w:rFonts w:ascii="Calibri" w:hAnsi="Calibri"/>
+          <w:color w:val="000000"/>
+          <w:sz w:val="22"/>
+          <w:szCs w:val="22"/>
+        </w:rPr>
+      </w:pPr>
+      <w:r>
+        <w:rPr>
+          <w:rFonts w:ascii="Calibri" w:hAnsi="Calibri"/>
+          <w:color w:val="000000"/>
+          <w:sz w:val="22"/>
+          <w:szCs w:val="22"/>
+        </w:rPr>
+        <w:t xml:space="preserve">Price below floor for rental </w:t>
+      </w:r>
+      <w:r>
+        <w:rPr>
+          <w:rFonts w:ascii="Calibri" w:hAnsi="Calibri"/>
+          <w:color w:val="000000"/>
+          <w:sz w:val="22"/>
+          <w:szCs w:val="22"/>
+        </w:rPr>
+        <w:t xml:space="preserve">or on call rate </w:t>
+      </w:r>
+      <w:r>
+        <w:rPr>
+          <w:rFonts w:ascii="Calibri" w:hAnsi="Calibri"/>
+          <w:color w:val="000000"/>
+          <w:sz w:val="22"/>
+          <w:szCs w:val="22"/>
+        </w:rPr>
+        <w:t>should require approval</w:t>
+      </w:r>
+    </w:p>
+    <w:p>
+      <w:pPr>
+        <w:pStyle w:val="NormalWeb"/>
+        <w:spacing w:before="0" w:beforeAutospacing="0" w:after="0" w:afterAutospacing="0"/>
+        <w:rPr>
+          <w:rFonts w:ascii="Calibri" w:hAnsi="Calibri"/>
+          <w:color w:val="000000"/>
+          <w:sz w:val="22"/>
+          <w:szCs w:val="22"/>
+          <w:highlight w:val="yellow"/>
+        </w:rPr>
+      </w:pPr>
+    </w:p>
+    <w:p>
+      <w:pPr>
+        <w:pStyle w:val="NormalWeb"/>
+        <w:spacing w:before="0" w:beforeAutospacing="0" w:after="0" w:afterAutospacing="0"/>
+        <w:rPr>
+          <w:rFonts w:ascii="Calibri" w:hAnsi="Calibri"/>
+          <w:color w:val="000000"/>
+          <w:sz w:val="22"/>
+          <w:szCs w:val="22"/>
+        </w:rPr>
+      </w:pPr>
+      <w:r>
+        <w:rPr>
+          <w:rFonts w:ascii="Calibri" w:hAnsi="Calibri"/>
+          <w:b/>
+          <w:color w:val="000000"/>
+          <w:sz w:val="22"/>
+          <w:szCs w:val="22"/>
+        </w:rPr>
+        <w:t>Seasonal decrease:  scheduled to scheduled</w:t>
+      </w:r>
+      <w:r>
+        <w:rPr>
+          <w:rFonts w:ascii="Calibri" w:hAnsi="Calibri"/>
+          <w:color w:val="000000"/>
+          <w:sz w:val="22"/>
+          <w:szCs w:val="22"/>
+        </w:rPr>
+        <w:t xml:space="preserve">:  </w:t>
+      </w:r>
+      <w:r>
+        <w:rPr>
+          <w:rFonts w:ascii="Calibri" w:hAnsi="Calibri"/>
+          <w:color w:val="000000"/>
+          <w:sz w:val="22"/>
+          <w:szCs w:val="22"/>
+        </w:rPr>
+        <w:t xml:space="preserve">no change, </w:t>
+      </w:r>
+      <w:r>
+        <w:rPr>
+          <w:rFonts w:ascii="Calibri" w:hAnsi="Calibri"/>
+          <w:color w:val="000000"/>
+          <w:sz w:val="22"/>
+          <w:szCs w:val="22"/>
+        </w:rPr>
+        <w:t>use existing service change logic</w:t>
+      </w:r>
+    </w:p>
+    <w:p>
+      <w:pPr>
+        <w:pStyle w:val="NormalWeb"/>
+        <w:spacing w:before="0" w:beforeAutospacing="0" w:after="0" w:afterAutospacing="0"/>
+        <w:rPr>
+          <w:rFonts w:ascii="Calibri" w:hAnsi="Calibri"/>
+          <w:color w:val="000000"/>
+          <w:sz w:val="22"/>
+          <w:szCs w:val="22"/>
+          <w:highlight w:val="yellow"/>
+        </w:rPr>
+      </w:pPr>
+    </w:p>
+    <w:p>
+      <w:pPr>
+        <w:pStyle w:val="NormalWeb"/>
+        <w:spacing w:before="0" w:beforeAutospacing="0" w:after="0" w:afterAutospacing="0"/>
+        <w:rPr>
+          <w:rFonts w:ascii="Calibri" w:hAnsi="Calibri"/>
+          <w:color w:val="000000"/>
+          <w:sz w:val="22"/>
+          <w:szCs w:val="22"/>
+          <w:highlight w:val="yellow"/>
+        </w:rPr>
+      </w:pPr>
+      <w:r>
+        <w:rPr>
+          <w:rFonts w:ascii="Calibri" w:hAnsi="Calibri"/>
+          <w:b/>
+          <w:color w:val="000000"/>
+          <w:sz w:val="22"/>
+          <w:szCs w:val="22"/>
+          <w:highlight w:val="yellow"/>
+        </w:rPr>
+        <w:t>Seasonal increase:  On call to scheduled</w:t>
+      </w:r>
+    </w:p>
+    <w:p>
+      <w:pPr>
+        <w:pStyle w:val="NormalWeb"/>
+        <w:numPr>
+          <w:ilvl w:val="0"/>
+          <w:numId w:val="40"/>
+        </w:numPr>
+        <w:spacing w:before="0" w:beforeAutospacing="0" w:after="0" w:afterAutospacing="0"/>
+        <w:ind w:left="360"/>
+        <w:rPr>
+          <w:rFonts w:ascii="Calibri" w:hAnsi="Calibri"/>
+          <w:color w:val="000000"/>
+          <w:sz w:val="22"/>
+          <w:szCs w:val="22"/>
+          <w:highlight w:val="yellow"/>
+        </w:rPr>
+      </w:pPr>
+      <w:r>
+        <w:rPr>
+          <w:rFonts w:ascii="Calibri" w:hAnsi="Calibri"/>
+          <w:color w:val="000000"/>
+          <w:sz w:val="22"/>
+          <w:szCs w:val="22"/>
+          <w:highlight w:val="yellow"/>
+        </w:rPr>
+        <w:t xml:space="preserve">Need to collect the </w:t>
+      </w:r>
+      <w:r>
+        <w:rPr>
+          <w:rFonts w:ascii="Calibri" w:hAnsi="Calibri"/>
+          <w:color w:val="000000"/>
+          <w:sz w:val="22"/>
+          <w:szCs w:val="22"/>
+          <w:highlight w:val="yellow"/>
+        </w:rPr>
+        <w:t xml:space="preserve">previous </w:t>
+      </w:r>
+      <w:r>
+        <w:rPr>
+          <w:rFonts w:ascii="Calibri" w:hAnsi="Calibri"/>
+          <w:color w:val="000000"/>
+          <w:sz w:val="22"/>
+          <w:szCs w:val="22"/>
+          <w:highlight w:val="yellow"/>
+        </w:rPr>
+        <w:t>peak rate as a data point.  Two options:</w:t>
+      </w:r>
+    </w:p>
+    <w:p>
+      <w:pPr>
+        <w:pStyle w:val="NormalWeb"/>
+        <w:numPr>
+          <w:ilvl w:val="1"/>
+          <w:numId w:val="41"/>
+        </w:numPr>
+        <w:spacing w:before="0" w:beforeAutospacing="0" w:after="0" w:afterAutospacing="0"/>
+        <w:ind w:left="1080"/>
+        <w:rPr>
+          <w:rFonts w:ascii="Calibri" w:hAnsi="Calibri"/>
+          <w:color w:val="000000"/>
+          <w:sz w:val="22"/>
+          <w:szCs w:val="22"/>
+          <w:highlight w:val="yellow"/>
+        </w:rPr>
+      </w:pPr>
+      <w:r>
+        <w:rPr>
+          <w:rFonts w:ascii="Calibri" w:hAnsi="Calibri"/>
+          <w:color w:val="000000"/>
+          <w:sz w:val="22"/>
+          <w:szCs w:val="22"/>
+          <w:highlight w:val="yellow"/>
+        </w:rPr>
+        <w:t>A</w:t>
+      </w:r>
+      <w:r>
+        <w:rPr>
+          <w:rFonts w:ascii="Calibri" w:hAnsi="Calibri"/>
+          <w:color w:val="000000"/>
+          <w:sz w:val="22"/>
+          <w:szCs w:val="22"/>
+          <w:highlight w:val="yellow"/>
+        </w:rPr>
+        <w:t xml:space="preserve">dd text box for entry of prior on-peak rate </w:t>
+      </w:r>
+      <w:r>
+        <w:rPr>
+          <w:rFonts w:ascii="Calibri" w:hAnsi="Calibri"/>
+          <w:color w:val="000000"/>
+          <w:sz w:val="22"/>
+          <w:szCs w:val="22"/>
+          <w:highlight w:val="yellow"/>
+        </w:rPr>
+        <w:t>by the rep.  This will not be validated</w:t>
+      </w:r>
+      <w:r>
+        <w:rPr>
+          <w:rFonts w:ascii="Calibri" w:hAnsi="Calibri"/>
+          <w:color w:val="000000"/>
+          <w:sz w:val="22"/>
+          <w:szCs w:val="22"/>
+          <w:highlight w:val="yellow"/>
+        </w:rPr>
+        <w:t xml:space="preserve"> </w:t>
+      </w:r>
+    </w:p>
+    <w:p>
+      <w:pPr>
+        <w:pStyle w:val="NormalWeb"/>
+        <w:numPr>
+          <w:ilvl w:val="1"/>
+          <w:numId w:val="41"/>
+        </w:numPr>
+        <w:spacing w:before="0" w:beforeAutospacing="0" w:after="0" w:afterAutospacing="0"/>
+        <w:ind w:left="1080"/>
+        <w:rPr>
+          <w:rFonts w:ascii="Calibri" w:hAnsi="Calibri"/>
+          <w:color w:val="000000"/>
+          <w:sz w:val="22"/>
+          <w:szCs w:val="22"/>
+          <w:highlight w:val="yellow"/>
+        </w:rPr>
+      </w:pPr>
+      <w:r>
+        <w:rPr>
+          <w:rFonts w:ascii="Calibri" w:hAnsi="Calibri"/>
+          <w:color w:val="000000"/>
+          <w:sz w:val="22"/>
+          <w:szCs w:val="22"/>
+          <w:highlight w:val="yellow"/>
+        </w:rPr>
+        <w:t xml:space="preserve">PREFERRED:  </w:t>
+      </w:r>
+      <w:r>
+        <w:rPr>
+          <w:rFonts w:ascii="Calibri" w:hAnsi="Calibri"/>
+          <w:color w:val="000000"/>
+          <w:sz w:val="22"/>
+          <w:szCs w:val="22"/>
+          <w:highlight w:val="yellow"/>
+        </w:rPr>
+        <w:t xml:space="preserve">Look up prior rate in </w:t>
+      </w:r>
+      <w:r>
+        <w:rPr>
+          <w:rFonts w:ascii="Calibri" w:hAnsi="Calibri"/>
+          <w:color w:val="000000"/>
+          <w:sz w:val="22"/>
+          <w:szCs w:val="22"/>
+          <w:highlight w:val="yellow"/>
+        </w:rPr>
+        <w:t>account_</w:t>
+      </w:r>
+      <w:r>
+        <w:rPr>
+          <w:rFonts w:ascii="Calibri" w:hAnsi="Calibri"/>
+          <w:color w:val="000000"/>
+          <w:sz w:val="22"/>
+          <w:szCs w:val="22"/>
+          <w:highlight w:val="yellow"/>
+        </w:rPr>
+        <w:t>rate history (s</w:t>
+      </w:r>
+      <w:r>
+        <w:rPr>
+          <w:rFonts w:ascii="Calibri" w:hAnsi="Calibri"/>
+          <w:color w:val="000000"/>
+          <w:sz w:val="22"/>
+          <w:szCs w:val="22"/>
+          <w:highlight w:val="yellow"/>
+        </w:rPr>
+        <w:t>o provide monthly_sales_amt if monthly_yard_cnt from account_rate_history for last service increase – seasonal  matches current proposed monthly yards at the new (increased) service level</w:t>
+      </w:r>
+    </w:p>
+    <w:p>
+      <w:pPr>
+        <w:pStyle w:val="NormalWeb"/>
+        <w:numPr>
+          <w:ilvl w:val="2"/>
+          <w:numId w:val="41"/>
+        </w:numPr>
+        <w:spacing w:before="0" w:beforeAutospacing="0" w:after="0" w:afterAutospacing="0"/>
+        <w:ind w:left="1800"/>
+        <w:rPr>
+          <w:rFonts w:ascii="Calibri" w:hAnsi="Calibri"/>
+          <w:color w:val="000000"/>
+          <w:sz w:val="22"/>
+          <w:szCs w:val="22"/>
+          <w:highlight w:val="yellow"/>
+        </w:rPr>
+      </w:pPr>
+      <w:r>
+        <w:rPr>
+          <w:rFonts w:ascii="Calibri" w:hAnsi="Calibri"/>
+          <w:color w:val="000000"/>
+          <w:sz w:val="22"/>
+          <w:szCs w:val="22"/>
+          <w:highlight w:val="yellow"/>
+        </w:rPr>
+        <w:t>Ex:  customer going from on call to 1x/week for 8 yd, so monthly yards going from 0 to 8*4.33 = 34.64.  Last service increase showed monthly_sales_amt of $300 and monthly_yard_cnt of 34.64.  Set Prior_On_Peak_Rate  to $300</w:t>
+      </w:r>
+    </w:p>
+    <w:p>
+      <w:pPr>
+        <w:pStyle w:val="NormalWeb"/>
+        <w:numPr>
+          <w:ilvl w:val="2"/>
+          <w:numId w:val="41"/>
+        </w:numPr>
+        <w:spacing w:before="0" w:beforeAutospacing="0" w:after="0" w:afterAutospacing="0"/>
+        <w:ind w:left="1800"/>
+        <w:rPr>
+          <w:rFonts w:ascii="Calibri" w:hAnsi="Calibri"/>
+          <w:color w:val="000000"/>
+          <w:sz w:val="22"/>
+          <w:szCs w:val="22"/>
+          <w:highlight w:val="yellow"/>
+        </w:rPr>
+      </w:pPr>
+      <w:r>
+        <w:rPr>
+          <w:rFonts w:ascii="Calibri" w:hAnsi="Calibri"/>
+          <w:color w:val="000000"/>
+          <w:sz w:val="22"/>
+          <w:szCs w:val="22"/>
+          <w:highlight w:val="yellow"/>
+        </w:rPr>
+        <w:t>If Monthly yardage does not match, then prior_on_peak rate</w:t>
+      </w:r>
+      <w:r>
+        <w:rPr>
+          <w:rFonts w:ascii="Calibri" w:hAnsi="Calibri"/>
+          <w:color w:val="000000"/>
+          <w:sz w:val="22"/>
+          <w:szCs w:val="22"/>
+          <w:highlight w:val="yellow"/>
+        </w:rPr>
+        <w:t xml:space="preserve"> is displayed in box on screen and is editable</w:t>
+      </w:r>
+    </w:p>
+    <w:p>
+      <w:pPr>
+        <w:pStyle w:val="NormalWeb"/>
+        <w:numPr>
+          <w:ilvl w:val="2"/>
+          <w:numId w:val="41"/>
+        </w:numPr>
+        <w:spacing w:before="0" w:beforeAutospacing="0" w:after="0" w:afterAutospacing="0"/>
+        <w:ind w:left="1800"/>
+        <w:rPr>
+          <w:rFonts w:ascii="Calibri" w:hAnsi="Calibri"/>
+          <w:color w:val="000000"/>
+          <w:sz w:val="22"/>
+          <w:szCs w:val="22"/>
+          <w:highlight w:val="yellow"/>
+        </w:rPr>
+      </w:pPr>
+      <w:r>
+        <w:rPr>
+          <w:rFonts w:ascii="Calibri" w:hAnsi="Calibri"/>
+          <w:color w:val="000000"/>
+          <w:sz w:val="22"/>
+          <w:szCs w:val="22"/>
+          <w:highlight w:val="yellow"/>
+        </w:rPr>
+        <w:t>If Monthly yardage does match, then prior_on_peak_rate is displayed on screen and is non-editable</w:t>
+      </w:r>
+    </w:p>
+    <w:p>
+      <w:pPr>
+        <w:pStyle w:val="NormalWeb"/>
+        <w:numPr>
+          <w:ilvl w:val="0"/>
+          <w:numId w:val="41"/>
+        </w:numPr>
+        <w:spacing w:before="0" w:beforeAutospacing="0" w:after="0" w:afterAutospacing="0"/>
+        <w:ind w:left="360"/>
+        <w:rPr>
+          <w:rFonts w:ascii="Calibri" w:hAnsi="Calibri"/>
+          <w:color w:val="000000"/>
+          <w:sz w:val="22"/>
+          <w:szCs w:val="22"/>
+          <w:highlight w:val="yellow"/>
+        </w:rPr>
+      </w:pPr>
+      <w:r>
+        <w:rPr>
+          <w:rFonts w:ascii="Calibri" w:hAnsi="Calibri"/>
+          <w:color w:val="000000"/>
+          <w:sz w:val="22"/>
+          <w:szCs w:val="22"/>
+          <w:highlight w:val="yellow"/>
+        </w:rPr>
+        <w:t>Need to add an attribute:  seasonal inflation factor.  Should be table driven. Use corp control table (does not need to be division specific)</w:t>
+      </w:r>
+      <w:r>
+        <w:rPr>
+          <w:rFonts w:ascii="Calibri" w:hAnsi="Calibri"/>
+          <w:color w:val="000000"/>
+          <w:sz w:val="22"/>
+          <w:szCs w:val="22"/>
+          <w:highlight w:val="yellow"/>
+        </w:rPr>
+        <w:t>.  1.05, 1.10, 1.15 = seasonal inflation factors for floor, average, and target</w:t>
+      </w:r>
+    </w:p>
+    <w:p>
+      <w:pPr>
+        <w:pStyle w:val="NormalWeb"/>
+        <w:numPr>
+          <w:ilvl w:val="0"/>
+          <w:numId w:val="41"/>
+        </w:numPr>
+        <w:spacing w:before="0" w:beforeAutospacing="0" w:after="0" w:afterAutospacing="0"/>
+        <w:ind w:left="360"/>
+        <w:rPr>
+          <w:rFonts w:ascii="Calibri" w:hAnsi="Calibri"/>
+          <w:color w:val="000000"/>
+          <w:sz w:val="22"/>
+          <w:szCs w:val="22"/>
+        </w:rPr>
+      </w:pPr>
+      <w:r>
+        <w:rPr>
+          <w:rFonts w:ascii="Calibri" w:hAnsi="Calibri"/>
+          <w:b/>
+          <w:color w:val="000000"/>
+          <w:sz w:val="22"/>
+          <w:szCs w:val="22"/>
+        </w:rPr>
+        <w:t>Cost</w:t>
+      </w:r>
+      <w:r>
+        <w:rPr>
+          <w:rFonts w:ascii="Calibri" w:hAnsi="Calibri"/>
+          <w:color w:val="000000"/>
+          <w:sz w:val="22"/>
+          <w:szCs w:val="22"/>
+        </w:rPr>
+        <w:t xml:space="preserve"> for new service will be calculated according to service details</w:t>
+      </w:r>
+    </w:p>
+    <w:p>
+      <w:pPr>
+        <w:pStyle w:val="NormalWeb"/>
+        <w:numPr>
+          <w:ilvl w:val="0"/>
+          <w:numId w:val="41"/>
+        </w:numPr>
+        <w:spacing w:before="0" w:beforeAutospacing="0" w:after="0" w:afterAutospacing="0"/>
+        <w:ind w:left="360"/>
+        <w:rPr>
+          <w:rFonts w:ascii="Calibri" w:hAnsi="Calibri"/>
+          <w:color w:val="000000"/>
+          <w:sz w:val="22"/>
+          <w:szCs w:val="22"/>
+        </w:rPr>
+      </w:pPr>
+      <w:r>
+        <w:rPr>
+          <w:rFonts w:ascii="Calibri" w:hAnsi="Calibri"/>
+          <w:b/>
+          <w:color w:val="000000"/>
+          <w:sz w:val="22"/>
+          <w:szCs w:val="22"/>
+        </w:rPr>
+        <w:t>Floor</w:t>
+      </w:r>
+      <w:r>
+        <w:rPr>
+          <w:rFonts w:ascii="Calibri" w:hAnsi="Calibri"/>
+          <w:color w:val="000000"/>
+          <w:sz w:val="22"/>
+          <w:szCs w:val="22"/>
+        </w:rPr>
+        <w:t xml:space="preserve"> for new service is the </w:t>
+      </w:r>
+      <w:r>
+        <w:rPr>
+          <w:rFonts w:ascii="Calibri" w:hAnsi="Calibri"/>
+          <w:color w:val="000000"/>
+          <w:sz w:val="22"/>
+          <w:szCs w:val="22"/>
+        </w:rPr>
+        <w:t>max</w:t>
+      </w:r>
+      <w:r>
+        <w:rPr>
+          <w:rFonts w:ascii="Calibri" w:hAnsi="Calibri"/>
+          <w:color w:val="000000"/>
+          <w:sz w:val="22"/>
+          <w:szCs w:val="22"/>
+        </w:rPr>
+        <w:t xml:space="preserve"> of (prior rate *1.05), floor rate that would result from applying the service increase business rules</w:t>
+      </w:r>
+      <w:r>
+        <w:rPr>
+          <w:rFonts w:ascii="Calibri" w:hAnsi="Calibri"/>
+          <w:color w:val="000000"/>
+          <w:sz w:val="22"/>
+          <w:szCs w:val="22"/>
+        </w:rPr>
+        <w:t xml:space="preserve"> to the prior rate</w:t>
+      </w:r>
+    </w:p>
+    <w:p>
+      <w:pPr>
+        <w:pStyle w:val="NormalWeb"/>
+        <w:numPr>
+          <w:ilvl w:val="0"/>
+          <w:numId w:val="41"/>
+        </w:numPr>
+        <w:spacing w:before="0" w:beforeAutospacing="0" w:after="0" w:afterAutospacing="0"/>
+        <w:ind w:left="360"/>
+        <w:rPr>
+          <w:rFonts w:ascii="Calibri" w:hAnsi="Calibri"/>
+          <w:color w:val="000000"/>
+          <w:sz w:val="22"/>
+          <w:szCs w:val="22"/>
+        </w:rPr>
+      </w:pPr>
+      <w:r>
+        <w:rPr>
+          <w:rFonts w:ascii="Calibri" w:hAnsi="Calibri"/>
+          <w:b/>
+          <w:color w:val="000000"/>
+          <w:sz w:val="22"/>
+          <w:szCs w:val="22"/>
+        </w:rPr>
+        <w:t>Average</w:t>
+      </w:r>
+      <w:r>
+        <w:rPr>
+          <w:rFonts w:ascii="Calibri" w:hAnsi="Calibri"/>
+          <w:color w:val="000000"/>
+          <w:sz w:val="22"/>
+          <w:szCs w:val="22"/>
+        </w:rPr>
+        <w:t xml:space="preserve"> for the new service is obtained by taking the max of prior rate * 1.1</w:t>
+      </w:r>
+      <w:r>
+        <w:rPr>
+          <w:rFonts w:ascii="Calibri" w:hAnsi="Calibri"/>
+          <w:color w:val="000000"/>
+          <w:sz w:val="22"/>
+          <w:szCs w:val="22"/>
+        </w:rPr>
+        <w:t>0, average rate that wold result from applying the service increase business rules to the prior rate</w:t>
+      </w:r>
+      <w:r>
+        <w:rPr>
+          <w:rFonts w:ascii="Calibri" w:hAnsi="Calibri"/>
+          <w:color w:val="000000"/>
+          <w:sz w:val="22"/>
+          <w:szCs w:val="22"/>
+        </w:rPr>
+        <w:t xml:space="preserve"> </w:t>
+      </w:r>
+    </w:p>
+    <w:p>
+      <w:pPr>
+        <w:pStyle w:val="NormalWeb"/>
+        <w:numPr>
+          <w:ilvl w:val="0"/>
+          <w:numId w:val="41"/>
+        </w:numPr>
+        <w:spacing w:before="0" w:beforeAutospacing="0" w:after="0" w:afterAutospacing="0"/>
+        <w:ind w:left="360"/>
+        <w:rPr>
+          <w:rFonts w:ascii="Calibri" w:hAnsi="Calibri"/>
+          <w:color w:val="000000"/>
+          <w:sz w:val="22"/>
+          <w:szCs w:val="22"/>
+        </w:rPr>
+      </w:pPr>
+      <w:r>
+        <w:rPr>
+          <w:rFonts w:ascii="Calibri" w:hAnsi="Calibri"/>
+          <w:b/>
+          <w:color w:val="000000"/>
+          <w:sz w:val="22"/>
+          <w:szCs w:val="22"/>
+        </w:rPr>
+        <w:t>Target</w:t>
+      </w:r>
+      <w:r>
+        <w:rPr>
+          <w:rFonts w:ascii="Calibri" w:hAnsi="Calibri"/>
+          <w:color w:val="000000"/>
+          <w:sz w:val="22"/>
+          <w:szCs w:val="22"/>
+        </w:rPr>
+        <w:t xml:space="preserve"> for the new service is obtained by taking the max of prior rate * 1.15, target rate theat would result from applying the service increase business rules to the prior rate</w:t>
+      </w:r>
+    </w:p>
+    <w:p>
+      <w:pPr>
+        <w:pStyle w:val="NormalWeb"/>
+        <w:spacing w:before="0" w:beforeAutospacing="0" w:after="0" w:afterAutospacing="0"/>
+        <w:rPr>
+          <w:rFonts w:ascii="Calibri" w:hAnsi="Calibri"/>
+          <w:b/>
+          <w:color w:val="000000"/>
+          <w:sz w:val="22"/>
+          <w:szCs w:val="22"/>
+          <w:highlight w:val="yellow"/>
+        </w:rPr>
+      </w:pPr>
+    </w:p>
+    <w:p>
+      <w:pPr>
+        <w:pStyle w:val="NormalWeb"/>
+        <w:spacing w:before="0" w:beforeAutospacing="0" w:after="0" w:afterAutospacing="0"/>
+        <w:rPr>
+          <w:rFonts w:ascii="Calibri" w:hAnsi="Calibri"/>
+          <w:b/>
+          <w:color w:val="000000"/>
+          <w:sz w:val="22"/>
+          <w:szCs w:val="22"/>
+          <w:highlight w:val="yellow"/>
+        </w:rPr>
+      </w:pPr>
+      <w:r>
+        <w:rPr>
+          <w:rFonts w:ascii="Calibri" w:hAnsi="Calibri"/>
+          <w:b/>
+          <w:color w:val="000000"/>
+          <w:sz w:val="22"/>
+          <w:szCs w:val="22"/>
+          <w:highlight w:val="yellow"/>
+        </w:rPr>
+        <w:lastRenderedPageBreak/>
+        <w:t xml:space="preserve">Service increase:  scheduled to scheduled – </w:t>
+      </w:r>
+    </w:p>
+    <w:p>
+      <w:pPr>
+        <w:pStyle w:val="NormalWeb"/>
+        <w:spacing w:before="0" w:beforeAutospacing="0" w:after="0" w:afterAutospacing="0"/>
+        <w:rPr>
+          <w:rFonts w:ascii="Calibri" w:hAnsi="Calibri"/>
+          <w:color w:val="000000"/>
+          <w:sz w:val="22"/>
+          <w:szCs w:val="22"/>
+          <w:highlight w:val="yellow"/>
+        </w:rPr>
+      </w:pPr>
+      <w:r>
+        <w:rPr>
+          <w:rFonts w:ascii="Calibri" w:hAnsi="Calibri"/>
+          <w:color w:val="000000"/>
+          <w:sz w:val="22"/>
+          <w:szCs w:val="22"/>
+          <w:highlight w:val="yellow"/>
+        </w:rPr>
+        <w:t xml:space="preserve">Need </w:t>
+      </w:r>
+      <w:r>
+        <w:rPr>
+          <w:rFonts w:ascii="Calibri" w:hAnsi="Calibri"/>
+          <w:color w:val="000000"/>
+          <w:sz w:val="22"/>
+          <w:szCs w:val="22"/>
+          <w:highlight w:val="yellow"/>
+        </w:rPr>
+        <w:t>to protect against price recommendations for the</w:t>
+      </w:r>
+      <w:r>
+        <w:rPr>
+          <w:rFonts w:ascii="Calibri" w:hAnsi="Calibri"/>
+          <w:color w:val="000000"/>
+          <w:sz w:val="22"/>
+          <w:szCs w:val="22"/>
+          <w:highlight w:val="yellow"/>
+        </w:rPr>
+        <w:t xml:space="preserve"> </w:t>
+      </w:r>
+      <w:r>
+        <w:rPr>
+          <w:rFonts w:ascii="Calibri" w:hAnsi="Calibri"/>
+          <w:color w:val="000000"/>
+          <w:sz w:val="22"/>
+          <w:szCs w:val="22"/>
+          <w:highlight w:val="yellow"/>
+        </w:rPr>
+        <w:t>service increase that are based on inflated off-peak mar</w:t>
+      </w:r>
+      <w:r>
+        <w:rPr>
+          <w:rFonts w:ascii="Calibri" w:hAnsi="Calibri"/>
+          <w:color w:val="000000"/>
+          <w:sz w:val="22"/>
+          <w:szCs w:val="22"/>
+          <w:highlight w:val="yellow"/>
+        </w:rPr>
+        <w:t>g</w:t>
+      </w:r>
+      <w:r>
+        <w:rPr>
+          <w:rFonts w:ascii="Calibri" w:hAnsi="Calibri"/>
+          <w:color w:val="000000"/>
+          <w:sz w:val="22"/>
+          <w:szCs w:val="22"/>
+          <w:highlight w:val="yellow"/>
+        </w:rPr>
+        <w:t>ins .  Want to ensure that price does not rise too quickly year over year (when comparing the current year’s peak season rate to the prior year peak season rate, we want to build in at least a 5% increase, but not require that margin be held constant relative to the current rate, which may have had margin improvement in the off-peak season relative to the on-peak rate)</w:t>
+      </w:r>
+    </w:p>
+    <w:p>
+      <w:pPr>
+        <w:pStyle w:val="NormalWeb"/>
+        <w:numPr>
+          <w:ilvl w:val="0"/>
+          <w:numId w:val="42"/>
+        </w:numPr>
+        <w:spacing w:before="0" w:beforeAutospacing="0" w:after="0" w:afterAutospacing="0"/>
+        <w:rPr>
+          <w:rFonts w:ascii="Calibri" w:hAnsi="Calibri"/>
+          <w:color w:val="000000"/>
+          <w:sz w:val="22"/>
+          <w:szCs w:val="22"/>
+          <w:highlight w:val="yellow"/>
+        </w:rPr>
+      </w:pPr>
+      <w:r>
+        <w:rPr>
+          <w:rFonts w:ascii="Calibri" w:hAnsi="Calibri"/>
+          <w:color w:val="000000"/>
+          <w:sz w:val="22"/>
+          <w:szCs w:val="22"/>
+          <w:highlight w:val="yellow"/>
+        </w:rPr>
+        <w:t>Use the prior_rate_amt in the guardrail setting process</w:t>
+      </w:r>
+    </w:p>
+    <w:p>
+      <w:pPr>
+        <w:pStyle w:val="NormalWeb"/>
+        <w:numPr>
+          <w:ilvl w:val="0"/>
+          <w:numId w:val="42"/>
+        </w:numPr>
+        <w:spacing w:before="0" w:beforeAutospacing="0" w:after="0" w:afterAutospacing="0"/>
+        <w:rPr>
+          <w:rFonts w:ascii="Calibri" w:hAnsi="Calibri"/>
+          <w:color w:val="000000"/>
+          <w:sz w:val="22"/>
+          <w:szCs w:val="22"/>
+        </w:rPr>
+      </w:pPr>
+      <w:bookmarkStart w:id="14" w:name="_GoBack"/>
+      <w:bookmarkEnd w:id="14"/>
+      <w:r>
+        <w:rPr>
+          <w:rFonts w:ascii="Calibri" w:hAnsi="Calibri"/>
+          <w:b/>
+          <w:color w:val="000000"/>
+          <w:sz w:val="22"/>
+          <w:szCs w:val="22"/>
+        </w:rPr>
+        <w:t>Cost</w:t>
+      </w:r>
+      <w:r>
+        <w:rPr>
+          <w:rFonts w:ascii="Calibri" w:hAnsi="Calibri"/>
+          <w:color w:val="000000"/>
+          <w:sz w:val="22"/>
+          <w:szCs w:val="22"/>
+        </w:rPr>
+        <w:t xml:space="preserve"> for new service calculated as normal</w:t>
+      </w:r>
+    </w:p>
+    <w:p>
+      <w:pPr>
+        <w:pStyle w:val="NormalWeb"/>
+        <w:numPr>
+          <w:ilvl w:val="0"/>
+          <w:numId w:val="42"/>
+        </w:numPr>
+        <w:spacing w:before="0" w:beforeAutospacing="0" w:after="0" w:afterAutospacing="0"/>
+        <w:rPr>
+          <w:rFonts w:ascii="Calibri" w:hAnsi="Calibri"/>
+          <w:color w:val="000000"/>
+          <w:sz w:val="22"/>
+          <w:szCs w:val="22"/>
+        </w:rPr>
+      </w:pPr>
+      <w:r>
+        <w:rPr>
+          <w:rFonts w:ascii="Calibri" w:hAnsi="Calibri"/>
+          <w:b/>
+          <w:color w:val="000000"/>
+          <w:sz w:val="22"/>
+          <w:szCs w:val="22"/>
+        </w:rPr>
+        <w:t>Floor</w:t>
+      </w:r>
+      <w:r>
+        <w:rPr>
+          <w:rFonts w:ascii="Calibri" w:hAnsi="Calibri"/>
+          <w:color w:val="000000"/>
+          <w:sz w:val="22"/>
+          <w:szCs w:val="22"/>
+        </w:rPr>
+        <w:t xml:space="preserve"> for new service is the min of (prior rate *1.05, floor rate that would result from applying the service increase business rules to the prior rate</w:t>
+      </w:r>
+      <w:r>
+        <w:rPr>
+          <w:rFonts w:ascii="Calibri" w:hAnsi="Calibri"/>
+          <w:color w:val="000000"/>
+          <w:sz w:val="22"/>
+          <w:szCs w:val="22"/>
+        </w:rPr>
+        <w:t>)</w:t>
+      </w:r>
+    </w:p>
+    <w:p>
+      <w:pPr>
+        <w:pStyle w:val="NormalWeb"/>
+        <w:numPr>
+          <w:ilvl w:val="0"/>
+          <w:numId w:val="42"/>
+        </w:numPr>
+        <w:spacing w:before="0" w:beforeAutospacing="0" w:after="0" w:afterAutospacing="0"/>
+        <w:rPr>
+          <w:rFonts w:ascii="Calibri" w:hAnsi="Calibri"/>
+          <w:color w:val="000000"/>
+          <w:sz w:val="22"/>
+          <w:szCs w:val="22"/>
+        </w:rPr>
+      </w:pPr>
+      <w:r>
+        <w:rPr>
+          <w:rFonts w:ascii="Calibri" w:hAnsi="Calibri"/>
+          <w:b/>
+          <w:color w:val="000000"/>
+          <w:sz w:val="22"/>
+          <w:szCs w:val="22"/>
+        </w:rPr>
+        <w:t>Average</w:t>
+      </w:r>
+      <w:r>
+        <w:rPr>
+          <w:rFonts w:ascii="Calibri" w:hAnsi="Calibri"/>
+          <w:color w:val="000000"/>
+          <w:sz w:val="22"/>
+          <w:szCs w:val="22"/>
+        </w:rPr>
+        <w:t xml:space="preserve"> for the new service is obtained by taking the max of </w:t>
+      </w:r>
+      <w:r>
+        <w:rPr>
+          <w:rFonts w:ascii="Calibri" w:hAnsi="Calibri"/>
+          <w:color w:val="000000"/>
+          <w:sz w:val="22"/>
+          <w:szCs w:val="22"/>
+        </w:rPr>
+        <w:t>(</w:t>
+      </w:r>
+      <w:r>
+        <w:rPr>
+          <w:rFonts w:ascii="Calibri" w:hAnsi="Calibri"/>
+          <w:color w:val="000000"/>
+          <w:sz w:val="22"/>
+          <w:szCs w:val="22"/>
+        </w:rPr>
+        <w:t xml:space="preserve">prior rate * 1.10, average rate that wold result from applying the service increase business rules to the prior rate </w:t>
+      </w:r>
+      <w:r>
+        <w:rPr>
+          <w:rFonts w:ascii="Calibri" w:hAnsi="Calibri"/>
+          <w:color w:val="000000"/>
+          <w:sz w:val="22"/>
+          <w:szCs w:val="22"/>
+        </w:rPr>
+        <w:t>)</w:t>
+      </w:r>
+    </w:p>
+    <w:p>
+      <w:pPr>
+        <w:pStyle w:val="NormalWeb"/>
+        <w:numPr>
+          <w:ilvl w:val="0"/>
+          <w:numId w:val="42"/>
+        </w:numPr>
+        <w:spacing w:before="0" w:beforeAutospacing="0" w:after="0" w:afterAutospacing="0"/>
+        <w:rPr>
+          <w:rFonts w:ascii="Calibri" w:hAnsi="Calibri"/>
+          <w:color w:val="000000"/>
+          <w:sz w:val="22"/>
+          <w:szCs w:val="22"/>
+        </w:rPr>
+      </w:pPr>
+      <w:r>
+        <w:rPr>
+          <w:rFonts w:ascii="Calibri" w:hAnsi="Calibri"/>
+          <w:b/>
+          <w:color w:val="000000"/>
+          <w:sz w:val="22"/>
+          <w:szCs w:val="22"/>
+        </w:rPr>
+        <w:t>Target</w:t>
+      </w:r>
+      <w:r>
+        <w:rPr>
+          <w:rFonts w:ascii="Calibri" w:hAnsi="Calibri"/>
+          <w:color w:val="000000"/>
+          <w:sz w:val="22"/>
+          <w:szCs w:val="22"/>
+        </w:rPr>
+        <w:t xml:space="preserve"> for the new service is obtained by taking the max of </w:t>
+      </w:r>
+      <w:r>
+        <w:rPr>
+          <w:rFonts w:ascii="Calibri" w:hAnsi="Calibri"/>
+          <w:color w:val="000000"/>
+          <w:sz w:val="22"/>
+          <w:szCs w:val="22"/>
+        </w:rPr>
+        <w:t>(</w:t>
+      </w:r>
+      <w:r>
+        <w:rPr>
+          <w:rFonts w:ascii="Calibri" w:hAnsi="Calibri"/>
+          <w:color w:val="000000"/>
+          <w:sz w:val="22"/>
+          <w:szCs w:val="22"/>
+        </w:rPr>
+        <w:t>prior rate * 1.15, target rate theat would result from applying the service increase business rules to the prior rate</w:t>
+      </w:r>
+      <w:r>
+        <w:rPr>
+          <w:rFonts w:ascii="Calibri" w:hAnsi="Calibri"/>
+          <w:color w:val="000000"/>
+          <w:sz w:val="22"/>
+          <w:szCs w:val="22"/>
+        </w:rPr>
+        <w:t>)</w:t>
+      </w:r>
+    </w:p>
+    <w:p>
+      <w:pPr>
+        <w:pStyle w:val="NormalWeb"/>
+        <w:spacing w:before="0" w:beforeAutospacing="0" w:after="0" w:afterAutospacing="0"/>
+        <w:ind w:left="1440"/>
+        <w:rPr>
+          <w:rFonts w:ascii="Calibri" w:hAnsi="Calibri"/>
+          <w:color w:val="000000"/>
+          <w:sz w:val="22"/>
+          <w:szCs w:val="22"/>
+          <w:highlight w:val="yellow"/>
+        </w:rPr>
+      </w:pPr>
+    </w:p>
+    <w:p>
+      <w:pPr>
+        <w:pStyle w:val="NormalWeb"/>
+        <w:numPr>
+          <w:ilvl w:val="0"/>
+          <w:numId w:val="39"/>
+        </w:numPr>
+        <w:spacing w:before="0" w:beforeAutospacing="0" w:after="0" w:afterAutospacing="0"/>
+        <w:rPr>
+          <w:rFonts w:ascii="Calibri" w:hAnsi="Calibri"/>
+          <w:color w:val="000000"/>
+          <w:sz w:val="22"/>
+          <w:szCs w:val="22"/>
+        </w:rPr>
+      </w:pPr>
+      <w:r>
+        <w:rPr>
+          <w:rFonts w:ascii="Calibri" w:hAnsi="Calibri"/>
+          <w:color w:val="000000"/>
+          <w:sz w:val="22"/>
+          <w:szCs w:val="22"/>
+        </w:rPr>
         <w:t>SR popup box would need to change (</w:t>
       </w:r>
       <w:r>
@@ -2702,43 +4504,7 @@
           <w:sz w:val="22"/>
           <w:szCs w:val="22"/>
         </w:rPr>
-        <w:t xml:space="preserve"> the </w:t>
-      </w:r>
-      <w:r>
-        <w:rPr>
-          <w:rFonts w:ascii="Calibri" w:hAnsi="Calibri"/>
-          <w:color w:val="000000"/>
-          <w:sz w:val="22"/>
-          <w:szCs w:val="22"/>
-        </w:rPr>
-        <w:t>E</w:t>
-      </w:r>
-      <w:r>
-        <w:rPr>
-          <w:rFonts w:ascii="Calibri" w:hAnsi="Calibri"/>
-          <w:color w:val="000000"/>
-          <w:sz w:val="22"/>
-          <w:szCs w:val="22"/>
-        </w:rPr>
-        <w:t xml:space="preserve">xtra </w:t>
-      </w:r>
-      <w:r>
-        <w:rPr>
-          <w:rFonts w:ascii="Calibri" w:hAnsi="Calibri"/>
-          <w:color w:val="000000"/>
-          <w:sz w:val="22"/>
-          <w:szCs w:val="22"/>
-        </w:rPr>
-        <w:t>Lift</w:t>
-      </w:r>
-      <w:r>
-        <w:rPr>
-          <w:rFonts w:ascii="Calibri" w:hAnsi="Calibri"/>
-          <w:color w:val="000000"/>
-          <w:sz w:val="22"/>
-          <w:szCs w:val="22"/>
-        </w:rPr>
-        <w:t xml:space="preserve"> from SR box</w:t>
+        <w:t xml:space="preserve"> the extra pick from SR box</w:t>
       </w:r>
       <w:r>
         <w:rPr>
@@ -2771,80 +4537,6 @@
           <w:szCs w:val="22"/>
         </w:rPr>
       </w:pPr>
-      <w:r>
-        <w:rPr>
-          <w:noProof/>
-        </w:rPr>
-        <mc:AlternateContent>
-          <mc:Choice Requires="wps">
-            <w:drawing>
-              <wp:anchor distT="0" distB="0" distL="114300" distR="114300" simplePos="0" relativeHeight="251650048" behindDoc="0" locked="0" layoutInCell="1" allowOverlap="1">
-                <wp:simplePos x="0" y="0"/>
-                <wp:positionH relativeFrom="column">
-                  <wp:posOffset>657225</wp:posOffset>
-                </wp:positionH>
-                <wp:positionV relativeFrom="paragraph">
-                  <wp:posOffset>988695</wp:posOffset>
-                </wp:positionV>
-                <wp:extent cx="2628900" cy="228600"/>
-                <wp:effectExtent l="0" t="0" r="19050" b="19050"/>
-                <wp:wrapNone/>
-                <wp:docPr id="5" name="Rounded Rectangle 5"/>
-                <wp:cNvGraphicFramePr/>
-                <a:graphic xmlns:a="http://schemas.openxmlformats.org/drawingml/2006/main">
-                  <a:graphicData uri="http://schemas.microsoft.com/office/word/2010/wordprocessingShape">
-                    <wps:wsp>
-                      <wps:cNvSpPr/>
-                      <wps:spPr>
-                        <a:xfrm>
-                          <a:off x="0" y="0"/>
-                          <a:ext cx="2628900" cy="228600"/>
-                        </a:xfrm>
-                        <a:prstGeom prst="roundRect">
-                          <a:avLst/>
-                        </a:prstGeom>
-                        <a:noFill/>
-                        <a:ln>
-                          <a:solidFill>
-                            <a:srgbClr val="FF0000"/>
-                          </a:solidFill>
-                        </a:ln>
-                      </wps:spPr>
-                      <wps:style>
-                        <a:lnRef idx="2">
-                          <a:schemeClr val="accent1">
-                            <a:shade val="50000"/>
-                          </a:schemeClr>
-                        </a:lnRef>
-                        <a:fillRef idx="1">
-                          <a:schemeClr val="accent1"/>
-                        </a:fillRef>
-                        <a:effectRef idx="0">
-                          <a:schemeClr val="accent1"/>
-                        </a:effectRef>
-                        <a:fontRef idx="minor">
-                          <a:schemeClr val="lt1"/>
-                        </a:fontRef>
-                      </wps:style>
-                      <wps:bodyPr rot="0" spcFirstLastPara="0" vertOverflow="overflow" horzOverflow="overflow" vert="horz" wrap="square" lIns="91440" tIns="45720" rIns="91440" bIns="45720" numCol="1" spcCol="0" rtlCol="0" fromWordArt="0" anchor="ctr" anchorCtr="0" forceAA="0" compatLnSpc="1">
-                        <a:prstTxWarp prst="textNoShape">
-                          <a:avLst/>
-                        </a:prstTxWarp>
-                        <a:noAutofit/>
-                      </wps:bodyPr>
-                    </wps:wsp>
-                  </a:graphicData>
-                </a:graphic>
-              </wp:anchor>
-            </w:drawing>
-          </mc:Choice>
-          <mc:Fallback>
-            <w:pict>
-              <v:roundrect w14:anchorId="6AF440BB" id="Rounded Rectangle 5" o:spid="_x0000_s1026" style="position:absolute;margin-left:51.75pt;margin-top:77.85pt;width:207pt;height:18pt;z-index:251650048;visibility:visible;mso-wrap-style:square;mso-wrap-distance-left:9pt;mso-wrap-distance-top:0;mso-wrap-distance-right:9pt;mso-wrap-distance-bottom:0;mso-position-horizontal:absolute;mso-position-horizontal-relative:text;mso-position-vertical:absolute;mso-position-vertical-relative:text;v-text-anchor:middle" arcsize="10923f" o:gfxdata="UEsDBBQABgAIAAAAIQC2gziS/gAAAOEBAAATAAAAW0NvbnRlbnRfVHlwZXNdLnhtbJSRQU7DMBBF&#10;90jcwfIWJU67QAgl6YK0S0CoHGBkTxKLZGx5TGhvj5O2G0SRWNoz/78nu9wcxkFMGNg6quQqL6RA&#10;0s5Y6ir5vt9lD1JwBDIwOMJKHpHlpr69KfdHjyxSmriSfYz+USnWPY7AufNIadK6MEJMx9ApD/oD&#10;OlTrorhX2lFEilmcO2RdNtjC5xDF9pCuTyYBB5bi6bQ4syoJ3g9WQ0ymaiLzg5KdCXlKLjvcW893&#10;SUOqXwnz5DrgnHtJTxOsQfEKIT7DmDSUCaxw7Rqn8787ZsmRM9e2VmPeBN4uqYvTtW7jvijg9N/y&#10;JsXecLq0q+WD6m8AAAD//wMAUEsDBBQABgAIAAAAIQA4/SH/1gAAAJQBAAALAAAAX3JlbHMvLnJl&#10;bHOkkMFqwzAMhu+DvYPRfXGawxijTi+j0GvpHsDYimMaW0Yy2fr2M4PBMnrbUb/Q94l/f/hMi1qR&#10;JVI2sOt6UJgd+ZiDgffL8ekFlFSbvV0oo4EbChzGx4f9GRdb25HMsYhqlCwG5lrLq9biZkxWOiqY&#10;22YiTra2kYMu1l1tQD30/bPm3wwYN0x18gb45AdQl1tp5j/sFB2T0FQ7R0nTNEV3j6o9feQzro1i&#10;OWA14Fm+Q8a1a8+Bvu/d/dMb2JY5uiPbhG/ktn4cqGU/er3pcvwCAAD//wMAUEsDBBQABgAIAAAA&#10;IQCi7RfHnAIAAJIFAAAOAAAAZHJzL2Uyb0RvYy54bWysVM1u2zAMvg/YOwi6r3aMpmuNOkXQIsOA&#10;oi3SDj0rshQbkEVNUuJkTz9Kst2gK3YY5oNMiuTHH5G8vjl0iuyFdS3ois7OckqE5lC3elvRHy+r&#10;L5eUOM90zRRoUdGjcPRm8fnTdW9KUUADqhaWIIh2ZW8q2nhvyixzvBEdc2dghEahBNsxj6zdZrVl&#10;PaJ3Kivy/CLrwdbGAhfO4e1dEtJFxJdScP8opROeqIpibD6eNp6bcGaLa1ZuLTNNy4cw2D9E0bFW&#10;o9MJ6o55Rna2/QOqa7kFB9KfcegykLLlIuaA2czyd9k8N8yImAsWx5mpTO7/wfKH/ZMlbV3ROSWa&#10;dfhEa9jpWtRkjcVjeqsEmYcy9caVqP1snuzAOSRDzgdpu/DHbMghlvY4lVYcPOF4WVwUl1c5vgBH&#10;WVFcXiCNMNmbtbHOfxPQkUBU1IYoQgixrGx/73zSH/WCRw2rVim8Z6XS4XSg2jrcRcZuN7fKkj3D&#10;x1+tcvwGnydqGEEwzUJ6KaFI+aMSCXYtJNYnpBAjiZ0pJljGudB+lkQNq0XyNj91Fno5WMR0lUbA&#10;gCwxygl7ABg1E8iInfIe9IOpiI09Ged/CywZTxbRM2g/GXetBvsRgMKsBs9JfyxSKk2o0gbqI3aP&#10;hTRWzvBVi493z5x/YhbnCN8bd4N/xEMq6CsKA0VJA/bXR/dBH9sbpZT0OJcVdT93zApK1HeNjX81&#10;Oz8PgxyZ8/nXAhl7KtmcSvSuuwV8/RluIcMjGfS9GklpoXvFFbIMXlHENEffFeXejsytT/sClxAX&#10;y2VUw+E1zN/rZ8MDeKhq6MuXwyuzZuhgj73/AOMMs/JdDyfdYKlhufMg29jgb3Ud6o2DHxtnWFJh&#10;s5zyUettlS5+AwAA//8DAFBLAwQUAAYACAAAACEA8pG49OAAAAALAQAADwAAAGRycy9kb3ducmV2&#10;LnhtbEyPwU7DMBBE70j8g7VI3KiTohCaxqkoUgUcONBGnN3YTaLaayt2mvTvWU5w25kdzb4tN7M1&#10;7KKH0DsUkC4SYBobp3psBdSH3cMzsBAlKmkcagFXHWBT3d6UslBuwi992ceWUQmGQgroYvQF56Hp&#10;tJVh4bxG2p3cYGUkObRcDXKicmv4MkmeuJU90oVOev3a6ea8H60ANy3nnf8wp8P4tvX1tV59b98/&#10;hbi/m1/WwKKe418YfvEJHSpiOroRVWCGdPKYUZSGLMuBUSJLc3KO5KzSHHhV8v8/VD8AAAD//wMA&#10;UEsBAi0AFAAGAAgAAAAhALaDOJL+AAAA4QEAABMAAAAAAAAAAAAAAAAAAAAAAFtDb250ZW50X1R5&#10;cGVzXS54bWxQSwECLQAUAAYACAAAACEAOP0h/9YAAACUAQAACwAAAAAAAAAAAAAAAAAvAQAAX3Jl&#10;bHMvLnJlbHNQSwECLQAUAAYACAAAACEAou0Xx5wCAACSBQAADgAAAAAAAAAAAAAAAAAuAgAAZHJz&#10;L2Uyb0RvYy54bWxQSwECLQAUAAYACAAAACEA8pG49OAAAAALAQAADwAAAAAAAAAAAAAAAAD2BAAA&#10;ZHJzL2Rvd25yZXYueG1sUEsFBgAAAAAEAAQA8wAAAAMGAAAAAA==&#10;" filled="f" strokecolor="red" strokeweight="2pt"/>
-            </w:pict>
-          </mc:Fallback>
-        </mc:AlternateContent>
-      </w:r>
       <w:r>
         <w:rPr>
           <w:noProof/>
@@ -3014,7 +4706,6 @@
           <w:szCs w:val="28"/>
           <w:shd w:val="clear" w:color="auto" w:fill="FFFFFF"/>
         </w:rPr>
-        <w:lastRenderedPageBreak/>
         <w:t xml:space="preserve">Figure 3.1 - </w:t>
       </w:r>
       <w:r>
@@ -3043,87 +4734,11 @@
         <w:rPr>
           <w:noProof/>
         </w:rPr>
+        <w:lastRenderedPageBreak/>
         <mc:AlternateContent>
           <mc:Choice Requires="wps">
             <w:drawing>
-              <wp:anchor distT="0" distB="0" distL="114300" distR="114300" simplePos="0" relativeHeight="251636736" behindDoc="0" locked="0" layoutInCell="1" allowOverlap="1" wp14:anchorId="10C447A2" wp14:editId="54FCCDDE">
-                <wp:simplePos x="0" y="0"/>
-                <wp:positionH relativeFrom="column">
-                  <wp:posOffset>9525</wp:posOffset>
-                </wp:positionH>
-                <wp:positionV relativeFrom="paragraph">
-                  <wp:posOffset>424815</wp:posOffset>
-                </wp:positionV>
-                <wp:extent cx="5544820" cy="157480"/>
-                <wp:effectExtent l="0" t="0" r="17780" b="13970"/>
-                <wp:wrapNone/>
-                <wp:docPr id="11" name="Rounded Rectangle 11"/>
-                <wp:cNvGraphicFramePr/>
-                <a:graphic xmlns:a="http://schemas.openxmlformats.org/drawingml/2006/main">
-                  <a:graphicData uri="http://schemas.microsoft.com/office/word/2010/wordprocessingShape">
-                    <wps:wsp>
-                      <wps:cNvSpPr/>
-                      <wps:spPr>
-                        <a:xfrm>
-                          <a:off x="0" y="0"/>
-                          <a:ext cx="5544820" cy="157480"/>
-                        </a:xfrm>
-                        <a:prstGeom prst="roundRect">
-                          <a:avLst/>
-                        </a:prstGeom>
-                        <a:noFill/>
-                        <a:ln w="9525">
-                          <a:solidFill>
-                            <a:srgbClr val="FF0000"/>
-                          </a:solidFill>
-                        </a:ln>
-                      </wps:spPr>
-                      <wps:style>
-                        <a:lnRef idx="2">
-                          <a:schemeClr val="accent1">
-                            <a:shade val="50000"/>
-                          </a:schemeClr>
-                        </a:lnRef>
-                        <a:fillRef idx="1">
-                          <a:schemeClr val="accent1"/>
-                        </a:fillRef>
-                        <a:effectRef idx="0">
-                          <a:schemeClr val="accent1"/>
-                        </a:effectRef>
-                        <a:fontRef idx="minor">
-                          <a:schemeClr val="lt1"/>
-                        </a:fontRef>
-                      </wps:style>
-                      <wps:bodyPr rot="0" spcFirstLastPara="0" vertOverflow="overflow" horzOverflow="overflow" vert="horz" wrap="square" lIns="91440" tIns="45720" rIns="91440" bIns="45720" numCol="1" spcCol="0" rtlCol="0" fromWordArt="0" anchor="ctr" anchorCtr="0" forceAA="0" compatLnSpc="1">
-                        <a:prstTxWarp prst="textNoShape">
-                          <a:avLst/>
-                        </a:prstTxWarp>
-                        <a:noAutofit/>
-                      </wps:bodyPr>
-                    </wps:wsp>
-                  </a:graphicData>
-                </a:graphic>
-                <wp14:sizeRelV relativeFrom="margin">
-                  <wp14:pctHeight>0</wp14:pctHeight>
-                </wp14:sizeRelV>
-              </wp:anchor>
-            </w:drawing>
-          </mc:Choice>
-          <mc:Fallback>
-            <w:pict>
-              <v:roundrect w14:anchorId="594B79D7" id="Rounded Rectangle 11" o:spid="_x0000_s1026" style="position:absolute;margin-left:.75pt;margin-top:33.45pt;width:436.6pt;height:12.4pt;z-index:251636736;visibility:visible;mso-wrap-style:square;mso-height-percent:0;mso-wrap-distance-left:9pt;mso-wrap-distance-top:0;mso-wrap-distance-right:9pt;mso-wrap-distance-bottom:0;mso-position-horizontal:absolute;mso-position-horizontal-relative:text;mso-position-vertical:absolute;mso-position-vertical-relative:text;mso-height-percent:0;mso-height-relative:margin;v-text-anchor:middle" arcsize="10923f" o:gfxdata="UEsDBBQABgAIAAAAIQC2gziS/gAAAOEBAAATAAAAW0NvbnRlbnRfVHlwZXNdLnhtbJSRQU7DMBBF&#10;90jcwfIWJU67QAgl6YK0S0CoHGBkTxKLZGx5TGhvj5O2G0SRWNoz/78nu9wcxkFMGNg6quQqL6RA&#10;0s5Y6ir5vt9lD1JwBDIwOMJKHpHlpr69KfdHjyxSmriSfYz+USnWPY7AufNIadK6MEJMx9ApD/oD&#10;OlTrorhX2lFEilmcO2RdNtjC5xDF9pCuTyYBB5bi6bQ4syoJ3g9WQ0ymaiLzg5KdCXlKLjvcW893&#10;SUOqXwnz5DrgnHtJTxOsQfEKIT7DmDSUCaxw7Rqn8787ZsmRM9e2VmPeBN4uqYvTtW7jvijg9N/y&#10;JsXecLq0q+WD6m8AAAD//wMAUEsDBBQABgAIAAAAIQA4/SH/1gAAAJQBAAALAAAAX3JlbHMvLnJl&#10;bHOkkMFqwzAMhu+DvYPRfXGawxijTi+j0GvpHsDYimMaW0Yy2fr2M4PBMnrbUb/Q94l/f/hMi1qR&#10;JVI2sOt6UJgd+ZiDgffL8ekFlFSbvV0oo4EbChzGx4f9GRdb25HMsYhqlCwG5lrLq9biZkxWOiqY&#10;22YiTra2kYMu1l1tQD30/bPm3wwYN0x18gb45AdQl1tp5j/sFB2T0FQ7R0nTNEV3j6o9feQzro1i&#10;OWA14Fm+Q8a1a8+Bvu/d/dMb2JY5uiPbhG/ktn4cqGU/er3pcvwCAAD//wMAUEsDBBQABgAIAAAA&#10;IQCwS16bpAIAAJ0FAAAOAAAAZHJzL2Uyb0RvYy54bWysVEtv2zAMvg/YfxB0X50E8doGdYqgRYYB&#10;RVu0HXpWZCk2IIsapcTJfv0o+dGgK3YYloMimeRH8uPj6vrQGLZX6GuwBZ+eTThTVkJZ223Bf7ys&#10;v1xw5oOwpTBgVcGPyvPr5edPV61bqBlUYEqFjECsX7Su4FUIbpFlXlaqEf4MnLIk1ICNCPTEbVai&#10;aAm9MdlsMvmatYClQ5DKe/p62wn5MuFrrWR40NqrwEzBKbaQTkznJp7Z8kostihcVcs+DPEPUTSi&#10;tuR0hLoVQbAd1n9ANbVE8KDDmYQmA61rqVIOlM108i6b50o4lXIhcrwbafL/D1be7x+R1SXVbsqZ&#10;FQ3V6Al2tlQleyL2hN0axUhGRLXOL0j/2T1i//J0jVkfNDbxn/Jhh0TucSRXHQKT9DHP5/OLGdVA&#10;kmyan88vEvvZm7VDH74paFi8FBxjGDGGRKzY3/lAbkl/0IseLaxrY1IVjWVtwS/zWZ4MPJi6jMKo&#10;5nG7uTHI9oL6YL2e0C9mRGAnavQylj7GPLvM0i0cjYoYxj4pTVRRLrPOQ2xSNcIKKZUN005UiVJ1&#10;3vJTZ4NFcp0AI7KmKEfsHmDQ7EAG7C7mXj+aqtTjo/Hkb4F1xqNF8gw2jMZNbQE/AjCUVe+50x9I&#10;6qiJLG2gPFIjIXQT5p1c11TFO+HDo0AaKSo8rYnwQIc2QIWC/sZZBfjro+9RnzqdpJy1NKIF9z93&#10;AhVn5rulGbiczudxptNjnp/H5sJTyeZUYnfNDVD1qc0punSN+sEMV43QvNI2WUWvJBJWku+Cy4DD&#10;4yZ0q4P2kVSrVVKjOXYi3NlnJyN4ZDU26MvhVaDrWznQENzDMM5i8a6ZO91oaWG1C6Dr1OlvvPZ8&#10;0w5IjdPvq7hkTt9J622rLn8DAAD//wMAUEsDBBQABgAIAAAAIQAw4bOL3QAAAAcBAAAPAAAAZHJz&#10;L2Rvd25yZXYueG1sTI5BT4NAEIXvJv6HzZh4s0sbCxRZmmrSgxeNtQePUxgBZWcpu23h3zue9Pjy&#10;Xr735evRdupMg28dG5jPIlDEpatarg3s37d3KSgfkCvsHJOBiTysi+urHLPKXfiNzrtQK4Gwz9BA&#10;E0Kfae3Lhiz6meuJpft0g8Ugcah1NeBF4LbTiyiKtcWW5aHBnp4aKr93J2vgJR0Xx1c8bif8Cu3+&#10;8WO5mcKzMbc34+YBVKAx/I3hV1/UoRCngztx5VUneSlDA3G8AiV1mtwnoA4GVvMEdJHr//7FDwAA&#10;AP//AwBQSwECLQAUAAYACAAAACEAtoM4kv4AAADhAQAAEwAAAAAAAAAAAAAAAAAAAAAAW0NvbnRl&#10;bnRfVHlwZXNdLnhtbFBLAQItABQABgAIAAAAIQA4/SH/1gAAAJQBAAALAAAAAAAAAAAAAAAAAC8B&#10;AABfcmVscy8ucmVsc1BLAQItABQABgAIAAAAIQCwS16bpAIAAJ0FAAAOAAAAAAAAAAAAAAAAAC4C&#10;AABkcnMvZTJvRG9jLnhtbFBLAQItABQABgAIAAAAIQAw4bOL3QAAAAcBAAAPAAAAAAAAAAAAAAAA&#10;AP4EAABkcnMvZG93bnJldi54bWxQSwUGAAAAAAQABADzAAAACAYAAAAA&#10;" filled="f" strokecolor="red"/>
-            </w:pict>
-          </mc:Fallback>
-        </mc:AlternateContent>
-      </w:r>
-      <w:r>
-        <w:rPr>
-          <w:noProof/>
-        </w:rPr>
-        <mc:AlternateContent>
-          <mc:Choice Requires="wps">
-            <w:drawing>
-              <wp:anchor distT="0" distB="0" distL="114300" distR="114300" simplePos="0" relativeHeight="251646976" behindDoc="0" locked="0" layoutInCell="1" allowOverlap="1" wp14:anchorId="4C991AB5" wp14:editId="28A27017">
+              <wp:anchor distT="0" distB="0" distL="114300" distR="114300" simplePos="0" relativeHeight="251674624" behindDoc="0" locked="0" layoutInCell="1" allowOverlap="1">
                 <wp:simplePos x="0" y="0"/>
                 <wp:positionH relativeFrom="column">
                   <wp:posOffset>-822278</wp:posOffset>
@@ -3213,7 +4828,7 @@
           </mc:Choice>
           <mc:Fallback>
             <w:pict>
-              <v:shape w14:anchorId="4C991AB5" id="Text Box 18" o:spid="_x0000_s1027" type="#_x0000_t202" style="position:absolute;margin-left:-64.75pt;margin-top:88.05pt;width:65pt;height:34.4pt;z-index:251646976;visibility:visible;mso-wrap-style:square;mso-width-percent:0;mso-height-percent:0;mso-wrap-distance-left:9pt;mso-wrap-distance-top:0;mso-wrap-distance-right:9pt;mso-wrap-distance-bottom:0;mso-position-horizontal:absolute;mso-position-horizontal-relative:text;mso-position-vertical:absolute;mso-position-vertical-relative:text;mso-width-percent:0;mso-height-percent:0;mso-width-relative:margin;mso-height-relative:margin;v-text-anchor:top" o:gfxdata="UEsDBBQABgAIAAAAIQC2gziS/gAAAOEBAAATAAAAW0NvbnRlbnRfVHlwZXNdLnhtbJSRQU7DMBBF&#10;90jcwfIWJU67QAgl6YK0S0CoHGBkTxKLZGx5TGhvj5O2G0SRWNoz/78nu9wcxkFMGNg6quQqL6RA&#10;0s5Y6ir5vt9lD1JwBDIwOMJKHpHlpr69KfdHjyxSmriSfYz+USnWPY7AufNIadK6MEJMx9ApD/oD&#10;OlTrorhX2lFEilmcO2RdNtjC5xDF9pCuTyYBB5bi6bQ4syoJ3g9WQ0ymaiLzg5KdCXlKLjvcW893&#10;SUOqXwnz5DrgnHtJTxOsQfEKIT7DmDSUCaxw7Rqn8787ZsmRM9e2VmPeBN4uqYvTtW7jvijg9N/y&#10;JsXecLq0q+WD6m8AAAD//wMAUEsDBBQABgAIAAAAIQA4/SH/1gAAAJQBAAALAAAAX3JlbHMvLnJl&#10;bHOkkMFqwzAMhu+DvYPRfXGawxijTi+j0GvpHsDYimMaW0Yy2fr2M4PBMnrbUb/Q94l/f/hMi1qR&#10;JVI2sOt6UJgd+ZiDgffL8ekFlFSbvV0oo4EbChzGx4f9GRdb25HMsYhqlCwG5lrLq9biZkxWOiqY&#10;22YiTra2kYMu1l1tQD30/bPm3wwYN0x18gb45AdQl1tp5j/sFB2T0FQ7R0nTNEV3j6o9feQzro1i&#10;OWA14Fm+Q8a1a8+Bvu/d/dMb2JY5uiPbhG/ktn4cqGU/er3pcvwCAAD//wMAUEsDBBQABgAIAAAA&#10;IQCAjYc/lQIAALoFAAAOAAAAZHJzL2Uyb0RvYy54bWysVE1PGzEQvVfqf7B8L5uEkNKIDUpBVJUQ&#10;oELF2fHaZIXX49pOsvTX99mbDYFyoepl15558/U8MyenbWPYWvlQky358GDAmbKSqto+lPzn3cWn&#10;Y85CFLYShqwq+ZMK/HT28cPJxk3ViJZkKuUZnNgw3biSL2N006IIcqkaEQ7IKQulJt+IiKt/KCov&#10;NvDemGI0GEyKDfnKeZIqBEjPOyWfZf9aKxmvtQ4qMlNy5Bbz1+fvIn2L2YmYPnjhlrXcpiH+IYtG&#10;1BZBd67ORRRs5eu/XDW19BRIxwNJTUFa11LlGlDNcPCqmtulcCrXAnKC29EU/p9bebW+8ayu8HZ4&#10;KSsavNGdaiP7Si2DCPxsXJgCdusAjC3kwPbyAGEqu9W+SX8UxKAH0087dpM3CeHx6GgyPuRMQjU+&#10;nEyOs5fi2dj5EL8palg6lNzj8TKnYn0ZIhIBtIekWIFMXV3UxuRLahh1ZjxbCzy1ib3zFyhj2abk&#10;k8OjQXb8Qpdc7+wXRsjHVCRi7qFwMzaFU7m1tmklgjoi8ik+GZUwxv5QGtRmPt7IUUip7C7PjE4o&#10;jYreY7jFP2f1HuOuDljkyGTjzripLfmOpZfUVo89tbrDg6S9utMxtou266m+TxZUPaF9PHUDGJy8&#10;qMH3pQjxRnhMHDoGWyRe46MN4ZFoe+JsSf73W/KExyBAy9kGE1zy8GslvOLMfLcYkS/D8TiNfL6M&#10;jz6PcPH7msW+xq6aM0LnDLGvnMzHhI+mP2pPzT2WzTxFhUpYidglj/3xLHZ7BctKqvk8gzDkTsRL&#10;e+tkcp1YTn12194L77Z9HjEgV9TPupi+avcOmywtzVeRdJ1nIfHcsbrlHwsit+t2maUNtH/PqOeV&#10;O/sDAAD//wMAUEsDBBQABgAIAAAAIQClrM3b3AAAAAkBAAAPAAAAZHJzL2Rvd25yZXYueG1sTI/B&#10;TsMwEETvSPyDtUjcWidRKUkapwJUuHBqQZzd2LWtxusodtPw9ywnOI7mafZts519zyY9RhdQQL7M&#10;gGnsgnJoBHx+vC5KYDFJVLIPqAV86wjb9vamkbUKV9zr6ZAMoxGMtRRgUxpqzmNntZdxGQaN1J3C&#10;6GWiOBquRnmlcd/zIsvW3EuHdMHKQb9Y3Z0PFy9g92wq05VytLtSOTfNX6d38ybE/d38tAGW9Jz+&#10;YPjVJ3VoyekYLqgi6wUs8qJ6IJaax3UOjBCKRwHFalUBbxv+/4P2BwAA//8DAFBLAQItABQABgAI&#10;AAAAIQC2gziS/gAAAOEBAAATAAAAAAAAAAAAAAAAAAAAAABbQ29udGVudF9UeXBlc10ueG1sUEsB&#10;Ai0AFAAGAAgAAAAhADj9If/WAAAAlAEAAAsAAAAAAAAAAAAAAAAALwEAAF9yZWxzLy5yZWxzUEsB&#10;Ai0AFAAGAAgAAAAhAICNhz+VAgAAugUAAA4AAAAAAAAAAAAAAAAALgIAAGRycy9lMm9Eb2MueG1s&#10;UEsBAi0AFAAGAAgAAAAhAKWszdvcAAAACQEAAA8AAAAAAAAAAAAAAAAA7wQAAGRycy9kb3ducmV2&#10;LnhtbFBLBQYAAAAABAAEAPMAAAD4BQAAAAA=&#10;" fillcolor="white [3201]" strokeweight=".5pt">
+              <v:shape id="Text Box 18" o:spid="_x0000_s1027" type="#_x0000_t202" style="position:absolute;margin-left:-64.75pt;margin-top:88.05pt;width:65pt;height:34.4pt;z-index:251674624;visibility:visible;mso-wrap-style:square;mso-width-percent:0;mso-height-percent:0;mso-wrap-distance-left:9pt;mso-wrap-distance-top:0;mso-wrap-distance-right:9pt;mso-wrap-distance-bottom:0;mso-position-horizontal:absolute;mso-position-horizontal-relative:text;mso-position-vertical:absolute;mso-position-vertical-relative:text;mso-width-percent:0;mso-height-percent:0;mso-width-relative:margin;mso-height-relative:margin;v-text-anchor:top" o:gfxdata="UEsDBBQABgAIAAAAIQC2gziS/gAAAOEBAAATAAAAW0NvbnRlbnRfVHlwZXNdLnhtbJSRQU7DMBBF&#10;90jcwfIWJU67QAgl6YK0S0CoHGBkTxKLZGx5TGhvj5O2G0SRWNoz/78nu9wcxkFMGNg6quQqL6RA&#10;0s5Y6ir5vt9lD1JwBDIwOMJKHpHlpr69KfdHjyxSmriSfYz+USnWPY7AufNIadK6MEJMx9ApD/oD&#10;OlTrorhX2lFEilmcO2RdNtjC5xDF9pCuTyYBB5bi6bQ4syoJ3g9WQ0ymaiLzg5KdCXlKLjvcW893&#10;SUOqXwnz5DrgnHtJTxOsQfEKIT7DmDSUCaxw7Rqn8787ZsmRM9e2VmPeBN4uqYvTtW7jvijg9N/y&#10;JsXecLq0q+WD6m8AAAD//wMAUEsDBBQABgAIAAAAIQA4/SH/1gAAAJQBAAALAAAAX3JlbHMvLnJl&#10;bHOkkMFqwzAMhu+DvYPRfXGawxijTi+j0GvpHsDYimMaW0Yy2fr2M4PBMnrbUb/Q94l/f/hMi1qR&#10;JVI2sOt6UJgd+ZiDgffL8ekFlFSbvV0oo4EbChzGx4f9GRdb25HMsYhqlCwG5lrLq9biZkxWOiqY&#10;22YiTra2kYMu1l1tQD30/bPm3wwYN0x18gb45AdQl1tp5j/sFB2T0FQ7R0nTNEV3j6o9feQzro1i&#10;OWA14Fm+Q8a1a8+Bvu/d/dMb2JY5uiPbhG/ktn4cqGU/er3pcvwCAAD//wMAUEsDBBQABgAIAAAA&#10;IQCAjYc/lQIAALoFAAAOAAAAZHJzL2Uyb0RvYy54bWysVE1PGzEQvVfqf7B8L5uEkNKIDUpBVJUQ&#10;oELF2fHaZIXX49pOsvTX99mbDYFyoepl15558/U8MyenbWPYWvlQky358GDAmbKSqto+lPzn3cWn&#10;Y85CFLYShqwq+ZMK/HT28cPJxk3ViJZkKuUZnNgw3biSL2N006IIcqkaEQ7IKQulJt+IiKt/KCov&#10;NvDemGI0GEyKDfnKeZIqBEjPOyWfZf9aKxmvtQ4qMlNy5Bbz1+fvIn2L2YmYPnjhlrXcpiH+IYtG&#10;1BZBd67ORRRs5eu/XDW19BRIxwNJTUFa11LlGlDNcPCqmtulcCrXAnKC29EU/p9bebW+8ayu8HZ4&#10;KSsavNGdaiP7Si2DCPxsXJgCdusAjC3kwPbyAGEqu9W+SX8UxKAH0087dpM3CeHx6GgyPuRMQjU+&#10;nEyOs5fi2dj5EL8palg6lNzj8TKnYn0ZIhIBtIekWIFMXV3UxuRLahh1ZjxbCzy1ib3zFyhj2abk&#10;k8OjQXb8Qpdc7+wXRsjHVCRi7qFwMzaFU7m1tmklgjoi8ik+GZUwxv5QGtRmPt7IUUip7C7PjE4o&#10;jYreY7jFP2f1HuOuDljkyGTjzripLfmOpZfUVo89tbrDg6S9utMxtou266m+TxZUPaF9PHUDGJy8&#10;qMH3pQjxRnhMHDoGWyRe46MN4ZFoe+JsSf73W/KExyBAy9kGE1zy8GslvOLMfLcYkS/D8TiNfL6M&#10;jz6PcPH7msW+xq6aM0LnDLGvnMzHhI+mP2pPzT2WzTxFhUpYidglj/3xLHZ7BctKqvk8gzDkTsRL&#10;e+tkcp1YTn12194L77Z9HjEgV9TPupi+avcOmywtzVeRdJ1nIfHcsbrlHwsit+t2maUNtH/PqOeV&#10;O/sDAAD//wMAUEsDBBQABgAIAAAAIQClrM3b3AAAAAkBAAAPAAAAZHJzL2Rvd25yZXYueG1sTI/B&#10;TsMwEETvSPyDtUjcWidRKUkapwJUuHBqQZzd2LWtxusodtPw9ywnOI7mafZts519zyY9RhdQQL7M&#10;gGnsgnJoBHx+vC5KYDFJVLIPqAV86wjb9vamkbUKV9zr6ZAMoxGMtRRgUxpqzmNntZdxGQaN1J3C&#10;6GWiOBquRnmlcd/zIsvW3EuHdMHKQb9Y3Z0PFy9g92wq05VytLtSOTfNX6d38ybE/d38tAGW9Jz+&#10;YPjVJ3VoyekYLqgi6wUs8qJ6IJaax3UOjBCKRwHFalUBbxv+/4P2BwAA//8DAFBLAQItABQABgAI&#10;AAAAIQC2gziS/gAAAOEBAAATAAAAAAAAAAAAAAAAAAAAAABbQ29udGVudF9UeXBlc10ueG1sUEsB&#10;Ai0AFAAGAAgAAAAhADj9If/WAAAAlAEAAAsAAAAAAAAAAAAAAAAALwEAAF9yZWxzLy5yZWxzUEsB&#10;Ai0AFAAGAAgAAAAhAICNhz+VAgAAugUAAA4AAAAAAAAAAAAAAAAALgIAAGRycy9lMm9Eb2MueG1s&#10;UEsBAi0AFAAGAAgAAAAhAKWszdvcAAAACQEAAA8AAAAAAAAAAAAAAAAA7wQAAGRycy9kb3ducmV2&#10;LnhtbFBLBQYAAAAABAAEAPMAAAD4BQAAAAA=&#10;" fillcolor="white [3201]" strokeweight=".5pt">
                 <v:textbox>
                   <w:txbxContent>
                     <w:p>
@@ -3247,7 +4862,7 @@
         <mc:AlternateContent>
           <mc:Choice Requires="wps">
             <w:drawing>
-              <wp:anchor distT="0" distB="0" distL="114300" distR="114300" simplePos="0" relativeHeight="251642880" behindDoc="0" locked="0" layoutInCell="1" allowOverlap="1" wp14:anchorId="7AB2F021" wp14:editId="3DB310A8">
+              <wp:anchor distT="0" distB="0" distL="114300" distR="114300" simplePos="0" relativeHeight="251673600" behindDoc="0" locked="0" layoutInCell="1" allowOverlap="1">
                 <wp:simplePos x="0" y="0"/>
                 <wp:positionH relativeFrom="column">
                   <wp:posOffset>-412845</wp:posOffset>
@@ -3302,11 +4917,11 @@
           </mc:Choice>
           <mc:Fallback>
             <w:pict>
-              <v:shapetype w14:anchorId="133BA0CC" id="_x0000_t32" coordsize="21600,21600" o:spt="32" o:oned="t" path="m,l21600,21600e" filled="f">
+              <v:shapetype w14:anchorId="67632C01" id="_x0000_t32" coordsize="21600,21600" o:spt="32" o:oned="t" path="m,l21600,21600e" filled="f">
                 <v:path arrowok="t" fillok="f" o:connecttype="none"/>
                 <o:lock v:ext="edit" shapetype="t"/>
               </v:shapetype>
-              <v:shape id="Straight Arrow Connector 17" o:spid="_x0000_s1026" type="#_x0000_t32" style="position:absolute;margin-left:-32.5pt;margin-top:117.1pt;width:63.4pt;height:48.9pt;z-index:251642880;visibility:visible;mso-wrap-style:square;mso-wrap-distance-left:9pt;mso-wrap-distance-top:0;mso-wrap-distance-right:9pt;mso-wrap-distance-bottom:0;mso-position-horizontal:absolute;mso-position-horizontal-relative:text;mso-position-vertical:absolute;mso-position-vertical-relative:text" o:gfxdata="UEsDBBQABgAIAAAAIQC2gziS/gAAAOEBAAATAAAAW0NvbnRlbnRfVHlwZXNdLnhtbJSRQU7DMBBF&#10;90jcwfIWJU67QAgl6YK0S0CoHGBkTxKLZGx5TGhvj5O2G0SRWNoz/78nu9wcxkFMGNg6quQqL6RA&#10;0s5Y6ir5vt9lD1JwBDIwOMJKHpHlpr69KfdHjyxSmriSfYz+USnWPY7AufNIadK6MEJMx9ApD/oD&#10;OlTrorhX2lFEilmcO2RdNtjC5xDF9pCuTyYBB5bi6bQ4syoJ3g9WQ0ymaiLzg5KdCXlKLjvcW893&#10;SUOqXwnz5DrgnHtJTxOsQfEKIT7DmDSUCaxw7Rqn8787ZsmRM9e2VmPeBN4uqYvTtW7jvijg9N/y&#10;JsXecLq0q+WD6m8AAAD//wMAUEsDBBQABgAIAAAAIQA4/SH/1gAAAJQBAAALAAAAX3JlbHMvLnJl&#10;bHOkkMFqwzAMhu+DvYPRfXGawxijTi+j0GvpHsDYimMaW0Yy2fr2M4PBMnrbUb/Q94l/f/hMi1qR&#10;JVI2sOt6UJgd+ZiDgffL8ekFlFSbvV0oo4EbChzGx4f9GRdb25HMsYhqlCwG5lrLq9biZkxWOiqY&#10;22YiTra2kYMu1l1tQD30/bPm3wwYN0x18gb45AdQl1tp5j/sFB2T0FQ7R0nTNEV3j6o9feQzro1i&#10;OWA14Fm+Q8a1a8+Bvu/d/dMb2JY5uiPbhG/ktn4cqGU/er3pcvwCAAD//wMAUEsDBBQABgAIAAAA&#10;IQDdlHCg7AEAADoEAAAOAAAAZHJzL2Uyb0RvYy54bWysU9uO0zAQfUfiHyy/06RF7C5V0xXqUl4Q&#10;VCx8gOuME0u+aWya9u8ZO2mWm5BA5MHxZc6ZOcfjzf3ZGnYCjNq7hi8XNWfgpG+16xr+5fP+xR1n&#10;MQnXCuMdNPwCkd9vnz/bDGENK9970wIyInFxPYSG9ymFdVVF2YMVceEDODpUHq1ItMSualEMxG5N&#10;tarrm2rw2Ab0EmKk3YfxkG8Lv1Ig00elIiRmGk61pTJiGY95rLYbse5QhF7LqQzxD1VYoR0lnake&#10;RBLsK+pfqKyW6KNXaSG9rbxSWkLRQGqW9U9qHnsRoGghc2KYbYr/j1Z+OB2Q6Zbu7pYzJyzd0WNC&#10;obs+sTeIfmA77xz56JFRCPk1hLgm2M4dcFrFcMAs/qzQ5j/JYufi8WX2GM6JSdq8q1+tltQUko5u&#10;VvXr25eZs3oCB4zpHXjL8qThcSpmrmJZfBan9zGNwCsgZzYuj9Eb3e61MWWB3XFnkJ0EtcB+X9M3&#10;ZfwhLAlt3rqWpUsgCxJq4ToDU2SmrbLuUWmZpYuBMeUnUOQgaRtLK70Lc0ohJbi0nJkoOsMUlTcD&#10;66Lpj8ApPkOh9PXfgGdEyexdmsFWO4+/y57O15LVGH91YNSdLTj69lJ6oFhDDVrucXpM+QV8vy7w&#10;pye//QYAAP//AwBQSwMEFAAGAAgAAAAhAO2uA5LhAAAACgEAAA8AAABkcnMvZG93bnJldi54bWxM&#10;j0FPg0AQhe9N/A+bMfHStEuhRYMMTSPx0IMmtnpf2BVQdpaw25b+e8eTHifz8t735dvJ9uJsRt85&#10;QlgtIxCGaqc7ahDej8+LBxA+KNKqd2QQrsbDtriZ5SrT7kJv5nwIjeAS8plCaEMYMil93Rqr/NIN&#10;hvj36UarAp9jI/WoLlxuexlHUSqt6ogXWjWYp9bU34eTRfgYrrvmfvo6lqV/qcr5fm/XrxvEu9tp&#10;9wgimCn8heEXn9GhYKbKnUh70SMs0g27BIQ4WccgOJGu2KVCSJI4Alnk8r9C8QMAAP//AwBQSwEC&#10;LQAUAAYACAAAACEAtoM4kv4AAADhAQAAEwAAAAAAAAAAAAAAAAAAAAAAW0NvbnRlbnRfVHlwZXNd&#10;LnhtbFBLAQItABQABgAIAAAAIQA4/SH/1gAAAJQBAAALAAAAAAAAAAAAAAAAAC8BAABfcmVscy8u&#10;cmVsc1BLAQItABQABgAIAAAAIQDdlHCg7AEAADoEAAAOAAAAAAAAAAAAAAAAAC4CAABkcnMvZTJv&#10;RG9jLnhtbFBLAQItABQABgAIAAAAIQDtrgOS4QAAAAoBAAAPAAAAAAAAAAAAAAAAAEYEAABkcnMv&#10;ZG93bnJldi54bWxQSwUGAAAAAAQABADzAAAAVAUAAAAA&#10;" strokecolor="red">
+              <v:shape id="Straight Arrow Connector 17" o:spid="_x0000_s1026" type="#_x0000_t32" style="position:absolute;margin-left:-32.5pt;margin-top:117.1pt;width:63.4pt;height:48.9pt;z-index:251673600;visibility:visible;mso-wrap-style:square;mso-wrap-distance-left:9pt;mso-wrap-distance-top:0;mso-wrap-distance-right:9pt;mso-wrap-distance-bottom:0;mso-position-horizontal:absolute;mso-position-horizontal-relative:text;mso-position-vertical:absolute;mso-position-vertical-relative:text" o:gfxdata="UEsDBBQABgAIAAAAIQC2gziS/gAAAOEBAAATAAAAW0NvbnRlbnRfVHlwZXNdLnhtbJSRQU7DMBBF&#10;90jcwfIWJU67QAgl6YK0S0CoHGBkTxKLZGx5TGhvj5O2G0SRWNoz/78nu9wcxkFMGNg6quQqL6RA&#10;0s5Y6ir5vt9lD1JwBDIwOMJKHpHlpr69KfdHjyxSmriSfYz+USnWPY7AufNIadK6MEJMx9ApD/oD&#10;OlTrorhX2lFEilmcO2RdNtjC5xDF9pCuTyYBB5bi6bQ4syoJ3g9WQ0ymaiLzg5KdCXlKLjvcW893&#10;SUOqXwnz5DrgnHtJTxOsQfEKIT7DmDSUCaxw7Rqn8787ZsmRM9e2VmPeBN4uqYvTtW7jvijg9N/y&#10;JsXecLq0q+WD6m8AAAD//wMAUEsDBBQABgAIAAAAIQA4/SH/1gAAAJQBAAALAAAAX3JlbHMvLnJl&#10;bHOkkMFqwzAMhu+DvYPRfXGawxijTi+j0GvpHsDYimMaW0Yy2fr2M4PBMnrbUb/Q94l/f/hMi1qR&#10;JVI2sOt6UJgd+ZiDgffL8ekFlFSbvV0oo4EbChzGx4f9GRdb25HMsYhqlCwG5lrLq9biZkxWOiqY&#10;22YiTra2kYMu1l1tQD30/bPm3wwYN0x18gb45AdQl1tp5j/sFB2T0FQ7R0nTNEV3j6o9feQzro1i&#10;OWA14Fm+Q8a1a8+Bvu/d/dMb2JY5uiPbhG/ktn4cqGU/er3pcvwCAAD//wMAUEsDBBQABgAIAAAA&#10;IQDdlHCg7AEAADoEAAAOAAAAZHJzL2Uyb0RvYy54bWysU9uO0zAQfUfiHyy/06RF7C5V0xXqUl4Q&#10;VCx8gOuME0u+aWya9u8ZO2mWm5BA5MHxZc6ZOcfjzf3ZGnYCjNq7hi8XNWfgpG+16xr+5fP+xR1n&#10;MQnXCuMdNPwCkd9vnz/bDGENK9970wIyInFxPYSG9ymFdVVF2YMVceEDODpUHq1ItMSualEMxG5N&#10;tarrm2rw2Ab0EmKk3YfxkG8Lv1Ig00elIiRmGk61pTJiGY95rLYbse5QhF7LqQzxD1VYoR0lnake&#10;RBLsK+pfqKyW6KNXaSG9rbxSWkLRQGqW9U9qHnsRoGghc2KYbYr/j1Z+OB2Q6Zbu7pYzJyzd0WNC&#10;obs+sTeIfmA77xz56JFRCPk1hLgm2M4dcFrFcMAs/qzQ5j/JYufi8WX2GM6JSdq8q1+tltQUko5u&#10;VvXr25eZs3oCB4zpHXjL8qThcSpmrmJZfBan9zGNwCsgZzYuj9Eb3e61MWWB3XFnkJ0EtcB+X9M3&#10;ZfwhLAlt3rqWpUsgCxJq4ToDU2SmrbLuUWmZpYuBMeUnUOQgaRtLK70Lc0ohJbi0nJkoOsMUlTcD&#10;66Lpj8ApPkOh9PXfgGdEyexdmsFWO4+/y57O15LVGH91YNSdLTj69lJ6oFhDDVrucXpM+QV8vy7w&#10;pye//QYAAP//AwBQSwMEFAAGAAgAAAAhAO2uA5LhAAAACgEAAA8AAABkcnMvZG93bnJldi54bWxM&#10;j0FPg0AQhe9N/A+bMfHStEuhRYMMTSPx0IMmtnpf2BVQdpaw25b+e8eTHifz8t735dvJ9uJsRt85&#10;QlgtIxCGaqc7ahDej8+LBxA+KNKqd2QQrsbDtriZ5SrT7kJv5nwIjeAS8plCaEMYMil93Rqr/NIN&#10;hvj36UarAp9jI/WoLlxuexlHUSqt6ogXWjWYp9bU34eTRfgYrrvmfvo6lqV/qcr5fm/XrxvEu9tp&#10;9wgimCn8heEXn9GhYKbKnUh70SMs0g27BIQ4WccgOJGu2KVCSJI4Alnk8r9C8QMAAP//AwBQSwEC&#10;LQAUAAYACAAAACEAtoM4kv4AAADhAQAAEwAAAAAAAAAAAAAAAAAAAAAAW0NvbnRlbnRfVHlwZXNd&#10;LnhtbFBLAQItABQABgAIAAAAIQA4/SH/1gAAAJQBAAALAAAAAAAAAAAAAAAAAC8BAABfcmVscy8u&#10;cmVsc1BLAQItABQABgAIAAAAIQDdlHCg7AEAADoEAAAOAAAAAAAAAAAAAAAAAC4CAABkcnMvZTJv&#10;RG9jLnhtbFBLAQItABQABgAIAAAAIQDtrgOS4QAAAAoBAAAPAAAAAAAAAAAAAAAAAEYEAABkcnMv&#10;ZG93bnJldi54bWxQSwUGAAAAAAQABADzAAAAVAUAAAAA&#10;" strokecolor="red">
                 <v:stroke endarrow="block"/>
               </v:shape>
             </w:pict>
@@ -3320,7 +4935,81 @@
         <mc:AlternateContent>
           <mc:Choice Requires="wps">
             <w:drawing>
-              <wp:anchor distT="0" distB="0" distL="114300" distR="114300" simplePos="0" relativeHeight="251633664" behindDoc="0" locked="0" layoutInCell="1" allowOverlap="1" wp14:anchorId="6A19FC62" wp14:editId="01F42B19">
+              <wp:anchor distT="0" distB="0" distL="114300" distR="114300" simplePos="0" relativeHeight="251648512" behindDoc="0" locked="0" layoutInCell="1" allowOverlap="1" wp14:anchorId="23EA12CA" wp14:editId="65DF9EA8">
+                <wp:simplePos x="0" y="0"/>
+                <wp:positionH relativeFrom="column">
+                  <wp:posOffset>5080</wp:posOffset>
+                </wp:positionH>
+                <wp:positionV relativeFrom="paragraph">
+                  <wp:posOffset>440529</wp:posOffset>
+                </wp:positionV>
+                <wp:extent cx="5544921" cy="138735"/>
+                <wp:effectExtent l="0" t="0" r="17780" b="13970"/>
+                <wp:wrapNone/>
+                <wp:docPr id="11" name="Rounded Rectangle 11"/>
+                <wp:cNvGraphicFramePr/>
+                <a:graphic xmlns:a="http://schemas.openxmlformats.org/drawingml/2006/main">
+                  <a:graphicData uri="http://schemas.microsoft.com/office/word/2010/wordprocessingShape">
+                    <wps:wsp>
+                      <wps:cNvSpPr/>
+                      <wps:spPr>
+                        <a:xfrm>
+                          <a:off x="0" y="0"/>
+                          <a:ext cx="5544921" cy="138735"/>
+                        </a:xfrm>
+                        <a:prstGeom prst="roundRect">
+                          <a:avLst/>
+                        </a:prstGeom>
+                        <a:noFill/>
+                        <a:ln w="9525">
+                          <a:solidFill>
+                            <a:srgbClr val="FF0000"/>
+                          </a:solidFill>
+                        </a:ln>
+                      </wps:spPr>
+                      <wps:style>
+                        <a:lnRef idx="2">
+                          <a:schemeClr val="accent1">
+                            <a:shade val="50000"/>
+                          </a:schemeClr>
+                        </a:lnRef>
+                        <a:fillRef idx="1">
+                          <a:schemeClr val="accent1"/>
+                        </a:fillRef>
+                        <a:effectRef idx="0">
+                          <a:schemeClr val="accent1"/>
+                        </a:effectRef>
+                        <a:fontRef idx="minor">
+                          <a:schemeClr val="lt1"/>
+                        </a:fontRef>
+                      </wps:style>
+                      <wps:bodyPr rot="0" spcFirstLastPara="0" vertOverflow="overflow" horzOverflow="overflow" vert="horz" wrap="square" lIns="91440" tIns="45720" rIns="91440" bIns="45720" numCol="1" spcCol="0" rtlCol="0" fromWordArt="0" anchor="ctr" anchorCtr="0" forceAA="0" compatLnSpc="1">
+                        <a:prstTxWarp prst="textNoShape">
+                          <a:avLst/>
+                        </a:prstTxWarp>
+                        <a:noAutofit/>
+                      </wps:bodyPr>
+                    </wps:wsp>
+                  </a:graphicData>
+                </a:graphic>
+              </wp:anchor>
+            </w:drawing>
+          </mc:Choice>
+          <mc:Fallback>
+            <w:pict>
+              <v:roundrect w14:anchorId="2AEE50E8" id="Rounded Rectangle 11" o:spid="_x0000_s1026" style="position:absolute;margin-left:.4pt;margin-top:34.7pt;width:436.6pt;height:10.9pt;z-index:251648512;visibility:visible;mso-wrap-style:square;mso-wrap-distance-left:9pt;mso-wrap-distance-top:0;mso-wrap-distance-right:9pt;mso-wrap-distance-bottom:0;mso-position-horizontal:absolute;mso-position-horizontal-relative:text;mso-position-vertical:absolute;mso-position-vertical-relative:text;v-text-anchor:middle" arcsize="10923f" o:gfxdata="UEsDBBQABgAIAAAAIQC2gziS/gAAAOEBAAATAAAAW0NvbnRlbnRfVHlwZXNdLnhtbJSRQU7DMBBF&#10;90jcwfIWJU67QAgl6YK0S0CoHGBkTxKLZGx5TGhvj5O2G0SRWNoz/78nu9wcxkFMGNg6quQqL6RA&#10;0s5Y6ir5vt9lD1JwBDIwOMJKHpHlpr69KfdHjyxSmriSfYz+USnWPY7AufNIadK6MEJMx9ApD/oD&#10;OlTrorhX2lFEilmcO2RdNtjC5xDF9pCuTyYBB5bi6bQ4syoJ3g9WQ0ymaiLzg5KdCXlKLjvcW893&#10;SUOqXwnz5DrgnHtJTxOsQfEKIT7DmDSUCaxw7Rqn8787ZsmRM9e2VmPeBN4uqYvTtW7jvijg9N/y&#10;JsXecLq0q+WD6m8AAAD//wMAUEsDBBQABgAIAAAAIQA4/SH/1gAAAJQBAAALAAAAX3JlbHMvLnJl&#10;bHOkkMFqwzAMhu+DvYPRfXGawxijTi+j0GvpHsDYimMaW0Yy2fr2M4PBMnrbUb/Q94l/f/hMi1qR&#10;JVI2sOt6UJgd+ZiDgffL8ekFlFSbvV0oo4EbChzGx4f9GRdb25HMsYhqlCwG5lrLq9biZkxWOiqY&#10;22YiTra2kYMu1l1tQD30/bPm3wwYN0x18gb45AdQl1tp5j/sFB2T0FQ7R0nTNEV3j6o9feQzro1i&#10;OWA14Fm+Q8a1a8+Bvu/d/dMb2JY5uiPbhG/ktn4cqGU/er3pcvwCAAD//wMAUEsDBBQABgAIAAAA&#10;IQDHHwZWpAIAAJ0FAAAOAAAAZHJzL2Uyb0RvYy54bWysVMFu2zAMvQ/YPwi6r07SeG2NOkXQIsOA&#10;og3aDj0rshQbkEVNUuJkXz9Kst2gK3YY5oMsieQj+UTy+ubQKrIX1jWgSzo9m1AiNIeq0duS/nhZ&#10;fbmkxHmmK6ZAi5IehaM3i8+frjtTiBnUoCphCYJoV3SmpLX3psgyx2vRMncGRmgUSrAt83i026yy&#10;rEP0VmWzyeRr1oGtjAUunMPbuySki4gvpeD+UUonPFElxdh8XG1cN2HNFtes2Fpm6ob3YbB/iKJl&#10;jUanI9Qd84zsbPMHVNtwCw6kP+PQZiBlw0XMAbOZTt5l81wzI2IuSI4zI03u/8Hyh/3akqbCt5tS&#10;olmLb/QEO12Jijwhe0xvlSAoQ6I64wrUfzZr258cbkPWB2nb8Md8yCGSexzJFQdPOF7m+Xx+NUMn&#10;HGXT88uL8zyAZm/Wxjr/TUBLwqakNoQRYojEsv2980l/0AseNawapfCeFUqTrqRX+SyPBg5UUwVh&#10;kDm73dwqS/YM62C1muDXOz9Rw1CUxohCnimzuPNHJRL+k5BIFeYySx5CkYoRlnEutJ8mUc0qkbzl&#10;p84Gi5i30ggYkCVGOWL3AINmAhmwEwG9fjAVscZH48nfAkvGo0X0DNqPxm2jwX4EoDCr3nPSH0hK&#10;1ASWNlAdsZAspA5zhq8afMV75vyaWWwpbD4cE/4RF6kAHwr6HSU12F8f3Qd9rHSUUtJhi5bU/dwx&#10;KyhR3zX2wNV0Pg89HQ/z/GKGB3sq2ZxK9K69BXx9rECMLm6DvlfDVlpoX3GaLINXFDHN0XdJubfD&#10;4dan0YHziIvlMqphHxvm7/Wz4QE8sBoK9OXwyqzpS9ljEzzA0M6seFfMSTdYaljuPMgmVvobrz3f&#10;OANi4fTzKgyZ03PUepuqi98AAAD//wMAUEsDBBQABgAIAAAAIQCDNzGs3QAAAAYBAAAPAAAAZHJz&#10;L2Rvd25yZXYueG1sTM/BTsJAEAbgu4nvsBkTb7KlQSylU4ImHLxoQA4eh3Zpq93Z0h2gfXvXkx4n&#10;/+Sfb7LVYFt1Mb1vHCNMJxEow4UrG64Q9h+bhwSUF+KSWscGYTQeVvntTUZp6a68NZedVCqUsE8J&#10;oRbpUq19URtLfuI6wyE7ut6ShLGvdNnTNZTbVsdRNNeWGg4XaurMS22K793ZIrwlQ3x6p9NmpC9p&#10;9s+fj+tRXhHv74b1EpSYQf6W4Zcf6JAH08GdufSqRQhuQZgvZqBCmjzNwmcHhMU0Bp1n+j8//wEA&#10;AP//AwBQSwECLQAUAAYACAAAACEAtoM4kv4AAADhAQAAEwAAAAAAAAAAAAAAAAAAAAAAW0NvbnRl&#10;bnRfVHlwZXNdLnhtbFBLAQItABQABgAIAAAAIQA4/SH/1gAAAJQBAAALAAAAAAAAAAAAAAAAAC8B&#10;AABfcmVscy8ucmVsc1BLAQItABQABgAIAAAAIQDHHwZWpAIAAJ0FAAAOAAAAAAAAAAAAAAAAAC4C&#10;AABkcnMvZTJvRG9jLnhtbFBLAQItABQABgAIAAAAIQCDNzGs3QAAAAYBAAAPAAAAAAAAAAAAAAAA&#10;AP4EAABkcnMvZG93bnJldi54bWxQSwUGAAAAAAQABADzAAAACAYAAAAA&#10;" filled="f" strokecolor="red"/>
+            </w:pict>
+          </mc:Fallback>
+        </mc:AlternateContent>
+      </w:r>
+      <w:r>
+        <w:rPr>
+          <w:noProof/>
+        </w:rPr>
+        <mc:AlternateContent>
+          <mc:Choice Requires="wps">
+            <w:drawing>
+              <wp:anchor distT="0" distB="0" distL="114300" distR="114300" simplePos="0" relativeHeight="251646464" behindDoc="0" locked="0" layoutInCell="1" allowOverlap="1" wp14:anchorId="4ED6739D" wp14:editId="141E2D0C">
                 <wp:simplePos x="0" y="0"/>
                 <wp:positionH relativeFrom="column">
                   <wp:posOffset>4731106</wp:posOffset>
@@ -3404,7 +5093,7 @@
           </mc:Choice>
           <mc:Fallback>
             <w:pict>
-              <v:shape w14:anchorId="6A19FC62" id="Text Box 10" o:spid="_x0000_s1028" type="#_x0000_t202" style="position:absolute;margin-left:372.55pt;margin-top:35.6pt;width:64.5pt;height:9.75pt;z-index:251633664;visibility:visible;mso-wrap-style:square;mso-width-percent:0;mso-height-percent:0;mso-wrap-distance-left:9pt;mso-wrap-distance-top:0;mso-wrap-distance-right:9pt;mso-wrap-distance-bottom:0;mso-position-horizontal:absolute;mso-position-horizontal-relative:text;mso-position-vertical:absolute;mso-position-vertical-relative:text;mso-width-percent:0;mso-height-percent:0;mso-width-relative:margin;mso-height-relative:margin;v-text-anchor:top" o:gfxdata="UEsDBBQABgAIAAAAIQC2gziS/gAAAOEBAAATAAAAW0NvbnRlbnRfVHlwZXNdLnhtbJSRQU7DMBBF&#10;90jcwfIWJU67QAgl6YK0S0CoHGBkTxKLZGx5TGhvj5O2G0SRWNoz/78nu9wcxkFMGNg6quQqL6RA&#10;0s5Y6ir5vt9lD1JwBDIwOMJKHpHlpr69KfdHjyxSmriSfYz+USnWPY7AufNIadK6MEJMx9ApD/oD&#10;OlTrorhX2lFEilmcO2RdNtjC5xDF9pCuTyYBB5bi6bQ4syoJ3g9WQ0ymaiLzg5KdCXlKLjvcW893&#10;SUOqXwnz5DrgnHtJTxOsQfEKIT7DmDSUCaxw7Rqn8787ZsmRM9e2VmPeBN4uqYvTtW7jvijg9N/y&#10;JsXecLq0q+WD6m8AAAD//wMAUEsDBBQABgAIAAAAIQA4/SH/1gAAAJQBAAALAAAAX3JlbHMvLnJl&#10;bHOkkMFqwzAMhu+DvYPRfXGawxijTi+j0GvpHsDYimMaW0Yy2fr2M4PBMnrbUb/Q94l/f/hMi1qR&#10;JVI2sOt6UJgd+ZiDgffL8ekFlFSbvV0oo4EbChzGx4f9GRdb25HMsYhqlCwG5lrLq9biZkxWOiqY&#10;22YiTra2kYMu1l1tQD30/bPm3wwYN0x18gb45AdQl1tp5j/sFB2T0FQ7R0nTNEV3j6o9feQzro1i&#10;OWA14Fm+Q8a1a8+Bvu/d/dMb2JY5uiPbhG/ktn4cqGU/er3pcvwCAAD//wMAUEsDBBQABgAIAAAA&#10;IQBrmhKGfwIAAH8FAAAOAAAAZHJzL2Uyb0RvYy54bWysVN9P2zAQfp+0/8Hy+0jboYlVpKgDMU1C&#10;gICJZ9exaTTH59luk+6v32cnaRnjhWkvzuX83Z3vux+nZ11j2Fb5UJMt+fRowpmykqraPpX8+8Pl&#10;hxPOQhS2EoasKvlOBX62eP/utHVzNaM1mUp5Bic2zFtX8nWMbl4UQa5VI8IROWVxqck3IuLXPxWV&#10;Fy28N6aYTSafipZ85TxJFQK0F/0lX2T/WisZb7QOKjJTcrwt5tPnc5XOYnEq5k9euHUth2eIf3hF&#10;I2qLoHtXFyIKtvH1X66aWnoKpOORpKYgrWupcg7IZjp5kc39WjiVcwE5we1pCv/Prbze3npWV6gd&#10;6LGiQY0eVBfZF+oYVOCndWEO2L0DMHbQAzvqA5Qp7U77Jn2REMM9XO327CZvEsqT6eePkxlnElfT&#10;2fF0cpy8FAdj50P8qqhhSSi5R/Eyp2J7FWIPHSEpViBTV5e1MfknNYw6N55tBUptYn4inP+BMpa1&#10;6V3JwlKy7d0amzQq98sQK2XdZ5eluDMqYYy9Uxp85SRfCSykVHYfPKMTSiPUWwwH/OFVbzHu84BF&#10;jkw27o2b2pLP2ecBO/BV/Rj50j0ehXmWdxJjt+pyo8zG4q+o2qEnPPVTFZy8rFG5KxHirfAYI7QB&#10;VkO8waENgXkaJM7W5H+9pk94dDduOWsxliUPPzfCK87MN4u+TzM8Cn4UVqNgN805ofxTLB0nswgD&#10;H80oak/NIzbGMkXBlbASsUoeR/E89ssBG0eq5TKDMKlOxCt772RynVhNffjQPQrvhmaN6PJrGgdW&#10;zF/0bI9NlpaWm0i6zg2deO1ZHPjGlOeRGDZSWiPP/zPqsDcXvwEAAP//AwBQSwMEFAAGAAgAAAAh&#10;ABD27jbeAAAACQEAAA8AAABkcnMvZG93bnJldi54bWxMj01PwzAMhu9I/IfISNxY0jFoV5pOCNiV&#10;iVEh7eY1oa1onKpJt/LvMSe4+ePR68fFZna9ONkxdJ40JAsFwlLtTUeNhup9e5OBCBHJYO/Javi2&#10;ATbl5UWBufFnerOnfWwEh1DIUUMb45BLGerWOgwLP1ji3acfHUZux0aaEc8c7nq5VOpeOuyIL7Q4&#10;2KfW1l/7yWnot7f+5bmpDhnG3fSRvVb1bJTW11fz4wOIaOf4B8OvPqtDyU5HP5EJoteQru4SRrlI&#10;liAYyNIVD44a1ioFWRby/wflDwAAAP//AwBQSwECLQAUAAYACAAAACEAtoM4kv4AAADhAQAAEwAA&#10;AAAAAAAAAAAAAAAAAAAAW0NvbnRlbnRfVHlwZXNdLnhtbFBLAQItABQABgAIAAAAIQA4/SH/1gAA&#10;AJQBAAALAAAAAAAAAAAAAAAAAC8BAABfcmVscy8ucmVsc1BLAQItABQABgAIAAAAIQBrmhKGfwIA&#10;AH8FAAAOAAAAAAAAAAAAAAAAAC4CAABkcnMvZTJvRG9jLnhtbFBLAQItABQABgAIAAAAIQAQ9u42&#10;3gAAAAkBAAAPAAAAAAAAAAAAAAAAANkEAABkcnMvZG93bnJldi54bWxQSwUGAAAAAAQABADzAAAA&#10;5AUAAAAA&#10;" fillcolor="white [3201]" stroked="f" strokeweight="0">
+              <v:shape w14:anchorId="4ED6739D" id="Text Box 10" o:spid="_x0000_s1028" type="#_x0000_t202" style="position:absolute;margin-left:372.55pt;margin-top:35.6pt;width:64.5pt;height:9.75pt;z-index:251646464;visibility:visible;mso-wrap-style:square;mso-width-percent:0;mso-height-percent:0;mso-wrap-distance-left:9pt;mso-wrap-distance-top:0;mso-wrap-distance-right:9pt;mso-wrap-distance-bottom:0;mso-position-horizontal:absolute;mso-position-horizontal-relative:text;mso-position-vertical:absolute;mso-position-vertical-relative:text;mso-width-percent:0;mso-height-percent:0;mso-width-relative:margin;mso-height-relative:margin;v-text-anchor:top" o:gfxdata="UEsDBBQABgAIAAAAIQC2gziS/gAAAOEBAAATAAAAW0NvbnRlbnRfVHlwZXNdLnhtbJSRQU7DMBBF&#10;90jcwfIWJU67QAgl6YK0S0CoHGBkTxKLZGx5TGhvj5O2G0SRWNoz/78nu9wcxkFMGNg6quQqL6RA&#10;0s5Y6ir5vt9lD1JwBDIwOMJKHpHlpr69KfdHjyxSmriSfYz+USnWPY7AufNIadK6MEJMx9ApD/oD&#10;OlTrorhX2lFEilmcO2RdNtjC5xDF9pCuTyYBB5bi6bQ4syoJ3g9WQ0ymaiLzg5KdCXlKLjvcW893&#10;SUOqXwnz5DrgnHtJTxOsQfEKIT7DmDSUCaxw7Rqn8787ZsmRM9e2VmPeBN4uqYvTtW7jvijg9N/y&#10;JsXecLq0q+WD6m8AAAD//wMAUEsDBBQABgAIAAAAIQA4/SH/1gAAAJQBAAALAAAAX3JlbHMvLnJl&#10;bHOkkMFqwzAMhu+DvYPRfXGawxijTi+j0GvpHsDYimMaW0Yy2fr2M4PBMnrbUb/Q94l/f/hMi1qR&#10;JVI2sOt6UJgd+ZiDgffL8ekFlFSbvV0oo4EbChzGx4f9GRdb25HMsYhqlCwG5lrLq9biZkxWOiqY&#10;22YiTra2kYMu1l1tQD30/bPm3wwYN0x18gb45AdQl1tp5j/sFB2T0FQ7R0nTNEV3j6o9feQzro1i&#10;OWA14Fm+Q8a1a8+Bvu/d/dMb2JY5uiPbhG/ktn4cqGU/er3pcvwCAAD//wMAUEsDBBQABgAIAAAA&#10;IQBrmhKGfwIAAH8FAAAOAAAAZHJzL2Uyb0RvYy54bWysVN9P2zAQfp+0/8Hy+0jboYlVpKgDMU1C&#10;gICJZ9exaTTH59luk+6v32cnaRnjhWkvzuX83Z3vux+nZ11j2Fb5UJMt+fRowpmykqraPpX8+8Pl&#10;hxPOQhS2EoasKvlOBX62eP/utHVzNaM1mUp5Bic2zFtX8nWMbl4UQa5VI8IROWVxqck3IuLXPxWV&#10;Fy28N6aYTSafipZ85TxJFQK0F/0lX2T/WisZb7QOKjJTcrwt5tPnc5XOYnEq5k9euHUth2eIf3hF&#10;I2qLoHtXFyIKtvH1X66aWnoKpOORpKYgrWupcg7IZjp5kc39WjiVcwE5we1pCv/Prbze3npWV6gd&#10;6LGiQY0eVBfZF+oYVOCndWEO2L0DMHbQAzvqA5Qp7U77Jn2REMM9XO327CZvEsqT6eePkxlnElfT&#10;2fF0cpy8FAdj50P8qqhhSSi5R/Eyp2J7FWIPHSEpViBTV5e1MfknNYw6N55tBUptYn4inP+BMpa1&#10;6V3JwlKy7d0amzQq98sQK2XdZ5eluDMqYYy9Uxp85SRfCSykVHYfPKMTSiPUWwwH/OFVbzHu84BF&#10;jkw27o2b2pLP2ecBO/BV/Rj50j0ehXmWdxJjt+pyo8zG4q+o2qEnPPVTFZy8rFG5KxHirfAYI7QB&#10;VkO8waENgXkaJM7W5H+9pk94dDduOWsxliUPPzfCK87MN4u+TzM8Cn4UVqNgN805ofxTLB0nswgD&#10;H80oak/NIzbGMkXBlbASsUoeR/E89ssBG0eq5TKDMKlOxCt772RynVhNffjQPQrvhmaN6PJrGgdW&#10;zF/0bI9NlpaWm0i6zg2deO1ZHPjGlOeRGDZSWiPP/zPqsDcXvwEAAP//AwBQSwMEFAAGAAgAAAAh&#10;ABD27jbeAAAACQEAAA8AAABkcnMvZG93bnJldi54bWxMj01PwzAMhu9I/IfISNxY0jFoV5pOCNiV&#10;iVEh7eY1oa1onKpJt/LvMSe4+ePR68fFZna9ONkxdJ40JAsFwlLtTUeNhup9e5OBCBHJYO/Javi2&#10;ATbl5UWBufFnerOnfWwEh1DIUUMb45BLGerWOgwLP1ji3acfHUZux0aaEc8c7nq5VOpeOuyIL7Q4&#10;2KfW1l/7yWnot7f+5bmpDhnG3fSRvVb1bJTW11fz4wOIaOf4B8OvPqtDyU5HP5EJoteQru4SRrlI&#10;liAYyNIVD44a1ioFWRby/wflDwAAAP//AwBQSwECLQAUAAYACAAAACEAtoM4kv4AAADhAQAAEwAA&#10;AAAAAAAAAAAAAAAAAAAAW0NvbnRlbnRfVHlwZXNdLnhtbFBLAQItABQABgAIAAAAIQA4/SH/1gAA&#10;AJQBAAALAAAAAAAAAAAAAAAAAC8BAABfcmVscy8ucmVsc1BLAQItABQABgAIAAAAIQBrmhKGfwIA&#10;AH8FAAAOAAAAAAAAAAAAAAAAAC4CAABkcnMvZTJvRG9jLnhtbFBLAQItABQABgAIAAAAIQAQ9u42&#10;3gAAAAkBAAAPAAAAAAAAAAAAAAAAANkEAABkcnMvZG93bnJldi54bWxQSwUGAAAAAAQABADzAAAA&#10;5AUAAAAA&#10;" fillcolor="white [3201]" stroked="f" strokeweight="0">
                 <v:textbox inset="0,0,0,0">
                   <w:txbxContent>
                     <w:p>
@@ -3434,7 +5123,7 @@
         <mc:AlternateContent>
           <mc:Choice Requires="wps">
             <w:drawing>
-              <wp:anchor distT="0" distB="0" distL="114300" distR="114300" simplePos="0" relativeHeight="251631616" behindDoc="0" locked="0" layoutInCell="1" allowOverlap="1" wp14:anchorId="0F261C5A" wp14:editId="441A5A00">
+              <wp:anchor distT="0" distB="0" distL="114300" distR="114300" simplePos="0" relativeHeight="251644416" behindDoc="0" locked="0" layoutInCell="1" allowOverlap="1" wp14:anchorId="64B2E51F" wp14:editId="3E0CC634">
                 <wp:simplePos x="0" y="0"/>
                 <wp:positionH relativeFrom="column">
                   <wp:posOffset>3238805</wp:posOffset>
@@ -3518,7 +5207,7 @@
           </mc:Choice>
           <mc:Fallback>
             <w:pict>
-              <v:shape w14:anchorId="0F261C5A" id="Text Box 9" o:spid="_x0000_s1029" type="#_x0000_t202" style="position:absolute;margin-left:255pt;margin-top:34.45pt;width:46.65pt;height:10.9pt;z-index:251631616;visibility:visible;mso-wrap-style:square;mso-width-percent:0;mso-height-percent:0;mso-wrap-distance-left:9pt;mso-wrap-distance-top:0;mso-wrap-distance-right:9pt;mso-wrap-distance-bottom:0;mso-position-horizontal:absolute;mso-position-horizontal-relative:text;mso-position-vertical:absolute;mso-position-vertical-relative:text;mso-width-percent:0;mso-height-percent:0;mso-width-relative:margin;mso-height-relative:margin;v-text-anchor:top" o:gfxdata="UEsDBBQABgAIAAAAIQC2gziS/gAAAOEBAAATAAAAW0NvbnRlbnRfVHlwZXNdLnhtbJSRQU7DMBBF&#10;90jcwfIWJU67QAgl6YK0S0CoHGBkTxKLZGx5TGhvj5O2G0SRWNoz/78nu9wcxkFMGNg6quQqL6RA&#10;0s5Y6ir5vt9lD1JwBDIwOMJKHpHlpr69KfdHjyxSmriSfYz+USnWPY7AufNIadK6MEJMx9ApD/oD&#10;OlTrorhX2lFEilmcO2RdNtjC5xDF9pCuTyYBB5bi6bQ4syoJ3g9WQ0ymaiLzg5KdCXlKLjvcW893&#10;SUOqXwnz5DrgnHtJTxOsQfEKIT7DmDSUCaxw7Rqn8787ZsmRM9e2VmPeBN4uqYvTtW7jvijg9N/y&#10;JsXecLq0q+WD6m8AAAD//wMAUEsDBBQABgAIAAAAIQA4/SH/1gAAAJQBAAALAAAAX3JlbHMvLnJl&#10;bHOkkMFqwzAMhu+DvYPRfXGawxijTi+j0GvpHsDYimMaW0Yy2fr2M4PBMnrbUb/Q94l/f/hMi1qR&#10;JVI2sOt6UJgd+ZiDgffL8ekFlFSbvV0oo4EbChzGx4f9GRdb25HMsYhqlCwG5lrLq9biZkxWOiqY&#10;22YiTra2kYMu1l1tQD30/bPm3wwYN0x18gb45AdQl1tp5j/sFB2T0FQ7R0nTNEV3j6o9feQzro1i&#10;OWA14Fm+Q8a1a8+Bvu/d/dMb2JY5uiPbhG/ktn4cqGU/er3pcvwCAAD//wMAUEsDBBQABgAIAAAA&#10;IQCar5RSfwIAAH0FAAAOAAAAZHJzL2Uyb0RvYy54bWysVEtPGzEQvlfqf7B8L5sQpSURG5SCUlVC&#10;gAoVZ8drk1Vtj2s72U1/fWe8uwmlXKh68c7a37y+eZxftNawnQqxBlfy8cmIM+UkVLV7Kvn3h9WH&#10;M85iEq4SBpwq+V5FfrF4/+688XN1ChswlQoMjbg4b3zJNyn5eVFEuVFWxBPwyuGjhmBFwt/wVFRB&#10;NGjdmuJ0NPpYNBAqH0CqGPH2qnvki2xfayXTrdZRJWZKjrGlfIZ8ruksFudi/hSE39SyD0P8QxRW&#10;1A6dHkxdiSTYNtR/mbK1DBBBpxMJtgCta6lyDpjNePQim/uN8CrnguREf6Ap/j+z8mZ3F1hdlXzG&#10;mRMWS/Sg2sQ+Q8tmxE7j4xxB9x5hqcVrrPJwH/GSkm51sPTFdBi+I8/7A7dkTOLldHY6nYw5k/g0&#10;npx9mkzJSnFU9iGmLwosI6HkAUuXGRW765g66AAhXxFMXa1qY/IPtYu6NIHtBBbapBwiGv8DZRxr&#10;KC7ScEC6nVnj6Eblbul9UdZddllKe6MIY9w3pZGtnOQrjoWUyh2cZzShNLp6i2KPP0b1FuUuD9TI&#10;nsGlg7KtHYScfR6vI1/Vj4Ev3eGxMM/yJjG16za3yWQo/hqqPfZEgG6moperGit3LWK6EwGHCNsA&#10;F0O6xUMbQOahlzjbQPj12j3hsbfxlbMGh7Lk8edWBMWZ+eqw62mCByEMwnoQ3NZeApYfuwyjySIq&#10;hGQGUQewj7gvluQFn4ST6KvkaRAvU7cacN9ItVxmEM6pF+na3XtJpolV6sOH9lEE3zdrwi6/gWFc&#10;xfxFz3ZY0nSw3CbQdW5o4rVjsecbZzyPRL+PaIk8/8+o49Zc/AYAAP//AwBQSwMEFAAGAAgAAAAh&#10;AJe9KordAAAACQEAAA8AAABkcnMvZG93bnJldi54bWxMj8FOwzAQRO9I/IO1SNyoXSJCGrKpENAr&#10;iBIhcXPjJYmw11HstOHvMSc4jmY086baLs6KI01h8IywXikQxK03A3cIzdvuqgARomajrWdC+KYA&#10;2/r8rNKl8Sd+peM+diKVcCg1Qh/jWEoZ2p6cDis/Eifv009OxySnTppJn1K5s/JaqVw6PXBa6PVI&#10;Dz21X/vZIdhd5p8eu+aj0PFlfi+em3YxCvHyYrm/AxFpiX9h+MVP6FAnpoOf2QRhEW7WKn2JCHmx&#10;AZECucoyEAeEjboFWVfy/4P6BwAA//8DAFBLAQItABQABgAIAAAAIQC2gziS/gAAAOEBAAATAAAA&#10;AAAAAAAAAAAAAAAAAABbQ29udGVudF9UeXBlc10ueG1sUEsBAi0AFAAGAAgAAAAhADj9If/WAAAA&#10;lAEAAAsAAAAAAAAAAAAAAAAALwEAAF9yZWxzLy5yZWxzUEsBAi0AFAAGAAgAAAAhAJqvlFJ/AgAA&#10;fQUAAA4AAAAAAAAAAAAAAAAALgIAAGRycy9lMm9Eb2MueG1sUEsBAi0AFAAGAAgAAAAhAJe9Kord&#10;AAAACQEAAA8AAAAAAAAAAAAAAAAA2QQAAGRycy9kb3ducmV2LnhtbFBLBQYAAAAABAAEAPMAAADj&#10;BQAAAAA=&#10;" fillcolor="white [3201]" stroked="f" strokeweight="0">
+              <v:shape w14:anchorId="64B2E51F" id="Text Box 9" o:spid="_x0000_s1029" type="#_x0000_t202" style="position:absolute;margin-left:255pt;margin-top:34.45pt;width:46.65pt;height:10.9pt;z-index:251644416;visibility:visible;mso-wrap-style:square;mso-width-percent:0;mso-height-percent:0;mso-wrap-distance-left:9pt;mso-wrap-distance-top:0;mso-wrap-distance-right:9pt;mso-wrap-distance-bottom:0;mso-position-horizontal:absolute;mso-position-horizontal-relative:text;mso-position-vertical:absolute;mso-position-vertical-relative:text;mso-width-percent:0;mso-height-percent:0;mso-width-relative:margin;mso-height-relative:margin;v-text-anchor:top" o:gfxdata="UEsDBBQABgAIAAAAIQC2gziS/gAAAOEBAAATAAAAW0NvbnRlbnRfVHlwZXNdLnhtbJSRQU7DMBBF&#10;90jcwfIWJU67QAgl6YK0S0CoHGBkTxKLZGx5TGhvj5O2G0SRWNoz/78nu9wcxkFMGNg6quQqL6RA&#10;0s5Y6ir5vt9lD1JwBDIwOMJKHpHlpr69KfdHjyxSmriSfYz+USnWPY7AufNIadK6MEJMx9ApD/oD&#10;OlTrorhX2lFEilmcO2RdNtjC5xDF9pCuTyYBB5bi6bQ4syoJ3g9WQ0ymaiLzg5KdCXlKLjvcW893&#10;SUOqXwnz5DrgnHtJTxOsQfEKIT7DmDSUCaxw7Rqn8787ZsmRM9e2VmPeBN4uqYvTtW7jvijg9N/y&#10;JsXecLq0q+WD6m8AAAD//wMAUEsDBBQABgAIAAAAIQA4/SH/1gAAAJQBAAALAAAAX3JlbHMvLnJl&#10;bHOkkMFqwzAMhu+DvYPRfXGawxijTi+j0GvpHsDYimMaW0Yy2fr2M4PBMnrbUb/Q94l/f/hMi1qR&#10;JVI2sOt6UJgd+ZiDgffL8ekFlFSbvV0oo4EbChzGx4f9GRdb25HMsYhqlCwG5lrLq9biZkxWOiqY&#10;22YiTra2kYMu1l1tQD30/bPm3wwYN0x18gb45AdQl1tp5j/sFB2T0FQ7R0nTNEV3j6o9feQzro1i&#10;OWA14Fm+Q8a1a8+Bvu/d/dMb2JY5uiPbhG/ktn4cqGU/er3pcvwCAAD//wMAUEsDBBQABgAIAAAA&#10;IQCar5RSfwIAAH0FAAAOAAAAZHJzL2Uyb0RvYy54bWysVEtPGzEQvlfqf7B8L5sQpSURG5SCUlVC&#10;gAoVZ8drk1Vtj2s72U1/fWe8uwmlXKh68c7a37y+eZxftNawnQqxBlfy8cmIM+UkVLV7Kvn3h9WH&#10;M85iEq4SBpwq+V5FfrF4/+688XN1ChswlQoMjbg4b3zJNyn5eVFEuVFWxBPwyuGjhmBFwt/wVFRB&#10;NGjdmuJ0NPpYNBAqH0CqGPH2qnvki2xfayXTrdZRJWZKjrGlfIZ8ruksFudi/hSE39SyD0P8QxRW&#10;1A6dHkxdiSTYNtR/mbK1DBBBpxMJtgCta6lyDpjNePQim/uN8CrnguREf6Ap/j+z8mZ3F1hdlXzG&#10;mRMWS/Sg2sQ+Q8tmxE7j4xxB9x5hqcVrrPJwH/GSkm51sPTFdBi+I8/7A7dkTOLldHY6nYw5k/g0&#10;npx9mkzJSnFU9iGmLwosI6HkAUuXGRW765g66AAhXxFMXa1qY/IPtYu6NIHtBBbapBwiGv8DZRxr&#10;KC7ScEC6nVnj6Eblbul9UdZddllKe6MIY9w3pZGtnOQrjoWUyh2cZzShNLp6i2KPP0b1FuUuD9TI&#10;nsGlg7KtHYScfR6vI1/Vj4Ev3eGxMM/yJjG16za3yWQo/hqqPfZEgG6moperGit3LWK6EwGHCNsA&#10;F0O6xUMbQOahlzjbQPj12j3hsbfxlbMGh7Lk8edWBMWZ+eqw62mCByEMwnoQ3NZeApYfuwyjySIq&#10;hGQGUQewj7gvluQFn4ST6KvkaRAvU7cacN9ItVxmEM6pF+na3XtJpolV6sOH9lEE3zdrwi6/gWFc&#10;xfxFz3ZY0nSw3CbQdW5o4rVjsecbZzyPRL+PaIk8/8+o49Zc/AYAAP//AwBQSwMEFAAGAAgAAAAh&#10;AJe9KordAAAACQEAAA8AAABkcnMvZG93bnJldi54bWxMj8FOwzAQRO9I/IO1SNyoXSJCGrKpENAr&#10;iBIhcXPjJYmw11HstOHvMSc4jmY086baLs6KI01h8IywXikQxK03A3cIzdvuqgARomajrWdC+KYA&#10;2/r8rNKl8Sd+peM+diKVcCg1Qh/jWEoZ2p6cDis/Eifv009OxySnTppJn1K5s/JaqVw6PXBa6PVI&#10;Dz21X/vZIdhd5p8eu+aj0PFlfi+em3YxCvHyYrm/AxFpiX9h+MVP6FAnpoOf2QRhEW7WKn2JCHmx&#10;AZECucoyEAeEjboFWVfy/4P6BwAA//8DAFBLAQItABQABgAIAAAAIQC2gziS/gAAAOEBAAATAAAA&#10;AAAAAAAAAAAAAAAAAABbQ29udGVudF9UeXBlc10ueG1sUEsBAi0AFAAGAAgAAAAhADj9If/WAAAA&#10;lAEAAAsAAAAAAAAAAAAAAAAALwEAAF9yZWxzLy5yZWxzUEsBAi0AFAAGAAgAAAAhAJqvlFJ/AgAA&#10;fQUAAA4AAAAAAAAAAAAAAAAALgIAAGRycy9lMm9Eb2MueG1sUEsBAi0AFAAGAAgAAAAhAJe9Kord&#10;AAAACQEAAA8AAAAAAAAAAAAAAAAA2QQAAGRycy9kb3ducmV2LnhtbFBLBQYAAAAABAAEAPMAAADj&#10;BQAAAAA=&#10;" fillcolor="white [3201]" stroked="f" strokeweight="0">
                 <v:textbox inset="0,0,0,0">
                   <w:txbxContent>
                     <w:p>
@@ -3548,7 +5237,7 @@
         <mc:AlternateContent>
           <mc:Choice Requires="wps">
             <w:drawing>
-              <wp:anchor distT="0" distB="0" distL="114300" distR="114300" simplePos="0" relativeHeight="251629568" behindDoc="0" locked="0" layoutInCell="1" allowOverlap="1" wp14:anchorId="41FB9069" wp14:editId="6ADFE0E3">
+              <wp:anchor distT="0" distB="0" distL="114300" distR="114300" simplePos="0" relativeHeight="251641344" behindDoc="0" locked="0" layoutInCell="1" allowOverlap="1" wp14:anchorId="0B1CA0F8" wp14:editId="64580908">
                 <wp:simplePos x="0" y="0"/>
                 <wp:positionH relativeFrom="column">
                   <wp:posOffset>1380185</wp:posOffset>
@@ -3624,7 +5313,7 @@
           </mc:Choice>
           <mc:Fallback>
             <w:pict>
-              <v:shape w14:anchorId="41FB9069" id="Text Box 7" o:spid="_x0000_s1030" type="#_x0000_t202" style="position:absolute;margin-left:108.7pt;margin-top:33.8pt;width:36.7pt;height:11.5pt;z-index:251629568;visibility:visible;mso-wrap-style:square;mso-width-percent:0;mso-height-percent:0;mso-wrap-distance-left:9pt;mso-wrap-distance-top:0;mso-wrap-distance-right:9pt;mso-wrap-distance-bottom:0;mso-position-horizontal:absolute;mso-position-horizontal-relative:text;mso-position-vertical:absolute;mso-position-vertical-relative:text;mso-width-percent:0;mso-height-percent:0;mso-width-relative:margin;mso-height-relative:margin;v-text-anchor:top" o:gfxdata="UEsDBBQABgAIAAAAIQC2gziS/gAAAOEBAAATAAAAW0NvbnRlbnRfVHlwZXNdLnhtbJSRQU7DMBBF&#10;90jcwfIWJU67QAgl6YK0S0CoHGBkTxKLZGx5TGhvj5O2G0SRWNoz/78nu9wcxkFMGNg6quQqL6RA&#10;0s5Y6ir5vt9lD1JwBDIwOMJKHpHlpr69KfdHjyxSmriSfYz+USnWPY7AufNIadK6MEJMx9ApD/oD&#10;OlTrorhX2lFEilmcO2RdNtjC5xDF9pCuTyYBB5bi6bQ4syoJ3g9WQ0ymaiLzg5KdCXlKLjvcW893&#10;SUOqXwnz5DrgnHtJTxOsQfEKIT7DmDSUCaxw7Rqn8787ZsmRM9e2VmPeBN4uqYvTtW7jvijg9N/y&#10;JsXecLq0q+WD6m8AAAD//wMAUEsDBBQABgAIAAAAIQA4/SH/1gAAAJQBAAALAAAAX3JlbHMvLnJl&#10;bHOkkMFqwzAMhu+DvYPRfXGawxijTi+j0GvpHsDYimMaW0Yy2fr2M4PBMnrbUb/Q94l/f/hMi1qR&#10;JVI2sOt6UJgd+ZiDgffL8ekFlFSbvV0oo4EbChzGx4f9GRdb25HMsYhqlCwG5lrLq9biZkxWOiqY&#10;22YiTra2kYMu1l1tQD30/bPm3wwYN0x18gb45AdQl1tp5j/sFB2T0FQ7R0nTNEV3j6o9feQzro1i&#10;OWA14Fm+Q8a1a8+Bvu/d/dMb2JY5uiPbhG/ktn4cqGU/er3pcvwCAAD//wMAUEsDBBQABgAIAAAA&#10;IQBmMtZKfgIAAH0FAAAOAAAAZHJzL2Uyb0RvYy54bWysVE1v2zAMvQ/YfxB0X520QToEdYosRYYB&#10;RVu0HXpWZKkxJomapMTOfv1I2U66rpcOu8g09UiKjx8Xl601bKdCrMGVfHwy4kw5CVXtnkv+/XH1&#10;6TNnMQlXCQNOlXyvIr+cf/xw0fiZOoUNmEoFhk5cnDW+5JuU/KwootwoK+IJeOXwUkOwIuFveC6q&#10;IBr0bk1xOhpNiwZC5QNIFSNqr7pLPs/+tVYy3WodVWKm5Pi2lM+QzzWdxfxCzJ6D8Jta9s8Q//AK&#10;K2qHQQ+urkQSbBvqv1zZWgaIoNOJBFuA1rVUOQfMZjx6lc3DRniVc0Fyoj/QFP+fW3mzuwusrkp+&#10;zpkTFkv0qNrEvkDLzomdxscZgh48wlKLaqzyoI+opKRbHSx9MR2G98jz/sAtOZOonEynZ5MJZxKv&#10;xpPp2WhCXoqjsQ8xfVVgGQklD1i6zKjYXcfUQQcIxYpg6mpVG5N/qF3U0gS2E1hok/IT0fkfKONY&#10;Q+8iCwdk27k1jjQqd0sfi7LusstS2htFGOPulUa2cpJvBBZSKncIntGE0hjqPYY9/viq9xh3eaBF&#10;jgwuHYxt7SDk7PN4Hfmqfgx86Q6PhXmRN4mpXbe5TXLZSLOGao89EaCbqejlqsbKXYuY7kTAIcI2&#10;wMWQbvHQBpB56CXONhB+vaUnPPY23nLW4FCWPP7ciqA4M98cdj1N8CCEQVgPgtvaJWD5x7hyvMwi&#10;GoRkBlEHsE+4LxYUBa+Ekxir5GkQl6lbDbhvpFosMgjn1It07R68JNfEKvXhY/skgu+bNWGX38Aw&#10;rmL2qmc7LFk6WGwT6Do39JHFnm+c8TwS/T6iJfLyP6OOW3P+GwAA//8DAFBLAwQUAAYACAAAACEA&#10;dQViZ94AAAAJAQAADwAAAGRycy9kb3ducmV2LnhtbEyPwU7DMBBE70j8g7VI3KjdgNI0zaZCQK8g&#10;SoTEbRu7SURsR7HThr9nOdHjap9m3hTb2fbiZMbQeYewXCgQxtVed65BqD52dxmIEMlp6r0zCD8m&#10;wLa8vioo1/7s3s1pHxvBIS7khNDGOORShro1lsLCD8bx7+hHS5HPsZF6pDOH214mSqXSUue4oaXB&#10;PLWm/t5PFqHf3fuX56b6yii+TZ/Za1XPWiHe3syPGxDRzPEfhj99VoeSnQ5+cjqIHiFZrh4YRUhX&#10;KQgGkrXiLQeEtUpBloW8XFD+AgAA//8DAFBLAQItABQABgAIAAAAIQC2gziS/gAAAOEBAAATAAAA&#10;AAAAAAAAAAAAAAAAAABbQ29udGVudF9UeXBlc10ueG1sUEsBAi0AFAAGAAgAAAAhADj9If/WAAAA&#10;lAEAAAsAAAAAAAAAAAAAAAAALwEAAF9yZWxzLy5yZWxzUEsBAi0AFAAGAAgAAAAhAGYy1kp+AgAA&#10;fQUAAA4AAAAAAAAAAAAAAAAALgIAAGRycy9lMm9Eb2MueG1sUEsBAi0AFAAGAAgAAAAhAHUFYmfe&#10;AAAACQEAAA8AAAAAAAAAAAAAAAAA2AQAAGRycy9kb3ducmV2LnhtbFBLBQYAAAAABAAEAPMAAADj&#10;BQAAAAA=&#10;" fillcolor="white [3201]" stroked="f" strokeweight="0">
+              <v:shape w14:anchorId="0B1CA0F8" id="Text Box 7" o:spid="_x0000_s1030" type="#_x0000_t202" style="position:absolute;margin-left:108.7pt;margin-top:33.8pt;width:36.7pt;height:11.5pt;z-index:251641344;visibility:visible;mso-wrap-style:square;mso-width-percent:0;mso-height-percent:0;mso-wrap-distance-left:9pt;mso-wrap-distance-top:0;mso-wrap-distance-right:9pt;mso-wrap-distance-bottom:0;mso-position-horizontal:absolute;mso-position-horizontal-relative:text;mso-position-vertical:absolute;mso-position-vertical-relative:text;mso-width-percent:0;mso-height-percent:0;mso-width-relative:margin;mso-height-relative:margin;v-text-anchor:top" o:gfxdata="UEsDBBQABgAIAAAAIQC2gziS/gAAAOEBAAATAAAAW0NvbnRlbnRfVHlwZXNdLnhtbJSRQU7DMBBF&#10;90jcwfIWJU67QAgl6YK0S0CoHGBkTxKLZGx5TGhvj5O2G0SRWNoz/78nu9wcxkFMGNg6quQqL6RA&#10;0s5Y6ir5vt9lD1JwBDIwOMJKHpHlpr69KfdHjyxSmriSfYz+USnWPY7AufNIadK6MEJMx9ApD/oD&#10;OlTrorhX2lFEilmcO2RdNtjC5xDF9pCuTyYBB5bi6bQ4syoJ3g9WQ0ymaiLzg5KdCXlKLjvcW893&#10;SUOqXwnz5DrgnHtJTxOsQfEKIT7DmDSUCaxw7Rqn8787ZsmRM9e2VmPeBN4uqYvTtW7jvijg9N/y&#10;JsXecLq0q+WD6m8AAAD//wMAUEsDBBQABgAIAAAAIQA4/SH/1gAAAJQBAAALAAAAX3JlbHMvLnJl&#10;bHOkkMFqwzAMhu+DvYPRfXGawxijTi+j0GvpHsDYimMaW0Yy2fr2M4PBMnrbUb/Q94l/f/hMi1qR&#10;JVI2sOt6UJgd+ZiDgffL8ekFlFSbvV0oo4EbChzGx4f9GRdb25HMsYhqlCwG5lrLq9biZkxWOiqY&#10;22YiTra2kYMu1l1tQD30/bPm3wwYN0x18gb45AdQl1tp5j/sFB2T0FQ7R0nTNEV3j6o9feQzro1i&#10;OWA14Fm+Q8a1a8+Bvu/d/dMb2JY5uiPbhG/ktn4cqGU/er3pcvwCAAD//wMAUEsDBBQABgAIAAAA&#10;IQBmMtZKfgIAAH0FAAAOAAAAZHJzL2Uyb0RvYy54bWysVE1v2zAMvQ/YfxB0X520QToEdYosRYYB&#10;RVu0HXpWZKkxJomapMTOfv1I2U66rpcOu8g09UiKjx8Xl601bKdCrMGVfHwy4kw5CVXtnkv+/XH1&#10;6TNnMQlXCQNOlXyvIr+cf/xw0fiZOoUNmEoFhk5cnDW+5JuU/KwootwoK+IJeOXwUkOwIuFveC6q&#10;IBr0bk1xOhpNiwZC5QNIFSNqr7pLPs/+tVYy3WodVWKm5Pi2lM+QzzWdxfxCzJ6D8Jta9s8Q//AK&#10;K2qHQQ+urkQSbBvqv1zZWgaIoNOJBFuA1rVUOQfMZjx6lc3DRniVc0Fyoj/QFP+fW3mzuwusrkp+&#10;zpkTFkv0qNrEvkDLzomdxscZgh48wlKLaqzyoI+opKRbHSx9MR2G98jz/sAtOZOonEynZ5MJZxKv&#10;xpPp2WhCXoqjsQ8xfVVgGQklD1i6zKjYXcfUQQcIxYpg6mpVG5N/qF3U0gS2E1hok/IT0fkfKONY&#10;Q+8iCwdk27k1jjQqd0sfi7LusstS2htFGOPulUa2cpJvBBZSKncIntGE0hjqPYY9/viq9xh3eaBF&#10;jgwuHYxt7SDk7PN4Hfmqfgx86Q6PhXmRN4mpXbe5TXLZSLOGao89EaCbqejlqsbKXYuY7kTAIcI2&#10;wMWQbvHQBpB56CXONhB+vaUnPPY23nLW4FCWPP7ciqA4M98cdj1N8CCEQVgPgtvaJWD5x7hyvMwi&#10;GoRkBlEHsE+4LxYUBa+Ekxir5GkQl6lbDbhvpFosMgjn1It07R68JNfEKvXhY/skgu+bNWGX38Aw&#10;rmL2qmc7LFk6WGwT6Do39JHFnm+c8TwS/T6iJfLyP6OOW3P+GwAA//8DAFBLAwQUAAYACAAAACEA&#10;dQViZ94AAAAJAQAADwAAAGRycy9kb3ducmV2LnhtbEyPwU7DMBBE70j8g7VI3KjdgNI0zaZCQK8g&#10;SoTEbRu7SURsR7HThr9nOdHjap9m3hTb2fbiZMbQeYewXCgQxtVed65BqD52dxmIEMlp6r0zCD8m&#10;wLa8vioo1/7s3s1pHxvBIS7khNDGOORShro1lsLCD8bx7+hHS5HPsZF6pDOH214mSqXSUue4oaXB&#10;PLWm/t5PFqHf3fuX56b6yii+TZ/Za1XPWiHe3syPGxDRzPEfhj99VoeSnQ5+cjqIHiFZrh4YRUhX&#10;KQgGkrXiLQeEtUpBloW8XFD+AgAA//8DAFBLAQItABQABgAIAAAAIQC2gziS/gAAAOEBAAATAAAA&#10;AAAAAAAAAAAAAAAAAABbQ29udGVudF9UeXBlc10ueG1sUEsBAi0AFAAGAAgAAAAhADj9If/WAAAA&#10;lAEAAAsAAAAAAAAAAAAAAAAALwEAAF9yZWxzLy5yZWxzUEsBAi0AFAAGAAgAAAAhAGYy1kp+AgAA&#10;fQUAAA4AAAAAAAAAAAAAAAAALgIAAGRycy9lMm9Eb2MueG1sUEsBAi0AFAAGAAgAAAAhAHUFYmfe&#10;AAAACQEAAA8AAAAAAAAAAAAAAAAA2AQAAGRycy9kb3ducmV2LnhtbFBLBQYAAAAABAAEAPMAAADj&#10;BQAAAAA=&#10;" fillcolor="white [3201]" stroked="f" strokeweight="0">
                 <v:textbox inset="0,0,0,0">
                   <w:txbxContent>
                     <w:p>
@@ -3644,7 +5333,7 @@
           <w:noProof/>
         </w:rPr>
         <w:drawing>
-          <wp:inline distT="0" distB="0" distL="0" distR="0" wp14:anchorId="29C34F04" wp14:editId="44BB0B51">
+          <wp:inline distT="0" distB="0" distL="0" distR="0" wp14:anchorId="205F67ED" wp14:editId="0722B7C8">
             <wp:extent cx="5715000" cy="2330450"/>
             <wp:effectExtent l="0" t="0" r="0" b="0"/>
             <wp:docPr id="6" name="Picture 6"/>
@@ -3698,11 +5387,31 @@
         <w:rPr>
           <w:rFonts w:asciiTheme="minorHAnsi" w:hAnsiTheme="minorHAnsi" w:cs="Helvetica"/>
           <w:color w:val="333333"/>
-          <w:sz w:val="24"/>
-          <w:szCs w:val="24"/>
+          <w:sz w:val="28"/>
+          <w:szCs w:val="28"/>
           <w:shd w:val="clear" w:color="auto" w:fill="FFFFFF"/>
         </w:rPr>
       </w:pPr>
+      <w:r>
+        <w:rPr>
+          <w:rFonts w:asciiTheme="minorHAnsi" w:hAnsiTheme="minorHAnsi" w:cs="Helvetica"/>
+          <w:color w:val="333333"/>
+          <w:sz w:val="28"/>
+          <w:szCs w:val="28"/>
+          <w:shd w:val="clear" w:color="auto" w:fill="FFFFFF"/>
+        </w:rPr>
+        <w:t xml:space="preserve">Figure 3.2 - </w:t>
+      </w:r>
+      <w:r>
+        <w:rPr>
+          <w:rFonts w:asciiTheme="minorHAnsi" w:hAnsiTheme="minorHAnsi" w:cs="Helvetica"/>
+          <w:color w:val="333333"/>
+          <w:sz w:val="28"/>
+          <w:szCs w:val="28"/>
+          <w:shd w:val="clear" w:color="auto" w:fill="FFFFFF"/>
+        </w:rPr>
+        <w:t>CSA Snippet</w:t>
+      </w:r>
     </w:p>
     <w:p>
       <w:pPr>
@@ -3722,351 +5431,7 @@
         <mc:AlternateContent>
           <mc:Choice Requires="wps">
             <w:drawing>
-              <wp:anchor distT="0" distB="0" distL="114300" distR="114300" simplePos="0" relativeHeight="251686912" behindDoc="0" locked="0" layoutInCell="1" allowOverlap="1" wp14:anchorId="40A0356D" wp14:editId="5D2E663F">
-                <wp:simplePos x="0" y="0"/>
-                <wp:positionH relativeFrom="column">
-                  <wp:posOffset>4591050</wp:posOffset>
-                </wp:positionH>
-                <wp:positionV relativeFrom="paragraph">
-                  <wp:posOffset>140335</wp:posOffset>
-                </wp:positionV>
-                <wp:extent cx="219075" cy="448945"/>
-                <wp:effectExtent l="38100" t="0" r="28575" b="65405"/>
-                <wp:wrapNone/>
-                <wp:docPr id="22" name="Straight Arrow Connector 22"/>
-                <wp:cNvGraphicFramePr/>
-                <a:graphic xmlns:a="http://schemas.openxmlformats.org/drawingml/2006/main">
-                  <a:graphicData uri="http://schemas.microsoft.com/office/word/2010/wordprocessingShape">
-                    <wps:wsp>
-                      <wps:cNvCnPr/>
-                      <wps:spPr>
-                        <a:xfrm flipH="1">
-                          <a:off x="0" y="0"/>
-                          <a:ext cx="219075" cy="448945"/>
-                        </a:xfrm>
-                        <a:prstGeom prst="straightConnector1">
-                          <a:avLst/>
-                        </a:prstGeom>
-                        <a:ln>
-                          <a:solidFill>
-                            <a:srgbClr val="FF0000"/>
-                          </a:solidFill>
-                          <a:tailEnd type="triangle"/>
-                        </a:ln>
-                      </wps:spPr>
-                      <wps:style>
-                        <a:lnRef idx="1">
-                          <a:schemeClr val="accent1"/>
-                        </a:lnRef>
-                        <a:fillRef idx="0">
-                          <a:schemeClr val="accent1"/>
-                        </a:fillRef>
-                        <a:effectRef idx="0">
-                          <a:schemeClr val="accent1"/>
-                        </a:effectRef>
-                        <a:fontRef idx="minor">
-                          <a:schemeClr val="tx1"/>
-                        </a:fontRef>
-                      </wps:style>
-                      <wps:bodyPr/>
-                    </wps:wsp>
-                  </a:graphicData>
-                </a:graphic>
-                <wp14:sizeRelH relativeFrom="margin">
-                  <wp14:pctWidth>0</wp14:pctWidth>
-                </wp14:sizeRelH>
-                <wp14:sizeRelV relativeFrom="margin">
-                  <wp14:pctHeight>0</wp14:pctHeight>
-                </wp14:sizeRelV>
-              </wp:anchor>
-            </w:drawing>
-          </mc:Choice>
-          <mc:Fallback>
-            <w:pict>
-              <v:shape w14:anchorId="6866B84B" id="Straight Arrow Connector 22" o:spid="_x0000_s1026" type="#_x0000_t32" style="position:absolute;margin-left:361.5pt;margin-top:11.05pt;width:17.25pt;height:35.35pt;flip:x;z-index:251686912;visibility:visible;mso-wrap-style:square;mso-width-percent:0;mso-height-percent:0;mso-wrap-distance-left:9pt;mso-wrap-distance-top:0;mso-wrap-distance-right:9pt;mso-wrap-distance-bottom:0;mso-position-horizontal:absolute;mso-position-horizontal-relative:text;mso-position-vertical:absolute;mso-position-vertical-relative:text;mso-width-percent:0;mso-height-percent:0;mso-width-relative:margin;mso-height-relative:margin" o:gfxdata="UEsDBBQABgAIAAAAIQC2gziS/gAAAOEBAAATAAAAW0NvbnRlbnRfVHlwZXNdLnhtbJSRQU7DMBBF&#10;90jcwfIWJU67QAgl6YK0S0CoHGBkTxKLZGx5TGhvj5O2G0SRWNoz/78nu9wcxkFMGNg6quQqL6RA&#10;0s5Y6ir5vt9lD1JwBDIwOMJKHpHlpr69KfdHjyxSmriSfYz+USnWPY7AufNIadK6MEJMx9ApD/oD&#10;OlTrorhX2lFEilmcO2RdNtjC5xDF9pCuTyYBB5bi6bQ4syoJ3g9WQ0ymaiLzg5KdCXlKLjvcW893&#10;SUOqXwnz5DrgnHtJTxOsQfEKIT7DmDSUCaxw7Rqn8787ZsmRM9e2VmPeBN4uqYvTtW7jvijg9N/y&#10;JsXecLq0q+WD6m8AAAD//wMAUEsDBBQABgAIAAAAIQA4/SH/1gAAAJQBAAALAAAAX3JlbHMvLnJl&#10;bHOkkMFqwzAMhu+DvYPRfXGawxijTi+j0GvpHsDYimMaW0Yy2fr2M4PBMnrbUb/Q94l/f/hMi1qR&#10;JVI2sOt6UJgd+ZiDgffL8ekFlFSbvV0oo4EbChzGx4f9GRdb25HMsYhqlCwG5lrLq9biZkxWOiqY&#10;22YiTra2kYMu1l1tQD30/bPm3wwYN0x18gb45AdQl1tp5j/sFB2T0FQ7R0nTNEV3j6o9feQzro1i&#10;OWA14Fm+Q8a1a8+Bvu/d/dMb2JY5uiPbhG/ktn4cqGU/er3pcvwCAAD//wMAUEsDBBQABgAIAAAA&#10;IQAPLEQa9QEAAEQEAAAOAAAAZHJzL2Uyb0RvYy54bWysU9uO0zAQfUfiHyy/06RRF3ajpivUpfCA&#10;oGLhA1zHTiz5prFp0r9n7KRZbkICkQcrY885M+d4vL0fjSZnAUE529D1qqREWO5aZbuGfvl8eHFL&#10;SYjMtkw7Kxp6EYHe754/2w6+FpXrnW4FECSxoR58Q/sYfV0UgffCsLByXlg8lA4MixhCV7TABmQ3&#10;uqjK8mUxOGg9OC5CwN2H6ZDuMr+UgsePUgYRiW4o9hbzCnk9pbXYbVndAfO94nMb7B+6MExZLLpQ&#10;PbDIyFdQv1AZxcEFJ+OKO1M4KRUXWQOqWZc/qXnsmRdZC5oT/GJT+H+0/MP5CES1Da0qSiwzeEeP&#10;EZjq+kheA7iB7J216KMDgino1+BDjbC9PcIcBX+EJH6UYIjUyr/DUch2oEAyZrcvi9tijITjZrW+&#10;K1/dUMLxaLO5vdvcJPZiokl0HkJ8K5wh6aehYW5r6Wcqwc7vQ5yAV0ACa5vW4LRqD0rrHEB32msg&#10;Z4bDcDiU+M0Vf0iLTOk3tiXx4tGMCIrZTos5M9EWyYFJc/6LFy2mkp+ERC9R29RanmKxlGScCxvX&#10;CxNmJ5jE9hZgmW37I3DOT1CRJ/xvwAsiV3Y2LmCjrIPfVY/jtWU55V8dmHQnC06uveRpyNbgqOZ7&#10;nJ9Vegvfxxn+9Ph33wAAAP//AwBQSwMEFAAGAAgAAAAhAO75sIjgAAAACQEAAA8AAABkcnMvZG93&#10;bnJldi54bWxMj0FPg0AQhe8m/ofNmHhp7FIapEWWptEYPRlte/C4sFNA2Vlklxb/veNJj5N5+d73&#10;8s1kO3HCwbeOFCzmEQikypmWagWH/ePNCoQPmozuHKGCb/SwKS4vcp0Zd6Y3PO1CLRhCPtMKmhD6&#10;TEpfNWi1n7seiX9HN1gd+BxqaQZ9ZrjtZBxFt9Lqlrih0T3eN1h97karID3izL3jw8tXkpTr2fbj&#10;6fl1XCp1fTVt70AEnMJfGH71WR0KdirdSMaLjhnxkrcEBXG8AMGBNEkTEKWCdbwCWeTy/4LiBwAA&#10;//8DAFBLAQItABQABgAIAAAAIQC2gziS/gAAAOEBAAATAAAAAAAAAAAAAAAAAAAAAABbQ29udGVu&#10;dF9UeXBlc10ueG1sUEsBAi0AFAAGAAgAAAAhADj9If/WAAAAlAEAAAsAAAAAAAAAAAAAAAAALwEA&#10;AF9yZWxzLy5yZWxzUEsBAi0AFAAGAAgAAAAhAA8sRBr1AQAARAQAAA4AAAAAAAAAAAAAAAAALgIA&#10;AGRycy9lMm9Eb2MueG1sUEsBAi0AFAAGAAgAAAAhAO75sIjgAAAACQEAAA8AAAAAAAAAAAAAAAAA&#10;TwQAAGRycy9kb3ducmV2LnhtbFBLBQYAAAAABAAEAPMAAABcBQAAAAA=&#10;" strokecolor="red">
-                <v:stroke endarrow="block"/>
-              </v:shape>
-            </w:pict>
-          </mc:Fallback>
-        </mc:AlternateContent>
-      </w:r>
-      <w:r>
-        <w:rPr>
-          <w:noProof/>
-        </w:rPr>
-        <mc:AlternateContent>
-          <mc:Choice Requires="wps">
-            <w:drawing>
-              <wp:anchor distT="0" distB="0" distL="114300" distR="114300" simplePos="0" relativeHeight="251683840" behindDoc="0" locked="0" layoutInCell="1" allowOverlap="1" wp14:anchorId="7372009A" wp14:editId="778E0B4E">
-                <wp:simplePos x="0" y="0"/>
-                <wp:positionH relativeFrom="column">
-                  <wp:posOffset>4057650</wp:posOffset>
-                </wp:positionH>
-                <wp:positionV relativeFrom="paragraph">
-                  <wp:posOffset>151130</wp:posOffset>
-                </wp:positionV>
-                <wp:extent cx="219075" cy="448945"/>
-                <wp:effectExtent l="38100" t="0" r="28575" b="65405"/>
-                <wp:wrapNone/>
-                <wp:docPr id="21" name="Straight Arrow Connector 21"/>
-                <wp:cNvGraphicFramePr/>
-                <a:graphic xmlns:a="http://schemas.openxmlformats.org/drawingml/2006/main">
-                  <a:graphicData uri="http://schemas.microsoft.com/office/word/2010/wordprocessingShape">
-                    <wps:wsp>
-                      <wps:cNvCnPr/>
-                      <wps:spPr>
-                        <a:xfrm flipH="1">
-                          <a:off x="0" y="0"/>
-                          <a:ext cx="219075" cy="448945"/>
-                        </a:xfrm>
-                        <a:prstGeom prst="straightConnector1">
-                          <a:avLst/>
-                        </a:prstGeom>
-                        <a:ln>
-                          <a:solidFill>
-                            <a:srgbClr val="FF0000"/>
-                          </a:solidFill>
-                          <a:tailEnd type="triangle"/>
-                        </a:ln>
-                      </wps:spPr>
-                      <wps:style>
-                        <a:lnRef idx="1">
-                          <a:schemeClr val="accent1"/>
-                        </a:lnRef>
-                        <a:fillRef idx="0">
-                          <a:schemeClr val="accent1"/>
-                        </a:fillRef>
-                        <a:effectRef idx="0">
-                          <a:schemeClr val="accent1"/>
-                        </a:effectRef>
-                        <a:fontRef idx="minor">
-                          <a:schemeClr val="tx1"/>
-                        </a:fontRef>
-                      </wps:style>
-                      <wps:bodyPr/>
-                    </wps:wsp>
-                  </a:graphicData>
-                </a:graphic>
-                <wp14:sizeRelH relativeFrom="margin">
-                  <wp14:pctWidth>0</wp14:pctWidth>
-                </wp14:sizeRelH>
-                <wp14:sizeRelV relativeFrom="margin">
-                  <wp14:pctHeight>0</wp14:pctHeight>
-                </wp14:sizeRelV>
-              </wp:anchor>
-            </w:drawing>
-          </mc:Choice>
-          <mc:Fallback>
-            <w:pict>
-              <v:shape w14:anchorId="283FA9EF" id="Straight Arrow Connector 21" o:spid="_x0000_s1026" type="#_x0000_t32" style="position:absolute;margin-left:319.5pt;margin-top:11.9pt;width:17.25pt;height:35.35pt;flip:x;z-index:251683840;visibility:visible;mso-wrap-style:square;mso-width-percent:0;mso-height-percent:0;mso-wrap-distance-left:9pt;mso-wrap-distance-top:0;mso-wrap-distance-right:9pt;mso-wrap-distance-bottom:0;mso-position-horizontal:absolute;mso-position-horizontal-relative:text;mso-position-vertical:absolute;mso-position-vertical-relative:text;mso-width-percent:0;mso-height-percent:0;mso-width-relative:margin;mso-height-relative:margin" o:gfxdata="UEsDBBQABgAIAAAAIQC2gziS/gAAAOEBAAATAAAAW0NvbnRlbnRfVHlwZXNdLnhtbJSRQU7DMBBF&#10;90jcwfIWJU67QAgl6YK0S0CoHGBkTxKLZGx5TGhvj5O2G0SRWNoz/78nu9wcxkFMGNg6quQqL6RA&#10;0s5Y6ir5vt9lD1JwBDIwOMJKHpHlpr69KfdHjyxSmriSfYz+USnWPY7AufNIadK6MEJMx9ApD/oD&#10;OlTrorhX2lFEilmcO2RdNtjC5xDF9pCuTyYBB5bi6bQ4syoJ3g9WQ0ymaiLzg5KdCXlKLjvcW893&#10;SUOqXwnz5DrgnHtJTxOsQfEKIT7DmDSUCaxw7Rqn8787ZsmRM9e2VmPeBN4uqYvTtW7jvijg9N/y&#10;JsXecLq0q+WD6m8AAAD//wMAUEsDBBQABgAIAAAAIQA4/SH/1gAAAJQBAAALAAAAX3JlbHMvLnJl&#10;bHOkkMFqwzAMhu+DvYPRfXGawxijTi+j0GvpHsDYimMaW0Yy2fr2M4PBMnrbUb/Q94l/f/hMi1qR&#10;JVI2sOt6UJgd+ZiDgffL8ekFlFSbvV0oo4EbChzGx4f9GRdb25HMsYhqlCwG5lrLq9biZkxWOiqY&#10;22YiTra2kYMu1l1tQD30/bPm3wwYN0x18gb45AdQl1tp5j/sFB2T0FQ7R0nTNEV3j6o9feQzro1i&#10;OWA14Fm+Q8a1a8+Bvu/d/dMb2JY5uiPbhG/ktn4cqGU/er3pcvwCAAD//wMAUEsDBBQABgAIAAAA&#10;IQDaoYT49wEAAEQEAAAOAAAAZHJzL2Uyb0RvYy54bWysU9uO0zAQfUfiHyy/06RVF3ajpivUpfCA&#10;oGLhA1zHTiz5prFpkr9n7KRZbkICkQcrY885M+d4vLsfjCYXAUE5W9P1qqREWO4aZduafvl8fHFL&#10;SYjMNkw7K2o6ikDv98+f7XpfiY3rnG4EECSxoep9TbsYfVUUgXfCsLByXlg8lA4MixhCWzTAemQ3&#10;utiU5cuid9B4cFyEgLsP0yHdZ34pBY8fpQwiEl1T7C3mFfJ6Tmux37GqBeY7xec22D90YZiyWHSh&#10;emCRka+gfqEyioMLTsYVd6ZwUiousgZUsy5/UvPYMS+yFjQn+MWm8P9o+YfLCYhqarpZU2KZwTt6&#10;jMBU20XyGsD15OCsRR8dEExBv3ofKoQd7AnmKPgTJPGDBEOkVv4djkK2AwWSIbs9Lm6LIRKOm5v1&#10;XfnqhhKOR9vt7d32JrEXE02i8xDiW+EMST81DXNbSz9TCXZ5H+IEvAISWNu0BqdVc1Ra5wDa80ED&#10;uTAchuOxxG+u+ENaZEq/sQ2Jo0czIihmWy3mzERbJAcmzfkvjlpMJT8JiV6itqm1PMViKck4FzZm&#10;D1GltpidYBLbW4Bltu2PwDk/QUWe8L8BL4hc2dm4gI2yDn5XPQ7XluWUf3Vg0p0sOLtmzNOQrcFR&#10;zfc4P6v0Fr6PM/zp8e+/AQAA//8DAFBLAwQUAAYACAAAACEAHLQrNOAAAAAJAQAADwAAAGRycy9k&#10;b3ducmV2LnhtbEyPQU+DQBCF7yb+h82YeGnsYhEqyNA0GqMno9WDx4WdAsruIru0+O8dT3qczMt7&#10;31dsZtOLA42+cxbhchmBIFs73dkG4e31/uIahA/KatU7Swjf5GFTnp4UKtfuaF/osAuN4BLrc4XQ&#10;hjDkUvq6JaP80g1k+bd3o1GBz7GRelRHLje9XEVRKo3qLC+0aqDblurP3WQQ1ntauHe6e/pKkipb&#10;bD8eHp+nGPH8bN7egAg0h78w/OIzOpTMVLnJai96hDTO2CUgrGJW4EC6jhMQFUJ2lYAsC/nfoPwB&#10;AAD//wMAUEsBAi0AFAAGAAgAAAAhALaDOJL+AAAA4QEAABMAAAAAAAAAAAAAAAAAAAAAAFtDb250&#10;ZW50X1R5cGVzXS54bWxQSwECLQAUAAYACAAAACEAOP0h/9YAAACUAQAACwAAAAAAAAAAAAAAAAAv&#10;AQAAX3JlbHMvLnJlbHNQSwECLQAUAAYACAAAACEA2qGE+PcBAABEBAAADgAAAAAAAAAAAAAAAAAu&#10;AgAAZHJzL2Uyb0RvYy54bWxQSwECLQAUAAYACAAAACEAHLQrNOAAAAAJAQAADwAAAAAAAAAAAAAA&#10;AABRBAAAZHJzL2Rvd25yZXYueG1sUEsFBgAAAAAEAAQA8wAAAF4FAAAAAA==&#10;" strokecolor="red">
-                <v:stroke endarrow="block"/>
-              </v:shape>
-            </w:pict>
-          </mc:Fallback>
-        </mc:AlternateContent>
-      </w:r>
-      <w:r>
-        <w:rPr>
-          <w:noProof/>
-        </w:rPr>
-        <mc:AlternateContent>
-          <mc:Choice Requires="wps">
-            <w:drawing>
-              <wp:anchor distT="0" distB="0" distL="114300" distR="114300" simplePos="0" relativeHeight="251677696" behindDoc="0" locked="0" layoutInCell="1" allowOverlap="1" wp14:anchorId="1F5496D0" wp14:editId="0B2A7D90">
-                <wp:simplePos x="0" y="0"/>
-                <wp:positionH relativeFrom="column">
-                  <wp:posOffset>2343150</wp:posOffset>
-                </wp:positionH>
-                <wp:positionV relativeFrom="paragraph">
-                  <wp:posOffset>151130</wp:posOffset>
-                </wp:positionV>
-                <wp:extent cx="219075" cy="448945"/>
-                <wp:effectExtent l="38100" t="0" r="28575" b="65405"/>
-                <wp:wrapNone/>
-                <wp:docPr id="20" name="Straight Arrow Connector 20"/>
-                <wp:cNvGraphicFramePr/>
-                <a:graphic xmlns:a="http://schemas.openxmlformats.org/drawingml/2006/main">
-                  <a:graphicData uri="http://schemas.microsoft.com/office/word/2010/wordprocessingShape">
-                    <wps:wsp>
-                      <wps:cNvCnPr/>
-                      <wps:spPr>
-                        <a:xfrm flipH="1">
-                          <a:off x="0" y="0"/>
-                          <a:ext cx="219075" cy="448945"/>
-                        </a:xfrm>
-                        <a:prstGeom prst="straightConnector1">
-                          <a:avLst/>
-                        </a:prstGeom>
-                        <a:ln>
-                          <a:solidFill>
-                            <a:srgbClr val="FF0000"/>
-                          </a:solidFill>
-                          <a:tailEnd type="triangle"/>
-                        </a:ln>
-                      </wps:spPr>
-                      <wps:style>
-                        <a:lnRef idx="1">
-                          <a:schemeClr val="accent1"/>
-                        </a:lnRef>
-                        <a:fillRef idx="0">
-                          <a:schemeClr val="accent1"/>
-                        </a:fillRef>
-                        <a:effectRef idx="0">
-                          <a:schemeClr val="accent1"/>
-                        </a:effectRef>
-                        <a:fontRef idx="minor">
-                          <a:schemeClr val="tx1"/>
-                        </a:fontRef>
-                      </wps:style>
-                      <wps:bodyPr/>
-                    </wps:wsp>
-                  </a:graphicData>
-                </a:graphic>
-                <wp14:sizeRelH relativeFrom="margin">
-                  <wp14:pctWidth>0</wp14:pctWidth>
-                </wp14:sizeRelH>
-                <wp14:sizeRelV relativeFrom="margin">
-                  <wp14:pctHeight>0</wp14:pctHeight>
-                </wp14:sizeRelV>
-              </wp:anchor>
-            </w:drawing>
-          </mc:Choice>
-          <mc:Fallback>
-            <w:pict>
-              <v:shape w14:anchorId="15090BAE" id="Straight Arrow Connector 20" o:spid="_x0000_s1026" type="#_x0000_t32" style="position:absolute;margin-left:184.5pt;margin-top:11.9pt;width:17.25pt;height:35.35pt;flip:x;z-index:251677696;visibility:visible;mso-wrap-style:square;mso-width-percent:0;mso-height-percent:0;mso-wrap-distance-left:9pt;mso-wrap-distance-top:0;mso-wrap-distance-right:9pt;mso-wrap-distance-bottom:0;mso-position-horizontal:absolute;mso-position-horizontal-relative:text;mso-position-vertical:absolute;mso-position-vertical-relative:text;mso-width-percent:0;mso-height-percent:0;mso-width-relative:margin;mso-height-relative:margin" o:gfxdata="UEsDBBQABgAIAAAAIQC2gziS/gAAAOEBAAATAAAAW0NvbnRlbnRfVHlwZXNdLnhtbJSRQU7DMBBF&#10;90jcwfIWJU67QAgl6YK0S0CoHGBkTxKLZGx5TGhvj5O2G0SRWNoz/78nu9wcxkFMGNg6quQqL6RA&#10;0s5Y6ir5vt9lD1JwBDIwOMJKHpHlpr69KfdHjyxSmriSfYz+USnWPY7AufNIadK6MEJMx9ApD/oD&#10;OlTrorhX2lFEilmcO2RdNtjC5xDF9pCuTyYBB5bi6bQ4syoJ3g9WQ0ymaiLzg5KdCXlKLjvcW893&#10;SUOqXwnz5DrgnHtJTxOsQfEKIT7DmDSUCaxw7Rqn8787ZsmRM9e2VmPeBN4uqYvTtW7jvijg9N/y&#10;JsXecLq0q+WD6m8AAAD//wMAUEsDBBQABgAIAAAAIQA4/SH/1gAAAJQBAAALAAAAX3JlbHMvLnJl&#10;bHOkkMFqwzAMhu+DvYPRfXGawxijTi+j0GvpHsDYimMaW0Yy2fr2M4PBMnrbUb/Q94l/f/hMi1qR&#10;JVI2sOt6UJgd+ZiDgffL8ekFlFSbvV0oo4EbChzGx4f9GRdb25HMsYhqlCwG5lrLq9biZkxWOiqY&#10;22YiTra2kYMu1l1tQD30/bPm3wwYN0x18gb45AdQl1tp5j/sFB2T0FQ7R0nTNEV3j6o9feQzro1i&#10;OWA14Fm+Q8a1a8+Bvu/d/dMb2JY5uiPbhG/ktn4cqGU/er3pcvwCAAD//wMAUEsDBBQABgAIAAAA&#10;IQBWJxQQ9QEAAEQEAAAOAAAAZHJzL2Uyb0RvYy54bWysU9uO0zAQfUfiHyy/06RVF3ajpivUpfCA&#10;oGLhA1zHTiz5prFpkr9n7KRZbkICkQcrY885M+d4vLsfjCYXAUE5W9P1qqREWO4aZduafvl8fHFL&#10;SYjMNkw7K2o6ikDv98+f7XpfiY3rnG4EECSxoep9TbsYfVUUgXfCsLByXlg8lA4MixhCWzTAemQ3&#10;utiU5cuid9B4cFyEgLsP0yHdZ34pBY8fpQwiEl1T7C3mFfJ6Tmux37GqBeY7xec22D90YZiyWHSh&#10;emCRka+gfqEyioMLTsYVd6ZwUiousgZUsy5/UvPYMS+yFjQn+MWm8P9o+YfLCYhqarpBeywzeEeP&#10;EZhqu0heA7ieHJy16KMDginoV+9DhbCDPcEcBX+CJH6QYIjUyr/DUch2oEAyZLfHxW0xRMJxc7O+&#10;K1/dUMLxaLu9vdveJPZiokl0HkJ8K5wh6aemYW5r6WcqwS7vQ5yAV0ACa5vW4LRqjkrrHEB7Pmgg&#10;F4bDcDyW+M0Vf0iLTOk3tiFx9GhGBMVsq8WcmWiL5MCkOf/FUYup5Cch0UvUNrWWp1gsJRnnwsb1&#10;woTZCSaxvQVYZtv+CJzzE1TkCf8b8ILIlZ2NC9go6+B31eNwbVlO+VcHJt3JgrNrxjwN2Roc1XyP&#10;87NKb+H7OMOfHv/+GwAAAP//AwBQSwMEFAAGAAgAAAAhAJ+o/vLhAAAACQEAAA8AAABkcnMvZG93&#10;bnJldi54bWxMj0FPg0AQhe8m/ofNmHhp7GIprSBL02iMnoy2Hjwu7BRQdhbZpcV/73jS42Re3vu+&#10;fDPZThxx8K0jBdfzCARS5UxLtYK3/cPVDQgfNBndOUIF3+hhU5yf5Toz7kSveNyFWnAJ+UwraELo&#10;Myl91aDVfu56JP4d3GB14HOopRn0icttJxdRtJJWt8QLje7xrsHqczdaBesDztw73j9/JUmZzrYf&#10;j08vY6zU5cW0vQURcAp/YfjFZ3QomKl0IxkvOgXxKmWXoGARswIHllGcgCgVpMsEZJHL/wbFDwAA&#10;AP//AwBQSwECLQAUAAYACAAAACEAtoM4kv4AAADhAQAAEwAAAAAAAAAAAAAAAAAAAAAAW0NvbnRl&#10;bnRfVHlwZXNdLnhtbFBLAQItABQABgAIAAAAIQA4/SH/1gAAAJQBAAALAAAAAAAAAAAAAAAAAC8B&#10;AABfcmVscy8ucmVsc1BLAQItABQABgAIAAAAIQBWJxQQ9QEAAEQEAAAOAAAAAAAAAAAAAAAAAC4C&#10;AABkcnMvZTJvRG9jLnhtbFBLAQItABQABgAIAAAAIQCfqP7y4QAAAAkBAAAPAAAAAAAAAAAAAAAA&#10;AE8EAABkcnMvZG93bnJldi54bWxQSwUGAAAAAAQABADzAAAAXQUAAAAA&#10;" strokecolor="red">
-                <v:stroke endarrow="block"/>
-              </v:shape>
-            </w:pict>
-          </mc:Fallback>
-        </mc:AlternateContent>
-      </w:r>
-      <w:r>
-        <w:rPr>
-          <w:noProof/>
-        </w:rPr>
-        <mc:AlternateContent>
-          <mc:Choice Requires="wps">
-            <w:drawing>
-              <wp:anchor distT="0" distB="0" distL="114300" distR="114300" simplePos="0" relativeHeight="251663360" behindDoc="0" locked="0" layoutInCell="1" allowOverlap="1" wp14:anchorId="781FA22D" wp14:editId="709D8045">
-                <wp:simplePos x="0" y="0"/>
-                <wp:positionH relativeFrom="column">
-                  <wp:posOffset>2066290</wp:posOffset>
-                </wp:positionH>
-                <wp:positionV relativeFrom="paragraph">
-                  <wp:posOffset>141605</wp:posOffset>
-                </wp:positionV>
-                <wp:extent cx="219075" cy="448945"/>
-                <wp:effectExtent l="38100" t="0" r="28575" b="65405"/>
-                <wp:wrapNone/>
-                <wp:docPr id="19" name="Straight Arrow Connector 19"/>
-                <wp:cNvGraphicFramePr/>
-                <a:graphic xmlns:a="http://schemas.openxmlformats.org/drawingml/2006/main">
-                  <a:graphicData uri="http://schemas.microsoft.com/office/word/2010/wordprocessingShape">
-                    <wps:wsp>
-                      <wps:cNvCnPr/>
-                      <wps:spPr>
-                        <a:xfrm flipH="1">
-                          <a:off x="0" y="0"/>
-                          <a:ext cx="219075" cy="448945"/>
-                        </a:xfrm>
-                        <a:prstGeom prst="straightConnector1">
-                          <a:avLst/>
-                        </a:prstGeom>
-                        <a:ln>
-                          <a:solidFill>
-                            <a:srgbClr val="FF0000"/>
-                          </a:solidFill>
-                          <a:tailEnd type="triangle"/>
-                        </a:ln>
-                      </wps:spPr>
-                      <wps:style>
-                        <a:lnRef idx="1">
-                          <a:schemeClr val="accent1"/>
-                        </a:lnRef>
-                        <a:fillRef idx="0">
-                          <a:schemeClr val="accent1"/>
-                        </a:fillRef>
-                        <a:effectRef idx="0">
-                          <a:schemeClr val="accent1"/>
-                        </a:effectRef>
-                        <a:fontRef idx="minor">
-                          <a:schemeClr val="tx1"/>
-                        </a:fontRef>
-                      </wps:style>
-                      <wps:bodyPr/>
-                    </wps:wsp>
-                  </a:graphicData>
-                </a:graphic>
-                <wp14:sizeRelH relativeFrom="margin">
-                  <wp14:pctWidth>0</wp14:pctWidth>
-                </wp14:sizeRelH>
-                <wp14:sizeRelV relativeFrom="margin">
-                  <wp14:pctHeight>0</wp14:pctHeight>
-                </wp14:sizeRelV>
-              </wp:anchor>
-            </w:drawing>
-          </mc:Choice>
-          <mc:Fallback>
-            <w:pict>
-              <v:shape w14:anchorId="2FA39C25" id="Straight Arrow Connector 19" o:spid="_x0000_s1026" type="#_x0000_t32" style="position:absolute;margin-left:162.7pt;margin-top:11.15pt;width:17.25pt;height:35.35pt;flip:x;z-index:251663360;visibility:visible;mso-wrap-style:square;mso-width-percent:0;mso-height-percent:0;mso-wrap-distance-left:9pt;mso-wrap-distance-top:0;mso-wrap-distance-right:9pt;mso-wrap-distance-bottom:0;mso-position-horizontal:absolute;mso-position-horizontal-relative:text;mso-position-vertical:absolute;mso-position-vertical-relative:text;mso-width-percent:0;mso-height-percent:0;mso-width-relative:margin;mso-height-relative:margin" o:gfxdata="UEsDBBQABgAIAAAAIQC2gziS/gAAAOEBAAATAAAAW0NvbnRlbnRfVHlwZXNdLnhtbJSRQU7DMBBF&#10;90jcwfIWJU67QAgl6YK0S0CoHGBkTxKLZGx5TGhvj5O2G0SRWNoz/78nu9wcxkFMGNg6quQqL6RA&#10;0s5Y6ir5vt9lD1JwBDIwOMJKHpHlpr69KfdHjyxSmriSfYz+USnWPY7AufNIadK6MEJMx9ApD/oD&#10;OlTrorhX2lFEilmcO2RdNtjC5xDF9pCuTyYBB5bi6bQ4syoJ3g9WQ0ymaiLzg5KdCXlKLjvcW893&#10;SUOqXwnz5DrgnHtJTxOsQfEKIT7DmDSUCaxw7Rqn8787ZsmRM9e2VmPeBN4uqYvTtW7jvijg9N/y&#10;JsXecLq0q+WD6m8AAAD//wMAUEsDBBQABgAIAAAAIQA4/SH/1gAAAJQBAAALAAAAX3JlbHMvLnJl&#10;bHOkkMFqwzAMhu+DvYPRfXGawxijTi+j0GvpHsDYimMaW0Yy2fr2M4PBMnrbUb/Q94l/f/hMi1qR&#10;JVI2sOt6UJgd+ZiDgffL8ekFlFSbvV0oo4EbChzGx4f9GRdb25HMsYhqlCwG5lrLq9biZkxWOiqY&#10;22YiTra2kYMu1l1tQD30/bPm3wwYN0x18gb45AdQl1tp5j/sFB2T0FQ7R0nTNEV3j6o9feQzro1i&#10;OWA14Fm+Q8a1a8+Bvu/d/dMb2JY5uiPbhG/ktn4cqGU/er3pcvwCAAD//wMAUEsDBBQABgAIAAAA&#10;IQBoap8n9QEAAEQEAAAOAAAAZHJzL2Uyb0RvYy54bWysU9uO0zAQfUfiHyy/06RVF7ZR0xXqUnhA&#10;ULG7H+A6dmLJN41Nk/49YyfNchMSiDxYGXvOmTnH4+3dYDQ5CwjK2ZouFyUlwnLXKNvW9Onx8OqW&#10;khCZbZh2VtT0IgK92718se19JVauc7oRQJDEhqr3Ne1i9FVRBN4Jw8LCeWHxUDowLGIIbdEA65Hd&#10;6GJVlq+L3kHjwXERAu7ej4d0l/mlFDx+ljKISHRNsbeYV8jrKa3FbsuqFpjvFJ/aYP/QhWHKYtGZ&#10;6p5FRr6C+oXKKA4uOBkX3JnCSam4yBpQzbL8Sc1Dx7zIWtCc4Gebwv+j5Z/ORyCqwbvbUGKZwTt6&#10;iMBU20XyFsD1ZO+sRR8dEExBv3ofKoTt7RGmKPgjJPGDBEOkVv4D0mU7UCAZstuX2W0xRMJxc7Xc&#10;lG9uKOF4tF7fbtY3ib0YaRKdhxDfC2dI+qlpmNqa+xlLsPPHEEfgFZDA2qY1OK2ag9I6B9Ce9hrI&#10;meEwHA4lflPFH9IiU/qdbUi8eDQjgmK21WLKTLRFcmDUnP/iRYux5Bch0UvUNraWp1jMJRnnwsbl&#10;zITZCSaxvRlYZtv+CJzyE1TkCf8b8IzIlZ2NM9go6+B31eNwbVmO+VcHRt3JgpNrLnkasjU4qvke&#10;p2eV3sL3cYY/P/7dNwAAAP//AwBQSwMEFAAGAAgAAAAhAHiQFubgAAAACQEAAA8AAABkcnMvZG93&#10;bnJldi54bWxMj0FPg0AQhe8m/ofNmHhp2kUQFWRoGo3Rk9HWg8eFnQLKziK7tPjvXU96nLwv731T&#10;rGfTiwONrrOMcLGKQBDXVnfcILztHpY3IJxXrFVvmRC+ycG6PD0pVK7tkV/psPWNCCXscoXQej/k&#10;Urq6JaPcyg7EIdvb0SgfzrGRelTHUG56GUfRlTSq47DQqoHuWqo/t5NBuN7Twr7T/fNXmlbZYvPx&#10;+PQyJYjnZ/PmFoSn2f/B8Ksf1KEMTpWdWDvRIyRxehlQhDhOQAQgSbMMRIWQJRHIspD/Pyh/AAAA&#10;//8DAFBLAQItABQABgAIAAAAIQC2gziS/gAAAOEBAAATAAAAAAAAAAAAAAAAAAAAAABbQ29udGVu&#10;dF9UeXBlc10ueG1sUEsBAi0AFAAGAAgAAAAhADj9If/WAAAAlAEAAAsAAAAAAAAAAAAAAAAALwEA&#10;AF9yZWxzLy5yZWxzUEsBAi0AFAAGAAgAAAAhAGhqnyf1AQAARAQAAA4AAAAAAAAAAAAAAAAALgIA&#10;AGRycy9lMm9Eb2MueG1sUEsBAi0AFAAGAAgAAAAhAHiQFubgAAAACQEAAA8AAAAAAAAAAAAAAAAA&#10;TwQAAGRycy9kb3ducmV2LnhtbFBLBQYAAAAABAAEAPMAAABcBQAAAAA=&#10;" strokecolor="red">
-                <v:stroke endarrow="block"/>
-              </v:shape>
-            </w:pict>
-          </mc:Fallback>
-        </mc:AlternateContent>
-      </w:r>
-    </w:p>
-    <w:p>
-      <w:pPr>
-        <w:shd w:val="clear" w:color="auto" w:fill="FFFFFF"/>
-        <w:rPr>
-          <w:rFonts w:asciiTheme="minorHAnsi" w:hAnsiTheme="minorHAnsi" w:cs="Helvetica"/>
-          <w:color w:val="333333"/>
-          <w:sz w:val="28"/>
-          <w:szCs w:val="28"/>
-          <w:shd w:val="clear" w:color="auto" w:fill="FFFFFF"/>
-        </w:rPr>
-      </w:pPr>
-      <w:r>
-        <w:rPr>
-          <w:rFonts w:asciiTheme="minorHAnsi" w:hAnsiTheme="minorHAnsi" w:cs="Helvetica"/>
-          <w:color w:val="333333"/>
-          <w:sz w:val="28"/>
-          <w:szCs w:val="28"/>
-          <w:shd w:val="clear" w:color="auto" w:fill="FFFFFF"/>
-        </w:rPr>
-        <w:t xml:space="preserve">Figure 3.2 - </w:t>
-      </w:r>
-      <w:r>
-        <w:rPr>
-          <w:rFonts w:asciiTheme="minorHAnsi" w:hAnsiTheme="minorHAnsi" w:cs="Helvetica"/>
-          <w:color w:val="333333"/>
-          <w:sz w:val="28"/>
-          <w:szCs w:val="28"/>
-          <w:shd w:val="clear" w:color="auto" w:fill="FFFFFF"/>
-        </w:rPr>
-        <w:t>CSA Snippet</w:t>
-      </w:r>
-    </w:p>
-    <w:p>
-      <w:pPr>
-        <w:shd w:val="clear" w:color="auto" w:fill="FFFFFF"/>
-        <w:rPr>
-          <w:rFonts w:asciiTheme="minorHAnsi" w:hAnsiTheme="minorHAnsi" w:cs="Helvetica"/>
-          <w:color w:val="333333"/>
-          <w:sz w:val="24"/>
-          <w:szCs w:val="24"/>
-          <w:shd w:val="clear" w:color="auto" w:fill="FFFFFF"/>
-        </w:rPr>
-      </w:pPr>
-      <w:r>
-        <w:rPr>
-          <w:noProof/>
-        </w:rPr>
-        <mc:AlternateContent>
-          <mc:Choice Requires="wps">
-            <w:drawing>
-              <wp:anchor distT="0" distB="0" distL="114300" distR="114300" simplePos="0" relativeHeight="251649024" behindDoc="0" locked="0" layoutInCell="1" allowOverlap="1" wp14:anchorId="39A23906" wp14:editId="1F726FA0">
+              <wp:anchor distT="0" distB="0" distL="114300" distR="114300" simplePos="0" relativeHeight="251676160" behindDoc="0" locked="0" layoutInCell="1" allowOverlap="1" wp14:anchorId="39A23906" wp14:editId="1F726FA0">
                 <wp:simplePos x="0" y="0"/>
                 <wp:positionH relativeFrom="column">
                   <wp:posOffset>2171861</wp:posOffset>
@@ -4155,7 +5520,7 @@
           </mc:Choice>
           <mc:Fallback>
             <w:pict>
-              <v:shape w14:anchorId="39A23906" id="Text Box 16" o:spid="_x0000_s1031" type="#_x0000_t202" style="position:absolute;margin-left:171pt;margin-top:15.55pt;width:19pt;height:8.7pt;z-index:251649024;visibility:visible;mso-wrap-style:square;mso-width-percent:0;mso-height-percent:0;mso-wrap-distance-left:9pt;mso-wrap-distance-top:0;mso-wrap-distance-right:9pt;mso-wrap-distance-bottom:0;mso-position-horizontal:absolute;mso-position-horizontal-relative:text;mso-position-vertical:absolute;mso-position-vertical-relative:text;mso-width-percent:0;mso-height-percent:0;mso-width-relative:margin;mso-height-relative:margin;v-text-anchor:top" o:gfxdata="UEsDBBQABgAIAAAAIQC2gziS/gAAAOEBAAATAAAAW0NvbnRlbnRfVHlwZXNdLnhtbJSRQU7DMBBF&#10;90jcwfIWJU67QAgl6YK0S0CoHGBkTxKLZGx5TGhvj5O2G0SRWNoz/78nu9wcxkFMGNg6quQqL6RA&#10;0s5Y6ir5vt9lD1JwBDIwOMJKHpHlpr69KfdHjyxSmriSfYz+USnWPY7AufNIadK6MEJMx9ApD/oD&#10;OlTrorhX2lFEilmcO2RdNtjC5xDF9pCuTyYBB5bi6bQ4syoJ3g9WQ0ymaiLzg5KdCXlKLjvcW893&#10;SUOqXwnz5DrgnHtJTxOsQfEKIT7DmDSUCaxw7Rqn8787ZsmRM9e2VmPeBN4uqYvTtW7jvijg9N/y&#10;JsXecLq0q+WD6m8AAAD//wMAUEsDBBQABgAIAAAAIQA4/SH/1gAAAJQBAAALAAAAX3JlbHMvLnJl&#10;bHOkkMFqwzAMhu+DvYPRfXGawxijTi+j0GvpHsDYimMaW0Yy2fr2M4PBMnrbUb/Q94l/f/hMi1qR&#10;JVI2sOt6UJgd+ZiDgffL8ekFlFSbvV0oo4EbChzGx4f9GRdb25HMsYhqlCwG5lrLq9biZkxWOiqY&#10;22YiTra2kYMu1l1tQD30/bPm3wwYN0x18gb45AdQl1tp5j/sFB2T0FQ7R0nTNEV3j6o9feQzro1i&#10;OWA14Fm+Q8a1a8+Bvu/d/dMb2JY5uiPbhG/ktn4cqGU/er3pcvwCAAD//wMAUEsDBBQABgAIAAAA&#10;IQAE590YlAIAAKMFAAAOAAAAZHJzL2Uyb0RvYy54bWysVN9v2yAQfp+0/wHxvtrO2qqK6lRZqk6T&#10;urZaOvWZYEjQgGNAYmd//Q5sJ13Xl057wefju18fd3d51RlNdsIHBbam1UlJibAcGmXXNf3+ePPh&#10;gpIQmW2YBitquheBXs3ev7ts3VRMYAO6EZ6gExumravpJkY3LYrAN8KwcAJOWLyU4A2L+OvXReNZ&#10;i96NLiZleV604BvngYsQUHvdX9JZ9i+l4PFeyiAi0TXF3GI+fT5X6Sxml2y69sxtFB/SYP+QhWHK&#10;YtCDq2sWGdl69Zcro7iHADKecDAFSKm4yDVgNVX5oprlhjmRa0FygjvQFP6fW363e/BENfh255RY&#10;ZvCNHkUXySfoCKqQn9aFKcKWDoGxQz1iR31AZSq7k96kLxZE8B6Z3h/YTd44Kien1WlZUcLxqqrK&#10;s4+T5KU4Gjsf4mcBhiShph4fL3PKdrch9tARkmIF0Kq5UVrnn9QwYqE92TF86tW6yqZ6a75C0+su&#10;zsoyPziGzP2V4DmBPzxpS9qUe/JqIfnvQ2ubNCL31JBPYqZnIEtxr0XCaPtNSOQ0E/FKcoxzYWPm&#10;EFPJ6ISSGOothgP+mNVbjPs60CJHBhsPxkZZ8Ln6A0k9f82PMWXZ45G7Z3UnMXarLjfT2dggK2j2&#10;2Dce+skLjt8ofN1bFuID8zhq2Cq4PuI9HlIDMg+DRMkG/K/X9AmPE4C3lLQ4ujUNP7fMC0r0F4uz&#10;keZ8FPworEbBbs0CsEWwEzGbLKKBj3oUpQfzhFtlnqLgFbMcY9U0juIi9gsEtxIX83kG4TQ7Fm/t&#10;0vHkOrGaevWxe2LeDQ0dcRLuYBxqNn3R1z02WVqYbyNIlZs+8dqzOPCNmyB37bC10qp5/p9Rx906&#10;+w0AAP//AwBQSwMEFAAGAAgAAAAhAIEwyRngAAAACQEAAA8AAABkcnMvZG93bnJldi54bWxMj0FP&#10;wkAQhe8m/IfNkHiTbQuapnZLCIF4MxENXJfu2Ba6s7W7lOKvdzzpbWbey5vv5cvRtmLA3jeOFMSz&#10;CARS6UxDlYKP9+1DCsIHTUa3jlDBDT0si8ldrjPjrvSGwy5UgkPIZ1pBHUKXSenLGq32M9chsfbp&#10;eqsDr30lTa+vHG5bmUTRk7S6If5Q6w7XNZbn3cUq+F43h+H1MNy+7GmbbFb788v+tFHqfjqunkEE&#10;HMOfGX7xGR0KZjq6CxkvWgXzRcJdAg9xDIIN8zTiw1HBIn0EWeTyf4PiBwAA//8DAFBLAQItABQA&#10;BgAIAAAAIQC2gziS/gAAAOEBAAATAAAAAAAAAAAAAAAAAAAAAABbQ29udGVudF9UeXBlc10ueG1s&#10;UEsBAi0AFAAGAAgAAAAhADj9If/WAAAAlAEAAAsAAAAAAAAAAAAAAAAALwEAAF9yZWxzLy5yZWxz&#10;UEsBAi0AFAAGAAgAAAAhAATn3RiUAgAAowUAAA4AAAAAAAAAAAAAAAAALgIAAGRycy9lMm9Eb2Mu&#10;eG1sUEsBAi0AFAAGAAgAAAAhAIEwyRngAAAACQEAAA8AAAAAAAAAAAAAAAAA7gQAAGRycy9kb3du&#10;cmV2LnhtbFBLBQYAAAAABAAEAPMAAAD7BQAAAAA=&#10;" fillcolor="#d8d8d8 [2732]" stroked="f" strokeweight="0">
+              <v:shape w14:anchorId="39A23906" id="Text Box 16" o:spid="_x0000_s1031" type="#_x0000_t202" style="position:absolute;margin-left:171pt;margin-top:15.55pt;width:19pt;height:8.7pt;z-index:251676160;visibility:visible;mso-wrap-style:square;mso-width-percent:0;mso-height-percent:0;mso-wrap-distance-left:9pt;mso-wrap-distance-top:0;mso-wrap-distance-right:9pt;mso-wrap-distance-bottom:0;mso-position-horizontal:absolute;mso-position-horizontal-relative:text;mso-position-vertical:absolute;mso-position-vertical-relative:text;mso-width-percent:0;mso-height-percent:0;mso-width-relative:margin;mso-height-relative:margin;v-text-anchor:top" o:gfxdata="UEsDBBQABgAIAAAAIQC2gziS/gAAAOEBAAATAAAAW0NvbnRlbnRfVHlwZXNdLnhtbJSRQU7DMBBF&#10;90jcwfIWJU67QAgl6YK0S0CoHGBkTxKLZGx5TGhvj5O2G0SRWNoz/78nu9wcxkFMGNg6quQqL6RA&#10;0s5Y6ir5vt9lD1JwBDIwOMJKHpHlpr69KfdHjyxSmriSfYz+USnWPY7AufNIadK6MEJMx9ApD/oD&#10;OlTrorhX2lFEilmcO2RdNtjC5xDF9pCuTyYBB5bi6bQ4syoJ3g9WQ0ymaiLzg5KdCXlKLjvcW893&#10;SUOqXwnz5DrgnHtJTxOsQfEKIT7DmDSUCaxw7Rqn8787ZsmRM9e2VmPeBN4uqYvTtW7jvijg9N/y&#10;JsXecLq0q+WD6m8AAAD//wMAUEsDBBQABgAIAAAAIQA4/SH/1gAAAJQBAAALAAAAX3JlbHMvLnJl&#10;bHOkkMFqwzAMhu+DvYPRfXGawxijTi+j0GvpHsDYimMaW0Yy2fr2M4PBMnrbUb/Q94l/f/hMi1qR&#10;JVI2sOt6UJgd+ZiDgffL8ekFlFSbvV0oo4EbChzGx4f9GRdb25HMsYhqlCwG5lrLq9biZkxWOiqY&#10;22YiTra2kYMu1l1tQD30/bPm3wwYN0x18gb45AdQl1tp5j/sFB2T0FQ7R0nTNEV3j6o9feQzro1i&#10;OWA14Fm+Q8a1a8+Bvu/d/dMb2JY5uiPbhG/ktn4cqGU/er3pcvwCAAD//wMAUEsDBBQABgAIAAAA&#10;IQAE590YlAIAAKMFAAAOAAAAZHJzL2Uyb0RvYy54bWysVN9v2yAQfp+0/wHxvtrO2qqK6lRZqk6T&#10;urZaOvWZYEjQgGNAYmd//Q5sJ13Xl057wefju18fd3d51RlNdsIHBbam1UlJibAcGmXXNf3+ePPh&#10;gpIQmW2YBitquheBXs3ev7ts3VRMYAO6EZ6gExumravpJkY3LYrAN8KwcAJOWLyU4A2L+OvXReNZ&#10;i96NLiZleV604BvngYsQUHvdX9JZ9i+l4PFeyiAi0TXF3GI+fT5X6Sxml2y69sxtFB/SYP+QhWHK&#10;YtCDq2sWGdl69Zcro7iHADKecDAFSKm4yDVgNVX5oprlhjmRa0FygjvQFP6fW363e/BENfh255RY&#10;ZvCNHkUXySfoCKqQn9aFKcKWDoGxQz1iR31AZSq7k96kLxZE8B6Z3h/YTd44Kien1WlZUcLxqqrK&#10;s4+T5KU4Gjsf4mcBhiShph4fL3PKdrch9tARkmIF0Kq5UVrnn9QwYqE92TF86tW6yqZ6a75C0+su&#10;zsoyPziGzP2V4DmBPzxpS9qUe/JqIfnvQ2ubNCL31JBPYqZnIEtxr0XCaPtNSOQ0E/FKcoxzYWPm&#10;EFPJ6ISSGOothgP+mNVbjPs60CJHBhsPxkZZ8Ln6A0k9f82PMWXZ45G7Z3UnMXarLjfT2dggK2j2&#10;2Dce+skLjt8ofN1bFuID8zhq2Cq4PuI9HlIDMg+DRMkG/K/X9AmPE4C3lLQ4ujUNP7fMC0r0F4uz&#10;keZ8FPworEbBbs0CsEWwEzGbLKKBj3oUpQfzhFtlnqLgFbMcY9U0juIi9gsEtxIX83kG4TQ7Fm/t&#10;0vHkOrGaevWxe2LeDQ0dcRLuYBxqNn3R1z02WVqYbyNIlZs+8dqzOPCNmyB37bC10qp5/p9Rx906&#10;+w0AAP//AwBQSwMEFAAGAAgAAAAhAIEwyRngAAAACQEAAA8AAABkcnMvZG93bnJldi54bWxMj0FP&#10;wkAQhe8m/IfNkHiTbQuapnZLCIF4MxENXJfu2Ba6s7W7lOKvdzzpbWbey5vv5cvRtmLA3jeOFMSz&#10;CARS6UxDlYKP9+1DCsIHTUa3jlDBDT0si8ldrjPjrvSGwy5UgkPIZ1pBHUKXSenLGq32M9chsfbp&#10;eqsDr30lTa+vHG5bmUTRk7S6If5Q6w7XNZbn3cUq+F43h+H1MNy+7GmbbFb788v+tFHqfjqunkEE&#10;HMOfGX7xGR0KZjq6CxkvWgXzRcJdAg9xDIIN8zTiw1HBIn0EWeTyf4PiBwAA//8DAFBLAQItABQA&#10;BgAIAAAAIQC2gziS/gAAAOEBAAATAAAAAAAAAAAAAAAAAAAAAABbQ29udGVudF9UeXBlc10ueG1s&#10;UEsBAi0AFAAGAAgAAAAhADj9If/WAAAAlAEAAAsAAAAAAAAAAAAAAAAALwEAAF9yZWxzLy5yZWxz&#10;UEsBAi0AFAAGAAgAAAAhAATn3RiUAgAAowUAAA4AAAAAAAAAAAAAAAAALgIAAGRycy9lMm9Eb2Mu&#10;eG1sUEsBAi0AFAAGAAgAAAAhAIEwyRngAAAACQEAAA8AAAAAAAAAAAAAAAAA7gQAAGRycy9kb3du&#10;cmV2LnhtbFBLBQYAAAAABAAEAPMAAAD7BQAAAAA=&#10;" fillcolor="#d8d8d8 [2732]" stroked="f" strokeweight="0">
                 <v:textbox inset="0,0,0,0">
                   <w:txbxContent>
                     <w:p>
@@ -4188,7 +5553,7 @@
         <mc:AlternateContent>
           <mc:Choice Requires="wps">
             <w:drawing>
-              <wp:anchor distT="0" distB="0" distL="114300" distR="114300" simplePos="0" relativeHeight="251648000" behindDoc="0" locked="0" layoutInCell="1" allowOverlap="1" wp14:anchorId="2B68DCE9" wp14:editId="70EF9D39">
+              <wp:anchor distT="0" distB="0" distL="114300" distR="114300" simplePos="0" relativeHeight="251675136" behindDoc="0" locked="0" layoutInCell="1" allowOverlap="1" wp14:anchorId="2B68DCE9" wp14:editId="70EF9D39">
                 <wp:simplePos x="0" y="0"/>
                 <wp:positionH relativeFrom="column">
                   <wp:posOffset>3899611</wp:posOffset>
@@ -4276,7 +5641,7 @@
           </mc:Choice>
           <mc:Fallback>
             <w:pict>
-              <v:shape w14:anchorId="2B68DCE9" id="Text Box 15" o:spid="_x0000_s1032" type="#_x0000_t202" style="position:absolute;margin-left:307.05pt;margin-top:14.55pt;width:19pt;height:8.7pt;z-index:251648000;visibility:visible;mso-wrap-style:square;mso-width-percent:0;mso-height-percent:0;mso-wrap-distance-left:9pt;mso-wrap-distance-top:0;mso-wrap-distance-right:9pt;mso-wrap-distance-bottom:0;mso-position-horizontal:absolute;mso-position-horizontal-relative:text;mso-position-vertical:absolute;mso-position-vertical-relative:text;mso-width-percent:0;mso-height-percent:0;mso-width-relative:margin;mso-height-relative:margin;v-text-anchor:top" o:gfxdata="UEsDBBQABgAIAAAAIQC2gziS/gAAAOEBAAATAAAAW0NvbnRlbnRfVHlwZXNdLnhtbJSRQU7DMBBF&#10;90jcwfIWJU67QAgl6YK0S0CoHGBkTxKLZGx5TGhvj5O2G0SRWNoz/78nu9wcxkFMGNg6quQqL6RA&#10;0s5Y6ir5vt9lD1JwBDIwOMJKHpHlpr69KfdHjyxSmriSfYz+USnWPY7AufNIadK6MEJMx9ApD/oD&#10;OlTrorhX2lFEilmcO2RdNtjC5xDF9pCuTyYBB5bi6bQ4syoJ3g9WQ0ymaiLzg5KdCXlKLjvcW893&#10;SUOqXwnz5DrgnHtJTxOsQfEKIT7DmDSUCaxw7Rqn8787ZsmRM9e2VmPeBN4uqYvTtW7jvijg9N/y&#10;JsXecLq0q+WD6m8AAAD//wMAUEsDBBQABgAIAAAAIQA4/SH/1gAAAJQBAAALAAAAX3JlbHMvLnJl&#10;bHOkkMFqwzAMhu+DvYPRfXGawxijTi+j0GvpHsDYimMaW0Yy2fr2M4PBMnrbUb/Q94l/f/hMi1qR&#10;JVI2sOt6UJgd+ZiDgffL8ekFlFSbvV0oo4EbChzGx4f9GRdb25HMsYhqlCwG5lrLq9biZkxWOiqY&#10;22YiTra2kYMu1l1tQD30/bPm3wwYN0x18gb45AdQl1tp5j/sFB2T0FQ7R0nTNEV3j6o9feQzro1i&#10;OWA14Fm+Q8a1a8+Bvu/d/dMb2JY5uiPbhG/ktn4cqGU/er3pcvwCAAD//wMAUEsDBBQABgAIAAAA&#10;IQAUPKXQlAIAAKMFAAAOAAAAZHJzL2Uyb0RvYy54bWysVN9v2yAQfp+0/wHxvtrO2qqK6lRZqk6T&#10;urZaOvWZYEjQgGNAYmd//Q5sJ13Xl057wefju18fd3d51RlNdsIHBbam1UlJibAcGmXXNf3+ePPh&#10;gpIQmW2YBitquheBXs3ev7ts3VRMYAO6EZ6gExumravpJkY3LYrAN8KwcAJOWLyU4A2L+OvXReNZ&#10;i96NLiZleV604BvngYsQUHvdX9JZ9i+l4PFeyiAi0TXF3GI+fT5X6Sxml2y69sxtFB/SYP+QhWHK&#10;YtCDq2sWGdl69Zcro7iHADKecDAFSKm4yDVgNVX5oprlhjmRa0FygjvQFP6fW363e/BENfh2Z5RY&#10;ZvCNHkUXySfoCKqQn9aFKcKWDoGxQz1iR31AZSq7k96kLxZE8B6Z3h/YTd44Kien1WlZUcLxqqrK&#10;s4+T5KU4Gjsf4mcBhiShph4fL3PKdrch9tARkmIF0Kq5UVrnn9QwYqE92TF86tW6yqZ6a75C0+su&#10;zsoyPziGzP2V4DmBPzxpS9qUe/JqIfnvQ2ubNCL31JBPYqZnIEtxr0XCaPtNSOQ0E/FKcoxzYWPm&#10;EFPJ6ISSGOothgP+mNVbjPs60CJHBhsPxkZZ8Ln6A0k9f82PMWXZ45G7Z3UnMXarLjfT+dggK2j2&#10;2Dce+skLjt8ofN1bFuID8zhq2Cq4PuI9HlIDMg+DRMkG/K/X9AmPE4C3lLQ4ujUNP7fMC0r0F4uz&#10;keZ8FPworEbBbs0CsEWwEzGbLKKBj3oUpQfzhFtlnqLgFbMcY9U0juIi9gsEtxIX83kG4TQ7Fm/t&#10;0vHkOrGaevWxe2LeDQ0dcRLuYBxqNn3R1z02WVqYbyNIlZs+8dqzOPCNmyB37bC10qp5/p9Rx906&#10;+w0AAP//AwBQSwMEFAAGAAgAAAAhABjNYnLgAAAACQEAAA8AAABkcnMvZG93bnJldi54bWxMj8Fu&#10;wjAMhu+TeIfISLuNtBVUW9cUIQTabdLYBNfQeG2hcbomlLKnn3faTrblT78/58vRtmLA3jeOFMSz&#10;CARS6UxDlYKP9+3DIwgfNBndOkIFN/SwLCZ3uc6Mu9IbDrtQCQ4hn2kFdQhdJqUva7Taz1yHxLtP&#10;11sdeOwraXp95XDbyiSKUml1Q3yh1h2uayzPu4tV8L1uDsPrYbh92dM22az255f9aaPU/XRcPYMI&#10;OIY/GH71WR0Kdjq6CxkvWgVpPI8ZVZA8cWUgXSTcHBXM0wXIIpf/Pyh+AAAA//8DAFBLAQItABQA&#10;BgAIAAAAIQC2gziS/gAAAOEBAAATAAAAAAAAAAAAAAAAAAAAAABbQ29udGVudF9UeXBlc10ueG1s&#10;UEsBAi0AFAAGAAgAAAAhADj9If/WAAAAlAEAAAsAAAAAAAAAAAAAAAAALwEAAF9yZWxzLy5yZWxz&#10;UEsBAi0AFAAGAAgAAAAhABQ8pdCUAgAAowUAAA4AAAAAAAAAAAAAAAAALgIAAGRycy9lMm9Eb2Mu&#10;eG1sUEsBAi0AFAAGAAgAAAAhABjNYnLgAAAACQEAAA8AAAAAAAAAAAAAAAAA7gQAAGRycy9kb3du&#10;cmV2LnhtbFBLBQYAAAAABAAEAPMAAAD7BQAAAAA=&#10;" fillcolor="#d8d8d8 [2732]" stroked="f" strokeweight="0">
+              <v:shape w14:anchorId="2B68DCE9" id="Text Box 15" o:spid="_x0000_s1032" type="#_x0000_t202" style="position:absolute;margin-left:307.05pt;margin-top:14.55pt;width:19pt;height:8.7pt;z-index:251675136;visibility:visible;mso-wrap-style:square;mso-width-percent:0;mso-height-percent:0;mso-wrap-distance-left:9pt;mso-wrap-distance-top:0;mso-wrap-distance-right:9pt;mso-wrap-distance-bottom:0;mso-position-horizontal:absolute;mso-position-horizontal-relative:text;mso-position-vertical:absolute;mso-position-vertical-relative:text;mso-width-percent:0;mso-height-percent:0;mso-width-relative:margin;mso-height-relative:margin;v-text-anchor:top" o:gfxdata="UEsDBBQABgAIAAAAIQC2gziS/gAAAOEBAAATAAAAW0NvbnRlbnRfVHlwZXNdLnhtbJSRQU7DMBBF&#10;90jcwfIWJU67QAgl6YK0S0CoHGBkTxKLZGx5TGhvj5O2G0SRWNoz/78nu9wcxkFMGNg6quQqL6RA&#10;0s5Y6ir5vt9lD1JwBDIwOMJKHpHlpr69KfdHjyxSmriSfYz+USnWPY7AufNIadK6MEJMx9ApD/oD&#10;OlTrorhX2lFEilmcO2RdNtjC5xDF9pCuTyYBB5bi6bQ4syoJ3g9WQ0ymaiLzg5KdCXlKLjvcW893&#10;SUOqXwnz5DrgnHtJTxOsQfEKIT7DmDSUCaxw7Rqn8787ZsmRM9e2VmPeBN4uqYvTtW7jvijg9N/y&#10;JsXecLq0q+WD6m8AAAD//wMAUEsDBBQABgAIAAAAIQA4/SH/1gAAAJQBAAALAAAAX3JlbHMvLnJl&#10;bHOkkMFqwzAMhu+DvYPRfXGawxijTi+j0GvpHsDYimMaW0Yy2fr2M4PBMnrbUb/Q94l/f/hMi1qR&#10;JVI2sOt6UJgd+ZiDgffL8ekFlFSbvV0oo4EbChzGx4f9GRdb25HMsYhqlCwG5lrLq9biZkxWOiqY&#10;22YiTra2kYMu1l1tQD30/bPm3wwYN0x18gb45AdQl1tp5j/sFB2T0FQ7R0nTNEV3j6o9feQzro1i&#10;OWA14Fm+Q8a1a8+Bvu/d/dMb2JY5uiPbhG/ktn4cqGU/er3pcvwCAAD//wMAUEsDBBQABgAIAAAA&#10;IQAUPKXQlAIAAKMFAAAOAAAAZHJzL2Uyb0RvYy54bWysVN9v2yAQfp+0/wHxvtrO2qqK6lRZqk6T&#10;urZaOvWZYEjQgGNAYmd//Q5sJ13Xl057wefju18fd3d51RlNdsIHBbam1UlJibAcGmXXNf3+ePPh&#10;gpIQmW2YBitquheBXs3ev7ts3VRMYAO6EZ6gExumravpJkY3LYrAN8KwcAJOWLyU4A2L+OvXReNZ&#10;i96NLiZleV604BvngYsQUHvdX9JZ9i+l4PFeyiAi0TXF3GI+fT5X6Sxml2y69sxtFB/SYP+QhWHK&#10;YtCDq2sWGdl69Zcro7iHADKecDAFSKm4yDVgNVX5oprlhjmRa0FygjvQFP6fW363e/BENfh2Z5RY&#10;ZvCNHkUXySfoCKqQn9aFKcKWDoGxQz1iR31AZSq7k96kLxZE8B6Z3h/YTd44Kien1WlZUcLxqqrK&#10;s4+T5KU4Gjsf4mcBhiShph4fL3PKdrch9tARkmIF0Kq5UVrnn9QwYqE92TF86tW6yqZ6a75C0+su&#10;zsoyPziGzP2V4DmBPzxpS9qUe/JqIfnvQ2ubNCL31JBPYqZnIEtxr0XCaPtNSOQ0E/FKcoxzYWPm&#10;EFPJ6ISSGOothgP+mNVbjPs60CJHBhsPxkZZ8Ln6A0k9f82PMWXZ45G7Z3UnMXarLjfT+dggK2j2&#10;2Dce+skLjt8ofN1bFuID8zhq2Cq4PuI9HlIDMg+DRMkG/K/X9AmPE4C3lLQ4ujUNP7fMC0r0F4uz&#10;keZ8FPworEbBbs0CsEWwEzGbLKKBj3oUpQfzhFtlnqLgFbMcY9U0juIi9gsEtxIX83kG4TQ7Fm/t&#10;0vHkOrGaevWxe2LeDQ0dcRLuYBxqNn3R1z02WVqYbyNIlZs+8dqzOPCNmyB37bC10qp5/p9Rx906&#10;+w0AAP//AwBQSwMEFAAGAAgAAAAhABjNYnLgAAAACQEAAA8AAABkcnMvZG93bnJldi54bWxMj8Fu&#10;wjAMhu+TeIfISLuNtBVUW9cUIQTabdLYBNfQeG2hcbomlLKnn3faTrblT78/58vRtmLA3jeOFMSz&#10;CARS6UxDlYKP9+3DIwgfNBndOkIFN/SwLCZ3uc6Mu9IbDrtQCQ4hn2kFdQhdJqUva7Taz1yHxLtP&#10;11sdeOwraXp95XDbyiSKUml1Q3yh1h2uayzPu4tV8L1uDsPrYbh92dM22az255f9aaPU/XRcPYMI&#10;OIY/GH71WR0Kdjq6CxkvWgVpPI8ZVZA8cWUgXSTcHBXM0wXIIpf/Pyh+AAAA//8DAFBLAQItABQA&#10;BgAIAAAAIQC2gziS/gAAAOEBAAATAAAAAAAAAAAAAAAAAAAAAABbQ29udGVudF9UeXBlc10ueG1s&#10;UEsBAi0AFAAGAAgAAAAhADj9If/WAAAAlAEAAAsAAAAAAAAAAAAAAAAALwEAAF9yZWxzLy5yZWxz&#10;UEsBAi0AFAAGAAgAAAAhABQ8pdCUAgAAowUAAA4AAAAAAAAAAAAAAAAALgIAAGRycy9lMm9Eb2Mu&#10;eG1sUEsBAi0AFAAGAAgAAAAhABjNYnLgAAAACQEAAA8AAAAAAAAAAAAAAAAA7gQAAGRycy9kb3du&#10;cmV2LnhtbFBLBQYAAAAABAAEAPMAAAD7BQAAAAA=&#10;" fillcolor="#d8d8d8 [2732]" stroked="f" strokeweight="0">
                 <v:textbox inset="0,0,0,0">
                   <w:txbxContent>
                     <w:p>
@@ -4308,7 +5673,7 @@
         <mc:AlternateContent>
           <mc:Choice Requires="wps">
             <w:drawing>
-              <wp:anchor distT="0" distB="0" distL="114300" distR="114300" simplePos="0" relativeHeight="251638784" behindDoc="0" locked="0" layoutInCell="1" allowOverlap="1" wp14:anchorId="336F97F5" wp14:editId="5B255C68">
+              <wp:anchor distT="0" distB="0" distL="114300" distR="114300" simplePos="0" relativeHeight="251670016" behindDoc="0" locked="0" layoutInCell="1" allowOverlap="1" wp14:anchorId="336F97F5" wp14:editId="5B255C68">
                 <wp:simplePos x="0" y="0"/>
                 <wp:positionH relativeFrom="column">
                   <wp:posOffset>4443646</wp:posOffset>
@@ -4389,7 +5754,7 @@
           </mc:Choice>
           <mc:Fallback>
             <w:pict>
-              <v:shape w14:anchorId="336F97F5" id="Text Box 14" o:spid="_x0000_s1033" type="#_x0000_t202" style="position:absolute;margin-left:349.9pt;margin-top:14.6pt;width:19pt;height:8.7pt;z-index:251638784;visibility:visible;mso-wrap-style:square;mso-width-percent:0;mso-height-percent:0;mso-wrap-distance-left:9pt;mso-wrap-distance-top:0;mso-wrap-distance-right:9pt;mso-wrap-distance-bottom:0;mso-position-horizontal:absolute;mso-position-horizontal-relative:text;mso-position-vertical:absolute;mso-position-vertical-relative:text;mso-width-percent:0;mso-height-percent:0;mso-width-relative:margin;mso-height-relative:margin;v-text-anchor:top" o:gfxdata="UEsDBBQABgAIAAAAIQC2gziS/gAAAOEBAAATAAAAW0NvbnRlbnRfVHlwZXNdLnhtbJSRQU7DMBBF&#10;90jcwfIWJU67QAgl6YK0S0CoHGBkTxKLZGx5TGhvj5O2G0SRWNoz/78nu9wcxkFMGNg6quQqL6RA&#10;0s5Y6ir5vt9lD1JwBDIwOMJKHpHlpr69KfdHjyxSmriSfYz+USnWPY7AufNIadK6MEJMx9ApD/oD&#10;OlTrorhX2lFEilmcO2RdNtjC5xDF9pCuTyYBB5bi6bQ4syoJ3g9WQ0ymaiLzg5KdCXlKLjvcW893&#10;SUOqXwnz5DrgnHtJTxOsQfEKIT7DmDSUCaxw7Rqn8787ZsmRM9e2VmPeBN4uqYvTtW7jvijg9N/y&#10;JsXecLq0q+WD6m8AAAD//wMAUEsDBBQABgAIAAAAIQA4/SH/1gAAAJQBAAALAAAAX3JlbHMvLnJl&#10;bHOkkMFqwzAMhu+DvYPRfXGawxijTi+j0GvpHsDYimMaW0Yy2fr2M4PBMnrbUb/Q94l/f/hMi1qR&#10;JVI2sOt6UJgd+ZiDgffL8ekFlFSbvV0oo4EbChzGx4f9GRdb25HMsYhqlCwG5lrLq9biZkxWOiqY&#10;22YiTra2kYMu1l1tQD30/bPm3wwYN0x18gb45AdQl1tp5j/sFB2T0FQ7R0nTNEV3j6o9feQzro1i&#10;OWA14Fm+Q8a1a8+Bvu/d/dMb2JY5uiPbhG/ktn4cqGU/er3pcvwCAAD//wMAUEsDBBQABgAIAAAA&#10;IQDkinKXlAIAAKMFAAAOAAAAZHJzL2Uyb0RvYy54bWysVN9v0zAQfkfif7D8zpKUDaZq6VQ6DSGN&#10;bWJFe3Ydu7WwfcZ2m5S/nrOTtGPsZYgX53L+7tfnu7u47IwmO+GDAlvT6qSkRFgOjbLrmn5fXr87&#10;pyREZhumwYqa7kWgl7O3by5aNxUT2IBuhCfoxIZp62q6idFNiyLwjTAsnIATFi8leMMi/vp10XjW&#10;oneji0lZfiha8I3zwEUIqL3qL+ks+5dS8HgnZRCR6JpibjGfPp+rdBazCzZde+Y2ig9psH/IwjBl&#10;MejB1RWLjGy9+suVUdxDABlPOJgCpFRc5Bqwmqp8Vs3DhjmRa0FygjvQFP6fW367u/dENfh2p5RY&#10;ZvCNlqKL5BN0BFXIT+vCFGEPDoGxQz1iR31AZSq7k96kLxZE8B6Z3h/YTd44Kien1WlZUcLxqqrK&#10;s/eT5KU4Gjsf4mcBhiShph4fL3PKdjch9tARkmIF0Kq5Vlrnn9QwYqE92TF86tW6yqZ6a75C0+vO&#10;z8oyPziGzP2V4DmBPzxpS9qUe/JqIfnvQ2ubNCL31JBPYqZnIEtxr0XCaPtNSOQ0E/FCcoxzYWPm&#10;EFPJ6ISSGOo1hgP+mNVrjPs60CJHBhsPxkZZ8Ln6A0k9f82PMWXZ45G7J3UnMXarLjfTx7FBVtDs&#10;sW889JMXHL9W+Lo3LMR75nHUsFVwfcQ7PKQGZB4GiZIN+F8v6RMeJwBvKWlxdGsafm6ZF5ToLxZn&#10;I835KPhRWI2C3ZoFYItgJ2I2WUQDH/UoSg/mEbfKPEXBK2Y5xqppHMVF7BcIbiUu5vMMwml2LN7Y&#10;B8eT68Rq6tVl98i8Gxo64iTcwjjUbPqsr3tssrQw30aQKjd94rVnceAbN0Hu2mFrpVXz9D+jjrt1&#10;9hsAAP//AwBQSwMEFAAGAAgAAAAhAE04tAfhAAAACQEAAA8AAABkcnMvZG93bnJldi54bWxMj0FP&#10;wkAQhe8m/ofNmHiTrdUUWzslhEC8mYgGrkt3bAvd3dpdSuHXM570OG9e3vtePhtNKwbqfeMswuMk&#10;AkG2dLqxFcLX5+rhBYQPymrVOksIZ/IwK25vcpVpd7IfNKxDJTjE+kwh1CF0mZS+rMkoP3EdWf59&#10;u96owGdfSd2rE4ebVsZRlEijGssNtepoUVN5WB8NwmXRbIf37XD+MftVvJxvDm+b/RLx/m6cv4II&#10;NIY/M/ziMzoUzLRzR6u9aBGSNGX0gBCnMQg2TJ+mLOwQnpMEZJHL/wuKKwAAAP//AwBQSwECLQAU&#10;AAYACAAAACEAtoM4kv4AAADhAQAAEwAAAAAAAAAAAAAAAAAAAAAAW0NvbnRlbnRfVHlwZXNdLnht&#10;bFBLAQItABQABgAIAAAAIQA4/SH/1gAAAJQBAAALAAAAAAAAAAAAAAAAAC8BAABfcmVscy8ucmVs&#10;c1BLAQItABQABgAIAAAAIQDkinKXlAIAAKMFAAAOAAAAAAAAAAAAAAAAAC4CAABkcnMvZTJvRG9j&#10;LnhtbFBLAQItABQABgAIAAAAIQBNOLQH4QAAAAkBAAAPAAAAAAAAAAAAAAAAAO4EAABkcnMvZG93&#10;bnJldi54bWxQSwUGAAAAAAQABADzAAAA/AUAAAAA&#10;" fillcolor="#d8d8d8 [2732]" stroked="f" strokeweight="0">
+              <v:shape w14:anchorId="336F97F5" id="Text Box 14" o:spid="_x0000_s1033" type="#_x0000_t202" style="position:absolute;margin-left:349.9pt;margin-top:14.6pt;width:19pt;height:8.7pt;z-index:251670016;visibility:visible;mso-wrap-style:square;mso-width-percent:0;mso-height-percent:0;mso-wrap-distance-left:9pt;mso-wrap-distance-top:0;mso-wrap-distance-right:9pt;mso-wrap-distance-bottom:0;mso-position-horizontal:absolute;mso-position-horizontal-relative:text;mso-position-vertical:absolute;mso-position-vertical-relative:text;mso-width-percent:0;mso-height-percent:0;mso-width-relative:margin;mso-height-relative:margin;v-text-anchor:top" o:gfxdata="UEsDBBQABgAIAAAAIQC2gziS/gAAAOEBAAATAAAAW0NvbnRlbnRfVHlwZXNdLnhtbJSRQU7DMBBF&#10;90jcwfIWJU67QAgl6YK0S0CoHGBkTxKLZGx5TGhvj5O2G0SRWNoz/78nu9wcxkFMGNg6quQqL6RA&#10;0s5Y6ir5vt9lD1JwBDIwOMJKHpHlpr69KfdHjyxSmriSfYz+USnWPY7AufNIadK6MEJMx9ApD/oD&#10;OlTrorhX2lFEilmcO2RdNtjC5xDF9pCuTyYBB5bi6bQ4syoJ3g9WQ0ymaiLzg5KdCXlKLjvcW893&#10;SUOqXwnz5DrgnHtJTxOsQfEKIT7DmDSUCaxw7Rqn8787ZsmRM9e2VmPeBN4uqYvTtW7jvijg9N/y&#10;JsXecLq0q+WD6m8AAAD//wMAUEsDBBQABgAIAAAAIQA4/SH/1gAAAJQBAAALAAAAX3JlbHMvLnJl&#10;bHOkkMFqwzAMhu+DvYPRfXGawxijTi+j0GvpHsDYimMaW0Yy2fr2M4PBMnrbUb/Q94l/f/hMi1qR&#10;JVI2sOt6UJgd+ZiDgffL8ekFlFSbvV0oo4EbChzGx4f9GRdb25HMsYhqlCwG5lrLq9biZkxWOiqY&#10;22YiTra2kYMu1l1tQD30/bPm3wwYN0x18gb45AdQl1tp5j/sFB2T0FQ7R0nTNEV3j6o9feQzro1i&#10;OWA14Fm+Q8a1a8+Bvu/d/dMb2JY5uiPbhG/ktn4cqGU/er3pcvwCAAD//wMAUEsDBBQABgAIAAAA&#10;IQDkinKXlAIAAKMFAAAOAAAAZHJzL2Uyb0RvYy54bWysVN9v0zAQfkfif7D8zpKUDaZq6VQ6DSGN&#10;bWJFe3Ydu7WwfcZ2m5S/nrOTtGPsZYgX53L+7tfnu7u47IwmO+GDAlvT6qSkRFgOjbLrmn5fXr87&#10;pyREZhumwYqa7kWgl7O3by5aNxUT2IBuhCfoxIZp62q6idFNiyLwjTAsnIATFi8leMMi/vp10XjW&#10;oneji0lZfiha8I3zwEUIqL3qL+ks+5dS8HgnZRCR6JpibjGfPp+rdBazCzZde+Y2ig9psH/IwjBl&#10;MejB1RWLjGy9+suVUdxDABlPOJgCpFRc5Bqwmqp8Vs3DhjmRa0FygjvQFP6fW367u/dENfh2p5RY&#10;ZvCNlqKL5BN0BFXIT+vCFGEPDoGxQz1iR31AZSq7k96kLxZE8B6Z3h/YTd44Kien1WlZUcLxqqrK&#10;s/eT5KU4Gjsf4mcBhiShph4fL3PKdjch9tARkmIF0Kq5Vlrnn9QwYqE92TF86tW6yqZ6a75C0+vO&#10;z8oyPziGzP2V4DmBPzxpS9qUe/JqIfnvQ2ubNCL31JBPYqZnIEtxr0XCaPtNSOQ0E/FCcoxzYWPm&#10;EFPJ6ISSGOo1hgP+mNVrjPs60CJHBhsPxkZZ8Ln6A0k9f82PMWXZ45G7J3UnMXarLjfTx7FBVtDs&#10;sW889JMXHL9W+Lo3LMR75nHUsFVwfcQ7PKQGZB4GiZIN+F8v6RMeJwBvKWlxdGsafm6ZF5ToLxZn&#10;I835KPhRWI2C3ZoFYItgJ2I2WUQDH/UoSg/mEbfKPEXBK2Y5xqppHMVF7BcIbiUu5vMMwml2LN7Y&#10;B8eT68Rq6tVl98i8Gxo64iTcwjjUbPqsr3tssrQw30aQKjd94rVnceAbN0Hu2mFrpVXz9D+jjrt1&#10;9hsAAP//AwBQSwMEFAAGAAgAAAAhAE04tAfhAAAACQEAAA8AAABkcnMvZG93bnJldi54bWxMj0FP&#10;wkAQhe8m/ofNmHiTrdUUWzslhEC8mYgGrkt3bAvd3dpdSuHXM570OG9e3vtePhtNKwbqfeMswuMk&#10;AkG2dLqxFcLX5+rhBYQPymrVOksIZ/IwK25vcpVpd7IfNKxDJTjE+kwh1CF0mZS+rMkoP3EdWf59&#10;u96owGdfSd2rE4ebVsZRlEijGssNtepoUVN5WB8NwmXRbIf37XD+MftVvJxvDm+b/RLx/m6cv4II&#10;NIY/M/ziMzoUzLRzR6u9aBGSNGX0gBCnMQg2TJ+mLOwQnpMEZJHL/wuKKwAAAP//AwBQSwECLQAU&#10;AAYACAAAACEAtoM4kv4AAADhAQAAEwAAAAAAAAAAAAAAAAAAAAAAW0NvbnRlbnRfVHlwZXNdLnht&#10;bFBLAQItABQABgAIAAAAIQA4/SH/1gAAAJQBAAALAAAAAAAAAAAAAAAAAC8BAABfcmVscy8ucmVs&#10;c1BLAQItABQABgAIAAAAIQDkinKXlAIAAKMFAAAOAAAAAAAAAAAAAAAAAC4CAABkcnMvZTJvRG9j&#10;LnhtbFBLAQItABQABgAIAAAAIQBNOLQH4QAAAAkBAAAPAAAAAAAAAAAAAAAAAO4EAABkcnMvZG93&#10;bnJldi54bWxQSwUGAAAAAAQABADzAAAA/AUAAAAA&#10;" fillcolor="#d8d8d8 [2732]" stroked="f" strokeweight="0">
                 <v:textbox inset="0,0,0,0">
                   <w:txbxContent>
                     <w:p>
@@ -4414,7 +5779,7 @@
         <mc:AlternateContent>
           <mc:Choice Requires="wps">
             <w:drawing>
-              <wp:anchor distT="0" distB="0" distL="114300" distR="114300" simplePos="0" relativeHeight="251637760" behindDoc="0" locked="0" layoutInCell="1" allowOverlap="1" wp14:anchorId="4356E9C8" wp14:editId="78537BFD">
+              <wp:anchor distT="0" distB="0" distL="114300" distR="114300" simplePos="0" relativeHeight="251659776" behindDoc="0" locked="0" layoutInCell="1" allowOverlap="1" wp14:anchorId="4356E9C8" wp14:editId="78537BFD">
                 <wp:simplePos x="0" y="0"/>
                 <wp:positionH relativeFrom="column">
                   <wp:posOffset>1848917</wp:posOffset>
@@ -4502,7 +5867,7 @@
           </mc:Choice>
           <mc:Fallback>
             <w:pict>
-              <v:shape w14:anchorId="4356E9C8" id="Text Box 13" o:spid="_x0000_s1034" type="#_x0000_t202" style="position:absolute;margin-left:145.6pt;margin-top:14.85pt;width:19pt;height:11.5pt;z-index:251637760;visibility:visible;mso-wrap-style:square;mso-width-percent:0;mso-height-percent:0;mso-wrap-distance-left:9pt;mso-wrap-distance-top:0;mso-wrap-distance-right:9pt;mso-wrap-distance-bottom:0;mso-position-horizontal:absolute;mso-position-horizontal-relative:text;mso-position-vertical:absolute;mso-position-vertical-relative:text;mso-width-percent:0;mso-height-percent:0;mso-width-relative:margin;mso-height-relative:margin;v-text-anchor:top" o:gfxdata="UEsDBBQABgAIAAAAIQC2gziS/gAAAOEBAAATAAAAW0NvbnRlbnRfVHlwZXNdLnhtbJSRQU7DMBBF&#10;90jcwfIWJU67QAgl6YK0S0CoHGBkTxKLZGx5TGhvj5O2G0SRWNoz/78nu9wcxkFMGNg6quQqL6RA&#10;0s5Y6ir5vt9lD1JwBDIwOMJKHpHlpr69KfdHjyxSmriSfYz+USnWPY7AufNIadK6MEJMx9ApD/oD&#10;OlTrorhX2lFEilmcO2RdNtjC5xDF9pCuTyYBB5bi6bQ4syoJ3g9WQ0ymaiLzg5KdCXlKLjvcW893&#10;SUOqXwnz5DrgnHtJTxOsQfEKIT7DmDSUCaxw7Rqn8787ZsmRM9e2VmPeBN4uqYvTtW7jvijg9N/y&#10;JsXecLq0q+WD6m8AAAD//wMAUEsDBBQABgAIAAAAIQA4/SH/1gAAAJQBAAALAAAAX3JlbHMvLnJl&#10;bHOkkMFqwzAMhu+DvYPRfXGawxijTi+j0GvpHsDYimMaW0Yy2fr2M4PBMnrbUb/Q94l/f/hMi1qR&#10;JVI2sOt6UJgd+ZiDgffL8ekFlFSbvV0oo4EbChzGx4f9GRdb25HMsYhqlCwG5lrLq9biZkxWOiqY&#10;22YiTra2kYMu1l1tQD30/bPm3wwYN0x18gb45AdQl1tp5j/sFB2T0FQ7R0nTNEV3j6o9feQzro1i&#10;OWA14Fm+Q8a1a8+Bvu/d/dMb2JY5uiPbhG/ktn4cqGU/er3pcvwCAAD//wMAUEsDBBQABgAIAAAA&#10;IQAg3hEOlAIAAKMFAAAOAAAAZHJzL2Uyb0RvYy54bWysVN9P2zAQfp+0/8Hy+0gKHUIVKepATJMY&#10;oJWJZ9ex22i2z7PdJt1fvzsnKYzxwrQX53L+7tfnuzu/6KxhOxViA67ik6OSM+Uk1I1bV/z7w/WH&#10;M85iEq4WBpyq+F5FfjF//+689TN1DBswtQoMnbg4a33FNyn5WVFEuVFWxCPwyuGlhmBFwt+wLuog&#10;WvRuTXFclqdFC6H2AaSKEbVX/SWfZ/9aK5nutI4qMVNxzC3lM+RzRWcxPxezdRB+08ghDfEPWVjR&#10;OAx6cHUlkmDb0PzlyjYyQASdjiTYArRupMo1YDWT8kU1y43wKteC5ER/oCn+P7fydncfWFPj251w&#10;5oTFN3pQXWKfoGOoQn5aH2cIW3oEpg71iB31EZVUdqeDpS8WxPAemd4f2CVvEpXH08m0nHAm8Woy&#10;PT0pp+SleDL2IabPCiwjoeIBHy9zKnY3MfXQEUKxIpimvm6MyT/UMOrSBLYT+NSr9SSbmq39CnWv&#10;O/tYlvnBMWTuL4LnBP7wZBxrKXfy6oD896GNI43KPTXkQ8z0DGQp7Y0ijHHflEZOMxGvJCekVC5l&#10;DjGVjCaUxlBvMRzwT1m9xbivAy1yZHDpYGwbByFXfyCp56/+Maasezxy96xuElO36nIznY0NsoJ6&#10;j30ToJ+86OV1g697I2K6FwFHDVsF10e6w0MbQOZhkDjbQPj1mp7wOAF4y1mLo1vx+HMrguLMfHE4&#10;GzTnoxBGYTUKbmsvAVsEOxGzySIahGRGUQewj7hVFhQFr4STGKviaRQvU79AcCtJtVhkEE6zF+nG&#10;Lb0k18Qq9epD9yiCHxo64STcwjjUYvair3ssWTpYbBPoJjc98dqzOPCNmyB37bC1aNU8/8+op906&#10;/w0AAP//AwBQSwMEFAAGAAgAAAAhAJ3AX5XfAAAACQEAAA8AAABkcnMvZG93bnJldi54bWxMj01P&#10;wkAQhu8m/ofNmHiTLWsUqd0SQiDeTEQD16U7toXubO0upfjrHU5ym48n7zyTzQbXiB67UHvSMB4l&#10;IJAKb2sqNXx9rh5eQIRoyJrGE2o4Y4BZfnuTmdT6E31gv46l4BAKqdFQxdimUoaiQmfCyLdIvPv2&#10;nTOR266UtjMnDneNVEnyLJ2piS9UpsVFhcVhfXQafhf1tn/f9ucft1+p5XxzeNvsl1rf3w3zVxAR&#10;h/gPw0Wf1SFnp50/kg2i0aCmY8XopZiAYOBRTXmw0/CkJiDzTF5/kP8BAAD//wMAUEsBAi0AFAAG&#10;AAgAAAAhALaDOJL+AAAA4QEAABMAAAAAAAAAAAAAAAAAAAAAAFtDb250ZW50X1R5cGVzXS54bWxQ&#10;SwECLQAUAAYACAAAACEAOP0h/9YAAACUAQAACwAAAAAAAAAAAAAAAAAvAQAAX3JlbHMvLnJlbHNQ&#10;SwECLQAUAAYACAAAACEAIN4RDpQCAACjBQAADgAAAAAAAAAAAAAAAAAuAgAAZHJzL2Uyb0RvYy54&#10;bWxQSwECLQAUAAYACAAAACEAncBfld8AAAAJAQAADwAAAAAAAAAAAAAAAADuBAAAZHJzL2Rvd25y&#10;ZXYueG1sUEsFBgAAAAAEAAQA8wAAAPoFAAAAAA==&#10;" fillcolor="#d8d8d8 [2732]" stroked="f" strokeweight="0">
+              <v:shape w14:anchorId="4356E9C8" id="Text Box 13" o:spid="_x0000_s1034" type="#_x0000_t202" style="position:absolute;margin-left:145.6pt;margin-top:14.85pt;width:19pt;height:11.5pt;z-index:251659776;visibility:visible;mso-wrap-style:square;mso-width-percent:0;mso-height-percent:0;mso-wrap-distance-left:9pt;mso-wrap-distance-top:0;mso-wrap-distance-right:9pt;mso-wrap-distance-bottom:0;mso-position-horizontal:absolute;mso-position-horizontal-relative:text;mso-position-vertical:absolute;mso-position-vertical-relative:text;mso-width-percent:0;mso-height-percent:0;mso-width-relative:margin;mso-height-relative:margin;v-text-anchor:top" o:gfxdata="UEsDBBQABgAIAAAAIQC2gziS/gAAAOEBAAATAAAAW0NvbnRlbnRfVHlwZXNdLnhtbJSRQU7DMBBF&#10;90jcwfIWJU67QAgl6YK0S0CoHGBkTxKLZGx5TGhvj5O2G0SRWNoz/78nu9wcxkFMGNg6quQqL6RA&#10;0s5Y6ir5vt9lD1JwBDIwOMJKHpHlpr69KfdHjyxSmriSfYz+USnWPY7AufNIadK6MEJMx9ApD/oD&#10;OlTrorhX2lFEilmcO2RdNtjC5xDF9pCuTyYBB5bi6bQ4syoJ3g9WQ0ymaiLzg5KdCXlKLjvcW893&#10;SUOqXwnz5DrgnHtJTxOsQfEKIT7DmDSUCaxw7Rqn8787ZsmRM9e2VmPeBN4uqYvTtW7jvijg9N/y&#10;JsXecLq0q+WD6m8AAAD//wMAUEsDBBQABgAIAAAAIQA4/SH/1gAAAJQBAAALAAAAX3JlbHMvLnJl&#10;bHOkkMFqwzAMhu+DvYPRfXGawxijTi+j0GvpHsDYimMaW0Yy2fr2M4PBMnrbUb/Q94l/f/hMi1qR&#10;JVI2sOt6UJgd+ZiDgffL8ekFlFSbvV0oo4EbChzGx4f9GRdb25HMsYhqlCwG5lrLq9biZkxWOiqY&#10;22YiTra2kYMu1l1tQD30/bPm3wwYN0x18gb45AdQl1tp5j/sFB2T0FQ7R0nTNEV3j6o9feQzro1i&#10;OWA14Fm+Q8a1a8+Bvu/d/dMb2JY5uiPbhG/ktn4cqGU/er3pcvwCAAD//wMAUEsDBBQABgAIAAAA&#10;IQAg3hEOlAIAAKMFAAAOAAAAZHJzL2Uyb0RvYy54bWysVN9P2zAQfp+0/8Hy+0gKHUIVKepATJMY&#10;oJWJZ9ex22i2z7PdJt1fvzsnKYzxwrQX53L+7tfnuzu/6KxhOxViA67ik6OSM+Uk1I1bV/z7w/WH&#10;M85iEq4WBpyq+F5FfjF//+689TN1DBswtQoMnbg4a33FNyn5WVFEuVFWxCPwyuGlhmBFwt+wLuog&#10;WvRuTXFclqdFC6H2AaSKEbVX/SWfZ/9aK5nutI4qMVNxzC3lM+RzRWcxPxezdRB+08ghDfEPWVjR&#10;OAx6cHUlkmDb0PzlyjYyQASdjiTYArRupMo1YDWT8kU1y43wKteC5ER/oCn+P7fydncfWFPj251w&#10;5oTFN3pQXWKfoGOoQn5aH2cIW3oEpg71iB31EZVUdqeDpS8WxPAemd4f2CVvEpXH08m0nHAm8Woy&#10;PT0pp+SleDL2IabPCiwjoeIBHy9zKnY3MfXQEUKxIpimvm6MyT/UMOrSBLYT+NSr9SSbmq39CnWv&#10;O/tYlvnBMWTuL4LnBP7wZBxrKXfy6oD896GNI43KPTXkQ8z0DGQp7Y0ijHHflEZOMxGvJCekVC5l&#10;DjGVjCaUxlBvMRzwT1m9xbivAy1yZHDpYGwbByFXfyCp56/+Maasezxy96xuElO36nIznY0NsoJ6&#10;j30ToJ+86OV1g697I2K6FwFHDVsF10e6w0MbQOZhkDjbQPj1mp7wOAF4y1mLo1vx+HMrguLMfHE4&#10;GzTnoxBGYTUKbmsvAVsEOxGzySIahGRGUQewj7hVFhQFr4STGKviaRQvU79AcCtJtVhkEE6zF+nG&#10;Lb0k18Qq9epD9yiCHxo64STcwjjUYvair3ssWTpYbBPoJjc98dqzOPCNmyB37bC1aNU8/8+op906&#10;/w0AAP//AwBQSwMEFAAGAAgAAAAhAJ3AX5XfAAAACQEAAA8AAABkcnMvZG93bnJldi54bWxMj01P&#10;wkAQhu8m/ofNmHiTLWsUqd0SQiDeTEQD16U7toXubO0upfjrHU5ym48n7zyTzQbXiB67UHvSMB4l&#10;IJAKb2sqNXx9rh5eQIRoyJrGE2o4Y4BZfnuTmdT6E31gv46l4BAKqdFQxdimUoaiQmfCyLdIvPv2&#10;nTOR266UtjMnDneNVEnyLJ2piS9UpsVFhcVhfXQafhf1tn/f9ucft1+p5XxzeNvsl1rf3w3zVxAR&#10;h/gPw0Wf1SFnp50/kg2i0aCmY8XopZiAYOBRTXmw0/CkJiDzTF5/kP8BAAD//wMAUEsBAi0AFAAG&#10;AAgAAAAhALaDOJL+AAAA4QEAABMAAAAAAAAAAAAAAAAAAAAAAFtDb250ZW50X1R5cGVzXS54bWxQ&#10;SwECLQAUAAYACAAAACEAOP0h/9YAAACUAQAACwAAAAAAAAAAAAAAAAAvAQAAX3JlbHMvLnJlbHNQ&#10;SwECLQAUAAYACAAAACEAIN4RDpQCAACjBQAADgAAAAAAAAAAAAAAAAAuAgAAZHJzL2Uyb0RvYy54&#10;bWxQSwECLQAUAAYACAAAACEAncBfld8AAAAJAQAADwAAAAAAAAAAAAAAAADuBAAAZHJzL2Rvd25y&#10;ZXYueG1sUEsFBgAAAAAEAAQA8wAAAPoFAAAAAA==&#10;" fillcolor="#d8d8d8 [2732]" stroked="f" strokeweight="0">
                 <v:textbox inset="0,0,0,0">
                   <w:txbxContent>
                     <w:p>
@@ -4600,7 +5965,7 @@
           <w:rFonts w:asciiTheme="minorHAnsi" w:hAnsiTheme="minorHAnsi"/>
         </w:rPr>
       </w:pPr>
-      <w:bookmarkStart w:id="15" w:name="_Toc419898379"/>
+      <w:bookmarkStart w:id="15" w:name="_Toc419791502"/>
       <w:r>
         <w:rPr>
           <w:rFonts w:asciiTheme="minorHAnsi" w:hAnsiTheme="minorHAnsi"/>
@@ -4686,7 +6051,7 @@
           <w:rFonts w:asciiTheme="minorHAnsi" w:hAnsiTheme="minorHAnsi"/>
         </w:rPr>
       </w:pPr>
-      <w:bookmarkStart w:id="16" w:name="_Toc419898380"/>
+      <w:bookmarkStart w:id="16" w:name="_Toc419791503"/>
       <w:r>
         <w:rPr>
           <w:rFonts w:asciiTheme="minorHAnsi" w:hAnsiTheme="minorHAnsi"/>
@@ -4730,7 +6095,7 @@
           <w:rFonts w:asciiTheme="minorHAnsi" w:hAnsiTheme="minorHAnsi"/>
         </w:rPr>
       </w:pPr>
-      <w:bookmarkStart w:id="17" w:name="_Toc419898381"/>
+      <w:bookmarkStart w:id="17" w:name="_Toc419791504"/>
       <w:r>
         <w:rPr>
           <w:rFonts w:asciiTheme="minorHAnsi" w:hAnsiTheme="minorHAnsi"/>
@@ -4939,7 +6304,7 @@
       <w:rPr>
         <w:noProof/>
       </w:rPr>
-      <w:t>5/20/2015 3:12:20 PM</w:t>
+      <w:t>5/21/2015 9:25:35 AM</w:t>
     </w:r>
     <w:r>
       <w:rPr>
@@ -5002,7 +6367,7 @@
         <w:sz w:val="16"/>
         <w:szCs w:val="16"/>
       </w:rPr>
-      <w:t>7</w:t>
+      <w:t>8</w:t>
     </w:r>
     <w:r>
       <w:rPr>
@@ -5852,6 +7217,119 @@
     </w:lvl>
   </w:abstractNum>
   <w:abstractNum w:abstractNumId="5">
+    <w:nsid w:val="0DDB3CCE"/>
+    <w:multiLevelType w:val="hybridMultilevel"/>
+    <w:tmpl w:val="DB865C14"/>
+    <w:lvl w:ilvl="0" w:tplc="04090001">
+      <w:start w:val="1"/>
+      <w:numFmt w:val="bullet"/>
+      <w:lvlText w:val=""/>
+      <w:lvlJc w:val="left"/>
+      <w:pPr>
+        <w:ind w:left="1080" w:hanging="360"/>
+      </w:pPr>
+      <w:rPr>
+        <w:rFonts w:ascii="Symbol" w:hAnsi="Symbol" w:hint="default"/>
+      </w:rPr>
+    </w:lvl>
+    <w:lvl w:ilvl="1" w:tplc="04090003">
+      <w:start w:val="1"/>
+      <w:numFmt w:val="bullet"/>
+      <w:lvlText w:val="o"/>
+      <w:lvlJc w:val="left"/>
+      <w:pPr>
+        <w:ind w:left="1800" w:hanging="360"/>
+      </w:pPr>
+      <w:rPr>
+        <w:rFonts w:ascii="Courier New" w:hAnsi="Courier New" w:cs="Courier New" w:hint="default"/>
+      </w:rPr>
+    </w:lvl>
+    <w:lvl w:ilvl="2" w:tplc="04090005" w:tentative="1">
+      <w:start w:val="1"/>
+      <w:numFmt w:val="bullet"/>
+      <w:lvlText w:val=""/>
+      <w:lvlJc w:val="left"/>
+      <w:pPr>
+        <w:ind w:left="2520" w:hanging="360"/>
+      </w:pPr>
+      <w:rPr>
+        <w:rFonts w:ascii="Wingdings" w:hAnsi="Wingdings" w:hint="default"/>
+      </w:rPr>
+    </w:lvl>
+    <w:lvl w:ilvl="3" w:tplc="04090001" w:tentative="1">
+      <w:start w:val="1"/>
+      <w:numFmt w:val="bullet"/>
+      <w:lvlText w:val=""/>
+      <w:lvlJc w:val="left"/>
+      <w:pPr>
+        <w:ind w:left="3240" w:hanging="360"/>
+      </w:pPr>
+      <w:rPr>
+        <w:rFonts w:ascii="Symbol" w:hAnsi="Symbol" w:hint="default"/>
+      </w:rPr>
+    </w:lvl>
+    <w:lvl w:ilvl="4" w:tplc="04090003" w:tentative="1">
+      <w:start w:val="1"/>
+      <w:numFmt w:val="bullet"/>
+      <w:lvlText w:val="o"/>
+      <w:lvlJc w:val="left"/>
+      <w:pPr>
+        <w:ind w:left="3960" w:hanging="360"/>
+      </w:pPr>
+      <w:rPr>
+        <w:rFonts w:ascii="Courier New" w:hAnsi="Courier New" w:cs="Courier New" w:hint="default"/>
+      </w:rPr>
+    </w:lvl>
+    <w:lvl w:ilvl="5" w:tplc="04090005" w:tentative="1">
+      <w:start w:val="1"/>
+      <w:numFmt w:val="bullet"/>
+      <w:lvlText w:val=""/>
+      <w:lvlJc w:val="left"/>
+      <w:pPr>
+        <w:ind w:left="4680" w:hanging="360"/>
+      </w:pPr>
+      <w:rPr>
+        <w:rFonts w:ascii="Wingdings" w:hAnsi="Wingdings" w:hint="default"/>
+      </w:rPr>
+    </w:lvl>
+    <w:lvl w:ilvl="6" w:tplc="04090001" w:tentative="1">
+      <w:start w:val="1"/>
+      <w:numFmt w:val="bullet"/>
+      <w:lvlText w:val=""/>
+      <w:lvlJc w:val="left"/>
+      <w:pPr>
+        <w:ind w:left="5400" w:hanging="360"/>
+      </w:pPr>
+      <w:rPr>
+        <w:rFonts w:ascii="Symbol" w:hAnsi="Symbol" w:hint="default"/>
+      </w:rPr>
+    </w:lvl>
+    <w:lvl w:ilvl="7" w:tplc="04090003" w:tentative="1">
+      <w:start w:val="1"/>
+      <w:numFmt w:val="bullet"/>
+      <w:lvlText w:val="o"/>
+      <w:lvlJc w:val="left"/>
+      <w:pPr>
+        <w:ind w:left="6120" w:hanging="360"/>
+      </w:pPr>
+      <w:rPr>
+        <w:rFonts w:ascii="Courier New" w:hAnsi="Courier New" w:cs="Courier New" w:hint="default"/>
+      </w:rPr>
+    </w:lvl>
+    <w:lvl w:ilvl="8" w:tplc="04090005" w:tentative="1">
+      <w:start w:val="1"/>
+      <w:numFmt w:val="bullet"/>
+      <w:lvlText w:val=""/>
+      <w:lvlJc w:val="left"/>
+      <w:pPr>
+        <w:ind w:left="6840" w:hanging="360"/>
+      </w:pPr>
+      <w:rPr>
+        <w:rFonts w:ascii="Wingdings" w:hAnsi="Wingdings" w:hint="default"/>
+      </w:rPr>
+    </w:lvl>
+  </w:abstractNum>
+  <w:abstractNum w:abstractNumId="6">
     <w:nsid w:val="0F527867"/>
     <w:multiLevelType w:val="hybridMultilevel"/>
     <w:tmpl w:val="D652866A"/>
@@ -5891,7 +7369,7 @@
         <w:rFonts w:ascii="Wingdings" w:hAnsi="Wingdings" w:hint="default"/>
       </w:rPr>
     </w:lvl>
-    <w:lvl w:ilvl="3" w:tplc="04090001" w:tentative="1">
+    <w:lvl w:ilvl="3" w:tplc="04090001">
       <w:start w:val="1"/>
       <w:numFmt w:val="bullet"/>
       <w:lvlText w:val=""/>
@@ -5964,7 +7442,7 @@
       </w:rPr>
     </w:lvl>
   </w:abstractNum>
-  <w:abstractNum w:abstractNumId="6">
+  <w:abstractNum w:abstractNumId="7">
     <w:nsid w:val="10E0189A"/>
     <w:multiLevelType w:val="hybridMultilevel"/>
     <w:tmpl w:val="0FF45868"/>
@@ -6053,7 +7531,7 @@
       </w:pPr>
     </w:lvl>
   </w:abstractNum>
-  <w:abstractNum w:abstractNumId="7">
+  <w:abstractNum w:abstractNumId="8">
     <w:nsid w:val="14DE48BE"/>
     <w:multiLevelType w:val="multilevel"/>
     <w:tmpl w:val="E9F63072"/>
@@ -6202,7 +7680,7 @@
       </w:rPr>
     </w:lvl>
   </w:abstractNum>
-  <w:abstractNum w:abstractNumId="8">
+  <w:abstractNum w:abstractNumId="9">
     <w:nsid w:val="15200FC2"/>
     <w:multiLevelType w:val="hybridMultilevel"/>
     <w:tmpl w:val="676ADD06"/>
@@ -6315,7 +7793,7 @@
       </w:rPr>
     </w:lvl>
   </w:abstractNum>
-  <w:abstractNum w:abstractNumId="9">
+  <w:abstractNum w:abstractNumId="10">
     <w:nsid w:val="18326621"/>
     <w:multiLevelType w:val="hybridMultilevel"/>
     <w:tmpl w:val="84F2D652"/>
@@ -6428,7 +7906,7 @@
       </w:rPr>
     </w:lvl>
   </w:abstractNum>
-  <w:abstractNum w:abstractNumId="10">
+  <w:abstractNum w:abstractNumId="11">
     <w:nsid w:val="18D546A0"/>
     <w:multiLevelType w:val="hybridMultilevel"/>
     <w:tmpl w:val="194CC70C"/>
@@ -6517,7 +7995,120 @@
       </w:pPr>
     </w:lvl>
   </w:abstractNum>
-  <w:abstractNum w:abstractNumId="11">
+  <w:abstractNum w:abstractNumId="12">
+    <w:nsid w:val="19DA6D27"/>
+    <w:multiLevelType w:val="hybridMultilevel"/>
+    <w:tmpl w:val="8A8CAFA8"/>
+    <w:lvl w:ilvl="0" w:tplc="04090001">
+      <w:start w:val="1"/>
+      <w:numFmt w:val="bullet"/>
+      <w:lvlText w:val=""/>
+      <w:lvlJc w:val="left"/>
+      <w:pPr>
+        <w:ind w:left="1080" w:hanging="360"/>
+      </w:pPr>
+      <w:rPr>
+        <w:rFonts w:ascii="Symbol" w:hAnsi="Symbol" w:hint="default"/>
+      </w:rPr>
+    </w:lvl>
+    <w:lvl w:ilvl="1" w:tplc="0409000F">
+      <w:start w:val="1"/>
+      <w:numFmt w:val="decimal"/>
+      <w:lvlText w:val="%2."/>
+      <w:lvlJc w:val="left"/>
+      <w:pPr>
+        <w:ind w:left="1800" w:hanging="360"/>
+      </w:pPr>
+      <w:rPr>
+        <w:rFonts w:hint="default"/>
+      </w:rPr>
+    </w:lvl>
+    <w:lvl w:ilvl="2" w:tplc="04090005">
+      <w:start w:val="1"/>
+      <w:numFmt w:val="bullet"/>
+      <w:lvlText w:val=""/>
+      <w:lvlJc w:val="left"/>
+      <w:pPr>
+        <w:ind w:left="2520" w:hanging="360"/>
+      </w:pPr>
+      <w:rPr>
+        <w:rFonts w:ascii="Wingdings" w:hAnsi="Wingdings" w:hint="default"/>
+      </w:rPr>
+    </w:lvl>
+    <w:lvl w:ilvl="3" w:tplc="04090001" w:tentative="1">
+      <w:start w:val="1"/>
+      <w:numFmt w:val="bullet"/>
+      <w:lvlText w:val=""/>
+      <w:lvlJc w:val="left"/>
+      <w:pPr>
+        <w:ind w:left="3240" w:hanging="360"/>
+      </w:pPr>
+      <w:rPr>
+        <w:rFonts w:ascii="Symbol" w:hAnsi="Symbol" w:hint="default"/>
+      </w:rPr>
+    </w:lvl>
+    <w:lvl w:ilvl="4" w:tplc="04090003" w:tentative="1">
+      <w:start w:val="1"/>
+      <w:numFmt w:val="bullet"/>
+      <w:lvlText w:val="o"/>
+      <w:lvlJc w:val="left"/>
+      <w:pPr>
+        <w:ind w:left="3960" w:hanging="360"/>
+      </w:pPr>
+      <w:rPr>
+        <w:rFonts w:ascii="Courier New" w:hAnsi="Courier New" w:cs="Courier New" w:hint="default"/>
+      </w:rPr>
+    </w:lvl>
+    <w:lvl w:ilvl="5" w:tplc="04090005" w:tentative="1">
+      <w:start w:val="1"/>
+      <w:numFmt w:val="bullet"/>
+      <w:lvlText w:val=""/>
+      <w:lvlJc w:val="left"/>
+      <w:pPr>
+        <w:ind w:left="4680" w:hanging="360"/>
+      </w:pPr>
+      <w:rPr>
+        <w:rFonts w:ascii="Wingdings" w:hAnsi="Wingdings" w:hint="default"/>
+      </w:rPr>
+    </w:lvl>
+    <w:lvl w:ilvl="6" w:tplc="04090001" w:tentative="1">
+      <w:start w:val="1"/>
+      <w:numFmt w:val="bullet"/>
+      <w:lvlText w:val=""/>
+      <w:lvlJc w:val="left"/>
+      <w:pPr>
+        <w:ind w:left="5400" w:hanging="360"/>
+      </w:pPr>
+      <w:rPr>
+        <w:rFonts w:ascii="Symbol" w:hAnsi="Symbol" w:hint="default"/>
+      </w:rPr>
+    </w:lvl>
+    <w:lvl w:ilvl="7" w:tplc="04090003" w:tentative="1">
+      <w:start w:val="1"/>
+      <w:numFmt w:val="bullet"/>
+      <w:lvlText w:val="o"/>
+      <w:lvlJc w:val="left"/>
+      <w:pPr>
+        <w:ind w:left="6120" w:hanging="360"/>
+      </w:pPr>
+      <w:rPr>
+        <w:rFonts w:ascii="Courier New" w:hAnsi="Courier New" w:cs="Courier New" w:hint="default"/>
+      </w:rPr>
+    </w:lvl>
+    <w:lvl w:ilvl="8" w:tplc="04090005" w:tentative="1">
+      <w:start w:val="1"/>
+      <w:numFmt w:val="bullet"/>
+      <w:lvlText w:val=""/>
+      <w:lvlJc w:val="left"/>
+      <w:pPr>
+        <w:ind w:left="6840" w:hanging="360"/>
+      </w:pPr>
+      <w:rPr>
+        <w:rFonts w:ascii="Wingdings" w:hAnsi="Wingdings" w:hint="default"/>
+      </w:rPr>
+    </w:lvl>
+  </w:abstractNum>
+  <w:abstractNum w:abstractNumId="13">
     <w:nsid w:val="1CA63AA4"/>
     <w:multiLevelType w:val="multilevel"/>
     <w:tmpl w:val="B8AAFB1E"/>
@@ -6666,7 +8257,7 @@
       </w:rPr>
     </w:lvl>
   </w:abstractNum>
-  <w:abstractNum w:abstractNumId="12">
+  <w:abstractNum w:abstractNumId="14">
     <w:nsid w:val="209A627D"/>
     <w:multiLevelType w:val="hybridMultilevel"/>
     <w:tmpl w:val="27068FB6"/>
@@ -6779,7 +8370,7 @@
       </w:rPr>
     </w:lvl>
   </w:abstractNum>
-  <w:abstractNum w:abstractNumId="13">
+  <w:abstractNum w:abstractNumId="15">
     <w:nsid w:val="21CE1AD4"/>
     <w:multiLevelType w:val="hybridMultilevel"/>
     <w:tmpl w:val="D3AA9CB8"/>
@@ -6892,7 +8483,7 @@
       </w:rPr>
     </w:lvl>
   </w:abstractNum>
-  <w:abstractNum w:abstractNumId="14">
+  <w:abstractNum w:abstractNumId="16">
     <w:nsid w:val="26206594"/>
     <w:multiLevelType w:val="hybridMultilevel"/>
     <w:tmpl w:val="30B02CB4"/>
@@ -7005,7 +8596,7 @@
       </w:rPr>
     </w:lvl>
   </w:abstractNum>
-  <w:abstractNum w:abstractNumId="15">
+  <w:abstractNum w:abstractNumId="17">
     <w:nsid w:val="27935E09"/>
     <w:multiLevelType w:val="multilevel"/>
     <w:tmpl w:val="7DAA81F4"/>
@@ -7154,7 +8745,7 @@
       </w:rPr>
     </w:lvl>
   </w:abstractNum>
-  <w:abstractNum w:abstractNumId="16">
+  <w:abstractNum w:abstractNumId="18">
     <w:nsid w:val="27A7649B"/>
     <w:multiLevelType w:val="hybridMultilevel"/>
     <w:tmpl w:val="9856C15E"/>
@@ -7267,7 +8858,120 @@
       </w:rPr>
     </w:lvl>
   </w:abstractNum>
-  <w:abstractNum w:abstractNumId="17">
+  <w:abstractNum w:abstractNumId="19">
+    <w:nsid w:val="28062868"/>
+    <w:multiLevelType w:val="hybridMultilevel"/>
+    <w:tmpl w:val="A8B49402"/>
+    <w:lvl w:ilvl="0" w:tplc="04090001">
+      <w:start w:val="1"/>
+      <w:numFmt w:val="bullet"/>
+      <w:lvlText w:val=""/>
+      <w:lvlJc w:val="left"/>
+      <w:pPr>
+        <w:ind w:left="1440" w:hanging="360"/>
+      </w:pPr>
+      <w:rPr>
+        <w:rFonts w:ascii="Symbol" w:hAnsi="Symbol" w:hint="default"/>
+      </w:rPr>
+    </w:lvl>
+    <w:lvl w:ilvl="1" w:tplc="04090003" w:tentative="1">
+      <w:start w:val="1"/>
+      <w:numFmt w:val="bullet"/>
+      <w:lvlText w:val="o"/>
+      <w:lvlJc w:val="left"/>
+      <w:pPr>
+        <w:ind w:left="2160" w:hanging="360"/>
+      </w:pPr>
+      <w:rPr>
+        <w:rFonts w:ascii="Courier New" w:hAnsi="Courier New" w:cs="Courier New" w:hint="default"/>
+      </w:rPr>
+    </w:lvl>
+    <w:lvl w:ilvl="2" w:tplc="04090005" w:tentative="1">
+      <w:start w:val="1"/>
+      <w:numFmt w:val="bullet"/>
+      <w:lvlText w:val=""/>
+      <w:lvlJc w:val="left"/>
+      <w:pPr>
+        <w:ind w:left="2880" w:hanging="360"/>
+      </w:pPr>
+      <w:rPr>
+        <w:rFonts w:ascii="Wingdings" w:hAnsi="Wingdings" w:hint="default"/>
+      </w:rPr>
+    </w:lvl>
+    <w:lvl w:ilvl="3" w:tplc="04090001" w:tentative="1">
+      <w:start w:val="1"/>
+      <w:numFmt w:val="bullet"/>
+      <w:lvlText w:val=""/>
+      <w:lvlJc w:val="left"/>
+      <w:pPr>
+        <w:ind w:left="3600" w:hanging="360"/>
+      </w:pPr>
+      <w:rPr>
+        <w:rFonts w:ascii="Symbol" w:hAnsi="Symbol" w:hint="default"/>
+      </w:rPr>
+    </w:lvl>
+    <w:lvl w:ilvl="4" w:tplc="04090003" w:tentative="1">
+      <w:start w:val="1"/>
+      <w:numFmt w:val="bullet"/>
+      <w:lvlText w:val="o"/>
+      <w:lvlJc w:val="left"/>
+      <w:pPr>
+        <w:ind w:left="4320" w:hanging="360"/>
+      </w:pPr>
+      <w:rPr>
+        <w:rFonts w:ascii="Courier New" w:hAnsi="Courier New" w:cs="Courier New" w:hint="default"/>
+      </w:rPr>
+    </w:lvl>
+    <w:lvl w:ilvl="5" w:tplc="04090005" w:tentative="1">
+      <w:start w:val="1"/>
+      <w:numFmt w:val="bullet"/>
+      <w:lvlText w:val=""/>
+      <w:lvlJc w:val="left"/>
+      <w:pPr>
+        <w:ind w:left="5040" w:hanging="360"/>
+      </w:pPr>
+      <w:rPr>
+        <w:rFonts w:ascii="Wingdings" w:hAnsi="Wingdings" w:hint="default"/>
+      </w:rPr>
+    </w:lvl>
+    <w:lvl w:ilvl="6" w:tplc="04090001" w:tentative="1">
+      <w:start w:val="1"/>
+      <w:numFmt w:val="bullet"/>
+      <w:lvlText w:val=""/>
+      <w:lvlJc w:val="left"/>
+      <w:pPr>
+        <w:ind w:left="5760" w:hanging="360"/>
+      </w:pPr>
+      <w:rPr>
+        <w:rFonts w:ascii="Symbol" w:hAnsi="Symbol" w:hint="default"/>
+      </w:rPr>
+    </w:lvl>
+    <w:lvl w:ilvl="7" w:tplc="04090003" w:tentative="1">
+      <w:start w:val="1"/>
+      <w:numFmt w:val="bullet"/>
+      <w:lvlText w:val="o"/>
+      <w:lvlJc w:val="left"/>
+      <w:pPr>
+        <w:ind w:left="6480" w:hanging="360"/>
+      </w:pPr>
+      <w:rPr>
+        <w:rFonts w:ascii="Courier New" w:hAnsi="Courier New" w:cs="Courier New" w:hint="default"/>
+      </w:rPr>
+    </w:lvl>
+    <w:lvl w:ilvl="8" w:tplc="04090005" w:tentative="1">
+      <w:start w:val="1"/>
+      <w:numFmt w:val="bullet"/>
+      <w:lvlText w:val=""/>
+      <w:lvlJc w:val="left"/>
+      <w:pPr>
+        <w:ind w:left="7200" w:hanging="360"/>
+      </w:pPr>
+      <w:rPr>
+        <w:rFonts w:ascii="Wingdings" w:hAnsi="Wingdings" w:hint="default"/>
+      </w:rPr>
+    </w:lvl>
+  </w:abstractNum>
+  <w:abstractNum w:abstractNumId="20">
     <w:nsid w:val="298C2C86"/>
     <w:multiLevelType w:val="hybridMultilevel"/>
     <w:tmpl w:val="3F40FE3E"/>
@@ -7380,7 +9084,7 @@
       </w:rPr>
     </w:lvl>
   </w:abstractNum>
-  <w:abstractNum w:abstractNumId="18">
+  <w:abstractNum w:abstractNumId="21">
     <w:nsid w:val="2B522466"/>
     <w:multiLevelType w:val="hybridMultilevel"/>
     <w:tmpl w:val="25FCA2D0"/>
@@ -7493,7 +9197,7 @@
       </w:rPr>
     </w:lvl>
   </w:abstractNum>
-  <w:abstractNum w:abstractNumId="19">
+  <w:abstractNum w:abstractNumId="22">
     <w:nsid w:val="2CA72F7F"/>
     <w:multiLevelType w:val="multilevel"/>
     <w:tmpl w:val="C374B6EE"/>
@@ -7610,7 +9314,7 @@
       </w:pPr>
     </w:lvl>
   </w:abstractNum>
-  <w:abstractNum w:abstractNumId="20">
+  <w:abstractNum w:abstractNumId="23">
     <w:nsid w:val="2E801231"/>
     <w:multiLevelType w:val="multilevel"/>
     <w:tmpl w:val="33B8A4F2"/>
@@ -7723,7 +9427,7 @@
       </w:pPr>
     </w:lvl>
   </w:abstractNum>
-  <w:abstractNum w:abstractNumId="21">
+  <w:abstractNum w:abstractNumId="24">
     <w:nsid w:val="30700568"/>
     <w:multiLevelType w:val="hybridMultilevel"/>
     <w:tmpl w:val="43323D60"/>
@@ -7836,7 +9540,7 @@
       </w:rPr>
     </w:lvl>
   </w:abstractNum>
-  <w:abstractNum w:abstractNumId="22">
+  <w:abstractNum w:abstractNumId="25">
     <w:nsid w:val="35A8255C"/>
     <w:multiLevelType w:val="hybridMultilevel"/>
     <w:tmpl w:val="04EC235A"/>
@@ -7949,7 +9653,7 @@
       </w:rPr>
     </w:lvl>
   </w:abstractNum>
-  <w:abstractNum w:abstractNumId="23">
+  <w:abstractNum w:abstractNumId="26">
     <w:nsid w:val="37BC63A6"/>
     <w:multiLevelType w:val="multilevel"/>
     <w:tmpl w:val="3B4A1684"/>
@@ -8098,7 +9802,7 @@
       </w:rPr>
     </w:lvl>
   </w:abstractNum>
-  <w:abstractNum w:abstractNumId="24">
+  <w:abstractNum w:abstractNumId="27">
     <w:nsid w:val="43D46B48"/>
     <w:multiLevelType w:val="multilevel"/>
     <w:tmpl w:val="09B60080"/>
@@ -8247,7 +9951,7 @@
       </w:rPr>
     </w:lvl>
   </w:abstractNum>
-  <w:abstractNum w:abstractNumId="25">
+  <w:abstractNum w:abstractNumId="28">
     <w:nsid w:val="44FE07C8"/>
     <w:multiLevelType w:val="hybridMultilevel"/>
     <w:tmpl w:val="C202664C"/>
@@ -8362,7 +10066,7 @@
       </w:pPr>
     </w:lvl>
   </w:abstractNum>
-  <w:abstractNum w:abstractNumId="26">
+  <w:abstractNum w:abstractNumId="29">
     <w:nsid w:val="4918691F"/>
     <w:multiLevelType w:val="multilevel"/>
     <w:tmpl w:val="1C4A8E84"/>
@@ -8511,7 +10215,7 @@
       </w:rPr>
     </w:lvl>
   </w:abstractNum>
-  <w:abstractNum w:abstractNumId="27">
+  <w:abstractNum w:abstractNumId="30">
     <w:nsid w:val="4CEE0CA0"/>
     <w:multiLevelType w:val="hybridMultilevel"/>
     <w:tmpl w:val="BF40A780"/>
@@ -8600,7 +10304,7 @@
       </w:pPr>
     </w:lvl>
   </w:abstractNum>
-  <w:abstractNum w:abstractNumId="28">
+  <w:abstractNum w:abstractNumId="31">
     <w:nsid w:val="51450619"/>
     <w:multiLevelType w:val="hybridMultilevel"/>
     <w:tmpl w:val="90AEC5C0"/>
@@ -8689,7 +10393,7 @@
       </w:pPr>
     </w:lvl>
   </w:abstractNum>
-  <w:abstractNum w:abstractNumId="29">
+  <w:abstractNum w:abstractNumId="32">
     <w:nsid w:val="51D8093C"/>
     <w:multiLevelType w:val="hybridMultilevel"/>
     <w:tmpl w:val="EEA6089A"/>
@@ -8802,7 +10506,7 @@
       </w:rPr>
     </w:lvl>
   </w:abstractNum>
-  <w:abstractNum w:abstractNumId="30">
+  <w:abstractNum w:abstractNumId="33">
     <w:nsid w:val="57AA6A46"/>
     <w:multiLevelType w:val="multilevel"/>
     <w:tmpl w:val="868063AA"/>
@@ -8915,7 +10619,7 @@
       </w:pPr>
     </w:lvl>
   </w:abstractNum>
-  <w:abstractNum w:abstractNumId="31">
+  <w:abstractNum w:abstractNumId="34">
     <w:nsid w:val="5BCB3CA8"/>
     <w:multiLevelType w:val="hybridMultilevel"/>
     <w:tmpl w:val="5366D168"/>
@@ -9028,7 +10732,7 @@
       </w:rPr>
     </w:lvl>
   </w:abstractNum>
-  <w:abstractNum w:abstractNumId="32">
+  <w:abstractNum w:abstractNumId="35">
     <w:nsid w:val="61C57EFF"/>
     <w:multiLevelType w:val="hybridMultilevel"/>
     <w:tmpl w:val="A5FAF932"/>
@@ -9114,7 +10818,7 @@
       </w:pPr>
     </w:lvl>
   </w:abstractNum>
-  <w:abstractNum w:abstractNumId="33">
+  <w:abstractNum w:abstractNumId="36">
     <w:nsid w:val="62731739"/>
     <w:multiLevelType w:val="hybridMultilevel"/>
     <w:tmpl w:val="E538323E"/>
@@ -9229,7 +10933,7 @@
       </w:pPr>
     </w:lvl>
   </w:abstractNum>
-  <w:abstractNum w:abstractNumId="34">
+  <w:abstractNum w:abstractNumId="37">
     <w:nsid w:val="692739C1"/>
     <w:multiLevelType w:val="multilevel"/>
     <w:tmpl w:val="D29C4D1A"/>
@@ -9378,7 +11082,7 @@
       </w:rPr>
     </w:lvl>
   </w:abstractNum>
-  <w:abstractNum w:abstractNumId="35">
+  <w:abstractNum w:abstractNumId="38">
     <w:nsid w:val="6B586CBB"/>
     <w:multiLevelType w:val="hybridMultilevel"/>
     <w:tmpl w:val="03E4A9F6"/>
@@ -9491,7 +11195,7 @@
       </w:rPr>
     </w:lvl>
   </w:abstractNum>
-  <w:abstractNum w:abstractNumId="36">
+  <w:abstractNum w:abstractNumId="39">
     <w:nsid w:val="77B1095E"/>
     <w:multiLevelType w:val="hybridMultilevel"/>
     <w:tmpl w:val="23F0008E"/>
@@ -9604,7 +11308,7 @@
       </w:rPr>
     </w:lvl>
   </w:abstractNum>
-  <w:abstractNum w:abstractNumId="37">
+  <w:abstractNum w:abstractNumId="40">
     <w:nsid w:val="7AD74D4C"/>
     <w:multiLevelType w:val="hybridMultilevel"/>
     <w:tmpl w:val="2A406294"/>
@@ -9717,7 +11421,7 @@
       </w:rPr>
     </w:lvl>
   </w:abstractNum>
-  <w:abstractNum w:abstractNumId="38">
+  <w:abstractNum w:abstractNumId="41">
     <w:nsid w:val="7EE620F9"/>
     <w:multiLevelType w:val="multilevel"/>
     <w:tmpl w:val="64B4B94E"/>
@@ -9867,76 +11571,76 @@
     </w:lvl>
   </w:abstractNum>
   <w:num w:numId="1">
-    <w:abstractNumId w:val="25"/>
+    <w:abstractNumId w:val="28"/>
   </w:num>
   <w:num w:numId="2">
-    <w:abstractNumId w:val="19"/>
+    <w:abstractNumId w:val="22"/>
   </w:num>
   <w:num w:numId="3">
-    <w:abstractNumId w:val="33"/>
+    <w:abstractNumId w:val="36"/>
   </w:num>
   <w:num w:numId="4">
-    <w:abstractNumId w:val="8"/>
+    <w:abstractNumId w:val="9"/>
   </w:num>
   <w:num w:numId="5">
-    <w:abstractNumId w:val="9"/>
+    <w:abstractNumId w:val="10"/>
   </w:num>
   <w:num w:numId="6">
-    <w:abstractNumId w:val="18"/>
+    <w:abstractNumId w:val="21"/>
   </w:num>
   <w:num w:numId="7">
     <w:abstractNumId w:val="1"/>
   </w:num>
   <w:num w:numId="8">
-    <w:abstractNumId w:val="27"/>
+    <w:abstractNumId w:val="30"/>
   </w:num>
   <w:num w:numId="9">
-    <w:abstractNumId w:val="10"/>
+    <w:abstractNumId w:val="11"/>
   </w:num>
   <w:num w:numId="10">
-    <w:abstractNumId w:val="6"/>
+    <w:abstractNumId w:val="7"/>
   </w:num>
   <w:num w:numId="11">
+    <w:abstractNumId w:val="40"/>
+  </w:num>
+  <w:num w:numId="12">
+    <w:abstractNumId w:val="15"/>
+  </w:num>
+  <w:num w:numId="13">
+    <w:abstractNumId w:val="14"/>
+  </w:num>
+  <w:num w:numId="14">
+    <w:abstractNumId w:val="24"/>
+  </w:num>
+  <w:num w:numId="15">
+    <w:abstractNumId w:val="31"/>
+  </w:num>
+  <w:num w:numId="16">
     <w:abstractNumId w:val="37"/>
   </w:num>
-  <w:num w:numId="12">
-    <w:abstractNumId w:val="13"/>
-  </w:num>
-  <w:num w:numId="13">
-    <w:abstractNumId w:val="12"/>
-  </w:num>
-  <w:num w:numId="14">
-    <w:abstractNumId w:val="21"/>
-  </w:num>
-  <w:num w:numId="15">
-    <w:abstractNumId w:val="28"/>
-  </w:num>
-  <w:num w:numId="16">
-    <w:abstractNumId w:val="34"/>
-  </w:num>
   <w:num w:numId="17">
-    <w:abstractNumId w:val="16"/>
+    <w:abstractNumId w:val="18"/>
   </w:num>
   <w:num w:numId="18">
-    <w:abstractNumId w:val="36"/>
+    <w:abstractNumId w:val="39"/>
   </w:num>
   <w:num w:numId="19">
-    <w:abstractNumId w:val="15"/>
+    <w:abstractNumId w:val="17"/>
   </w:num>
   <w:num w:numId="20">
-    <w:abstractNumId w:val="11"/>
+    <w:abstractNumId w:val="13"/>
   </w:num>
   <w:num w:numId="21">
     <w:abstractNumId w:val="2"/>
   </w:num>
   <w:num w:numId="22">
+    <w:abstractNumId w:val="29"/>
+  </w:num>
+  <w:num w:numId="23">
     <w:abstractNumId w:val="26"/>
   </w:num>
-  <w:num w:numId="23">
-    <w:abstractNumId w:val="23"/>
-  </w:num>
   <w:num w:numId="24">
-    <w:abstractNumId w:val="30"/>
+    <w:abstractNumId w:val="33"/>
   </w:num>
   <w:num w:numId="25">
     <w:abstractNumId w:val="0"/>
@@ -9945,43 +11649,52 @@
     <w:abstractNumId w:val="3"/>
   </w:num>
   <w:num w:numId="27">
-    <w:abstractNumId w:val="22"/>
+    <w:abstractNumId w:val="25"/>
   </w:num>
   <w:num w:numId="28">
-    <w:abstractNumId w:val="24"/>
+    <w:abstractNumId w:val="27"/>
   </w:num>
   <w:num w:numId="29">
-    <w:abstractNumId w:val="7"/>
+    <w:abstractNumId w:val="8"/>
   </w:num>
   <w:num w:numId="30">
-    <w:abstractNumId w:val="38"/>
+    <w:abstractNumId w:val="41"/>
   </w:num>
   <w:num w:numId="31">
-    <w:abstractNumId w:val="20"/>
+    <w:abstractNumId w:val="23"/>
   </w:num>
   <w:num w:numId="32">
-    <w:abstractNumId w:val="32"/>
+    <w:abstractNumId w:val="35"/>
   </w:num>
   <w:num w:numId="33">
     <w:abstractNumId w:val="4"/>
   </w:num>
   <w:num w:numId="34">
-    <w:abstractNumId w:val="31"/>
+    <w:abstractNumId w:val="34"/>
   </w:num>
   <w:num w:numId="35">
-    <w:abstractNumId w:val="17"/>
+    <w:abstractNumId w:val="20"/>
   </w:num>
   <w:num w:numId="36">
-    <w:abstractNumId w:val="14"/>
+    <w:abstractNumId w:val="16"/>
   </w:num>
   <w:num w:numId="37">
-    <w:abstractNumId w:val="29"/>
+    <w:abstractNumId w:val="32"/>
   </w:num>
   <w:num w:numId="38">
-    <w:abstractNumId w:val="35"/>
+    <w:abstractNumId w:val="38"/>
   </w:num>
   <w:num w:numId="39">
+    <w:abstractNumId w:val="6"/>
+  </w:num>
+  <w:num w:numId="40">
     <w:abstractNumId w:val="5"/>
+  </w:num>
+  <w:num w:numId="41">
+    <w:abstractNumId w:val="12"/>
+  </w:num>
+  <w:num w:numId="42">
+    <w:abstractNumId w:val="19"/>
   </w:num>
   <w:numIdMacAtCleanup w:val="15"/>
 </w:numbering>
@@ -11224,18 +12937,18 @@
 </file>
 
 <file path=customXml/item1.xml><?xml version="1.0" encoding="utf-8"?>
-<p:properties xmlns:p="http://schemas.microsoft.com/office/2006/metadata/properties" xmlns:xsi="http://www.w3.org/2001/XMLSchema-instance">
-  <documentManagement/>
-</p:properties>
-</file>
-
-<file path=customXml/item2.xml><?xml version="1.0" encoding="utf-8"?>
 <?mso-contentType ?>
 <FormTemplates xmlns="http://schemas.microsoft.com/sharepoint/v3/contenttype/forms">
   <Display>DocumentLibraryForm</Display>
   <Edit>DocumentLibraryForm</Edit>
   <New>DocumentLibraryForm</New>
 </FormTemplates>
+</file>
+
+<file path=customXml/item2.xml><?xml version="1.0" encoding="utf-8"?>
+<p:properties xmlns:p="http://schemas.microsoft.com/office/2006/metadata/properties" xmlns:xsi="http://www.w3.org/2001/XMLSchema-instance">
+  <documentManagement/>
+</p:properties>
 </file>
 
 <file path=customXml/item3.xml><?xml version="1.0" encoding="utf-8"?>
@@ -11357,17 +13070,17 @@
 </file>
 
 <file path=customXml/itemProps1.xml><?xml version="1.0" encoding="utf-8"?>
-<ds:datastoreItem xmlns:ds="http://schemas.openxmlformats.org/officeDocument/2006/customXml" ds:itemID="{E5265DE5-3E8E-4120-8280-8EC419E03148}">
+<ds:datastoreItem xmlns:ds="http://schemas.openxmlformats.org/officeDocument/2006/customXml" ds:itemID="{3CBB50F0-8F85-42BF-AC23-9DA2DC66E259}">
   <ds:schemaRefs>
-    <ds:schemaRef ds:uri="http://schemas.microsoft.com/office/2006/metadata/properties"/>
+    <ds:schemaRef ds:uri="http://schemas.microsoft.com/sharepoint/v3/contenttype/forms"/>
   </ds:schemaRefs>
 </ds:datastoreItem>
 </file>
 
 <file path=customXml/itemProps2.xml><?xml version="1.0" encoding="utf-8"?>
-<ds:datastoreItem xmlns:ds="http://schemas.openxmlformats.org/officeDocument/2006/customXml" ds:itemID="{3CBB50F0-8F85-42BF-AC23-9DA2DC66E259}">
+<ds:datastoreItem xmlns:ds="http://schemas.openxmlformats.org/officeDocument/2006/customXml" ds:itemID="{E5265DE5-3E8E-4120-8280-8EC419E03148}">
   <ds:schemaRefs>
-    <ds:schemaRef ds:uri="http://schemas.microsoft.com/sharepoint/v3/contenttype/forms"/>
+    <ds:schemaRef ds:uri="http://schemas.microsoft.com/office/2006/metadata/properties"/>
   </ds:schemaRefs>
 </ds:datastoreItem>
 </file>
@@ -11389,7 +13102,7 @@
 </file>
 
 <file path=customXml/itemProps4.xml><?xml version="1.0" encoding="utf-8"?>
-<ds:datastoreItem xmlns:ds="http://schemas.openxmlformats.org/officeDocument/2006/customXml" ds:itemID="{4B35CD4D-FB04-43B6-A6E4-7C00EAD298A7}">
+<ds:datastoreItem xmlns:ds="http://schemas.openxmlformats.org/officeDocument/2006/customXml" ds:itemID="{19483C66-D33F-4CD8-8B31-24D753DA3635}">
   <ds:schemaRefs>
     <ds:schemaRef ds:uri="http://schemas.openxmlformats.org/officeDocument/2006/bibliography"/>
   </ds:schemaRefs>

</xml_diff>